<commit_message>
Linkify evidence pointers to public GitHub Pages URLs
Convert all phases evidence references in the outline to clickable public URLs, mapping photo ZIP pointers to generated gallery pages. Regenerate the DOCX so Word contains the same hyperlinks.
</commit_message>
<xml_diff>
--- a/exports/EV Charging Project Plan Outline.docx
+++ b/exports/EV Charging Project Plan Outline.docx
@@ -1,8 +1,8 @@
 
 <file path=word/document.xml><?xml version="1.0" encoding="utf-8"?>
-<ns0:document xmlns:ns0="http://schemas.openxmlformats.org/wordprocessingml/2006/main">
+<ns0:document xmlns:ns0="http://schemas.openxmlformats.org/wordprocessingml/2006/main" xmlns:ns1="http://schemas.openxmlformats.org/officeDocument/2006/relationships">
   <ns0:body>
-    <ns0:bookmarkStart ns0:id="184" ns0:name="ev-charging-site-project-plan"/>
+    <ns0:bookmarkStart ns0:id="244" ns0:name="ev-charging-site-project-plan"/>
     <ns0:p>
       <ns0:pPr>
         <ns0:pStyle ns0:val="Heading1"/>
@@ -7300,7 +7300,7 @@
     </ns0:p>
     <ns0:bookmarkEnd ns0:id="66"/>
     <ns0:bookmarkEnd ns0:id="67"/>
-    <ns0:bookmarkStart ns0:id="83" ns0:name="X951f0fd099ae59b8e86eee73bf929b5a6bebfb5"/>
+    <ns0:bookmarkStart ns0:id="88" ns0:name="X951f0fd099ae59b8e86eee73bf929b5a6bebfb5"/>
     <ns0:p>
       <ns0:pPr>
         <ns0:pStyle ns0:val="Heading2"/>
@@ -7458,7 +7458,7 @@
       </ns0:r>
     </ns0:p>
     <ns0:bookmarkEnd ns0:id="69"/>
-    <ns0:bookmarkStart ns0:id="70" ns0:name="X2592a3abbcb16372de7f937908fa3fc2536eb72"/>
+    <ns0:bookmarkStart ns0:id="75" ns0:name="X2592a3abbcb16372de7f937908fa3fc2536eb72"/>
     <ns0:p>
       <ns0:pPr>
         <ns0:pStyle ns0:val="Heading3"/>
@@ -7599,12 +7599,22 @@
               <ns0:pStyle ns0:val="Compact"/>
               <ns0:jc ns0:val="left"/>
             </ns0:pPr>
-            <ns0:r>
-              <ns0:t xml:space="preserve">phases/P2/Outputs/P2.1_LoadCalc_Workbook_2026-01-22.xlsx</ns0:t>
-            </ns0:r>
-            <ns0:r>
-              <ns0:t xml:space="preserve">phases/P2/Outputs/P2.1_LoadCalc_Summary_2026-01-22.pdf</ns0:t>
-            </ns0:r>
+            <ns0:hyperlink ns1:id="rId70">
+              <ns0:r>
+                <ns0:rPr>
+                  <ns0:rStyle ns0:val="VerbatimChar"/>
+                </ns0:rPr>
+                <ns0:t xml:space="preserve">phases/P2/Outputs/P2.1_LoadCalc_Workbook_2026-01-22.xlsx</ns0:t>
+              </ns0:r>
+            </ns0:hyperlink>
+            <ns0:hyperlink ns1:id="rId71">
+              <ns0:r>
+                <ns0:rPr>
+                  <ns0:rStyle ns0:val="VerbatimChar"/>
+                </ns0:rPr>
+                <ns0:t xml:space="preserve">phases/P2/Outputs/P2.1_LoadCalc_Summary_2026-01-22.pdf</ns0:t>
+              </ns0:r>
+            </ns0:hyperlink>
           </ns0:p>
         </ns0:tc>
         <ns0:tc>
@@ -7676,9 +7686,14 @@
               <ns0:pStyle ns0:val="Compact"/>
               <ns0:jc ns0:val="left"/>
             </ns0:pPr>
-            <ns0:r>
-              <ns0:t xml:space="preserve">phases/P2/Outputs/P2.1_LoadCalc_CheckMemo_2026-01-22.pdf</ns0:t>
-            </ns0:r>
+            <ns0:hyperlink ns1:id="rId72">
+              <ns0:r>
+                <ns0:rPr>
+                  <ns0:rStyle ns0:val="VerbatimChar"/>
+                </ns0:rPr>
+                <ns0:t xml:space="preserve">phases/P2/Outputs/P2.1_LoadCalc_CheckMemo_2026-01-22.pdf</ns0:t>
+              </ns0:r>
+            </ns0:hyperlink>
           </ns0:p>
         </ns0:tc>
         <ns0:tc>
@@ -7750,9 +7765,14 @@
               <ns0:pStyle ns0:val="Compact"/>
               <ns0:jc ns0:val="left"/>
             </ns0:pPr>
-            <ns0:r>
-              <ns0:t xml:space="preserve">phases/P2/Outputs/P2.2_Architecture_Decision_Record_2026-01-22.pdf</ns0:t>
-            </ns0:r>
+            <ns0:hyperlink ns1:id="rId73">
+              <ns0:r>
+                <ns0:rPr>
+                  <ns0:rStyle ns0:val="VerbatimChar"/>
+                </ns0:rPr>
+                <ns0:t xml:space="preserve">phases/P2/Outputs/P2.2_Architecture_Decision_Record_2026-01-22.pdf</ns0:t>
+              </ns0:r>
+            </ns0:hyperlink>
           </ns0:p>
         </ns0:tc>
         <ns0:tc>
@@ -7821,9 +7841,14 @@
               <ns0:pStyle ns0:val="Compact"/>
               <ns0:jc ns0:val="left"/>
             </ns0:pPr>
-            <ns0:r>
-              <ns0:t xml:space="preserve">phases/P2/Inputs/P2-W04_EMS_TechnicalBrief_revB_2026-01-21.pdf</ns0:t>
-            </ns0:r>
+            <ns0:hyperlink ns1:id="rId74">
+              <ns0:r>
+                <ns0:rPr>
+                  <ns0:rStyle ns0:val="VerbatimChar"/>
+                </ns0:rPr>
+                <ns0:t xml:space="preserve">phases/P2/Inputs/P2-W04_EMS_TechnicalBrief_revB_2026-01-21.pdf</ns0:t>
+              </ns0:r>
+            </ns0:hyperlink>
           </ns0:p>
         </ns0:tc>
         <ns0:tc>
@@ -7843,8 +7868,8 @@
         </ns0:tc>
       </ns0:tr>
     </ns0:tbl>
-    <ns0:bookmarkEnd ns0:id="70"/>
-    <ns0:bookmarkStart ns0:id="74" ns0:name="key-excerpts-electrical-only-1"/>
+    <ns0:bookmarkEnd ns0:id="75"/>
+    <ns0:bookmarkStart ns0:id="79" ns0:name="key-excerpts-electrical-only-1"/>
     <ns0:p>
       <ns0:pPr>
         <ns0:pStyle ns0:val="Heading3"/>
@@ -7853,7 +7878,7 @@
         <ns0:t xml:space="preserve">3.4 Key Excerpts (Electrical-Only)</ns0:t>
       </ns0:r>
     </ns0:p>
-    <ns0:bookmarkStart ns0:id="71" ns0:name="load-calc-summary-excerpt-3-w01"/>
+    <ns0:bookmarkStart ns0:id="76" ns0:name="load-calc-summary-excerpt-3-w01"/>
     <ns0:p>
       <ns0:pPr>
         <ns0:pStyle ns0:val="Heading4"/>
@@ -7993,8 +8018,8 @@
         <ns0:t xml:space="preserve">; a compliant load-management method is required to avoid service upgrade</ns0:t>
       </ns0:r>
     </ns0:p>
-    <ns0:bookmarkEnd ns0:id="71"/>
-    <ns0:bookmarkStart ns0:id="72" ns0:name="independent-check-excerpt-3-w02"/>
+    <ns0:bookmarkEnd ns0:id="76"/>
+    <ns0:bookmarkStart ns0:id="77" ns0:name="independent-check-excerpt-3-w02"/>
     <ns0:p>
       <ns0:pPr>
         <ns0:pStyle ns0:val="Heading4"/>
@@ -8021,8 +8046,8 @@
         <ns0:t xml:space="preserve">“Calculation logic and arithmetic verified; inputs align to Phase 2 evidence pointers; conclusions supported.”</ns0:t>
       </ns0:r>
     </ns0:p>
-    <ns0:bookmarkEnd ns0:id="72"/>
-    <ns0:bookmarkStart ns0:id="73" ns0:name="architecture-decision-excerpt-3-w03"/>
+    <ns0:bookmarkEnd ns0:id="77"/>
+    <ns0:bookmarkStart ns0:id="78" ns0:name="architecture-decision-excerpt-3-w03"/>
     <ns0:p>
       <ns0:pPr>
         <ns0:pStyle ns0:val="Heading4"/>
@@ -8049,9 +8074,9 @@
         <ns0:t xml:space="preserve">“Proceed with a 400A bus-rated EV subpanel with feeder sized for the full unmanaged continuous load, combined with a listed EMS/load management method to cap aggregate demand to ≤250A.”</ns0:t>
       </ns0:r>
     </ns0:p>
-    <ns0:bookmarkEnd ns0:id="73"/>
-    <ns0:bookmarkEnd ns0:id="74"/>
-    <ns0:bookmarkStart ns0:id="77" ns0:name="nec-load-calculation"/>
+    <ns0:bookmarkEnd ns0:id="78"/>
+    <ns0:bookmarkEnd ns0:id="79"/>
+    <ns0:bookmarkStart ns0:id="82" ns0:name="nec-load-calculation"/>
     <ns0:p>
       <ns0:pPr>
         <ns0:pStyle ns0:val="Heading3"/>
@@ -8186,7 +8211,7 @@
         </ns0:tc>
       </ns0:tr>
     </ns0:tbl>
-    <ns0:bookmarkStart ns0:id="75" ns0:name="X2246b62cd675852aba4115ac4e8aeeaef42762f"/>
+    <ns0:bookmarkStart ns0:id="80" ns0:name="X2246b62cd675852aba4115ac4e8aeeaef42762f"/>
     <ns0:p>
       <ns0:pPr>
         <ns0:pStyle ns0:val="Heading4"/>
@@ -8479,8 +8504,8 @@
         <ns0:t xml:space="preserve">to support the full, unmanaged, NEC-mandated continuous load.</ns0:t>
       </ns0:r>
     </ns0:p>
-    <ns0:bookmarkEnd ns0:id="75"/>
-    <ns0:bookmarkStart ns0:id="76" ns0:name="service-headroom-re-evaluation"/>
+    <ns0:bookmarkEnd ns0:id="80"/>
+    <ns0:bookmarkStart ns0:id="81" ns0:name="service-headroom-re-evaluation"/>
     <ns0:p>
       <ns0:pPr>
         <ns0:pStyle ns0:val="Heading4"/>
@@ -8723,9 +8748,9 @@
         <ns0:t xml:space="preserve">The project must proceed with an EMS, or the core project goal of avoiding a service upgrade (Phase 1) is invalid.</ns0:t>
       </ns0:r>
     </ns0:p>
-    <ns0:bookmarkEnd ns0:id="76"/>
-    <ns0:bookmarkEnd ns0:id="77"/>
-    <ns0:bookmarkStart ns0:id="80" ns0:name="ev-system-architecture-decision"/>
+    <ns0:bookmarkEnd ns0:id="81"/>
+    <ns0:bookmarkEnd ns0:id="82"/>
+    <ns0:bookmarkStart ns0:id="85" ns0:name="ev-system-architecture-decision"/>
     <ns0:p>
       <ns0:pPr>
         <ns0:pStyle ns0:val="Heading3"/>
@@ -8886,7 +8911,7 @@
         </ns0:tc>
       </ns0:tr>
     </ns0:tbl>
-    <ns0:bookmarkStart ns0:id="78" ns0:name="system-architecture-proposal"/>
+    <ns0:bookmarkStart ns0:id="83" ns0:name="system-architecture-proposal"/>
     <ns0:p>
       <ns0:pPr>
         <ns0:pStyle ns0:val="Heading4"/>
@@ -9196,8 +9221,8 @@
         </ns0:tc>
       </ns0:tr>
     </ns0:tbl>
-    <ns0:bookmarkEnd ns0:id="78"/>
-    <ns0:bookmarkStart ns0:id="79" ns0:name="decision"/>
+    <ns0:bookmarkEnd ns0:id="83"/>
+    <ns0:bookmarkStart ns0:id="84" ns0:name="decision"/>
     <ns0:p>
       <ns0:pPr>
         <ns0:pStyle ns0:val="Heading4"/>
@@ -9239,9 +9264,9 @@
         <ns0:t xml:space="preserve">. This meets all requirements: NEC compliance (via subpanel rating) and project goal (via EMS management to avoid service upgrade).</ns0:t>
       </ns0:r>
     </ns0:p>
-    <ns0:bookmarkEnd ns0:id="79"/>
-    <ns0:bookmarkEnd ns0:id="80"/>
-    <ns0:bookmarkStart ns0:id="81" ns0:name="phase-3-engineering-certification"/>
+    <ns0:bookmarkEnd ns0:id="84"/>
+    <ns0:bookmarkEnd ns0:id="85"/>
+    <ns0:bookmarkStart ns0:id="86" ns0:name="phase-3-engineering-certification"/>
     <ns0:p>
       <ns0:pPr>
         <ns0:pStyle ns0:val="Heading3"/>
@@ -9517,8 +9542,8 @@
         </ns0:tc>
       </ns0:tr>
     </ns0:tbl>
-    <ns0:bookmarkEnd ns0:id="81"/>
-    <ns0:bookmarkStart ns0:id="82" ns0:name="next-steps-2"/>
+    <ns0:bookmarkEnd ns0:id="86"/>
+    <ns0:bookmarkStart ns0:id="87" ns0:name="next-steps-2"/>
     <ns0:p>
       <ns0:pPr>
         <ns0:pStyle ns0:val="Heading3"/>
@@ -9561,9 +9586,9 @@
         <ns0:pStyle ns0:val="BodyText"/>
       </ns0:pPr>
     </ns0:p>
-    <ns0:bookmarkEnd ns0:id="82"/>
-    <ns0:bookmarkEnd ns0:id="83"/>
-    <ns0:bookmarkStart ns0:id="111" ns0:name="Xf0afa52703a7b6a5965013de74e7a923cf82690"/>
+    <ns0:bookmarkEnd ns0:id="87"/>
+    <ns0:bookmarkEnd ns0:id="88"/>
+    <ns0:bookmarkStart ns0:id="122" ns0:name="Xf0afa52703a7b6a5965013de74e7a923cf82690"/>
     <ns0:p>
       <ns0:pPr>
         <ns0:pStyle ns0:val="Heading2"/>
@@ -9573,7 +9598,7 @@
         <ns0:t xml:space="preserve">Phase 4: Preliminary Drawing Set Production</ns0:t>
       </ns0:r>
     </ns0:p>
-    <ns0:bookmarkStart ns0:id="84" ns0:name="Xf75faf732a4233d9acc6816def0f220888ed9ef"/>
+    <ns0:bookmarkStart ns0:id="89" ns0:name="Xf75faf732a4233d9acc6816def0f220888ed9ef"/>
     <ns0:p>
       <ns0:pPr>
         <ns0:pStyle ns0:val="Heading4"/>
@@ -9656,8 +9681,8 @@
         <ns0:t xml:space="preserve">to demonstrate a “completed” master deliverable package (provenance, stable filenames, and compilation logs). Replace all names, dates, and evidence pointers with real project records before using this document externally.</ns0:t>
       </ns0:r>
     </ns0:p>
-    <ns0:bookmarkEnd ns0:id="84"/>
-    <ns0:bookmarkStart ns0:id="85" ns0:name="phase-4-boundaries-electrical-only"/>
+    <ns0:bookmarkEnd ns0:id="89"/>
+    <ns0:bookmarkStart ns0:id="90" ns0:name="phase-4-boundaries-electrical-only"/>
     <ns0:p>
       <ns0:pPr>
         <ns0:pStyle ns0:val="Heading3"/>
@@ -9720,8 +9745,8 @@
         <ns0:t xml:space="preserve">that incorporates the electrical design and code requirements confirmed in Phases 1 and 2.</ns0:t>
       </ns0:r>
     </ns0:p>
-    <ns0:bookmarkEnd ns0:id="85"/>
-    <ns0:bookmarkStart ns0:id="86" ns0:name="X18fb530e88ad85c7b620fefbf3c1a6d09520006"/>
+    <ns0:bookmarkEnd ns0:id="90"/>
+    <ns0:bookmarkStart ns0:id="97" ns0:name="X18fb530e88ad85c7b620fefbf3c1a6d09520006"/>
     <ns0:p>
       <ns0:pPr>
         <ns0:pStyle ns0:val="Heading3"/>
@@ -9862,9 +9887,14 @@
               <ns0:pStyle ns0:val="Compact"/>
               <ns0:jc ns0:val="left"/>
             </ns0:pPr>
-            <ns0:r>
-              <ns0:t xml:space="preserve">phases/P3/Outputs/P3.1_OneLine_Prelim_Unstamped_2026-01-26.pdf</ns0:t>
-            </ns0:r>
+            <ns0:hyperlink ns1:id="rId91">
+              <ns0:r>
+                <ns0:rPr>
+                  <ns0:rStyle ns0:val="VerbatimChar"/>
+                </ns0:rPr>
+                <ns0:t xml:space="preserve">phases/P3/Outputs/P3.1_OneLine_Prelim_Unstamped_2026-01-26.pdf</ns0:t>
+              </ns0:r>
+            </ns0:hyperlink>
           </ns0:p>
         </ns0:tc>
         <ns0:tc>
@@ -9933,9 +9963,14 @@
               <ns0:pStyle ns0:val="Compact"/>
               <ns0:jc ns0:val="left"/>
             </ns0:pPr>
-            <ns0:r>
-              <ns0:t xml:space="preserve">phases/P3/Outputs/P3.2_SitePlan_EVSE_Locations_Prelim_2026-01-26.pdf</ns0:t>
-            </ns0:r>
+            <ns0:hyperlink ns1:id="rId92">
+              <ns0:r>
+                <ns0:rPr>
+                  <ns0:rStyle ns0:val="VerbatimChar"/>
+                </ns0:rPr>
+                <ns0:t xml:space="preserve">phases/P3/Outputs/P3.2_SitePlan_EVSE_Locations_Prelim_2026-01-26.pdf</ns0:t>
+              </ns0:r>
+            </ns0:hyperlink>
           </ns0:p>
         </ns0:tc>
         <ns0:tc>
@@ -10004,9 +10039,14 @@
               <ns0:pStyle ns0:val="Compact"/>
               <ns0:jc ns0:val="left"/>
             </ns0:pPr>
-            <ns0:r>
-              <ns0:t xml:space="preserve">phases/P3/Outputs/P3.3_Conduit_Trenching_Details_ElectricalImpacting_2026-01-26.pdf</ns0:t>
-            </ns0:r>
+            <ns0:hyperlink ns1:id="rId93">
+              <ns0:r>
+                <ns0:rPr>
+                  <ns0:rStyle ns0:val="VerbatimChar"/>
+                </ns0:rPr>
+                <ns0:t xml:space="preserve">phases/P3/Outputs/P3.3_Conduit_Trenching_Details_ElectricalImpacting_2026-01-26.pdf</ns0:t>
+              </ns0:r>
+            </ns0:hyperlink>
           </ns0:p>
         </ns0:tc>
         <ns0:tc>
@@ -10078,9 +10118,14 @@
               <ns0:pStyle ns0:val="Compact"/>
               <ns0:jc ns0:val="left"/>
             </ns0:pPr>
-            <ns0:r>
-              <ns0:t xml:space="preserve">phases/P3/Outputs/P3.4_PanelSchedules_Updated_MDP_and_EVSP_2026-01-26.pdf</ns0:t>
-            </ns0:r>
+            <ns0:hyperlink ns1:id="rId94">
+              <ns0:r>
+                <ns0:rPr>
+                  <ns0:rStyle ns0:val="VerbatimChar"/>
+                </ns0:rPr>
+                <ns0:t xml:space="preserve">phases/P3/Outputs/P3.4_PanelSchedules_Updated_MDP_and_EVSP_2026-01-26.pdf</ns0:t>
+              </ns0:r>
+            </ns0:hyperlink>
           </ns0:p>
         </ns0:tc>
         <ns0:tc>
@@ -10152,9 +10197,14 @@
               <ns0:pStyle ns0:val="Compact"/>
               <ns0:jc ns0:val="left"/>
             </ns0:pPr>
-            <ns0:r>
-              <ns0:t xml:space="preserve">phases/P3/Outputs/P3.5_ElectricalNotes_CodeSheets_2026-01-26.pdf</ns0:t>
-            </ns0:r>
+            <ns0:hyperlink ns1:id="rId95">
+              <ns0:r>
+                <ns0:rPr>
+                  <ns0:rStyle ns0:val="VerbatimChar"/>
+                </ns0:rPr>
+                <ns0:t xml:space="preserve">phases/P3/Outputs/P3.5_ElectricalNotes_CodeSheets_2026-01-26.pdf</ns0:t>
+              </ns0:r>
+            </ns0:hyperlink>
           </ns0:p>
         </ns0:tc>
         <ns0:tc>
@@ -10223,9 +10273,14 @@
               <ns0:pStyle ns0:val="Compact"/>
               <ns0:jc ns0:val="left"/>
             </ns0:pPr>
-            <ns0:r>
-              <ns0:t xml:space="preserve">phases/P3/Outputs/P3.6_PermitSet_Unstamped_2026-01-26.pdf</ns0:t>
-            </ns0:r>
+            <ns0:hyperlink ns1:id="rId96">
+              <ns0:r>
+                <ns0:rPr>
+                  <ns0:rStyle ns0:val="VerbatimChar"/>
+                </ns0:rPr>
+                <ns0:t xml:space="preserve">phases/P3/Outputs/P3.6_PermitSet_Unstamped_2026-01-26.pdf</ns0:t>
+              </ns0:r>
+            </ns0:hyperlink>
           </ns0:p>
         </ns0:tc>
         <ns0:tc>
@@ -10245,8 +10300,8 @@
         </ns0:tc>
       </ns0:tr>
     </ns0:tbl>
-    <ns0:bookmarkEnd ns0:id="86"/>
-    <ns0:bookmarkStart ns0:id="91" ns0:name="key-excerpts-electrical-only-2"/>
+    <ns0:bookmarkEnd ns0:id="97"/>
+    <ns0:bookmarkStart ns0:id="102" ns0:name="key-excerpts-electrical-only-2"/>
     <ns0:p>
       <ns0:pPr>
         <ns0:pStyle ns0:val="Heading3"/>
@@ -10255,7 +10310,7 @@
         <ns0:t xml:space="preserve">4.4 Key Excerpts (Electrical-Only)</ns0:t>
       </ns0:r>
     </ns0:p>
-    <ns0:bookmarkStart ns0:id="87" ns0:name="one-line-diagram-excerpt-4-w01"/>
+    <ns0:bookmarkStart ns0:id="98" ns0:name="one-line-diagram-excerpt-4-w01"/>
     <ns0:p>
       <ns0:pPr>
         <ns0:pStyle ns0:val="Heading4"/>
@@ -10424,8 +10479,8 @@
         <ns0:t xml:space="preserve">per Phase 3 decision</ns0:t>
       </ns0:r>
     </ns0:p>
-    <ns0:bookmarkEnd ns0:id="87"/>
-    <ns0:bookmarkStart ns0:id="88" ns0:name="site-plan-w-evse-locations-excerpt-4-w02"/>
+    <ns0:bookmarkEnd ns0:id="98"/>
+    <ns0:bookmarkStart ns0:id="99" ns0:name="site-plan-w-evse-locations-excerpt-4-w02"/>
     <ns0:p>
       <ns0:pPr>
         <ns0:pStyle ns0:val="Heading4"/>
@@ -10452,8 +10507,8 @@
         <ns0:t xml:space="preserve">EVSE locations are shown based on owner/parking layout inputs, along with electrical equipment identifiers. Only items that affect electrical design are called out (equipment locations, electrical room reference, and design-relevant constraints).</ns0:t>
       </ns0:r>
     </ns0:p>
-    <ns0:bookmarkEnd ns0:id="88"/>
-    <ns0:bookmarkStart ns0:id="89" ns0:name="conduit-trenching-details-excerpt-4-w03"/>
+    <ns0:bookmarkEnd ns0:id="99"/>
+    <ns0:bookmarkStart ns0:id="100" ns0:name="conduit-trenching-details-excerpt-4-w03"/>
     <ns0:p>
       <ns0:pPr>
         <ns0:pStyle ns0:val="Heading4"/>
@@ -10480,8 +10535,8 @@
         <ns0:t xml:space="preserve">Electrical-impacting routing assumptions and site-condition constraints are documented for engineering use (e.g., feeder length basis for voltage drop/derating), without specifying construction means-and-methods.</ns0:t>
       </ns0:r>
     </ns0:p>
-    <ns0:bookmarkEnd ns0:id="89"/>
-    <ns0:bookmarkStart ns0:id="90" ns0:name="drawing-set-compilation-excerpt-4-w06"/>
+    <ns0:bookmarkEnd ns0:id="100"/>
+    <ns0:bookmarkStart ns0:id="101" ns0:name="drawing-set-compilation-excerpt-4-w06"/>
     <ns0:p>
       <ns0:pPr>
         <ns0:pStyle ns0:val="Heading4"/>
@@ -10508,9 +10563,9 @@
         <ns0:t xml:space="preserve">“Phase 4 includes Phase 4–Phase 4 in the sheet order defined below; filenames and sheet titles must match the evidence pointers exactly.”</ns0:t>
       </ns0:r>
     </ns0:p>
-    <ns0:bookmarkEnd ns0:id="90"/>
-    <ns0:bookmarkEnd ns0:id="91"/>
-    <ns0:bookmarkStart ns0:id="102" ns0:name="preliminary-one-line-diagram"/>
+    <ns0:bookmarkEnd ns0:id="101"/>
+    <ns0:bookmarkEnd ns0:id="102"/>
+    <ns0:bookmarkStart ns0:id="113" ns0:name="preliminary-one-line-diagram"/>
     <ns0:p>
       <ns0:pPr>
         <ns0:pStyle ns0:val="Heading3"/>
@@ -10527,7 +10582,7 @@
         <ns0:t xml:space="preserve">This one-line diagram depicts the complete electrical system from the utility source to the EV charging equipment. It defines major equipment, ratings, overcurrent protection, grounding intent, and the Energy Management System (EMS) used to manage aggregate EV load.</ns0:t>
       </ns0:r>
     </ns0:p>
-    <ns0:bookmarkStart ns0:id="92" ns0:name="inputs-traceable"/>
+    <ns0:bookmarkStart ns0:id="103" ns0:name="inputs-traceable"/>
     <ns0:p>
       <ns0:pPr>
         <ns0:pStyle ns0:val="Heading4"/>
@@ -10569,8 +10624,8 @@
         <ns0:t xml:space="preserve">EVSE cut sheet (design basis): 2-I04 (see Addendum A for filenames)</ns0:t>
       </ns0:r>
     </ns0:p>
-    <ns0:bookmarkEnd ns0:id="92"/>
-    <ns0:bookmarkStart ns0:id="93" ns0:name="system-description-summary"/>
+    <ns0:bookmarkEnd ns0:id="103"/>
+    <ns0:bookmarkStart ns0:id="104" ns0:name="system-description-summary"/>
     <ns0:p>
       <ns0:pPr>
         <ns0:pStyle ns0:val="Heading4"/>
@@ -10664,8 +10719,8 @@
         <ns0:t xml:space="preserve">in accordance with the managed-load approach documented in Phase 3.</ns0:t>
       </ns0:r>
     </ns0:p>
-    <ns0:bookmarkEnd ns0:id="93"/>
-    <ns0:bookmarkStart ns0:id="94" ns0:name="X39d35dd6c25474e7176aae4858a4d08bd4fd7a3"/>
+    <ns0:bookmarkEnd ns0:id="104"/>
+    <ns0:bookmarkStart ns0:id="105" ns0:name="X39d35dd6c25474e7176aae4858a4d08bd4fd7a3"/>
     <ns0:p>
       <ns0:pPr>
         <ns0:pStyle ns0:val="Heading4"/>
@@ -10674,8 +10729,8 @@
         <ns0:t xml:space="preserve">4.5.3 Technical Specifications Shown on the Diagram (excerpt list)</ns0:t>
       </ns0:r>
     </ns0:p>
-    <ns0:bookmarkEnd ns0:id="94"/>
-    <ns0:bookmarkStart ns0:id="95" ns0:name="X40626c4295e1c63bea3627c670273d7b8a5f662"/>
+    <ns0:bookmarkEnd ns0:id="105"/>
+    <ns0:bookmarkStart ns0:id="106" ns0:name="X40626c4295e1c63bea3627c670273d7b8a5f662"/>
     <ns0:p>
       <ns0:pPr>
         <ns0:pStyle ns0:val="Heading4"/>
@@ -10717,8 +10772,8 @@
         <ns0:t xml:space="preserve">Calculated available fault current at EV subpanel bus: 38 kA (based on feeder impedance)</ns0:t>
       </ns0:r>
     </ns0:p>
-    <ns0:bookmarkEnd ns0:id="95"/>
-    <ns0:bookmarkStart ns0:id="96" ns0:name="panel-and-protection-ratings"/>
+    <ns0:bookmarkEnd ns0:id="106"/>
+    <ns0:bookmarkStart ns0:id="107" ns0:name="panel-and-protection-ratings"/>
     <ns0:p>
       <ns0:pPr>
         <ns0:pStyle ns0:val="Heading4"/>
@@ -10771,8 +10826,8 @@
         <ns0:t xml:space="preserve">Breaker interrupting rating: 65 kAIC minimum at 120/208 V</ns0:t>
       </ns0:r>
     </ns0:p>
-    <ns0:bookmarkEnd ns0:id="96"/>
-    <ns0:bookmarkStart ns0:id="97" ns0:name="feeder-conductors-design-basis"/>
+    <ns0:bookmarkEnd ns0:id="107"/>
+    <ns0:bookmarkStart ns0:id="108" ns0:name="feeder-conductors-design-basis"/>
     <ns0:p>
       <ns0:pPr>
         <ns0:pStyle ns0:val="Heading4"/>
@@ -10825,8 +10880,8 @@
         <ns0:t xml:space="preserve">Ampacity basis: sized at 75°C terminal rating per applicable code requirements; final conductor sizing to be confirmed in stamped set</ns0:t>
       </ns0:r>
     </ns0:p>
-    <ns0:bookmarkEnd ns0:id="97"/>
-    <ns0:bookmarkStart ns0:id="98" ns0:name="wiring-method-electrical-only"/>
+    <ns0:bookmarkEnd ns0:id="108"/>
+    <ns0:bookmarkStart ns0:id="109" ns0:name="wiring-method-electrical-only"/>
     <ns0:p>
       <ns0:pPr>
         <ns0:pStyle ns0:val="Heading4"/>
@@ -10857,8 +10912,8 @@
         <ns0:t xml:space="preserve">No routing/trenching/constructability means-and-methods are specified in this master deliverable.</ns0:t>
       </ns0:r>
     </ns0:p>
-    <ns0:bookmarkEnd ns0:id="98"/>
-    <ns0:bookmarkStart ns0:id="99" ns0:name="grounding-and-bonding-intent"/>
+    <ns0:bookmarkEnd ns0:id="109"/>
+    <ns0:bookmarkStart ns0:id="110" ns0:name="grounding-and-bonding-intent"/>
     <ns0:p>
       <ns0:pPr>
         <ns0:pStyle ns0:val="Heading4"/>
@@ -10900,8 +10955,8 @@
         <ns0:t xml:space="preserve">EV subpanel grounding bar bonded to the building grounding electrode system (referenced on details sheet)</ns0:t>
       </ns0:r>
     </ns0:p>
-    <ns0:bookmarkEnd ns0:id="99"/>
-    <ns0:bookmarkStart ns0:id="100" ns0:name="energy-management-system-ems"/>
+    <ns0:bookmarkEnd ns0:id="110"/>
+    <ns0:bookmarkStart ns0:id="111" ns0:name="energy-management-system-ems"/>
     <ns0:p>
       <ns0:pPr>
         <ns0:pStyle ns0:val="Heading4"/>
@@ -10954,8 +11009,8 @@
         <ns0:t xml:space="preserve">Fail-safe behavior note: on EMS fault/loss of comms, system defaults to a safe state that prevents EV feeder demand from exceeding the configured cap</ns0:t>
       </ns0:r>
     </ns0:p>
-    <ns0:bookmarkEnd ns0:id="100"/>
-    <ns0:bookmarkStart ns0:id="101" ns0:name="coordination-and-selectivity"/>
+    <ns0:bookmarkEnd ns0:id="111"/>
+    <ns0:bookmarkStart ns0:id="112" ns0:name="coordination-and-selectivity"/>
     <ns0:p>
       <ns0:pPr>
         <ns0:pStyle ns0:val="Heading4"/>
@@ -10984,9 +11039,9 @@
         <ns0:t xml:space="preserve">This one-line diagram is intended to be code-complete for permit review, subject to final PE stamp and any jurisdiction-specific refinements identified during Phase 5.</ns0:t>
       </ns0:r>
     </ns0:p>
-    <ns0:bookmarkEnd ns0:id="101"/>
-    <ns0:bookmarkEnd ns0:id="102"/>
-    <ns0:bookmarkStart ns0:id="103" ns0:name="site-plan-w-evse-locations"/>
+    <ns0:bookmarkEnd ns0:id="112"/>
+    <ns0:bookmarkEnd ns0:id="113"/>
+    <ns0:bookmarkStart ns0:id="114" ns0:name="site-plan-w-evse-locations"/>
     <ns0:p>
       <ns0:pPr>
         <ns0:pStyle ns0:val="Heading3"/>
@@ -11261,8 +11316,8 @@
         <ns0:t xml:space="preserve">Notes call out placement constraints that affect electrical design only (e.g., maximum assumed feeder path length basis for voltage drop checks; any “no-penetration” zones that constrain electrical routing)</ns0:t>
       </ns0:r>
     </ns0:p>
-    <ns0:bookmarkEnd ns0:id="103"/>
-    <ns0:bookmarkStart ns0:id="104" ns0:name="Xb3bd3bd70b7f0f0c7ba4cb123b8f03a0ee4730a"/>
+    <ns0:bookmarkEnd ns0:id="114"/>
+    <ns0:bookmarkStart ns0:id="115" ns0:name="Xb3bd3bd70b7f0f0c7ba4cb123b8f03a0ee4730a"/>
     <ns0:p>
       <ns0:pPr>
         <ns0:pStyle ns0:val="Heading3"/>
@@ -11548,8 +11603,8 @@
         <ns0:t xml:space="preserve">identifies electrical-impacting transition points (e.g., “MDP room exit point” and “EVSP-1 entry point”) and any photo-identified constraints impacting electrical routing decisions</ns0:t>
       </ns0:r>
     </ns0:p>
-    <ns0:bookmarkEnd ns0:id="104"/>
-    <ns0:bookmarkStart ns0:id="105" ns0:name="updated-panel-schedules"/>
+    <ns0:bookmarkEnd ns0:id="115"/>
+    <ns0:bookmarkStart ns0:id="116" ns0:name="updated-panel-schedules"/>
     <ns0:p>
       <ns0:pPr>
         <ns0:pStyle ns0:val="Heading3"/>
@@ -12392,8 +12447,8 @@
         </ns0:tc>
       </ns0:tr>
     </ns0:tbl>
-    <ns0:bookmarkEnd ns0:id="105"/>
-    <ns0:bookmarkStart ns0:id="106" ns0:name="electrical-notes-code-sheets"/>
+    <ns0:bookmarkEnd ns0:id="116"/>
+    <ns0:bookmarkStart ns0:id="117" ns0:name="electrical-notes-code-sheets"/>
     <ns0:p>
       <ns0:pPr>
         <ns0:pStyle ns0:val="Heading3"/>
@@ -12634,8 +12689,8 @@
         <ns0:t xml:space="preserve">All conductors shall be sized per NEC 310 and rated for 75°C minimum.</ns0:t>
       </ns0:r>
     </ns0:p>
-    <ns0:bookmarkEnd ns0:id="106"/>
-    <ns0:bookmarkStart ns0:id="107" ns0:name="permit-drawing-set-unstamped"/>
+    <ns0:bookmarkEnd ns0:id="117"/>
+    <ns0:bookmarkStart ns0:id="118" ns0:name="permit-drawing-set-unstamped"/>
     <ns0:p>
       <ns0:pPr>
         <ns0:pStyle ns0:val="Heading3"/>
@@ -12846,8 +12901,8 @@
         <ns0:t xml:space="preserve">This complete set, reserved as a File, is the primary output of Phase 4 and serves as the input for Phase 5.</ns0:t>
       </ns0:r>
     </ns0:p>
-    <ns0:bookmarkEnd ns0:id="107"/>
-    <ns0:bookmarkStart ns0:id="108" ns0:name="compilation-qa-log"/>
+    <ns0:bookmarkEnd ns0:id="118"/>
+    <ns0:bookmarkStart ns0:id="119" ns0:name="compilation-qa-log"/>
     <ns0:p>
       <ns0:pPr>
         <ns0:pStyle ns0:val="Heading3"/>
@@ -13184,8 +13239,8 @@
         </ns0:tc>
       </ns0:tr>
     </ns0:tbl>
-    <ns0:bookmarkEnd ns0:id="108"/>
-    <ns0:bookmarkStart ns0:id="109" ns0:name="phase-4-drawing-package-certification"/>
+    <ns0:bookmarkEnd ns0:id="119"/>
+    <ns0:bookmarkStart ns0:id="120" ns0:name="phase-4-drawing-package-certification"/>
     <ns0:p>
       <ns0:pPr>
         <ns0:pStyle ns0:val="Heading3"/>
@@ -13411,8 +13466,8 @@
         </ns0:tc>
       </ns0:tr>
     </ns0:tbl>
-    <ns0:bookmarkEnd ns0:id="109"/>
-    <ns0:bookmarkStart ns0:id="110" ns0:name="next-steps-3"/>
+    <ns0:bookmarkEnd ns0:id="120"/>
+    <ns0:bookmarkStart ns0:id="121" ns0:name="next-steps-3"/>
     <ns0:p>
       <ns0:pPr>
         <ns0:pStyle ns0:val="Heading3"/>
@@ -13490,9 +13545,9 @@
         <ns0:pStyle ns0:val="BodyText"/>
       </ns0:pPr>
     </ns0:p>
-    <ns0:bookmarkEnd ns0:id="110"/>
-    <ns0:bookmarkEnd ns0:id="111"/>
-    <ns0:bookmarkStart ns0:id="124" ns0:name="phase-5-permitting-submission-1"/>
+    <ns0:bookmarkEnd ns0:id="121"/>
+    <ns0:bookmarkEnd ns0:id="122"/>
+    <ns0:bookmarkStart ns0:id="141" ns0:name="phase-5-permitting-submission-1"/>
     <ns0:p>
       <ns0:pPr>
         <ns0:pStyle ns0:val="Heading2"/>
@@ -13502,7 +13557,7 @@
         <ns0:t xml:space="preserve">Phase 5: Permitting Submission</ns0:t>
       </ns0:r>
     </ns0:p>
-    <ns0:bookmarkStart ns0:id="112" ns0:name="phase-5-purpose"/>
+    <ns0:bookmarkStart ns0:id="123" ns0:name="phase-5-purpose"/>
     <ns0:p>
       <ns0:pPr>
         <ns0:pStyle ns0:val="Heading3"/>
@@ -13553,8 +13608,8 @@
         <ns0:t xml:space="preserve">to demonstrate a “completed” master deliverable package (provenance, stable filenames, and submission logs). Replace all names, dates, and evidence pointers with real project records before using this document externally.</ns0:t>
       </ns0:r>
     </ns0:p>
-    <ns0:bookmarkEnd ns0:id="112"/>
-    <ns0:bookmarkStart ns0:id="113" ns0:name="phase-5-boundaries-electrical-only"/>
+    <ns0:bookmarkEnd ns0:id="123"/>
+    <ns0:bookmarkStart ns0:id="124" ns0:name="phase-5-boundaries-electrical-only"/>
     <ns0:p>
       <ns0:pPr>
         <ns0:pStyle ns0:val="Heading3"/>
@@ -13593,8 +13648,8 @@
         <ns0:t xml:space="preserve">topics (routing/trenching/means-and-methods, installation sequencing, etc.)</ns0:t>
       </ns0:r>
     </ns0:p>
-    <ns0:bookmarkEnd ns0:id="113"/>
-    <ns0:bookmarkStart ns0:id="114" ns0:name="X3578451a9878dac74814f7b9f0c91784b38b55d"/>
+    <ns0:bookmarkEnd ns0:id="124"/>
+    <ns0:bookmarkStart ns0:id="131" ns0:name="X3578451a9878dac74814f7b9f0c91784b38b55d"/>
     <ns0:p>
       <ns0:pPr>
         <ns0:pStyle ns0:val="Heading3"/>
@@ -13732,9 +13787,14 @@
               <ns0:pStyle ns0:val="Compact"/>
               <ns0:jc ns0:val="left"/>
             </ns0:pPr>
-            <ns0:r>
-              <ns0:t xml:space="preserve">phases/P4/Outputs/P4.1_PermitSet_Stamped_2026-01-29.pdf</ns0:t>
-            </ns0:r>
+            <ns0:hyperlink ns1:id="rId125">
+              <ns0:r>
+                <ns0:rPr>
+                  <ns0:rStyle ns0:val="VerbatimChar"/>
+                </ns0:rPr>
+                <ns0:t xml:space="preserve">phases/P4/Outputs/P4.1_PermitSet_Stamped_2026-01-29.pdf</ns0:t>
+              </ns0:r>
+            </ns0:hyperlink>
           </ns0:p>
         </ns0:tc>
         <ns0:tc>
@@ -13803,9 +13863,14 @@
               <ns0:pStyle ns0:val="Compact"/>
               <ns0:jc ns0:val="left"/>
             </ns0:pPr>
-            <ns0:r>
-              <ns0:t xml:space="preserve">phases/P4/Outputs/P4.2_AHJ_ApplicationForms_2026-01-29.pdf</ns0:t>
-            </ns0:r>
+            <ns0:hyperlink ns1:id="rId126">
+              <ns0:r>
+                <ns0:rPr>
+                  <ns0:rStyle ns0:val="VerbatimChar"/>
+                </ns0:rPr>
+                <ns0:t xml:space="preserve">phases/P4/Outputs/P4.2_AHJ_ApplicationForms_2026-01-29.pdf</ns0:t>
+              </ns0:r>
+            </ns0:hyperlink>
           </ns0:p>
         </ns0:tc>
         <ns0:tc>
@@ -13874,9 +13939,14 @@
               <ns0:pStyle ns0:val="Compact"/>
               <ns0:jc ns0:val="left"/>
             </ns0:pPr>
-            <ns0:r>
-              <ns0:t xml:space="preserve">phases/P4/Outputs/P4.2_PermitApplication_Package_Compiled_2026-01-29.pdf</ns0:t>
-            </ns0:r>
+            <ns0:hyperlink ns1:id="rId127">
+              <ns0:r>
+                <ns0:rPr>
+                  <ns0:rStyle ns0:val="VerbatimChar"/>
+                </ns0:rPr>
+                <ns0:t xml:space="preserve">phases/P4/Outputs/P4.2_PermitApplication_Package_Compiled_2026-01-29.pdf</ns0:t>
+              </ns0:r>
+            </ns0:hyperlink>
           </ns0:p>
         </ns0:tc>
         <ns0:tc>
@@ -13945,9 +14015,14 @@
               <ns0:pStyle ns0:val="Compact"/>
               <ns0:jc ns0:val="left"/>
             </ns0:pPr>
-            <ns0:r>
-              <ns0:t xml:space="preserve">phases/P4/Outputs/P4.SupportingAttachments_Electrical_2026-01-29.pdf</ns0:t>
-            </ns0:r>
+            <ns0:hyperlink ns1:id="rId128">
+              <ns0:r>
+                <ns0:rPr>
+                  <ns0:rStyle ns0:val="VerbatimChar"/>
+                </ns0:rPr>
+                <ns0:t xml:space="preserve">phases/P4/Outputs/P4.SupportingAttachments_Electrical_2026-01-29.pdf</ns0:t>
+              </ns0:r>
+            </ns0:hyperlink>
           </ns0:p>
         </ns0:tc>
         <ns0:tc>
@@ -14016,9 +14091,14 @@
               <ns0:pStyle ns0:val="Compact"/>
               <ns0:jc ns0:val="left"/>
             </ns0:pPr>
-            <ns0:r>
-              <ns0:t xml:space="preserve">phases/P4/Outputs/P4.SubmissionReceipt_AHJ_Confirmation_2026-01-29.pdf</ns0:t>
-            </ns0:r>
+            <ns0:hyperlink ns1:id="rId129">
+              <ns0:r>
+                <ns0:rPr>
+                  <ns0:rStyle ns0:val="VerbatimChar"/>
+                </ns0:rPr>
+                <ns0:t xml:space="preserve">phases/P4/Outputs/P4.SubmissionReceipt_AHJ_Confirmation_2026-01-29.pdf</ns0:t>
+              </ns0:r>
+            </ns0:hyperlink>
           </ns0:p>
         </ns0:tc>
         <ns0:tc>
@@ -14087,9 +14167,14 @@
               <ns0:pStyle ns0:val="Compact"/>
               <ns0:jc ns0:val="left"/>
             </ns0:pPr>
-            <ns0:r>
-              <ns0:t xml:space="preserve">phases/P4/Outputs/P4.PermitTrackingLog_2026-01-29.xlsx</ns0:t>
-            </ns0:r>
+            <ns0:hyperlink ns1:id="rId130">
+              <ns0:r>
+                <ns0:rPr>
+                  <ns0:rStyle ns0:val="VerbatimChar"/>
+                </ns0:rPr>
+                <ns0:t xml:space="preserve">phases/P4/Outputs/P4.PermitTrackingLog_2026-01-29.xlsx</ns0:t>
+              </ns0:r>
+            </ns0:hyperlink>
           </ns0:p>
         </ns0:tc>
         <ns0:tc>
@@ -14109,8 +14194,8 @@
         </ns0:tc>
       </ns0:tr>
     </ns0:tbl>
-    <ns0:bookmarkEnd ns0:id="114"/>
-    <ns0:bookmarkStart ns0:id="117" ns0:name="key-excerpts-electrical-only-3"/>
+    <ns0:bookmarkEnd ns0:id="131"/>
+    <ns0:bookmarkStart ns0:id="134" ns0:name="key-excerpts-electrical-only-3"/>
     <ns0:p>
       <ns0:pPr>
         <ns0:pStyle ns0:val="Heading3"/>
@@ -14119,7 +14204,7 @@
         <ns0:t xml:space="preserve">5.4 Key Excerpts (Electrical-Only)</ns0:t>
       </ns0:r>
     </ns0:p>
-    <ns0:bookmarkStart ns0:id="115" ns0:name="submission-confirmation-excerpt-5-w05"/>
+    <ns0:bookmarkStart ns0:id="132" ns0:name="submission-confirmation-excerpt-5-w05"/>
     <ns0:p>
       <ns0:pPr>
         <ns0:pStyle ns0:val="Heading4"/>
@@ -14230,8 +14315,8 @@
         <ns0:t xml:space="preserve">Jordan Lee (PM)</ns0:t>
       </ns0:r>
     </ns0:p>
-    <ns0:bookmarkEnd ns0:id="115"/>
-    <ns0:bookmarkStart ns0:id="116" ns0:name="stamped-set-excerpt-5-w01"/>
+    <ns0:bookmarkEnd ns0:id="132"/>
+    <ns0:bookmarkStart ns0:id="133" ns0:name="stamped-set-excerpt-5-w01"/>
     <ns0:p>
       <ns0:pPr>
         <ns0:pStyle ns0:val="Heading4"/>
@@ -14340,9 +14425,9 @@
         <ns0:t xml:space="preserve">with no content changes other than stamp block and any required administrative cover sheet</ns0:t>
       </ns0:r>
     </ns0:p>
-    <ns0:bookmarkEnd ns0:id="116"/>
-    <ns0:bookmarkEnd ns0:id="117"/>
-    <ns0:bookmarkStart ns0:id="118" ns0:name="stamped-permit-drawings"/>
+    <ns0:bookmarkEnd ns0:id="133"/>
+    <ns0:bookmarkEnd ns0:id="134"/>
+    <ns0:bookmarkStart ns0:id="135" ns0:name="stamped-permit-drawings"/>
     <ns0:p>
       <ns0:pPr>
         <ns0:pStyle ns0:val="Heading3"/>
@@ -14469,8 +14554,8 @@
         <ns0:t xml:space="preserve">5-W01</ns0:t>
       </ns0:r>
     </ns0:p>
-    <ns0:bookmarkEnd ns0:id="118"/>
-    <ns0:bookmarkStart ns0:id="120" ns0:name="permit-application-package"/>
+    <ns0:bookmarkEnd ns0:id="135"/>
+    <ns0:bookmarkStart ns0:id="137" ns0:name="permit-application-package"/>
     <ns0:p>
       <ns0:pPr>
         <ns0:pStyle ns0:val="Heading3"/>
@@ -14487,7 +14572,7 @@
         <ns0:t xml:space="preserve">This deliverable is the complete electrical permit submission package as provided to the AHJ, including forms, stamped drawings, and electrical support documents commonly required for plan check.</ns0:t>
       </ns0:r>
     </ns0:p>
-    <ns0:bookmarkStart ns0:id="119" ns0:name="package-contents-electrical-only"/>
+    <ns0:bookmarkStart ns0:id="136" ns0:name="package-contents-electrical-only"/>
     <ns0:p>
       <ns0:pPr>
         <ns0:pStyle ns0:val="Heading4"/>
@@ -14631,9 +14716,9 @@
         <ns0:t xml:space="preserve">5-W03</ns0:t>
       </ns0:r>
     </ns0:p>
-    <ns0:bookmarkEnd ns0:id="119"/>
-    <ns0:bookmarkEnd ns0:id="120"/>
-    <ns0:bookmarkStart ns0:id="121" ns0:name="p4-submission-qa-log"/>
+    <ns0:bookmarkEnd ns0:id="136"/>
+    <ns0:bookmarkEnd ns0:id="137"/>
+    <ns0:bookmarkStart ns0:id="138" ns0:name="p4-submission-qa-log"/>
     <ns0:p>
       <ns0:pPr>
         <ns0:pStyle ns0:val="Heading3"/>
@@ -14970,8 +15055,8 @@
         </ns0:tc>
       </ns0:tr>
     </ns0:tbl>
-    <ns0:bookmarkEnd ns0:id="121"/>
-    <ns0:bookmarkStart ns0:id="122" ns0:name="phase-5-certification"/>
+    <ns0:bookmarkEnd ns0:id="138"/>
+    <ns0:bookmarkStart ns0:id="139" ns0:name="phase-5-certification"/>
     <ns0:p>
       <ns0:pPr>
         <ns0:pStyle ns0:val="Heading3"/>
@@ -15197,8 +15282,8 @@
         </ns0:tc>
       </ns0:tr>
     </ns0:tbl>
-    <ns0:bookmarkEnd ns0:id="122"/>
-    <ns0:bookmarkStart ns0:id="123" ns0:name="phase-5-closeout-confirmation-completed"/>
+    <ns0:bookmarkEnd ns0:id="139"/>
+    <ns0:bookmarkStart ns0:id="140" ns0:name="phase-5-closeout-confirmation-completed"/>
     <ns0:p>
       <ns0:pPr>
         <ns0:pStyle ns0:val="Heading3"/>
@@ -15252,12 +15337,14 @@
       <ns0:r>
         <ns0:t xml:space="preserve"> </ns0:t>
       </ns0:r>
-      <ns0:r>
-        <ns0:rPr>
-          <ns0:rStyle ns0:val="VerbatimChar"/>
-        </ns0:rPr>
-        <ns0:t xml:space="preserve">phases/P4/Outputs/P4.1_PermitSet_Stamped_2026-01-29.pdf</ns0:t>
-      </ns0:r>
+      <ns0:hyperlink ns1:id="rId125">
+        <ns0:r>
+          <ns0:rPr>
+            <ns0:rStyle ns0:val="VerbatimChar"/>
+          </ns0:rPr>
+          <ns0:t xml:space="preserve">phases/P4/Outputs/P4.1_PermitSet_Stamped_2026-01-29.pdf</ns0:t>
+        </ns0:r>
+      </ns0:hyperlink>
     </ns0:p>
     <ns0:p>
       <ns0:pPr>
@@ -15280,12 +15367,14 @@
       <ns0:r>
         <ns0:t xml:space="preserve"> </ns0:t>
       </ns0:r>
-      <ns0:r>
-        <ns0:rPr>
-          <ns0:rStyle ns0:val="VerbatimChar"/>
-        </ns0:rPr>
-        <ns0:t xml:space="preserve">phases/P4/Outputs/P4.2_AHJ_ApplicationForms_2026-01-29.pdf</ns0:t>
-      </ns0:r>
+      <ns0:hyperlink ns1:id="rId126">
+        <ns0:r>
+          <ns0:rPr>
+            <ns0:rStyle ns0:val="VerbatimChar"/>
+          </ns0:rPr>
+          <ns0:t xml:space="preserve">phases/P4/Outputs/P4.2_AHJ_ApplicationForms_2026-01-29.pdf</ns0:t>
+        </ns0:r>
+      </ns0:hyperlink>
     </ns0:p>
     <ns0:p>
       <ns0:pPr>
@@ -15308,12 +15397,14 @@
       <ns0:r>
         <ns0:t xml:space="preserve"> </ns0:t>
       </ns0:r>
-      <ns0:r>
-        <ns0:rPr>
-          <ns0:rStyle ns0:val="VerbatimChar"/>
-        </ns0:rPr>
-        <ns0:t xml:space="preserve">phases/P4/Outputs/P4.SupportingAttachments_Electrical_2026-01-29.pdf</ns0:t>
-      </ns0:r>
+      <ns0:hyperlink ns1:id="rId128">
+        <ns0:r>
+          <ns0:rPr>
+            <ns0:rStyle ns0:val="VerbatimChar"/>
+          </ns0:rPr>
+          <ns0:t xml:space="preserve">phases/P4/Outputs/P4.SupportingAttachments_Electrical_2026-01-29.pdf</ns0:t>
+        </ns0:r>
+      </ns0:hyperlink>
     </ns0:p>
     <ns0:p>
       <ns0:pPr>
@@ -15336,12 +15427,14 @@
       <ns0:r>
         <ns0:t xml:space="preserve"> </ns0:t>
       </ns0:r>
-      <ns0:r>
-        <ns0:rPr>
-          <ns0:rStyle ns0:val="VerbatimChar"/>
-        </ns0:rPr>
-        <ns0:t xml:space="preserve">phases/P4/Outputs/P4.2_PermitApplication_Package_Compiled_2026-01-29.pdf</ns0:t>
-      </ns0:r>
+      <ns0:hyperlink ns1:id="rId127">
+        <ns0:r>
+          <ns0:rPr>
+            <ns0:rStyle ns0:val="VerbatimChar"/>
+          </ns0:rPr>
+          <ns0:t xml:space="preserve">phases/P4/Outputs/P4.2_PermitApplication_Package_Compiled_2026-01-29.pdf</ns0:t>
+        </ns0:r>
+      </ns0:hyperlink>
     </ns0:p>
     <ns0:p>
       <ns0:pPr>
@@ -15364,12 +15457,14 @@
       <ns0:r>
         <ns0:t xml:space="preserve"> </ns0:t>
       </ns0:r>
-      <ns0:r>
-        <ns0:rPr>
-          <ns0:rStyle ns0:val="VerbatimChar"/>
-        </ns0:rPr>
-        <ns0:t xml:space="preserve">phases/P4/Outputs/P4.SubmissionReceipt_AHJ_Confirmation_2026-01-29.pdf</ns0:t>
-      </ns0:r>
+      <ns0:hyperlink ns1:id="rId129">
+        <ns0:r>
+          <ns0:rPr>
+            <ns0:rStyle ns0:val="VerbatimChar"/>
+          </ns0:rPr>
+          <ns0:t xml:space="preserve">phases/P4/Outputs/P4.SubmissionReceipt_AHJ_Confirmation_2026-01-29.pdf</ns0:t>
+        </ns0:r>
+      </ns0:hyperlink>
     </ns0:p>
     <ns0:p>
       <ns0:pPr>
@@ -15392,21 +15487,23 @@
       <ns0:r>
         <ns0:t xml:space="preserve"> </ns0:t>
       </ns0:r>
-      <ns0:r>
-        <ns0:rPr>
-          <ns0:rStyle ns0:val="VerbatimChar"/>
-        </ns0:rPr>
-        <ns0:t xml:space="preserve">phases/P4/Outputs/P4.PermitTrackingLog_2026-01-29.xlsx</ns0:t>
-      </ns0:r>
+      <ns0:hyperlink ns1:id="rId130">
+        <ns0:r>
+          <ns0:rPr>
+            <ns0:rStyle ns0:val="VerbatimChar"/>
+          </ns0:rPr>
+          <ns0:t xml:space="preserve">phases/P4/Outputs/P4.PermitTrackingLog_2026-01-29.xlsx</ns0:t>
+        </ns0:r>
+      </ns0:hyperlink>
     </ns0:p>
     <ns0:p>
       <ns0:pPr>
         <ns0:pStyle ns0:val="FirstParagraph"/>
       </ns0:pPr>
     </ns0:p>
-    <ns0:bookmarkEnd ns0:id="123"/>
-    <ns0:bookmarkEnd ns0:id="124"/>
-    <ns0:bookmarkStart ns0:id="141" ns0:name="X080957d75afeb47f3832ea3ba41f4339d0b66dc"/>
+    <ns0:bookmarkEnd ns0:id="140"/>
+    <ns0:bookmarkEnd ns0:id="141"/>
+    <ns0:bookmarkStart ns0:id="165" ns0:name="X080957d75afeb47f3832ea3ba41f4339d0b66dc"/>
     <ns0:p>
       <ns0:pPr>
         <ns0:pStyle ns0:val="Heading2"/>
@@ -15416,7 +15513,7 @@
         <ns0:t xml:space="preserve">Phase 6: Authority Review and Drawing Revision</ns0:t>
       </ns0:r>
     </ns0:p>
-    <ns0:bookmarkStart ns0:id="125" ns0:name="phase-6-purpose"/>
+    <ns0:bookmarkStart ns0:id="142" ns0:name="phase-6-purpose"/>
     <ns0:p>
       <ns0:pPr>
         <ns0:pStyle ns0:val="Heading3"/>
@@ -15483,8 +15580,8 @@
         <ns0:t xml:space="preserve">to demonstrate a “completed” master deliverable package (provenance, stable filenames, and revision logs). Replace all names, dates, and evidence pointers with real project records before using this document externally.</ns0:t>
       </ns0:r>
     </ns0:p>
-    <ns0:bookmarkEnd ns0:id="125"/>
-    <ns0:bookmarkStart ns0:id="126" ns0:name="phase-6-boundaries-electrical-only"/>
+    <ns0:bookmarkEnd ns0:id="142"/>
+    <ns0:bookmarkStart ns0:id="143" ns0:name="phase-6-boundaries-electrical-only"/>
     <ns0:p>
       <ns0:pPr>
         <ns0:pStyle ns0:val="Heading3"/>
@@ -15523,8 +15620,8 @@
         <ns0:t xml:space="preserve">topics (routing/trenching/means-and-methods, installation sequencing, etc.)</ns0:t>
       </ns0:r>
     </ns0:p>
-    <ns0:bookmarkEnd ns0:id="126"/>
-    <ns0:bookmarkStart ns0:id="127" ns0:name="X2c06633310d46d876428ef826f6c8423f4c92a8"/>
+    <ns0:bookmarkEnd ns0:id="143"/>
+    <ns0:bookmarkStart ns0:id="151" ns0:name="X2c06633310d46d876428ef826f6c8423f4c92a8"/>
     <ns0:p>
       <ns0:pPr>
         <ns0:pStyle ns0:val="Heading3"/>
@@ -15662,9 +15759,14 @@
               <ns0:pStyle ns0:val="Compact"/>
               <ns0:jc ns0:val="left"/>
             </ns0:pPr>
-            <ns0:r>
-              <ns0:t xml:space="preserve">phases/P5/Inputs/P5-AHJ_PlanCheckComments_Raw_2026-02-06.pdf</ns0:t>
-            </ns0:r>
+            <ns0:hyperlink ns1:id="rId144">
+              <ns0:r>
+                <ns0:rPr>
+                  <ns0:rStyle ns0:val="VerbatimChar"/>
+                </ns0:rPr>
+                <ns0:t xml:space="preserve">phases/P5/Inputs/P5-AHJ_PlanCheckComments_Raw_2026-02-06.pdf</ns0:t>
+              </ns0:r>
+            </ns0:hyperlink>
           </ns0:p>
         </ns0:tc>
         <ns0:tc>
@@ -15733,9 +15835,14 @@
               <ns0:pStyle ns0:val="Compact"/>
               <ns0:jc ns0:val="left"/>
             </ns0:pPr>
-            <ns0:r>
-              <ns0:t xml:space="preserve">phases/P5/Outputs/P5.1_AHJ_CommentLog_Parsed_2026-02-06.xlsx</ns0:t>
-            </ns0:r>
+            <ns0:hyperlink ns1:id="rId145">
+              <ns0:r>
+                <ns0:rPr>
+                  <ns0:rStyle ns0:val="VerbatimChar"/>
+                </ns0:rPr>
+                <ns0:t xml:space="preserve">phases/P5/Outputs/P5.1_AHJ_CommentLog_Parsed_2026-02-06.xlsx</ns0:t>
+              </ns0:r>
+            </ns0:hyperlink>
           </ns0:p>
         </ns0:tc>
         <ns0:tc>
@@ -15804,9 +15911,14 @@
               <ns0:pStyle ns0:val="Compact"/>
               <ns0:jc ns0:val="left"/>
             </ns0:pPr>
-            <ns0:r>
-              <ns0:t xml:space="preserve">phases/P5/Outputs/P5.2_PermitSet_Revised_Stamped_Rev1_2026-02-12.pdf</ns0:t>
-            </ns0:r>
+            <ns0:hyperlink ns1:id="rId146">
+              <ns0:r>
+                <ns0:rPr>
+                  <ns0:rStyle ns0:val="VerbatimChar"/>
+                </ns0:rPr>
+                <ns0:t xml:space="preserve">phases/P5/Outputs/P5.2_PermitSet_Revised_Stamped_Rev1_2026-02-12.pdf</ns0:t>
+              </ns0:r>
+            </ns0:hyperlink>
           </ns0:p>
         </ns0:tc>
         <ns0:tc>
@@ -15875,9 +15987,14 @@
               <ns0:pStyle ns0:val="Compact"/>
               <ns0:jc ns0:val="left"/>
             </ns0:pPr>
-            <ns0:r>
-              <ns0:t xml:space="preserve">phases/P5/Outputs/P5.Redlines_InternalReview_2026-02-10.pdf</ns0:t>
-            </ns0:r>
+            <ns0:hyperlink ns1:id="rId147">
+              <ns0:r>
+                <ns0:rPr>
+                  <ns0:rStyle ns0:val="VerbatimChar"/>
+                </ns0:rPr>
+                <ns0:t xml:space="preserve">phases/P5/Outputs/P5.Redlines_InternalReview_2026-02-10.pdf</ns0:t>
+              </ns0:r>
+            </ns0:hyperlink>
           </ns0:p>
         </ns0:tc>
         <ns0:tc>
@@ -15946,9 +16063,14 @@
               <ns0:pStyle ns0:val="Compact"/>
               <ns0:jc ns0:val="left"/>
             </ns0:pPr>
-            <ns0:r>
-              <ns0:t xml:space="preserve">phases/P5/Outputs/P5.3_CommentResponseLetter_Rev1_2026-02-12.pdf</ns0:t>
-            </ns0:r>
+            <ns0:hyperlink ns1:id="rId148">
+              <ns0:r>
+                <ns0:rPr>
+                  <ns0:rStyle ns0:val="VerbatimChar"/>
+                </ns0:rPr>
+                <ns0:t xml:space="preserve">phases/P5/Outputs/P5.3_CommentResponseLetter_Rev1_2026-02-12.pdf</ns0:t>
+              </ns0:r>
+            </ns0:hyperlink>
           </ns0:p>
         </ns0:tc>
         <ns0:tc>
@@ -16017,9 +16139,14 @@
               <ns0:pStyle ns0:val="Compact"/>
               <ns0:jc ns0:val="left"/>
             </ns0:pPr>
-            <ns0:r>
-              <ns0:t xml:space="preserve">phases/P5/Outputs/P5.ResubmissionReceipt_AHJ_2026-02-12.pdf</ns0:t>
-            </ns0:r>
+            <ns0:hyperlink ns1:id="rId149">
+              <ns0:r>
+                <ns0:rPr>
+                  <ns0:rStyle ns0:val="VerbatimChar"/>
+                </ns0:rPr>
+                <ns0:t xml:space="preserve">phases/P5/Outputs/P5.ResubmissionReceipt_AHJ_2026-02-12.pdf</ns0:t>
+              </ns0:r>
+            </ns0:hyperlink>
           </ns0:p>
         </ns0:tc>
         <ns0:tc>
@@ -16088,9 +16215,14 @@
               <ns0:pStyle ns0:val="Compact"/>
               <ns0:jc ns0:val="left"/>
             </ns0:pPr>
-            <ns0:r>
-              <ns0:t xml:space="preserve">phases/P5/Outputs/P5.4_AHJ_Approval_Notice_2026-02-19.pdf</ns0:t>
-            </ns0:r>
+            <ns0:hyperlink ns1:id="rId150">
+              <ns0:r>
+                <ns0:rPr>
+                  <ns0:rStyle ns0:val="VerbatimChar"/>
+                </ns0:rPr>
+                <ns0:t xml:space="preserve">phases/P5/Outputs/P5.4_AHJ_Approval_Notice_2026-02-19.pdf</ns0:t>
+              </ns0:r>
+            </ns0:hyperlink>
           </ns0:p>
         </ns0:tc>
         <ns0:tc>
@@ -16110,8 +16242,8 @@
         </ns0:tc>
       </ns0:tr>
     </ns0:tbl>
-    <ns0:bookmarkEnd ns0:id="127"/>
-    <ns0:bookmarkStart ns0:id="131" ns0:name="key-excerpts-electrical-only-4"/>
+    <ns0:bookmarkEnd ns0:id="151"/>
+    <ns0:bookmarkStart ns0:id="155" ns0:name="key-excerpts-electrical-only-4"/>
     <ns0:p>
       <ns0:pPr>
         <ns0:pStyle ns0:val="Heading3"/>
@@ -16120,7 +16252,7 @@
         <ns0:t xml:space="preserve">6.4 Key Excerpts (Electrical-Only)</ns0:t>
       </ns0:r>
     </ns0:p>
-    <ns0:bookmarkStart ns0:id="128" ns0:name="ahj-comment-themes-excerpt-6-w01"/>
+    <ns0:bookmarkStart ns0:id="152" ns0:name="ahj-comment-themes-excerpt-6-w01"/>
     <ns0:p>
       <ns0:pPr>
         <ns0:pStyle ns0:val="Heading4"/>
@@ -16225,8 +16357,8 @@
         <ns0:t xml:space="preserve">(EVSE continuous load, labeling, disconnecting means references as applicable).</ns0:t>
       </ns0:r>
     </ns0:p>
-    <ns0:bookmarkEnd ns0:id="128"/>
-    <ns0:bookmarkStart ns0:id="129" ns0:name="revision-summary-excerpt-6-w03"/>
+    <ns0:bookmarkEnd ns0:id="152"/>
+    <ns0:bookmarkStart ns0:id="153" ns0:name="revision-summary-excerpt-6-w03"/>
     <ns0:p>
       <ns0:pPr>
         <ns0:pStyle ns0:val="Heading4"/>
@@ -16283,8 +16415,8 @@
         <ns0:t xml:space="preserve">Updated notes sheet with explicit NEC/CEC references and labeling notes.</ns0:t>
       </ns0:r>
     </ns0:p>
-    <ns0:bookmarkEnd ns0:id="129"/>
-    <ns0:bookmarkStart ns0:id="130" ns0:name="ahj-approval-excerpt-6-w07"/>
+    <ns0:bookmarkEnd ns0:id="153"/>
+    <ns0:bookmarkStart ns0:id="154" ns0:name="ahj-approval-excerpt-6-w07"/>
     <ns0:p>
       <ns0:pPr>
         <ns0:pStyle ns0:val="Heading4"/>
@@ -16371,9 +16503,9 @@
         <ns0:t xml:space="preserve">2026-02-19 10:07 PT</ns0:t>
       </ns0:r>
     </ns0:p>
-    <ns0:bookmarkEnd ns0:id="130"/>
-    <ns0:bookmarkEnd ns0:id="131"/>
-    <ns0:bookmarkStart ns0:id="132" ns0:name="ahj-comment-log-parsed"/>
+    <ns0:bookmarkEnd ns0:id="154"/>
+    <ns0:bookmarkEnd ns0:id="155"/>
+    <ns0:bookmarkStart ns0:id="156" ns0:name="ahj-comment-log-parsed"/>
     <ns0:p>
       <ns0:pPr>
         <ns0:pStyle ns0:val="Heading3"/>
@@ -16815,8 +16947,8 @@
         </ns0:tc>
       </ns0:tr>
     </ns0:tbl>
-    <ns0:bookmarkEnd ns0:id="132"/>
-    <ns0:bookmarkStart ns0:id="135" ns0:name="revised-drawings-post-comments"/>
+    <ns0:bookmarkEnd ns0:id="156"/>
+    <ns0:bookmarkStart ns0:id="159" ns0:name="revised-drawings-post-comments"/>
     <ns0:p>
       <ns0:pPr>
         <ns0:pStyle ns0:val="Heading3"/>
@@ -16969,7 +17101,7 @@
         <ns0:t xml:space="preserve">6-W03</ns0:t>
       </ns0:r>
     </ns0:p>
-    <ns0:bookmarkStart ns0:id="133" ns0:name="revision-log"/>
+    <ns0:bookmarkStart ns0:id="157" ns0:name="revision-log"/>
     <ns0:p>
       <ns0:pPr>
         <ns0:pStyle ns0:val="Heading4"/>
@@ -17095,8 +17227,8 @@
         </ns0:tc>
       </ns0:tr>
     </ns0:tbl>
-    <ns0:bookmarkEnd ns0:id="133"/>
-    <ns0:bookmarkStart ns0:id="134" ns0:name="Xa34dbdd7de4e1f4ef825ddb83feb3907d35f6e2"/>
+    <ns0:bookmarkEnd ns0:id="157"/>
+    <ns0:bookmarkStart ns0:id="158" ns0:name="Xa34dbdd7de4e1f4ef825ddb83feb3907d35f6e2"/>
     <ns0:p>
       <ns0:pPr>
         <ns0:pStyle ns0:val="Heading4"/>
@@ -17433,9 +17565,9 @@
         </ns0:tc>
       </ns0:tr>
     </ns0:tbl>
-    <ns0:bookmarkEnd ns0:id="134"/>
-    <ns0:bookmarkEnd ns0:id="135"/>
-    <ns0:bookmarkStart ns0:id="136" ns0:name="comment-response-letter"/>
+    <ns0:bookmarkEnd ns0:id="158"/>
+    <ns0:bookmarkEnd ns0:id="159"/>
+    <ns0:bookmarkStart ns0:id="160" ns0:name="comment-response-letter"/>
     <ns0:p>
       <ns0:pPr>
         <ns0:pStyle ns0:val="Heading3"/>
@@ -17662,8 +17794,8 @@
         <ns0:t xml:space="preserve">Standardized EV subpanel designation to “EVSP-1” across all sheets and schedules.</ns0:t>
       </ns0:r>
     </ns0:p>
-    <ns0:bookmarkEnd ns0:id="136"/>
-    <ns0:bookmarkStart ns0:id="137" ns0:name="phase-6-resubmission-log"/>
+    <ns0:bookmarkEnd ns0:id="160"/>
+    <ns0:bookmarkStart ns0:id="161" ns0:name="phase-6-resubmission-log"/>
     <ns0:p>
       <ns0:pPr>
         <ns0:pStyle ns0:val="Heading3"/>
@@ -17816,8 +17948,8 @@
         </ns0:tc>
       </ns0:tr>
     </ns0:tbl>
-    <ns0:bookmarkEnd ns0:id="137"/>
-    <ns0:bookmarkStart ns0:id="138" ns0:name="Xec19c4e12ac0010745565822df13083f6de5386"/>
+    <ns0:bookmarkEnd ns0:id="161"/>
+    <ns0:bookmarkStart ns0:id="162" ns0:name="Xec19c4e12ac0010745565822df13083f6de5386"/>
     <ns0:p>
       <ns0:pPr>
         <ns0:pStyle ns0:val="Heading3"/>
@@ -18051,8 +18183,8 @@
         <ns0:t xml:space="preserve">P5.4_AHJ_Approval_Notice_2026-02-19.pdf</ns0:t>
       </ns0:r>
     </ns0:p>
-    <ns0:bookmarkEnd ns0:id="138"/>
-    <ns0:bookmarkStart ns0:id="139" ns0:name="phase-6-certification"/>
+    <ns0:bookmarkEnd ns0:id="162"/>
+    <ns0:bookmarkStart ns0:id="163" ns0:name="phase-6-certification"/>
     <ns0:p>
       <ns0:pPr>
         <ns0:pStyle ns0:val="Heading3"/>
@@ -18378,8 +18510,8 @@
         </ns0:tc>
       </ns0:tr>
     </ns0:tbl>
-    <ns0:bookmarkEnd ns0:id="139"/>
-    <ns0:bookmarkStart ns0:id="140" ns0:name="phase-6-closeout-confirmation-completed"/>
+    <ns0:bookmarkEnd ns0:id="163"/>
+    <ns0:bookmarkStart ns0:id="164" ns0:name="phase-6-closeout-confirmation-completed"/>
     <ns0:p>
       <ns0:pPr>
         <ns0:pStyle ns0:val="Heading3"/>
@@ -18433,12 +18565,14 @@
       <ns0:r>
         <ns0:t xml:space="preserve"> </ns0:t>
       </ns0:r>
-      <ns0:r>
-        <ns0:rPr>
-          <ns0:rStyle ns0:val="VerbatimChar"/>
-        </ns0:rPr>
-        <ns0:t xml:space="preserve">phases/P5/Inputs/P5-AHJ_PlanCheckComments_Raw_2026-02-06.pdf</ns0:t>
-      </ns0:r>
+      <ns0:hyperlink ns1:id="rId144">
+        <ns0:r>
+          <ns0:rPr>
+            <ns0:rStyle ns0:val="VerbatimChar"/>
+          </ns0:rPr>
+          <ns0:t xml:space="preserve">phases/P5/Inputs/P5-AHJ_PlanCheckComments_Raw_2026-02-06.pdf</ns0:t>
+        </ns0:r>
+      </ns0:hyperlink>
     </ns0:p>
     <ns0:p>
       <ns0:pPr>
@@ -18461,12 +18595,14 @@
       <ns0:r>
         <ns0:t xml:space="preserve"> </ns0:t>
       </ns0:r>
-      <ns0:r>
-        <ns0:rPr>
-          <ns0:rStyle ns0:val="VerbatimChar"/>
-        </ns0:rPr>
-        <ns0:t xml:space="preserve">phases/P5/Outputs/P5.1_AHJ_CommentLog_Parsed_2026-02-06.xlsx</ns0:t>
-      </ns0:r>
+      <ns0:hyperlink ns1:id="rId145">
+        <ns0:r>
+          <ns0:rPr>
+            <ns0:rStyle ns0:val="VerbatimChar"/>
+          </ns0:rPr>
+          <ns0:t xml:space="preserve">phases/P5/Outputs/P5.1_AHJ_CommentLog_Parsed_2026-02-06.xlsx</ns0:t>
+        </ns0:r>
+      </ns0:hyperlink>
       <ns0:r>
         <ns0:t xml:space="preserve"> </ns0:t>
       </ns0:r>
@@ -18508,12 +18644,14 @@
       <ns0:r>
         <ns0:t xml:space="preserve"> </ns0:t>
       </ns0:r>
-      <ns0:r>
-        <ns0:rPr>
-          <ns0:rStyle ns0:val="VerbatimChar"/>
-        </ns0:rPr>
-        <ns0:t xml:space="preserve">phases/P5/Outputs/P5.Redlines_InternalReview_2026-02-10.pdf</ns0:t>
-      </ns0:r>
+      <ns0:hyperlink ns1:id="rId147">
+        <ns0:r>
+          <ns0:rPr>
+            <ns0:rStyle ns0:val="VerbatimChar"/>
+          </ns0:rPr>
+          <ns0:t xml:space="preserve">phases/P5/Outputs/P5.Redlines_InternalReview_2026-02-10.pdf</ns0:t>
+        </ns0:r>
+      </ns0:hyperlink>
     </ns0:p>
     <ns0:p>
       <ns0:pPr>
@@ -18536,12 +18674,14 @@
       <ns0:r>
         <ns0:t xml:space="preserve"> </ns0:t>
       </ns0:r>
-      <ns0:r>
-        <ns0:rPr>
-          <ns0:rStyle ns0:val="VerbatimChar"/>
-        </ns0:rPr>
-        <ns0:t xml:space="preserve">phases/P5/Outputs/P5.2_PermitSet_Revised_Stamped_Rev1_2026-02-12.pdf</ns0:t>
-      </ns0:r>
+      <ns0:hyperlink ns1:id="rId146">
+        <ns0:r>
+          <ns0:rPr>
+            <ns0:rStyle ns0:val="VerbatimChar"/>
+          </ns0:rPr>
+          <ns0:t xml:space="preserve">phases/P5/Outputs/P5.2_PermitSet_Revised_Stamped_Rev1_2026-02-12.pdf</ns0:t>
+        </ns0:r>
+      </ns0:hyperlink>
     </ns0:p>
     <ns0:p>
       <ns0:pPr>
@@ -18564,12 +18704,14 @@
       <ns0:r>
         <ns0:t xml:space="preserve"> </ns0:t>
       </ns0:r>
-      <ns0:r>
-        <ns0:rPr>
-          <ns0:rStyle ns0:val="VerbatimChar"/>
-        </ns0:rPr>
-        <ns0:t xml:space="preserve">phases/P5/Outputs/P5.3_CommentResponseLetter_Rev1_2026-02-12.pdf</ns0:t>
-      </ns0:r>
+      <ns0:hyperlink ns1:id="rId148">
+        <ns0:r>
+          <ns0:rPr>
+            <ns0:rStyle ns0:val="VerbatimChar"/>
+          </ns0:rPr>
+          <ns0:t xml:space="preserve">phases/P5/Outputs/P5.3_CommentResponseLetter_Rev1_2026-02-12.pdf</ns0:t>
+        </ns0:r>
+      </ns0:hyperlink>
     </ns0:p>
     <ns0:p>
       <ns0:pPr>
@@ -18592,12 +18734,14 @@
       <ns0:r>
         <ns0:t xml:space="preserve"> </ns0:t>
       </ns0:r>
-      <ns0:r>
-        <ns0:rPr>
-          <ns0:rStyle ns0:val="VerbatimChar"/>
-        </ns0:rPr>
-        <ns0:t xml:space="preserve">phases/P5/Outputs/P5.ResubmissionReceipt_AHJ_2026-02-12.pdf</ns0:t>
-      </ns0:r>
+      <ns0:hyperlink ns1:id="rId149">
+        <ns0:r>
+          <ns0:rPr>
+            <ns0:rStyle ns0:val="VerbatimChar"/>
+          </ns0:rPr>
+          <ns0:t xml:space="preserve">phases/P5/Outputs/P5.ResubmissionReceipt_AHJ_2026-02-12.pdf</ns0:t>
+        </ns0:r>
+      </ns0:hyperlink>
     </ns0:p>
     <ns0:p>
       <ns0:pPr>
@@ -18620,21 +18764,23 @@
       <ns0:r>
         <ns0:t xml:space="preserve"> </ns0:t>
       </ns0:r>
-      <ns0:r>
-        <ns0:rPr>
-          <ns0:rStyle ns0:val="VerbatimChar"/>
-        </ns0:rPr>
-        <ns0:t xml:space="preserve">phases/P5/Outputs/P5.4_AHJ_Approval_Notice_2026-02-19.pdf</ns0:t>
-      </ns0:r>
+      <ns0:hyperlink ns1:id="rId150">
+        <ns0:r>
+          <ns0:rPr>
+            <ns0:rStyle ns0:val="VerbatimChar"/>
+          </ns0:rPr>
+          <ns0:t xml:space="preserve">phases/P5/Outputs/P5.4_AHJ_Approval_Notice_2026-02-19.pdf</ns0:t>
+        </ns0:r>
+      </ns0:hyperlink>
     </ns0:p>
     <ns0:p>
       <ns0:pPr>
         <ns0:pStyle ns0:val="FirstParagraph"/>
       </ns0:pPr>
     </ns0:p>
-    <ns0:bookmarkEnd ns0:id="140"/>
-    <ns0:bookmarkEnd ns0:id="141"/>
-    <ns0:bookmarkStart ns0:id="159" ns0:name="phase-7-utility-coordination-1"/>
+    <ns0:bookmarkEnd ns0:id="164"/>
+    <ns0:bookmarkEnd ns0:id="165"/>
+    <ns0:bookmarkStart ns0:id="192" ns0:name="phase-7-utility-coordination-1"/>
     <ns0:p>
       <ns0:pPr>
         <ns0:pStyle ns0:val="Heading2"/>
@@ -18644,7 +18790,7 @@
         <ns0:t xml:space="preserve">Phase 7: Utility Coordination</ns0:t>
       </ns0:r>
     </ns0:p>
-    <ns0:bookmarkStart ns0:id="142" ns0:name="phase-7-purpose"/>
+    <ns0:bookmarkStart ns0:id="166" ns0:name="phase-7-purpose"/>
     <ns0:p>
       <ns0:pPr>
         <ns0:pStyle ns0:val="Heading3"/>
@@ -18711,8 +18857,8 @@
         <ns0:t xml:space="preserve">to demonstrate a “completed” master deliverable package (provenance, stable filenames, and coordination logs). Replace all names, dates, and evidence pointers with real project records before using this document externally.</ns0:t>
       </ns0:r>
     </ns0:p>
-    <ns0:bookmarkEnd ns0:id="142"/>
-    <ns0:bookmarkStart ns0:id="143" ns0:name="phase-7-boundaries-electrical-only"/>
+    <ns0:bookmarkEnd ns0:id="166"/>
+    <ns0:bookmarkStart ns0:id="167" ns0:name="phase-7-boundaries-electrical-only"/>
     <ns0:p>
       <ns0:pPr>
         <ns0:pStyle ns0:val="Heading3"/>
@@ -18751,8 +18897,8 @@
         <ns0:t xml:space="preserve">topics (routing/trenching/means-and-methods, installation sequencing, etc.)</ns0:t>
       </ns0:r>
     </ns0:p>
-    <ns0:bookmarkEnd ns0:id="143"/>
-    <ns0:bookmarkStart ns0:id="144" ns0:name="X8abab17997fd8c6865b7e074037db2311b04cb0"/>
+    <ns0:bookmarkEnd ns0:id="167"/>
+    <ns0:bookmarkStart ns0:id="177" ns0:name="X8abab17997fd8c6865b7e074037db2311b04cb0"/>
     <ns0:p>
       <ns0:pPr>
         <ns0:pStyle ns0:val="Heading3"/>
@@ -18890,9 +19036,14 @@
               <ns0:pStyle ns0:val="Compact"/>
               <ns0:jc ns0:val="left"/>
             </ns0:pPr>
-            <ns0:r>
-              <ns0:t xml:space="preserve">phases/P6/Inputs/P6.UtilityRequirements_Capture_2026-02-20.pdf</ns0:t>
-            </ns0:r>
+            <ns0:hyperlink ns1:id="rId168">
+              <ns0:r>
+                <ns0:rPr>
+                  <ns0:rStyle ns0:val="VerbatimChar"/>
+                </ns0:rPr>
+                <ns0:t xml:space="preserve">phases/P6/Inputs/P6.UtilityRequirements_Capture_2026-02-20.pdf</ns0:t>
+              </ns0:r>
+            </ns0:hyperlink>
           </ns0:p>
         </ns0:tc>
         <ns0:tc>
@@ -18961,9 +19112,14 @@
               <ns0:pStyle ns0:val="Compact"/>
               <ns0:jc ns0:val="left"/>
             </ns0:pPr>
-            <ns0:r>
-              <ns0:t xml:space="preserve">phases/P6/Outputs/P6.1_UtilityLoadLetter_SingleLine_2026-02-21.pdf</ns0:t>
-            </ns0:r>
+            <ns0:hyperlink ns1:id="rId169">
+              <ns0:r>
+                <ns0:rPr>
+                  <ns0:rStyle ns0:val="VerbatimChar"/>
+                </ns0:rPr>
+                <ns0:t xml:space="preserve">phases/P6/Outputs/P6.1_UtilityLoadLetter_SingleLine_2026-02-21.pdf</ns0:t>
+              </ns0:r>
+            </ns0:hyperlink>
           </ns0:p>
         </ns0:tc>
         <ns0:tc>
@@ -19032,9 +19188,14 @@
               <ns0:pStyle ns0:val="Compact"/>
               <ns0:jc ns0:val="left"/>
             </ns0:pPr>
-            <ns0:r>
-              <ns0:t xml:space="preserve">phases/P6/Outputs/P6.2_UtilityApplicationForms_Completed_2026-02-21.pdf</ns0:t>
-            </ns0:r>
+            <ns0:hyperlink ns1:id="rId170">
+              <ns0:r>
+                <ns0:rPr>
+                  <ns0:rStyle ns0:val="VerbatimChar"/>
+                </ns0:rPr>
+                <ns0:t xml:space="preserve">phases/P6/Outputs/P6.2_UtilityApplicationForms_Completed_2026-02-21.pdf</ns0:t>
+              </ns0:r>
+            </ns0:hyperlink>
           </ns0:p>
         </ns0:tc>
         <ns0:tc>
@@ -19103,9 +19264,14 @@
               <ns0:pStyle ns0:val="Compact"/>
               <ns0:jc ns0:val="left"/>
             </ns0:pPr>
-            <ns0:r>
-              <ns0:t xml:space="preserve">phases/P6/Outputs/P6.SubmissionReceipt_Utility_2026-02-21.pdf</ns0:t>
-            </ns0:r>
+            <ns0:hyperlink ns1:id="rId171">
+              <ns0:r>
+                <ns0:rPr>
+                  <ns0:rStyle ns0:val="VerbatimChar"/>
+                </ns0:rPr>
+                <ns0:t xml:space="preserve">phases/P6/Outputs/P6.SubmissionReceipt_Utility_2026-02-21.pdf</ns0:t>
+              </ns0:r>
+            </ns0:hyperlink>
           </ns0:p>
         </ns0:tc>
         <ns0:tc>
@@ -19174,9 +19340,14 @@
               <ns0:pStyle ns0:val="Compact"/>
               <ns0:jc ns0:val="left"/>
             </ns0:pPr>
-            <ns0:r>
-              <ns0:t xml:space="preserve">phases/P6/Outputs/P6.CorrespondenceLog_2026-02-24.xlsx</ns0:t>
-            </ns0:r>
+            <ns0:hyperlink ns1:id="rId172">
+              <ns0:r>
+                <ns0:rPr>
+                  <ns0:rStyle ns0:val="VerbatimChar"/>
+                </ns0:rPr>
+                <ns0:t xml:space="preserve">phases/P6/Outputs/P6.CorrespondenceLog_2026-02-24.xlsx</ns0:t>
+              </ns0:r>
+            </ns0:hyperlink>
           </ns0:p>
         </ns0:tc>
         <ns0:tc>
@@ -19245,9 +19416,14 @@
               <ns0:pStyle ns0:val="Compact"/>
               <ns0:jc ns0:val="left"/>
             </ns0:pPr>
-            <ns0:r>
-              <ns0:t xml:space="preserve">phases/P6/Inputs/P6.Utility_DeficiencyNotice_2026-02-25.pdf</ns0:t>
-            </ns0:r>
+            <ns0:hyperlink ns1:id="rId173">
+              <ns0:r>
+                <ns0:rPr>
+                  <ns0:rStyle ns0:val="VerbatimChar"/>
+                </ns0:rPr>
+                <ns0:t xml:space="preserve">phases/P6/Inputs/P6.Utility_DeficiencyNotice_2026-02-25.pdf</ns0:t>
+              </ns0:r>
+            </ns0:hyperlink>
           </ns0:p>
         </ns0:tc>
         <ns0:tc>
@@ -19316,9 +19492,14 @@
               <ns0:pStyle ns0:val="Compact"/>
               <ns0:jc ns0:val="left"/>
             </ns0:pPr>
-            <ns0:r>
-              <ns0:t xml:space="preserve">phases/P6/Outputs/P6.3_Utility_ReworkPackage_2026-02-27.pdf</ns0:t>
-            </ns0:r>
+            <ns0:hyperlink ns1:id="rId174">
+              <ns0:r>
+                <ns0:rPr>
+                  <ns0:rStyle ns0:val="VerbatimChar"/>
+                </ns0:rPr>
+                <ns0:t xml:space="preserve">phases/P6/Outputs/P6.3_Utility_ReworkPackage_2026-02-27.pdf</ns0:t>
+              </ns0:r>
+            </ns0:hyperlink>
           </ns0:p>
         </ns0:tc>
         <ns0:tc>
@@ -19387,9 +19568,14 @@
               <ns0:pStyle ns0:val="Compact"/>
               <ns0:jc ns0:val="left"/>
             </ns0:pPr>
-            <ns0:r>
-              <ns0:t xml:space="preserve">phases/P6/Outputs/P6.ResubmissionReceipt_Utility_2026-02-27.pdf</ns0:t>
-            </ns0:r>
+            <ns0:hyperlink ns1:id="rId175">
+              <ns0:r>
+                <ns0:rPr>
+                  <ns0:rStyle ns0:val="VerbatimChar"/>
+                </ns0:rPr>
+                <ns0:t xml:space="preserve">phases/P6/Outputs/P6.ResubmissionReceipt_Utility_2026-02-27.pdf</ns0:t>
+              </ns0:r>
+            </ns0:hyperlink>
           </ns0:p>
         </ns0:tc>
         <ns0:tc>
@@ -19458,9 +19644,14 @@
               <ns0:pStyle ns0:val="Compact"/>
               <ns0:jc ns0:val="left"/>
             </ns0:pPr>
-            <ns0:r>
-              <ns0:t xml:space="preserve">phases/P6/Outputs/P6.Utility_Approval_Acknowledgment_2026-03-03.pdf</ns0:t>
-            </ns0:r>
+            <ns0:hyperlink ns1:id="rId176">
+              <ns0:r>
+                <ns0:rPr>
+                  <ns0:rStyle ns0:val="VerbatimChar"/>
+                </ns0:rPr>
+                <ns0:t xml:space="preserve">phases/P6/Outputs/P6.Utility_Approval_Acknowledgment_2026-03-03.pdf</ns0:t>
+              </ns0:r>
+            </ns0:hyperlink>
           </ns0:p>
         </ns0:tc>
         <ns0:tc>
@@ -19480,8 +19671,8 @@
         </ns0:tc>
       </ns0:tr>
     </ns0:tbl>
-    <ns0:bookmarkEnd ns0:id="144"/>
-    <ns0:bookmarkStart ns0:id="148" ns0:name="key-excerpts-electrical-only-5"/>
+    <ns0:bookmarkEnd ns0:id="177"/>
+    <ns0:bookmarkStart ns0:id="181" ns0:name="key-excerpts-electrical-only-5"/>
     <ns0:p>
       <ns0:pPr>
         <ns0:pStyle ns0:val="Heading3"/>
@@ -19490,7 +19681,7 @@
         <ns0:t xml:space="preserve">7.4 Key Excerpts (Electrical-Only)</ns0:t>
       </ns0:r>
     </ns0:p>
-    <ns0:bookmarkStart ns0:id="145" ns0:name="utility-load-letter-excerpt-7-w02"/>
+    <ns0:bookmarkStart ns0:id="178" ns0:name="utility-load-letter-excerpt-7-w02"/>
     <ns0:p>
       <ns0:pPr>
         <ns0:pStyle ns0:val="Heading4"/>
@@ -19636,8 +19827,8 @@
         <ns0:t xml:space="preserve">Reference documents included: Phase 3 load calc summary + architecture decision record</ns0:t>
       </ns0:r>
     </ns0:p>
-    <ns0:bookmarkEnd ns0:id="145"/>
-    <ns0:bookmarkStart ns0:id="146" ns0:name="utility-submission-receipt-excerpt-7-w04"/>
+    <ns0:bookmarkEnd ns0:id="178"/>
+    <ns0:bookmarkStart ns0:id="179" ns0:name="utility-submission-receipt-excerpt-7-w04"/>
     <ns0:p>
       <ns0:pPr>
         <ns0:pStyle ns0:val="Heading4"/>
@@ -19736,8 +19927,8 @@
         <ns0:t xml:space="preserve">2026-02-21 11:05 PT</ns0:t>
       </ns0:r>
     </ns0:p>
-    <ns0:bookmarkEnd ns0:id="146"/>
-    <ns0:bookmarkStart ns0:id="147" ns0:name="utility-deficiency-notice-excerpt-7-w06"/>
+    <ns0:bookmarkEnd ns0:id="179"/>
+    <ns0:bookmarkStart ns0:id="180" ns0:name="utility-deficiency-notice-excerpt-7-w06"/>
     <ns0:p>
       <ns0:pPr>
         <ns0:pStyle ns0:val="Heading4"/>
@@ -19804,9 +19995,9 @@
         <ns0:t xml:space="preserve">Response due: N/A (utility queue-based)</ns0:t>
       </ns0:r>
     </ns0:p>
-    <ns0:bookmarkEnd ns0:id="147"/>
-    <ns0:bookmarkEnd ns0:id="148"/>
-    <ns0:bookmarkStart ns0:id="149" ns0:name="utility-load-letter-single-line"/>
+    <ns0:bookmarkEnd ns0:id="180"/>
+    <ns0:bookmarkEnd ns0:id="181"/>
+    <ns0:bookmarkStart ns0:id="182" ns0:name="utility-load-letter-single-line"/>
     <ns0:p>
       <ns0:pPr>
         <ns0:pStyle ns0:val="Heading3"/>
@@ -20011,8 +20202,8 @@
         <ns0:t xml:space="preserve">7-W02</ns0:t>
       </ns0:r>
     </ns0:p>
-    <ns0:bookmarkEnd ns0:id="149"/>
-    <ns0:bookmarkStart ns0:id="150" ns0:name="utility-application-forms"/>
+    <ns0:bookmarkEnd ns0:id="182"/>
+    <ns0:bookmarkStart ns0:id="183" ns0:name="utility-application-forms"/>
     <ns0:p>
       <ns0:pPr>
         <ns0:pStyle ns0:val="Heading3"/>
@@ -20165,8 +20356,8 @@
         <ns0:t xml:space="preserve">7-W03</ns0:t>
       </ns0:r>
     </ns0:p>
-    <ns0:bookmarkEnd ns0:id="150"/>
-    <ns0:bookmarkStart ns0:id="154" ns0:name="Xa2893c3b38f19e106eb420968edb2ceb1f478cf"/>
+    <ns0:bookmarkEnd ns0:id="183"/>
+    <ns0:bookmarkStart ns0:id="187" ns0:name="Xa2893c3b38f19e106eb420968edb2ceb1f478cf"/>
     <ns0:p>
       <ns0:pPr>
         <ns0:pStyle ns0:val="Heading3"/>
@@ -20183,7 +20374,7 @@
         <ns0:t xml:space="preserve">This deliverable documents the utility’s “incomplete/additional info required” outcome and the technical rework performed to satisfy the utility’s request, followed by resubmission and approval.</ns0:t>
       </ns0:r>
     </ns0:p>
-    <ns0:bookmarkStart ns0:id="151" ns0:name="deficiency-received"/>
+    <ns0:bookmarkStart ns0:id="184" ns0:name="deficiency-received"/>
     <ns0:p>
       <ns0:pPr>
         <ns0:pStyle ns0:val="Heading4"/>
@@ -20258,8 +20449,8 @@
         </ns0:tc>
       </ns0:tr>
     </ns0:tbl>
-    <ns0:bookmarkEnd ns0:id="151"/>
-    <ns0:bookmarkStart ns0:id="152" ns0:name="rework-package-electrical-only"/>
+    <ns0:bookmarkEnd ns0:id="184"/>
+    <ns0:bookmarkStart ns0:id="185" ns0:name="rework-package-electrical-only"/>
     <ns0:p>
       <ns0:pPr>
         <ns0:pStyle ns0:val="Heading4"/>
@@ -20439,8 +20630,8 @@
         </ns0:tc>
       </ns0:tr>
     </ns0:tbl>
-    <ns0:bookmarkEnd ns0:id="152"/>
-    <ns0:bookmarkStart ns0:id="153" ns0:name="resubmission-approval"/>
+    <ns0:bookmarkEnd ns0:id="185"/>
+    <ns0:bookmarkStart ns0:id="186" ns0:name="resubmission-approval"/>
     <ns0:p>
       <ns0:pPr>
         <ns0:pStyle ns0:val="Heading4"/>
@@ -20593,9 +20784,9 @@
         </ns0:tc>
       </ns0:tr>
     </ns0:tbl>
-    <ns0:bookmarkEnd ns0:id="153"/>
-    <ns0:bookmarkEnd ns0:id="154"/>
-    <ns0:bookmarkStart ns0:id="155" ns0:name="phase-7-coordination-log"/>
+    <ns0:bookmarkEnd ns0:id="186"/>
+    <ns0:bookmarkEnd ns0:id="187"/>
+    <ns0:bookmarkStart ns0:id="188" ns0:name="phase-7-coordination-log"/>
     <ns0:p>
       <ns0:pPr>
         <ns0:pStyle ns0:val="Heading3"/>
@@ -20886,8 +21077,8 @@
         </ns0:tc>
       </ns0:tr>
     </ns0:tbl>
-    <ns0:bookmarkEnd ns0:id="155"/>
-    <ns0:bookmarkStart ns0:id="156" ns0:name="phase-7-closeout-criteria"/>
+    <ns0:bookmarkEnd ns0:id="188"/>
+    <ns0:bookmarkStart ns0:id="189" ns0:name="phase-7-closeout-criteria"/>
     <ns0:p>
       <ns0:pPr>
         <ns0:pStyle ns0:val="Heading3"/>
@@ -20992,8 +21183,8 @@
         <ns0:t xml:space="preserve">) or documented as “not applicable/none issued” in the correspondence log</ns0:t>
       </ns0:r>
     </ns0:p>
-    <ns0:bookmarkEnd ns0:id="156"/>
-    <ns0:bookmarkStart ns0:id="157" ns0:name="phase-7-certification"/>
+    <ns0:bookmarkEnd ns0:id="189"/>
+    <ns0:bookmarkStart ns0:id="190" ns0:name="phase-7-certification"/>
     <ns0:p>
       <ns0:pPr>
         <ns0:pStyle ns0:val="Heading3"/>
@@ -21319,8 +21510,8 @@
         </ns0:tc>
       </ns0:tr>
     </ns0:tbl>
-    <ns0:bookmarkEnd ns0:id="157"/>
-    <ns0:bookmarkStart ns0:id="158" ns0:name="phase-7-closeout-confirmation-completed"/>
+    <ns0:bookmarkEnd ns0:id="190"/>
+    <ns0:bookmarkStart ns0:id="191" ns0:name="phase-7-closeout-confirmation-completed"/>
     <ns0:p>
       <ns0:pPr>
         <ns0:pStyle ns0:val="Heading3"/>
@@ -21374,12 +21565,14 @@
       <ns0:r>
         <ns0:t xml:space="preserve"> </ns0:t>
       </ns0:r>
-      <ns0:r>
-        <ns0:rPr>
-          <ns0:rStyle ns0:val="VerbatimChar"/>
-        </ns0:rPr>
-        <ns0:t xml:space="preserve">phases/P6/Inputs/P6.UtilityRequirements_Capture_2026-02-20.pdf</ns0:t>
-      </ns0:r>
+      <ns0:hyperlink ns1:id="rId168">
+        <ns0:r>
+          <ns0:rPr>
+            <ns0:rStyle ns0:val="VerbatimChar"/>
+          </ns0:rPr>
+          <ns0:t xml:space="preserve">phases/P6/Inputs/P6.UtilityRequirements_Capture_2026-02-20.pdf</ns0:t>
+        </ns0:r>
+      </ns0:hyperlink>
     </ns0:p>
     <ns0:p>
       <ns0:pPr>
@@ -21402,12 +21595,14 @@
       <ns0:r>
         <ns0:t xml:space="preserve"> </ns0:t>
       </ns0:r>
-      <ns0:r>
-        <ns0:rPr>
-          <ns0:rStyle ns0:val="VerbatimChar"/>
-        </ns0:rPr>
-        <ns0:t xml:space="preserve">phases/P6/Outputs/P6.1_UtilityLoadLetter_SingleLine_2026-02-21.pdf</ns0:t>
-      </ns0:r>
+      <ns0:hyperlink ns1:id="rId169">
+        <ns0:r>
+          <ns0:rPr>
+            <ns0:rStyle ns0:val="VerbatimChar"/>
+          </ns0:rPr>
+          <ns0:t xml:space="preserve">phases/P6/Outputs/P6.1_UtilityLoadLetter_SingleLine_2026-02-21.pdf</ns0:t>
+        </ns0:r>
+      </ns0:hyperlink>
     </ns0:p>
     <ns0:p>
       <ns0:pPr>
@@ -21430,12 +21625,14 @@
       <ns0:r>
         <ns0:t xml:space="preserve"> </ns0:t>
       </ns0:r>
-      <ns0:r>
-        <ns0:rPr>
-          <ns0:rStyle ns0:val="VerbatimChar"/>
-        </ns0:rPr>
-        <ns0:t xml:space="preserve">phases/P6/Outputs/P6.2_UtilityApplicationForms_Completed_2026-02-21.pdf</ns0:t>
-      </ns0:r>
+      <ns0:hyperlink ns1:id="rId170">
+        <ns0:r>
+          <ns0:rPr>
+            <ns0:rStyle ns0:val="VerbatimChar"/>
+          </ns0:rPr>
+          <ns0:t xml:space="preserve">phases/P6/Outputs/P6.2_UtilityApplicationForms_Completed_2026-02-21.pdf</ns0:t>
+        </ns0:r>
+      </ns0:hyperlink>
     </ns0:p>
     <ns0:p>
       <ns0:pPr>
@@ -21458,12 +21655,14 @@
       <ns0:r>
         <ns0:t xml:space="preserve"> </ns0:t>
       </ns0:r>
-      <ns0:r>
-        <ns0:rPr>
-          <ns0:rStyle ns0:val="VerbatimChar"/>
-        </ns0:rPr>
-        <ns0:t xml:space="preserve">phases/P6/Outputs/P6.SubmissionReceipt_Utility_2026-02-21.pdf</ns0:t>
-      </ns0:r>
+      <ns0:hyperlink ns1:id="rId171">
+        <ns0:r>
+          <ns0:rPr>
+            <ns0:rStyle ns0:val="VerbatimChar"/>
+          </ns0:rPr>
+          <ns0:t xml:space="preserve">phases/P6/Outputs/P6.SubmissionReceipt_Utility_2026-02-21.pdf</ns0:t>
+        </ns0:r>
+      </ns0:hyperlink>
     </ns0:p>
     <ns0:p>
       <ns0:pPr>
@@ -21486,12 +21685,14 @@
       <ns0:r>
         <ns0:t xml:space="preserve"> </ns0:t>
       </ns0:r>
-      <ns0:r>
-        <ns0:rPr>
-          <ns0:rStyle ns0:val="VerbatimChar"/>
-        </ns0:rPr>
-        <ns0:t xml:space="preserve">phases/P6/Outputs/P6.CorrespondenceLog_2026-02-24.xlsx</ns0:t>
-      </ns0:r>
+      <ns0:hyperlink ns1:id="rId172">
+        <ns0:r>
+          <ns0:rPr>
+            <ns0:rStyle ns0:val="VerbatimChar"/>
+          </ns0:rPr>
+          <ns0:t xml:space="preserve">phases/P6/Outputs/P6.CorrespondenceLog_2026-02-24.xlsx</ns0:t>
+        </ns0:r>
+      </ns0:hyperlink>
     </ns0:p>
     <ns0:p>
       <ns0:pPr>
@@ -21514,12 +21715,14 @@
       <ns0:r>
         <ns0:t xml:space="preserve"> </ns0:t>
       </ns0:r>
-      <ns0:r>
-        <ns0:rPr>
-          <ns0:rStyle ns0:val="VerbatimChar"/>
-        </ns0:rPr>
-        <ns0:t xml:space="preserve">phases/P6/Inputs/P6.Utility_DeficiencyNotice_2026-02-25.pdf</ns0:t>
-      </ns0:r>
+      <ns0:hyperlink ns1:id="rId173">
+        <ns0:r>
+          <ns0:rPr>
+            <ns0:rStyle ns0:val="VerbatimChar"/>
+          </ns0:rPr>
+          <ns0:t xml:space="preserve">phases/P6/Inputs/P6.Utility_DeficiencyNotice_2026-02-25.pdf</ns0:t>
+        </ns0:r>
+      </ns0:hyperlink>
     </ns0:p>
     <ns0:p>
       <ns0:pPr>
@@ -21542,12 +21745,14 @@
       <ns0:r>
         <ns0:t xml:space="preserve"> </ns0:t>
       </ns0:r>
-      <ns0:r>
-        <ns0:rPr>
-          <ns0:rStyle ns0:val="VerbatimChar"/>
-        </ns0:rPr>
-        <ns0:t xml:space="preserve">phases/P6/Outputs/P6.3_Utility_ReworkPackage_2026-02-27.pdf</ns0:t>
-      </ns0:r>
+      <ns0:hyperlink ns1:id="rId174">
+        <ns0:r>
+          <ns0:rPr>
+            <ns0:rStyle ns0:val="VerbatimChar"/>
+          </ns0:rPr>
+          <ns0:t xml:space="preserve">phases/P6/Outputs/P6.3_Utility_ReworkPackage_2026-02-27.pdf</ns0:t>
+        </ns0:r>
+      </ns0:hyperlink>
     </ns0:p>
     <ns0:p>
       <ns0:pPr>
@@ -21570,12 +21775,14 @@
       <ns0:r>
         <ns0:t xml:space="preserve"> </ns0:t>
       </ns0:r>
-      <ns0:r>
-        <ns0:rPr>
-          <ns0:rStyle ns0:val="VerbatimChar"/>
-        </ns0:rPr>
-        <ns0:t xml:space="preserve">phases/P6/Outputs/P6.ResubmissionReceipt_Utility_2026-02-27.pdf</ns0:t>
-      </ns0:r>
+      <ns0:hyperlink ns1:id="rId175">
+        <ns0:r>
+          <ns0:rPr>
+            <ns0:rStyle ns0:val="VerbatimChar"/>
+          </ns0:rPr>
+          <ns0:t xml:space="preserve">phases/P6/Outputs/P6.ResubmissionReceipt_Utility_2026-02-27.pdf</ns0:t>
+        </ns0:r>
+      </ns0:hyperlink>
     </ns0:p>
     <ns0:p>
       <ns0:pPr>
@@ -21598,21 +21805,23 @@
       <ns0:r>
         <ns0:t xml:space="preserve"> </ns0:t>
       </ns0:r>
-      <ns0:r>
-        <ns0:rPr>
-          <ns0:rStyle ns0:val="VerbatimChar"/>
-        </ns0:rPr>
-        <ns0:t xml:space="preserve">phases/P6/Outputs/P6.Utility_Approval_Acknowledgment_2026-03-03.pdf</ns0:t>
-      </ns0:r>
+      <ns0:hyperlink ns1:id="rId176">
+        <ns0:r>
+          <ns0:rPr>
+            <ns0:rStyle ns0:val="VerbatimChar"/>
+          </ns0:rPr>
+          <ns0:t xml:space="preserve">phases/P6/Outputs/P6.Utility_Approval_Acknowledgment_2026-03-03.pdf</ns0:t>
+        </ns0:r>
+      </ns0:hyperlink>
     </ns0:p>
     <ns0:p>
       <ns0:pPr>
         <ns0:pStyle ns0:val="FirstParagraph"/>
       </ns0:pPr>
     </ns0:p>
-    <ns0:bookmarkEnd ns0:id="158"/>
-    <ns0:bookmarkEnd ns0:id="159"/>
-    <ns0:bookmarkStart ns0:id="173" ns0:name="X5bffff93170fb2b9c0e2a883b3dcb9596f4ef89"/>
+    <ns0:bookmarkEnd ns0:id="191"/>
+    <ns0:bookmarkEnd ns0:id="192"/>
+    <ns0:bookmarkStart ns0:id="212" ns0:name="X5bffff93170fb2b9c0e2a883b3dcb9596f4ef89"/>
     <ns0:p>
       <ns0:pPr>
         <ns0:pStyle ns0:val="Heading2"/>
@@ -21622,7 +21831,7 @@
         <ns0:t xml:space="preserve">Phase 8: Electrical Closeout and Handover</ns0:t>
       </ns0:r>
     </ns0:p>
-    <ns0:bookmarkStart ns0:id="160" ns0:name="phase-8-purpose"/>
+    <ns0:bookmarkStart ns0:id="193" ns0:name="phase-8-purpose"/>
     <ns0:p>
       <ns0:pPr>
         <ns0:pStyle ns0:val="Heading3"/>
@@ -21686,8 +21895,8 @@
         <ns0:t xml:space="preserve">to demonstrate a “completed” master deliverable package (provenance, stable filenames, and closeout logs). Replace all names, dates, and evidence pointers with real project records before using this document externally.</ns0:t>
       </ns0:r>
     </ns0:p>
-    <ns0:bookmarkEnd ns0:id="160"/>
-    <ns0:bookmarkStart ns0:id="161" ns0:name="phase-8-boundaries-electrical-only"/>
+    <ns0:bookmarkEnd ns0:id="193"/>
+    <ns0:bookmarkStart ns0:id="194" ns0:name="phase-8-boundaries-electrical-only"/>
     <ns0:p>
       <ns0:pPr>
         <ns0:pStyle ns0:val="Heading3"/>
@@ -21726,8 +21935,8 @@
         <ns0:t xml:space="preserve">topics (installation means-and-methods, trenching execution details, routing procedures, etc.)</ns0:t>
       </ns0:r>
     </ns0:p>
-    <ns0:bookmarkEnd ns0:id="161"/>
-    <ns0:bookmarkStart ns0:id="162" ns0:name="X1d57a0793cd022eb288f1d977ad891d2a1faa75"/>
+    <ns0:bookmarkEnd ns0:id="194"/>
+    <ns0:bookmarkStart ns0:id="201" ns0:name="X1d57a0793cd022eb288f1d977ad891d2a1faa75"/>
     <ns0:p>
       <ns0:pPr>
         <ns0:pStyle ns0:val="Heading3"/>
@@ -21865,9 +22074,14 @@
               <ns0:pStyle ns0:val="Compact"/>
               <ns0:jc ns0:val="left"/>
             </ns0:pPr>
-            <ns0:r>
-              <ns0:t xml:space="preserve">phases/P7/Inputs/P7.FieldRedlines_Electrical_2026-03-18.pdf</ns0:t>
-            </ns0:r>
+            <ns0:hyperlink ns1:id="rId195">
+              <ns0:r>
+                <ns0:rPr>
+                  <ns0:rStyle ns0:val="VerbatimChar"/>
+                </ns0:rPr>
+                <ns0:t xml:space="preserve">phases/P7/Inputs/P7.FieldRedlines_Electrical_2026-03-18.pdf</ns0:t>
+              </ns0:r>
+            </ns0:hyperlink>
           </ns0:p>
         </ns0:tc>
         <ns0:tc>
@@ -21939,9 +22153,14 @@
               <ns0:pStyle ns0:val="Compact"/>
               <ns0:jc ns0:val="left"/>
             </ns0:pPr>
-            <ns0:r>
-              <ns0:t xml:space="preserve">phases/P7/Outputs/P7.1_AsBuilt_ElectricalPermitSet_2026-03-22.pdf</ns0:t>
-            </ns0:r>
+            <ns0:hyperlink ns1:id="rId196">
+              <ns0:r>
+                <ns0:rPr>
+                  <ns0:rStyle ns0:val="VerbatimChar"/>
+                </ns0:rPr>
+                <ns0:t xml:space="preserve">phases/P7/Outputs/P7.1_AsBuilt_ElectricalPermitSet_2026-03-22.pdf</ns0:t>
+              </ns0:r>
+            </ns0:hyperlink>
           </ns0:p>
         </ns0:tc>
         <ns0:tc>
@@ -22010,9 +22229,14 @@
               <ns0:pStyle ns0:val="Compact"/>
               <ns0:jc ns0:val="left"/>
             </ns0:pPr>
-            <ns0:r>
-              <ns0:t xml:space="preserve">phases/P7/Outputs/P7.AHJ_FinalInspection_PermitFinaled_2026-03-26.pdf</ns0:t>
-            </ns0:r>
+            <ns0:hyperlink ns1:id="rId197">
+              <ns0:r>
+                <ns0:rPr>
+                  <ns0:rStyle ns0:val="VerbatimChar"/>
+                </ns0:rPr>
+                <ns0:t xml:space="preserve">phases/P7/Outputs/P7.AHJ_FinalInspection_PermitFinaled_2026-03-26.pdf</ns0:t>
+              </ns0:r>
+            </ns0:hyperlink>
           </ns0:p>
         </ns0:tc>
         <ns0:tc>
@@ -22081,9 +22305,14 @@
               <ns0:pStyle ns0:val="Compact"/>
               <ns0:jc ns0:val="left"/>
             </ns0:pPr>
-            <ns0:r>
-              <ns0:t xml:space="preserve">phases/P7/Inputs/P7.AHJ_InspectorNotes_2026-03-24.pdf</ns0:t>
-            </ns0:r>
+            <ns0:hyperlink ns1:id="rId198">
+              <ns0:r>
+                <ns0:rPr>
+                  <ns0:rStyle ns0:val="VerbatimChar"/>
+                </ns0:rPr>
+                <ns0:t xml:space="preserve">phases/P7/Inputs/P7.AHJ_InspectorNotes_2026-03-24.pdf</ns0:t>
+              </ns0:r>
+            </ns0:hyperlink>
           </ns0:p>
         </ns0:tc>
         <ns0:tc>
@@ -22152,9 +22381,14 @@
               <ns0:pStyle ns0:val="Compact"/>
               <ns0:jc ns0:val="left"/>
             </ns0:pPr>
-            <ns0:r>
-              <ns0:t xml:space="preserve">phases/P7/Outputs/P7.2_InspectionSupport_Log_2026-03-26.xlsx</ns0:t>
-            </ns0:r>
+            <ns0:hyperlink ns1:id="rId199">
+              <ns0:r>
+                <ns0:rPr>
+                  <ns0:rStyle ns0:val="VerbatimChar"/>
+                </ns0:rPr>
+                <ns0:t xml:space="preserve">phases/P7/Outputs/P7.2_InspectionSupport_Log_2026-03-26.xlsx</ns0:t>
+              </ns0:r>
+            </ns0:hyperlink>
           </ns0:p>
         </ns0:tc>
         <ns0:tc>
@@ -22223,9 +22457,14 @@
               <ns0:pStyle ns0:val="Compact"/>
               <ns0:jc ns0:val="left"/>
             </ns0:pPr>
-            <ns0:r>
-              <ns0:t xml:space="preserve">phases/P7/Outputs/P7.EMS_ConfigSummary_AsInstalled_2026-03-21.pdf</ns0:t>
-            </ns0:r>
+            <ns0:hyperlink ns1:id="rId200">
+              <ns0:r>
+                <ns0:rPr>
+                  <ns0:rStyle ns0:val="VerbatimChar"/>
+                </ns0:rPr>
+                <ns0:t xml:space="preserve">phases/P7/Outputs/P7.EMS_ConfigSummary_AsInstalled_2026-03-21.pdf</ns0:t>
+              </ns0:r>
+            </ns0:hyperlink>
           </ns0:p>
         </ns0:tc>
         <ns0:tc>
@@ -22245,8 +22484,8 @@
         </ns0:tc>
       </ns0:tr>
     </ns0:tbl>
-    <ns0:bookmarkEnd ns0:id="162"/>
-    <ns0:bookmarkStart ns0:id="165" ns0:name="key-excerpts-electrical-only-6"/>
+    <ns0:bookmarkEnd ns0:id="201"/>
+    <ns0:bookmarkStart ns0:id="204" ns0:name="key-excerpts-electrical-only-6"/>
     <ns0:p>
       <ns0:pPr>
         <ns0:pStyle ns0:val="Heading3"/>
@@ -22255,7 +22494,7 @@
         <ns0:t xml:space="preserve">8.4 Key Excerpts (Electrical-Only)</ns0:t>
       </ns0:r>
     </ns0:p>
-    <ns0:bookmarkStart ns0:id="163" ns0:name="as-built-summary-excerpt-8-w02"/>
+    <ns0:bookmarkStart ns0:id="202" ns0:name="as-built-summary-excerpt-8-w02"/>
     <ns0:p>
       <ns0:pPr>
         <ns0:pStyle ns0:val="Heading4"/>
@@ -22344,8 +22583,8 @@
         <ns0:t xml:space="preserve">One-line and schedules updated to reflect installed breaker/labeling differences found in field redlines (no change to the approved load-management intent)</ns0:t>
       </ns0:r>
     </ns0:p>
-    <ns0:bookmarkEnd ns0:id="163"/>
-    <ns0:bookmarkStart ns0:id="164" ns0:name="final-inspection-excerpt-8-w03"/>
+    <ns0:bookmarkEnd ns0:id="202"/>
+    <ns0:bookmarkStart ns0:id="203" ns0:name="final-inspection-excerpt-8-w03"/>
     <ns0:p>
       <ns0:pPr>
         <ns0:pStyle ns0:val="Heading4"/>
@@ -22454,9 +22693,9 @@
         <ns0:t xml:space="preserve">2026-03-26 09:40 PT</ns0:t>
       </ns0:r>
     </ns0:p>
-    <ns0:bookmarkEnd ns0:id="164"/>
-    <ns0:bookmarkEnd ns0:id="165"/>
-    <ns0:bookmarkStart ns0:id="167" ns0:name="as-built-drawings"/>
+    <ns0:bookmarkEnd ns0:id="203"/>
+    <ns0:bookmarkEnd ns0:id="204"/>
+    <ns0:bookmarkStart ns0:id="206" ns0:name="as-built-drawings"/>
     <ns0:p>
       <ns0:pPr>
         <ns0:pStyle ns0:val="Heading3"/>
@@ -22635,7 +22874,7 @@
         <ns0:t xml:space="preserve">8-W02</ns0:t>
       </ns0:r>
     </ns0:p>
-    <ns0:bookmarkStart ns0:id="166" ns0:name="as-built-change-log"/>
+    <ns0:bookmarkStart ns0:id="205" ns0:name="as-built-change-log"/>
     <ns0:p>
       <ns0:pPr>
         <ns0:pStyle ns0:val="Heading4"/>
@@ -22861,9 +23100,9 @@
         </ns0:tc>
       </ns0:tr>
     </ns0:tbl>
-    <ns0:bookmarkEnd ns0:id="166"/>
-    <ns0:bookmarkEnd ns0:id="167"/>
-    <ns0:bookmarkStart ns0:id="168" ns0:name="inspection-support-responses"/>
+    <ns0:bookmarkEnd ns0:id="205"/>
+    <ns0:bookmarkEnd ns0:id="206"/>
+    <ns0:bookmarkStart ns0:id="207" ns0:name="inspection-support-responses"/>
     <ns0:p>
       <ns0:pPr>
         <ns0:pStyle ns0:val="Heading3"/>
@@ -23232,8 +23471,8 @@
         </ns0:tc>
       </ns0:tr>
     </ns0:tbl>
-    <ns0:bookmarkEnd ns0:id="168"/>
-    <ns0:bookmarkStart ns0:id="169" ns0:name="X087fd80df40799c245045c46259faff9cc03c1c"/>
+    <ns0:bookmarkEnd ns0:id="207"/>
+    <ns0:bookmarkStart ns0:id="208" ns0:name="X087fd80df40799c245045c46259faff9cc03c1c"/>
     <ns0:p>
       <ns0:pPr>
         <ns0:pStyle ns0:val="Heading3"/>
@@ -23316,8 +23555,8 @@
         </ns0:tc>
       </ns0:tr>
     </ns0:tbl>
-    <ns0:bookmarkEnd ns0:id="169"/>
-    <ns0:bookmarkStart ns0:id="170" ns0:name="phase-8-closeout-criteria"/>
+    <ns0:bookmarkEnd ns0:id="208"/>
+    <ns0:bookmarkStart ns0:id="209" ns0:name="phase-8-closeout-criteria"/>
     <ns0:p>
       <ns0:pPr>
         <ns0:pStyle ns0:val="Heading3"/>
@@ -23400,8 +23639,8 @@
         <ns0:t xml:space="preserve">)</ns0:t>
       </ns0:r>
     </ns0:p>
-    <ns0:bookmarkEnd ns0:id="170"/>
-    <ns0:bookmarkStart ns0:id="171" ns0:name="phase-8-certification"/>
+    <ns0:bookmarkEnd ns0:id="209"/>
+    <ns0:bookmarkStart ns0:id="210" ns0:name="phase-8-certification"/>
     <ns0:p>
       <ns0:pPr>
         <ns0:pStyle ns0:val="Heading3"/>
@@ -23627,8 +23866,8 @@
         </ns0:tc>
       </ns0:tr>
     </ns0:tbl>
-    <ns0:bookmarkEnd ns0:id="171"/>
-    <ns0:bookmarkStart ns0:id="172" ns0:name="Xeb968b9a982e1311be9d4b84651f6ae093fc321"/>
+    <ns0:bookmarkEnd ns0:id="210"/>
+    <ns0:bookmarkStart ns0:id="211" ns0:name="Xeb968b9a982e1311be9d4b84651f6ae093fc321"/>
     <ns0:p>
       <ns0:pPr>
         <ns0:pStyle ns0:val="Heading3"/>
@@ -23698,12 +23937,14 @@
       <ns0:r>
         <ns0:t xml:space="preserve"> </ns0:t>
       </ns0:r>
-      <ns0:r>
-        <ns0:rPr>
-          <ns0:rStyle ns0:val="VerbatimChar"/>
-        </ns0:rPr>
-        <ns0:t xml:space="preserve">phases/P7/Inputs/P7.FieldRedlines_Electrical_2026-03-18.pdf</ns0:t>
-      </ns0:r>
+      <ns0:hyperlink ns1:id="rId195">
+        <ns0:r>
+          <ns0:rPr>
+            <ns0:rStyle ns0:val="VerbatimChar"/>
+          </ns0:rPr>
+          <ns0:t xml:space="preserve">phases/P7/Inputs/P7.FieldRedlines_Electrical_2026-03-18.pdf</ns0:t>
+        </ns0:r>
+      </ns0:hyperlink>
     </ns0:p>
     <ns0:p>
       <ns0:pPr>
@@ -23726,12 +23967,14 @@
       <ns0:r>
         <ns0:t xml:space="preserve"> </ns0:t>
       </ns0:r>
-      <ns0:r>
-        <ns0:rPr>
-          <ns0:rStyle ns0:val="VerbatimChar"/>
-        </ns0:rPr>
-        <ns0:t xml:space="preserve">phases/P7/Outputs/P7.EMS_ConfigSummary_AsInstalled_2026-03-21.pdf</ns0:t>
-      </ns0:r>
+      <ns0:hyperlink ns1:id="rId200">
+        <ns0:r>
+          <ns0:rPr>
+            <ns0:rStyle ns0:val="VerbatimChar"/>
+          </ns0:rPr>
+          <ns0:t xml:space="preserve">phases/P7/Outputs/P7.EMS_ConfigSummary_AsInstalled_2026-03-21.pdf</ns0:t>
+        </ns0:r>
+      </ns0:hyperlink>
     </ns0:p>
     <ns0:p>
       <ns0:pPr>
@@ -23754,12 +23997,14 @@
       <ns0:r>
         <ns0:t xml:space="preserve"> </ns0:t>
       </ns0:r>
-      <ns0:r>
-        <ns0:rPr>
-          <ns0:rStyle ns0:val="VerbatimChar"/>
-        </ns0:rPr>
-        <ns0:t xml:space="preserve">phases/P7/Outputs/P7.1_AsBuilt_ElectricalPermitSet_2026-03-22.pdf</ns0:t>
-      </ns0:r>
+      <ns0:hyperlink ns1:id="rId196">
+        <ns0:r>
+          <ns0:rPr>
+            <ns0:rStyle ns0:val="VerbatimChar"/>
+          </ns0:rPr>
+          <ns0:t xml:space="preserve">phases/P7/Outputs/P7.1_AsBuilt_ElectricalPermitSet_2026-03-22.pdf</ns0:t>
+        </ns0:r>
+      </ns0:hyperlink>
     </ns0:p>
     <ns0:p>
       <ns0:pPr>
@@ -23782,12 +24027,14 @@
       <ns0:r>
         <ns0:t xml:space="preserve"> </ns0:t>
       </ns0:r>
-      <ns0:r>
-        <ns0:rPr>
-          <ns0:rStyle ns0:val="VerbatimChar"/>
-        </ns0:rPr>
-        <ns0:t xml:space="preserve">phases/P7/Inputs/P7.AHJ_InspectorNotes_2026-03-24.pdf</ns0:t>
-      </ns0:r>
+      <ns0:hyperlink ns1:id="rId198">
+        <ns0:r>
+          <ns0:rPr>
+            <ns0:rStyle ns0:val="VerbatimChar"/>
+          </ns0:rPr>
+          <ns0:t xml:space="preserve">phases/P7/Inputs/P7.AHJ_InspectorNotes_2026-03-24.pdf</ns0:t>
+        </ns0:r>
+      </ns0:hyperlink>
     </ns0:p>
     <ns0:p>
       <ns0:pPr>
@@ -23810,12 +24057,14 @@
       <ns0:r>
         <ns0:t xml:space="preserve"> </ns0:t>
       </ns0:r>
-      <ns0:r>
-        <ns0:rPr>
-          <ns0:rStyle ns0:val="VerbatimChar"/>
-        </ns0:rPr>
-        <ns0:t xml:space="preserve">phases/P7/Outputs/P7.2_InspectionSupport_Log_2026-03-26.xlsx</ns0:t>
-      </ns0:r>
+      <ns0:hyperlink ns1:id="rId199">
+        <ns0:r>
+          <ns0:rPr>
+            <ns0:rStyle ns0:val="VerbatimChar"/>
+          </ns0:rPr>
+          <ns0:t xml:space="preserve">phases/P7/Outputs/P7.2_InspectionSupport_Log_2026-03-26.xlsx</ns0:t>
+        </ns0:r>
+      </ns0:hyperlink>
     </ns0:p>
     <ns0:p>
       <ns0:pPr>
@@ -23838,21 +24087,23 @@
       <ns0:r>
         <ns0:t xml:space="preserve"> </ns0:t>
       </ns0:r>
-      <ns0:r>
-        <ns0:rPr>
-          <ns0:rStyle ns0:val="VerbatimChar"/>
-        </ns0:rPr>
-        <ns0:t xml:space="preserve">phases/P7/Outputs/P7.AHJ_FinalInspection_PermitFinaled_2026-03-26.pdf</ns0:t>
-      </ns0:r>
+      <ns0:hyperlink ns1:id="rId197">
+        <ns0:r>
+          <ns0:rPr>
+            <ns0:rStyle ns0:val="VerbatimChar"/>
+          </ns0:rPr>
+          <ns0:t xml:space="preserve">phases/P7/Outputs/P7.AHJ_FinalInspection_PermitFinaled_2026-03-26.pdf</ns0:t>
+        </ns0:r>
+      </ns0:hyperlink>
     </ns0:p>
     <ns0:p>
       <ns0:pPr>
         <ns0:pStyle ns0:val="FirstParagraph"/>
       </ns0:pPr>
     </ns0:p>
-    <ns0:bookmarkEnd ns0:id="172"/>
-    <ns0:bookmarkEnd ns0:id="173"/>
-    <ns0:bookmarkStart ns0:id="182" ns0:name="X3719426e56951635cbd061cfae77cc818c9179f"/>
+    <ns0:bookmarkEnd ns0:id="211"/>
+    <ns0:bookmarkEnd ns0:id="212"/>
+    <ns0:bookmarkStart ns0:id="242" ns0:name="X3719426e56951635cbd061cfae77cc818c9179f"/>
     <ns0:p>
       <ns0:pPr>
         <ns0:pStyle ns0:val="Heading2"/>
@@ -23886,7 +24137,7 @@
         <ns0:t xml:space="preserve">referenced in this document, grouped by phase and section/deliverable.</ns0:t>
       </ns0:r>
     </ns0:p>
-    <ns0:bookmarkStart ns0:id="174" ns0:name="X0af2d761d0221a3c7b11250da1b119a51c1ef57"/>
+    <ns0:bookmarkStart ns0:id="220" ns0:name="X0af2d761d0221a3c7b11250da1b119a51c1ef57"/>
     <ns0:p>
       <ns0:pPr>
         <ns0:pStyle ns0:val="Heading3"/>
@@ -23919,9 +24170,14 @@
           <ns0:numId ns0:val="1062"/>
         </ns0:numPr>
       </ns0:pPr>
-      <ns0:r>
-        <ns0:t xml:space="preserve">phases/P0/Inputs/P0-I01_Utility_Bills_2025-01_to_2025-12.pdf</ns0:t>
-      </ns0:r>
+      <ns0:hyperlink ns1:id="rId213">
+        <ns0:r>
+          <ns0:rPr>
+            <ns0:rStyle ns0:val="VerbatimChar"/>
+          </ns0:rPr>
+          <ns0:t xml:space="preserve">phases/P0/Inputs/P0-I01_Utility_Bills_2025-01_to_2025-12.pdf</ns0:t>
+        </ns0:r>
+      </ns0:hyperlink>
     </ns0:p>
     <ns0:p>
       <ns0:pPr>
@@ -23931,9 +24187,14 @@
           <ns0:numId ns0:val="1062"/>
         </ns0:numPr>
       </ns0:pPr>
-      <ns0:r>
-        <ns0:t xml:space="preserve">phases/P0/Inputs/P0-I01_GreenButton_IntervalData_2025.csv</ns0:t>
-      </ns0:r>
+      <ns0:hyperlink ns1:id="rId214">
+        <ns0:r>
+          <ns0:rPr>
+            <ns0:rStyle ns0:val="VerbatimChar"/>
+          </ns0:rPr>
+          <ns0:t xml:space="preserve">phases/P0/Inputs/P0-I01_GreenButton_IntervalData_2025.csv</ns0:t>
+        </ns0:r>
+      </ns0:hyperlink>
     </ns0:p>
     <ns0:p>
       <ns0:pPr>
@@ -23943,9 +24204,14 @@
           <ns0:numId ns0:val="1062"/>
         </ns0:numPr>
       </ns0:pPr>
-      <ns0:r>
-        <ns0:t xml:space="preserve">phases/P0/Inputs/P0-I02_MDP_Nameplate_Photos.zip</ns0:t>
-      </ns0:r>
+      <ns0:hyperlink ns1:id="rId215">
+        <ns0:r>
+          <ns0:rPr>
+            <ns0:rStyle ns0:val="VerbatimChar"/>
+          </ns0:rPr>
+          <ns0:t xml:space="preserve">phases/P0/Inputs/P0-I02_MDP_Nameplate_Photos.zip</ns0:t>
+        </ns0:r>
+      </ns0:hyperlink>
     </ns0:p>
     <ns0:p>
       <ns0:pPr>
@@ -23955,9 +24221,14 @@
           <ns0:numId ns0:val="1062"/>
         </ns0:numPr>
       </ns0:pPr>
-      <ns0:r>
-        <ns0:t xml:space="preserve">phases/P0/Inputs/P0-I02_Utility_Service_Info_Letter.pdf</ns0:t>
-      </ns0:r>
+      <ns0:hyperlink ns1:id="rId216">
+        <ns0:r>
+          <ns0:rPr>
+            <ns0:rStyle ns0:val="VerbatimChar"/>
+          </ns0:rPr>
+          <ns0:t xml:space="preserve">phases/P0/Inputs/P0-I02_Utility_Service_Info_Letter.pdf</ns0:t>
+        </ns0:r>
+      </ns0:hyperlink>
     </ns0:p>
     <ns0:p>
       <ns0:pPr>
@@ -23967,9 +24238,14 @@
           <ns0:numId ns0:val="1062"/>
         </ns0:numPr>
       </ns0:pPr>
-      <ns0:r>
-        <ns0:t xml:space="preserve">phases/P0/Inputs/P0-I03_ElectriCharge_L2-7.6-G_CutSheet_revA.pdf</ns0:t>
-      </ns0:r>
+      <ns0:hyperlink ns1:id="rId217">
+        <ns0:r>
+          <ns0:rPr>
+            <ns0:rStyle ns0:val="VerbatimChar"/>
+          </ns0:rPr>
+          <ns0:t xml:space="preserve">phases/P0/Inputs/P0-I03_ElectriCharge_L2-7.6-G_CutSheet_revA.pdf</ns0:t>
+        </ns0:r>
+      </ns0:hyperlink>
     </ns0:p>
     <ns0:p>
       <ns0:pPr>
@@ -23979,9 +24255,14 @@
           <ns0:numId ns0:val="1062"/>
         </ns0:numPr>
       </ns0:pPr>
-      <ns0:r>
-        <ns0:t xml:space="preserve">phases/P0/Inputs/P0-I04_PhotoSet_ExistingGear_and_GarageArea.zip</ns0:t>
-      </ns0:r>
+      <ns0:hyperlink ns1:id="rId218">
+        <ns0:r>
+          <ns0:rPr>
+            <ns0:rStyle ns0:val="VerbatimChar"/>
+          </ns0:rPr>
+          <ns0:t xml:space="preserve">phases/P0/Inputs/P0-I04_PhotoSet_ExistingGear_and_GarageArea.zip</ns0:t>
+        </ns0:r>
+      </ns0:hyperlink>
     </ns0:p>
     <ns0:p>
       <ns0:pPr>
@@ -23991,12 +24272,17 @@
           <ns0:numId ns0:val="1062"/>
         </ns0:numPr>
       </ns0:pPr>
-      <ns0:r>
-        <ns0:t xml:space="preserve">phases/P0/Inputs/P0-I04_PhotoIndex_Annotated.pdf</ns0:t>
-      </ns0:r>
-    </ns0:p>
-    <ns0:bookmarkEnd ns0:id="174"/>
-    <ns0:bookmarkStart ns0:id="175" ns0:name="X6ea5747c3e9b213a61fc4dfee2f8b8998e2aa8e"/>
+      <ns0:hyperlink ns1:id="rId219">
+        <ns0:r>
+          <ns0:rPr>
+            <ns0:rStyle ns0:val="VerbatimChar"/>
+          </ns0:rPr>
+          <ns0:t xml:space="preserve">phases/P0/Inputs/P0-I04_PhotoIndex_Annotated.pdf</ns0:t>
+        </ns0:r>
+      </ns0:hyperlink>
+    </ns0:p>
+    <ns0:bookmarkEnd ns0:id="220"/>
+    <ns0:bookmarkStart ns0:id="232" ns0:name="X6ea5747c3e9b213a61fc4dfee2f8b8998e2aa8e"/>
     <ns0:p>
       <ns0:pPr>
         <ns0:pStyle ns0:val="Heading3"/>
@@ -24029,9 +24315,14 @@
           <ns0:numId ns0:val="1064"/>
         </ns0:numPr>
       </ns0:pPr>
-      <ns0:r>
-        <ns0:t xml:space="preserve">phases/P1/Inputs/P1-I01_SitePlans_Arch_Set_rev2_2026-01-15.pdf</ns0:t>
-      </ns0:r>
+      <ns0:hyperlink ns1:id="rId221">
+        <ns0:r>
+          <ns0:rPr>
+            <ns0:rStyle ns0:val="VerbatimChar"/>
+          </ns0:rPr>
+          <ns0:t xml:space="preserve">phases/P1/Inputs/P1-I01_SitePlans_Arch_Set_rev2_2026-01-15.pdf</ns0:t>
+        </ns0:r>
+      </ns0:hyperlink>
     </ns0:p>
     <ns0:p>
       <ns0:pPr>
@@ -24041,9 +24332,14 @@
           <ns0:numId ns0:val="1064"/>
         </ns0:numPr>
       </ns0:pPr>
-      <ns0:r>
-        <ns0:t xml:space="preserve">phases/P1/Inputs/P1-I02_PanelSchedules_MDP_and_Subpanels_2026-01-16.pdf</ns0:t>
-      </ns0:r>
+      <ns0:hyperlink ns1:id="rId222">
+        <ns0:r>
+          <ns0:rPr>
+            <ns0:rStyle ns0:val="VerbatimChar"/>
+          </ns0:rPr>
+          <ns0:t xml:space="preserve">phases/P1/Inputs/P1-I02_PanelSchedules_MDP_and_Subpanels_2026-01-16.pdf</ns0:t>
+        </ns0:r>
+      </ns0:hyperlink>
     </ns0:p>
     <ns0:p>
       <ns0:pPr>
@@ -24053,9 +24349,14 @@
           <ns0:numId ns0:val="1064"/>
         </ns0:numPr>
       </ns0:pPr>
-      <ns0:r>
-        <ns0:t xml:space="preserve">phases/P1/Inputs/P1-I03_PhotoSet_ServiceGear_Nameplates_2026-01-16.zip</ns0:t>
-      </ns0:r>
+      <ns0:hyperlink ns1:id="rId223">
+        <ns0:r>
+          <ns0:rPr>
+            <ns0:rStyle ns0:val="VerbatimChar"/>
+          </ns0:rPr>
+          <ns0:t xml:space="preserve">phases/P1/Inputs/P1-I03_PhotoSet_ServiceGear_Nameplates_2026-01-16.zip</ns0:t>
+        </ns0:r>
+      </ns0:hyperlink>
     </ns0:p>
     <ns0:p>
       <ns0:pPr>
@@ -24065,9 +24366,14 @@
           <ns0:numId ns0:val="1064"/>
         </ns0:numPr>
       </ns0:pPr>
-      <ns0:r>
-        <ns0:t xml:space="preserve">phases/P1/Inputs/P1-I03_PhotoIndex_Annotated_2026-01-16.pdf</ns0:t>
-      </ns0:r>
+      <ns0:hyperlink ns1:id="rId224">
+        <ns0:r>
+          <ns0:rPr>
+            <ns0:rStyle ns0:val="VerbatimChar"/>
+          </ns0:rPr>
+          <ns0:t xml:space="preserve">phases/P1/Inputs/P1-I03_PhotoIndex_Annotated_2026-01-16.pdf</ns0:t>
+        </ns0:r>
+      </ns0:hyperlink>
     </ns0:p>
     <ns0:p>
       <ns0:pPr>
@@ -24077,9 +24383,14 @@
           <ns0:numId ns0:val="1064"/>
         </ns0:numPr>
       </ns0:pPr>
-      <ns0:r>
-        <ns0:t xml:space="preserve">phases/P1/Inputs/P1-I04_EVSE_CutSheet_ElectriCharge_L2-7.6-G_revA.pdf</ns0:t>
-      </ns0:r>
+      <ns0:hyperlink ns1:id="rId225">
+        <ns0:r>
+          <ns0:rPr>
+            <ns0:rStyle ns0:val="VerbatimChar"/>
+          </ns0:rPr>
+          <ns0:t xml:space="preserve">phases/P1/Inputs/P1-I04_EVSE_CutSheet_ElectriCharge_L2-7.6-G_revA.pdf</ns0:t>
+        </ns0:r>
+      </ns0:hyperlink>
     </ns0:p>
     <ns0:p>
       <ns0:pPr>
@@ -24089,9 +24400,14 @@
           <ns0:numId ns0:val="1064"/>
         </ns0:numPr>
       </ns0:pPr>
-      <ns0:r>
-        <ns0:t xml:space="preserve">phases/P1/Inputs/P1-I05_AHJ_Electrical_Permitting_CodeBasis_2026-01-17.pdf</ns0:t>
-      </ns0:r>
+      <ns0:hyperlink ns1:id="rId226">
+        <ns0:r>
+          <ns0:rPr>
+            <ns0:rStyle ns0:val="VerbatimChar"/>
+          </ns0:rPr>
+          <ns0:t xml:space="preserve">phases/P1/Inputs/P1-I05_AHJ_Electrical_Permitting_CodeBasis_2026-01-17.pdf</ns0:t>
+        </ns0:r>
+      </ns0:hyperlink>
     </ns0:p>
     <ns0:p>
       <ns0:pPr>
@@ -24117,9 +24433,14 @@
           <ns0:numId ns0:val="1065"/>
         </ns0:numPr>
       </ns0:pPr>
-      <ns0:r>
-        <ns0:t xml:space="preserve">phases/P1/Outputs/P1.2_SitePlans_ElectricalContext_Excerpts_2026-01-18.pdf</ns0:t>
-      </ns0:r>
+      <ns0:hyperlink ns1:id="rId227">
+        <ns0:r>
+          <ns0:rPr>
+            <ns0:rStyle ns0:val="VerbatimChar"/>
+          </ns0:rPr>
+          <ns0:t xml:space="preserve">phases/P1/Outputs/P1.2_SitePlans_ElectricalContext_Excerpts_2026-01-18.pdf</ns0:t>
+        </ns0:r>
+      </ns0:hyperlink>
     </ns0:p>
     <ns0:p>
       <ns0:pPr>
@@ -24129,9 +24450,14 @@
           <ns0:numId ns0:val="1065"/>
         </ns0:numPr>
       </ns0:pPr>
-      <ns0:r>
-        <ns0:t xml:space="preserve">phases/P1/Outputs/P1.2_PanelSchedules_Normalized_MDP_Subpanels_2026-01-18.pdf</ns0:t>
-      </ns0:r>
+      <ns0:hyperlink ns1:id="rId228">
+        <ns0:r>
+          <ns0:rPr>
+            <ns0:rStyle ns0:val="VerbatimChar"/>
+          </ns0:rPr>
+          <ns0:t xml:space="preserve">phases/P1/Outputs/P1.2_PanelSchedules_Normalized_MDP_Subpanels_2026-01-18.pdf</ns0:t>
+        </ns0:r>
+      </ns0:hyperlink>
     </ns0:p>
     <ns0:p>
       <ns0:pPr>
@@ -24141,9 +24467,14 @@
           <ns0:numId ns0:val="1065"/>
         </ns0:numPr>
       </ns0:pPr>
-      <ns0:r>
-        <ns0:t xml:space="preserve">phases/P1/Outputs/P1.2_Photos_Annotated_Index_2026-01-18.pdf</ns0:t>
-      </ns0:r>
+      <ns0:hyperlink ns1:id="rId229">
+        <ns0:r>
+          <ns0:rPr>
+            <ns0:rStyle ns0:val="VerbatimChar"/>
+          </ns0:rPr>
+          <ns0:t xml:space="preserve">phases/P1/Outputs/P1.2_Photos_Annotated_Index_2026-01-18.pdf</ns0:t>
+        </ns0:r>
+      </ns0:hyperlink>
     </ns0:p>
     <ns0:p>
       <ns0:pPr>
@@ -24153,9 +24484,14 @@
           <ns0:numId ns0:val="1065"/>
         </ns0:numPr>
       </ns0:pPr>
-      <ns0:r>
-        <ns0:t xml:space="preserve">phases/P1/Outputs/P1.2_EVSE_CutSheet_FrozenForDesign_revA_2026-01-18.pdf</ns0:t>
-      </ns0:r>
+      <ns0:hyperlink ns1:id="rId230">
+        <ns0:r>
+          <ns0:rPr>
+            <ns0:rStyle ns0:val="VerbatimChar"/>
+          </ns0:rPr>
+          <ns0:t xml:space="preserve">phases/P1/Outputs/P1.2_EVSE_CutSheet_FrozenForDesign_revA_2026-01-18.pdf</ns0:t>
+        </ns0:r>
+      </ns0:hyperlink>
     </ns0:p>
     <ns0:p>
       <ns0:pPr>
@@ -24165,12 +24501,17 @@
           <ns0:numId ns0:val="1065"/>
         </ns0:numPr>
       </ns0:pPr>
-      <ns0:r>
-        <ns0:t xml:space="preserve">phases/P1/Outputs/P1.2_AHJ_CodeBasis_Normalized_2026-01-18.pdf</ns0:t>
-      </ns0:r>
-    </ns0:p>
-    <ns0:bookmarkEnd ns0:id="175"/>
-    <ns0:bookmarkStart ns0:id="176" ns0:name="Xeff995f474408655bb151ced156b7322540d537"/>
+      <ns0:hyperlink ns1:id="rId231">
+        <ns0:r>
+          <ns0:rPr>
+            <ns0:rStyle ns0:val="VerbatimChar"/>
+          </ns0:rPr>
+          <ns0:t xml:space="preserve">phases/P1/Outputs/P1.2_AHJ_CodeBasis_Normalized_2026-01-18.pdf</ns0:t>
+        </ns0:r>
+      </ns0:hyperlink>
+    </ns0:p>
+    <ns0:bookmarkEnd ns0:id="232"/>
+    <ns0:bookmarkStart ns0:id="233" ns0:name="Xeff995f474408655bb151ced156b7322540d537"/>
     <ns0:p>
       <ns0:pPr>
         <ns0:pStyle ns0:val="Heading3"/>
@@ -24203,9 +24544,14 @@
           <ns0:numId ns0:val="1067"/>
         </ns0:numPr>
       </ns0:pPr>
-      <ns0:r>
-        <ns0:t xml:space="preserve">phases/P2/Outputs/P2.1_LoadCalc_Workbook_2026-01-22.xlsx</ns0:t>
-      </ns0:r>
+      <ns0:hyperlink ns1:id="rId70">
+        <ns0:r>
+          <ns0:rPr>
+            <ns0:rStyle ns0:val="VerbatimChar"/>
+          </ns0:rPr>
+          <ns0:t xml:space="preserve">phases/P2/Outputs/P2.1_LoadCalc_Workbook_2026-01-22.xlsx</ns0:t>
+        </ns0:r>
+      </ns0:hyperlink>
     </ns0:p>
     <ns0:p>
       <ns0:pPr>
@@ -24215,9 +24561,14 @@
           <ns0:numId ns0:val="1067"/>
         </ns0:numPr>
       </ns0:pPr>
-      <ns0:r>
-        <ns0:t xml:space="preserve">phases/P2/Outputs/P2.1_LoadCalc_Summary_2026-01-22.pdf</ns0:t>
-      </ns0:r>
+      <ns0:hyperlink ns1:id="rId71">
+        <ns0:r>
+          <ns0:rPr>
+            <ns0:rStyle ns0:val="VerbatimChar"/>
+          </ns0:rPr>
+          <ns0:t xml:space="preserve">phases/P2/Outputs/P2.1_LoadCalc_Summary_2026-01-22.pdf</ns0:t>
+        </ns0:r>
+      </ns0:hyperlink>
     </ns0:p>
     <ns0:p>
       <ns0:pPr>
@@ -24227,9 +24578,14 @@
           <ns0:numId ns0:val="1067"/>
         </ns0:numPr>
       </ns0:pPr>
-      <ns0:r>
-        <ns0:t xml:space="preserve">phases/P2/Outputs/P2.1_LoadCalc_CheckMemo_2026-01-22.pdf</ns0:t>
-      </ns0:r>
+      <ns0:hyperlink ns1:id="rId72">
+        <ns0:r>
+          <ns0:rPr>
+            <ns0:rStyle ns0:val="VerbatimChar"/>
+          </ns0:rPr>
+          <ns0:t xml:space="preserve">phases/P2/Outputs/P2.1_LoadCalc_CheckMemo_2026-01-22.pdf</ns0:t>
+        </ns0:r>
+      </ns0:hyperlink>
     </ns0:p>
     <ns0:p>
       <ns0:pPr>
@@ -24239,9 +24595,14 @@
           <ns0:numId ns0:val="1067"/>
         </ns0:numPr>
       </ns0:pPr>
-      <ns0:r>
-        <ns0:t xml:space="preserve">phases/P2/Outputs/P2.2_Architecture_Decision_Record_2026-01-22.pdf</ns0:t>
-      </ns0:r>
+      <ns0:hyperlink ns1:id="rId73">
+        <ns0:r>
+          <ns0:rPr>
+            <ns0:rStyle ns0:val="VerbatimChar"/>
+          </ns0:rPr>
+          <ns0:t xml:space="preserve">phases/P2/Outputs/P2.2_Architecture_Decision_Record_2026-01-22.pdf</ns0:t>
+        </ns0:r>
+      </ns0:hyperlink>
     </ns0:p>
     <ns0:p>
       <ns0:pPr>
@@ -24251,12 +24612,17 @@
           <ns0:numId ns0:val="1067"/>
         </ns0:numPr>
       </ns0:pPr>
-      <ns0:r>
-        <ns0:t xml:space="preserve">phases/P2/Inputs/P2-W04_EMS_TechnicalBrief_revB_2026-01-21.pdf</ns0:t>
-      </ns0:r>
-    </ns0:p>
-    <ns0:bookmarkEnd ns0:id="176"/>
-    <ns0:bookmarkStart ns0:id="177" ns0:name="Xb206032056bf58278a0669cc431798a88dea008"/>
+      <ns0:hyperlink ns1:id="rId74">
+        <ns0:r>
+          <ns0:rPr>
+            <ns0:rStyle ns0:val="VerbatimChar"/>
+          </ns0:rPr>
+          <ns0:t xml:space="preserve">phases/P2/Inputs/P2-W04_EMS_TechnicalBrief_revB_2026-01-21.pdf</ns0:t>
+        </ns0:r>
+      </ns0:hyperlink>
+    </ns0:p>
+    <ns0:bookmarkEnd ns0:id="233"/>
+    <ns0:bookmarkStart ns0:id="236" ns0:name="Xb206032056bf58278a0669cc431798a88dea008"/>
     <ns0:p>
       <ns0:pPr>
         <ns0:pStyle ns0:val="Heading3"/>
@@ -24289,9 +24655,14 @@
           <ns0:numId ns0:val="1069"/>
         </ns0:numPr>
       </ns0:pPr>
-      <ns0:r>
-        <ns0:t xml:space="preserve">phases/P3/Inputs/P3-PARK_ParkingLayout_OwnerProvided_2026-01-20.pdf</ns0:t>
-      </ns0:r>
+      <ns0:hyperlink ns1:id="rId234">
+        <ns0:r>
+          <ns0:rPr>
+            <ns0:rStyle ns0:val="VerbatimChar"/>
+          </ns0:rPr>
+          <ns0:t xml:space="preserve">phases/P3/Inputs/P3-PARK_ParkingLayout_OwnerProvided_2026-01-20.pdf</ns0:t>
+        </ns0:r>
+      </ns0:hyperlink>
     </ns0:p>
     <ns0:p>
       <ns0:pPr>
@@ -24301,9 +24672,14 @@
           <ns0:numId ns0:val="1069"/>
         </ns0:numPr>
       </ns0:pPr>
-      <ns0:r>
-        <ns0:t xml:space="preserve">phases/P3/Inputs/P3-I03_RoutingAssumptions_InstallerMemo_2026-01-20.pdf</ns0:t>
-      </ns0:r>
+      <ns0:hyperlink ns1:id="rId235">
+        <ns0:r>
+          <ns0:rPr>
+            <ns0:rStyle ns0:val="VerbatimChar"/>
+          </ns0:rPr>
+          <ns0:t xml:space="preserve">phases/P3/Inputs/P3-I03_RoutingAssumptions_InstallerMemo_2026-01-20.pdf</ns0:t>
+        </ns0:r>
+      </ns0:hyperlink>
     </ns0:p>
     <ns0:p>
       <ns0:pPr>
@@ -24329,9 +24705,14 @@
           <ns0:numId ns0:val="1070"/>
         </ns0:numPr>
       </ns0:pPr>
-      <ns0:r>
-        <ns0:t xml:space="preserve">phases/P3/Outputs/P3.1_OneLine_Prelim_Unstamped_2026-01-26.pdf</ns0:t>
-      </ns0:r>
+      <ns0:hyperlink ns1:id="rId91">
+        <ns0:r>
+          <ns0:rPr>
+            <ns0:rStyle ns0:val="VerbatimChar"/>
+          </ns0:rPr>
+          <ns0:t xml:space="preserve">phases/P3/Outputs/P3.1_OneLine_Prelim_Unstamped_2026-01-26.pdf</ns0:t>
+        </ns0:r>
+      </ns0:hyperlink>
     </ns0:p>
     <ns0:p>
       <ns0:pPr>
@@ -24341,9 +24722,14 @@
           <ns0:numId ns0:val="1070"/>
         </ns0:numPr>
       </ns0:pPr>
-      <ns0:r>
-        <ns0:t xml:space="preserve">phases/P3/Outputs/P3.2_SitePlan_EVSE_Locations_Prelim_2026-01-26.pdf</ns0:t>
-      </ns0:r>
+      <ns0:hyperlink ns1:id="rId92">
+        <ns0:r>
+          <ns0:rPr>
+            <ns0:rStyle ns0:val="VerbatimChar"/>
+          </ns0:rPr>
+          <ns0:t xml:space="preserve">phases/P3/Outputs/P3.2_SitePlan_EVSE_Locations_Prelim_2026-01-26.pdf</ns0:t>
+        </ns0:r>
+      </ns0:hyperlink>
     </ns0:p>
     <ns0:p>
       <ns0:pPr>
@@ -24353,9 +24739,14 @@
           <ns0:numId ns0:val="1070"/>
         </ns0:numPr>
       </ns0:pPr>
-      <ns0:r>
-        <ns0:t xml:space="preserve">phases/P3/Outputs/P3.3_Conduit_Trenching_Details_ElectricalImpacting_2026-01-26.pdf</ns0:t>
-      </ns0:r>
+      <ns0:hyperlink ns1:id="rId93">
+        <ns0:r>
+          <ns0:rPr>
+            <ns0:rStyle ns0:val="VerbatimChar"/>
+          </ns0:rPr>
+          <ns0:t xml:space="preserve">phases/P3/Outputs/P3.3_Conduit_Trenching_Details_ElectricalImpacting_2026-01-26.pdf</ns0:t>
+        </ns0:r>
+      </ns0:hyperlink>
     </ns0:p>
     <ns0:p>
       <ns0:pPr>
@@ -24365,9 +24756,14 @@
           <ns0:numId ns0:val="1070"/>
         </ns0:numPr>
       </ns0:pPr>
-      <ns0:r>
-        <ns0:t xml:space="preserve">phases/P3/Outputs/P3.4_PanelSchedules_Updated_MDP_and_EVSP_2026-01-26.pdf</ns0:t>
-      </ns0:r>
+      <ns0:hyperlink ns1:id="rId94">
+        <ns0:r>
+          <ns0:rPr>
+            <ns0:rStyle ns0:val="VerbatimChar"/>
+          </ns0:rPr>
+          <ns0:t xml:space="preserve">phases/P3/Outputs/P3.4_PanelSchedules_Updated_MDP_and_EVSP_2026-01-26.pdf</ns0:t>
+        </ns0:r>
+      </ns0:hyperlink>
     </ns0:p>
     <ns0:p>
       <ns0:pPr>
@@ -24377,9 +24773,14 @@
           <ns0:numId ns0:val="1070"/>
         </ns0:numPr>
       </ns0:pPr>
-      <ns0:r>
-        <ns0:t xml:space="preserve">phases/P3/Outputs/P3.5_ElectricalNotes_CodeSheets_2026-01-26.pdf</ns0:t>
-      </ns0:r>
+      <ns0:hyperlink ns1:id="rId95">
+        <ns0:r>
+          <ns0:rPr>
+            <ns0:rStyle ns0:val="VerbatimChar"/>
+          </ns0:rPr>
+          <ns0:t xml:space="preserve">phases/P3/Outputs/P3.5_ElectricalNotes_CodeSheets_2026-01-26.pdf</ns0:t>
+        </ns0:r>
+      </ns0:hyperlink>
     </ns0:p>
     <ns0:p>
       <ns0:pPr>
@@ -24389,12 +24790,17 @@
           <ns0:numId ns0:val="1070"/>
         </ns0:numPr>
       </ns0:pPr>
-      <ns0:r>
-        <ns0:t xml:space="preserve">phases/P3/Outputs/P3.6_PermitSet_Unstamped_2026-01-26.pdf</ns0:t>
-      </ns0:r>
-    </ns0:p>
-    <ns0:bookmarkEnd ns0:id="177"/>
-    <ns0:bookmarkStart ns0:id="178" ns0:name="phase-5-permitting-submission-ahj"/>
+      <ns0:hyperlink ns1:id="rId96">
+        <ns0:r>
+          <ns0:rPr>
+            <ns0:rStyle ns0:val="VerbatimChar"/>
+          </ns0:rPr>
+          <ns0:t xml:space="preserve">phases/P3/Outputs/P3.6_PermitSet_Unstamped_2026-01-26.pdf</ns0:t>
+        </ns0:r>
+      </ns0:hyperlink>
+    </ns0:p>
+    <ns0:bookmarkEnd ns0:id="236"/>
+    <ns0:bookmarkStart ns0:id="238" ns0:name="phase-5-permitting-submission-ahj"/>
     <ns0:p>
       <ns0:pPr>
         <ns0:pStyle ns0:val="Heading3"/>
@@ -24427,9 +24833,14 @@
           <ns0:numId ns0:val="1072"/>
         </ns0:numPr>
       </ns0:pPr>
-      <ns0:r>
-        <ns0:t xml:space="preserve">phases/P4/Inputs/P4-EOR_ReviewNotes_2026-01-28.pdf</ns0:t>
-      </ns0:r>
+      <ns0:hyperlink ns1:id="rId237">
+        <ns0:r>
+          <ns0:rPr>
+            <ns0:rStyle ns0:val="VerbatimChar"/>
+          </ns0:rPr>
+          <ns0:t xml:space="preserve">phases/P4/Inputs/P4-EOR_ReviewNotes_2026-01-28.pdf</ns0:t>
+        </ns0:r>
+      </ns0:hyperlink>
     </ns0:p>
     <ns0:p>
       <ns0:pPr>
@@ -24455,9 +24866,14 @@
           <ns0:numId ns0:val="1073"/>
         </ns0:numPr>
       </ns0:pPr>
-      <ns0:r>
-        <ns0:t xml:space="preserve">phases/P4/Outputs/P4.1_PermitSet_Stamped_2026-01-29.pdf</ns0:t>
-      </ns0:r>
+      <ns0:hyperlink ns1:id="rId125">
+        <ns0:r>
+          <ns0:rPr>
+            <ns0:rStyle ns0:val="VerbatimChar"/>
+          </ns0:rPr>
+          <ns0:t xml:space="preserve">phases/P4/Outputs/P4.1_PermitSet_Stamped_2026-01-29.pdf</ns0:t>
+        </ns0:r>
+      </ns0:hyperlink>
     </ns0:p>
     <ns0:p>
       <ns0:pPr>
@@ -24467,9 +24883,14 @@
           <ns0:numId ns0:val="1073"/>
         </ns0:numPr>
       </ns0:pPr>
-      <ns0:r>
-        <ns0:t xml:space="preserve">phases/P4/Outputs/P4.2_AHJ_ApplicationForms_2026-01-29.pdf</ns0:t>
-      </ns0:r>
+      <ns0:hyperlink ns1:id="rId126">
+        <ns0:r>
+          <ns0:rPr>
+            <ns0:rStyle ns0:val="VerbatimChar"/>
+          </ns0:rPr>
+          <ns0:t xml:space="preserve">phases/P4/Outputs/P4.2_AHJ_ApplicationForms_2026-01-29.pdf</ns0:t>
+        </ns0:r>
+      </ns0:hyperlink>
     </ns0:p>
     <ns0:p>
       <ns0:pPr>
@@ -24479,9 +24900,14 @@
           <ns0:numId ns0:val="1073"/>
         </ns0:numPr>
       </ns0:pPr>
-      <ns0:r>
-        <ns0:t xml:space="preserve">phases/P4/Outputs/P4.2_PermitApplication_Package_Compiled_2026-01-29.pdf</ns0:t>
-      </ns0:r>
+      <ns0:hyperlink ns1:id="rId127">
+        <ns0:r>
+          <ns0:rPr>
+            <ns0:rStyle ns0:val="VerbatimChar"/>
+          </ns0:rPr>
+          <ns0:t xml:space="preserve">phases/P4/Outputs/P4.2_PermitApplication_Package_Compiled_2026-01-29.pdf</ns0:t>
+        </ns0:r>
+      </ns0:hyperlink>
     </ns0:p>
     <ns0:p>
       <ns0:pPr>
@@ -24491,9 +24917,14 @@
           <ns0:numId ns0:val="1073"/>
         </ns0:numPr>
       </ns0:pPr>
-      <ns0:r>
-        <ns0:t xml:space="preserve">phases/P4/Outputs/P4.SupportingAttachments_Electrical_2026-01-29.pdf</ns0:t>
-      </ns0:r>
+      <ns0:hyperlink ns1:id="rId128">
+        <ns0:r>
+          <ns0:rPr>
+            <ns0:rStyle ns0:val="VerbatimChar"/>
+          </ns0:rPr>
+          <ns0:t xml:space="preserve">phases/P4/Outputs/P4.SupportingAttachments_Electrical_2026-01-29.pdf</ns0:t>
+        </ns0:r>
+      </ns0:hyperlink>
     </ns0:p>
     <ns0:p>
       <ns0:pPr>
@@ -24503,9 +24934,14 @@
           <ns0:numId ns0:val="1073"/>
         </ns0:numPr>
       </ns0:pPr>
-      <ns0:r>
-        <ns0:t xml:space="preserve">phases/P4/Outputs/P4.SubmissionReceipt_AHJ_Confirmation_2026-01-29.pdf</ns0:t>
-      </ns0:r>
+      <ns0:hyperlink ns1:id="rId129">
+        <ns0:r>
+          <ns0:rPr>
+            <ns0:rStyle ns0:val="VerbatimChar"/>
+          </ns0:rPr>
+          <ns0:t xml:space="preserve">phases/P4/Outputs/P4.SubmissionReceipt_AHJ_Confirmation_2026-01-29.pdf</ns0:t>
+        </ns0:r>
+      </ns0:hyperlink>
     </ns0:p>
     <ns0:p>
       <ns0:pPr>
@@ -24515,12 +24951,17 @@
           <ns0:numId ns0:val="1073"/>
         </ns0:numPr>
       </ns0:pPr>
-      <ns0:r>
-        <ns0:t xml:space="preserve">phases/P4/Outputs/P4.PermitTrackingLog_2026-01-29.xlsx</ns0:t>
-      </ns0:r>
-    </ns0:p>
-    <ns0:bookmarkEnd ns0:id="178"/>
-    <ns0:bookmarkStart ns0:id="179" ns0:name="X202c804980dba94558bbbc19bb30f36207c59ae"/>
+      <ns0:hyperlink ns1:id="rId130">
+        <ns0:r>
+          <ns0:rPr>
+            <ns0:rStyle ns0:val="VerbatimChar"/>
+          </ns0:rPr>
+          <ns0:t xml:space="preserve">phases/P4/Outputs/P4.PermitTrackingLog_2026-01-29.xlsx</ns0:t>
+        </ns0:r>
+      </ns0:hyperlink>
+    </ns0:p>
+    <ns0:bookmarkEnd ns0:id="238"/>
+    <ns0:bookmarkStart ns0:id="239" ns0:name="X202c804980dba94558bbbc19bb30f36207c59ae"/>
     <ns0:p>
       <ns0:pPr>
         <ns0:pStyle ns0:val="Heading3"/>
@@ -24553,9 +24994,14 @@
           <ns0:numId ns0:val="1075"/>
         </ns0:numPr>
       </ns0:pPr>
-      <ns0:r>
-        <ns0:t xml:space="preserve">phases/P5/Inputs/P5-AHJ_PlanCheckComments_Raw_2026-02-06.pdf</ns0:t>
-      </ns0:r>
+      <ns0:hyperlink ns1:id="rId144">
+        <ns0:r>
+          <ns0:rPr>
+            <ns0:rStyle ns0:val="VerbatimChar"/>
+          </ns0:rPr>
+          <ns0:t xml:space="preserve">phases/P5/Inputs/P5-AHJ_PlanCheckComments_Raw_2026-02-06.pdf</ns0:t>
+        </ns0:r>
+      </ns0:hyperlink>
     </ns0:p>
     <ns0:p>
       <ns0:pPr>
@@ -24581,9 +25027,14 @@
           <ns0:numId ns0:val="1076"/>
         </ns0:numPr>
       </ns0:pPr>
-      <ns0:r>
-        <ns0:t xml:space="preserve">phases/P5/Outputs/P5.1_AHJ_CommentLog_Parsed_2026-02-06.xlsx</ns0:t>
-      </ns0:r>
+      <ns0:hyperlink ns1:id="rId145">
+        <ns0:r>
+          <ns0:rPr>
+            <ns0:rStyle ns0:val="VerbatimChar"/>
+          </ns0:rPr>
+          <ns0:t xml:space="preserve">phases/P5/Outputs/P5.1_AHJ_CommentLog_Parsed_2026-02-06.xlsx</ns0:t>
+        </ns0:r>
+      </ns0:hyperlink>
     </ns0:p>
     <ns0:p>
       <ns0:pPr>
@@ -24593,9 +25044,14 @@
           <ns0:numId ns0:val="1076"/>
         </ns0:numPr>
       </ns0:pPr>
-      <ns0:r>
-        <ns0:t xml:space="preserve">phases/P5/Outputs/P5.Redlines_InternalReview_2026-02-10.pdf</ns0:t>
-      </ns0:r>
+      <ns0:hyperlink ns1:id="rId147">
+        <ns0:r>
+          <ns0:rPr>
+            <ns0:rStyle ns0:val="VerbatimChar"/>
+          </ns0:rPr>
+          <ns0:t xml:space="preserve">phases/P5/Outputs/P5.Redlines_InternalReview_2026-02-10.pdf</ns0:t>
+        </ns0:r>
+      </ns0:hyperlink>
     </ns0:p>
     <ns0:p>
       <ns0:pPr>
@@ -24605,9 +25061,14 @@
           <ns0:numId ns0:val="1076"/>
         </ns0:numPr>
       </ns0:pPr>
-      <ns0:r>
-        <ns0:t xml:space="preserve">phases/P5/Outputs/P5.2_PermitSet_Revised_Stamped_Rev1_2026-02-12.pdf</ns0:t>
-      </ns0:r>
+      <ns0:hyperlink ns1:id="rId146">
+        <ns0:r>
+          <ns0:rPr>
+            <ns0:rStyle ns0:val="VerbatimChar"/>
+          </ns0:rPr>
+          <ns0:t xml:space="preserve">phases/P5/Outputs/P5.2_PermitSet_Revised_Stamped_Rev1_2026-02-12.pdf</ns0:t>
+        </ns0:r>
+      </ns0:hyperlink>
     </ns0:p>
     <ns0:p>
       <ns0:pPr>
@@ -24617,9 +25078,14 @@
           <ns0:numId ns0:val="1076"/>
         </ns0:numPr>
       </ns0:pPr>
-      <ns0:r>
-        <ns0:t xml:space="preserve">phases/P5/Outputs/P5.3_CommentResponseLetter_Rev1_2026-02-12.pdf</ns0:t>
-      </ns0:r>
+      <ns0:hyperlink ns1:id="rId148">
+        <ns0:r>
+          <ns0:rPr>
+            <ns0:rStyle ns0:val="VerbatimChar"/>
+          </ns0:rPr>
+          <ns0:t xml:space="preserve">phases/P5/Outputs/P5.3_CommentResponseLetter_Rev1_2026-02-12.pdf</ns0:t>
+        </ns0:r>
+      </ns0:hyperlink>
     </ns0:p>
     <ns0:p>
       <ns0:pPr>
@@ -24629,9 +25095,14 @@
           <ns0:numId ns0:val="1076"/>
         </ns0:numPr>
       </ns0:pPr>
-      <ns0:r>
-        <ns0:t xml:space="preserve">phases/P5/Outputs/P5.ResubmissionReceipt_AHJ_2026-02-12.pdf</ns0:t>
-      </ns0:r>
+      <ns0:hyperlink ns1:id="rId149">
+        <ns0:r>
+          <ns0:rPr>
+            <ns0:rStyle ns0:val="VerbatimChar"/>
+          </ns0:rPr>
+          <ns0:t xml:space="preserve">phases/P5/Outputs/P5.ResubmissionReceipt_AHJ_2026-02-12.pdf</ns0:t>
+        </ns0:r>
+      </ns0:hyperlink>
     </ns0:p>
     <ns0:p>
       <ns0:pPr>
@@ -24641,12 +25112,17 @@
           <ns0:numId ns0:val="1076"/>
         </ns0:numPr>
       </ns0:pPr>
-      <ns0:r>
-        <ns0:t xml:space="preserve">phases/P5/Outputs/P5.4_AHJ_Approval_Notice_2026-02-19.pdf</ns0:t>
-      </ns0:r>
-    </ns0:p>
-    <ns0:bookmarkEnd ns0:id="179"/>
-    <ns0:bookmarkStart ns0:id="180" ns0:name="phase-7-utility-coordination-2"/>
+      <ns0:hyperlink ns1:id="rId150">
+        <ns0:r>
+          <ns0:rPr>
+            <ns0:rStyle ns0:val="VerbatimChar"/>
+          </ns0:rPr>
+          <ns0:t xml:space="preserve">phases/P5/Outputs/P5.4_AHJ_Approval_Notice_2026-02-19.pdf</ns0:t>
+        </ns0:r>
+      </ns0:hyperlink>
+    </ns0:p>
+    <ns0:bookmarkEnd ns0:id="239"/>
+    <ns0:bookmarkStart ns0:id="240" ns0:name="phase-7-utility-coordination-2"/>
     <ns0:p>
       <ns0:pPr>
         <ns0:pStyle ns0:val="Heading3"/>
@@ -24679,9 +25155,14 @@
           <ns0:numId ns0:val="1078"/>
         </ns0:numPr>
       </ns0:pPr>
-      <ns0:r>
-        <ns0:t xml:space="preserve">phases/P6/Inputs/P6.UtilityRequirements_Capture_2026-02-20.pdf</ns0:t>
-      </ns0:r>
+      <ns0:hyperlink ns1:id="rId168">
+        <ns0:r>
+          <ns0:rPr>
+            <ns0:rStyle ns0:val="VerbatimChar"/>
+          </ns0:rPr>
+          <ns0:t xml:space="preserve">phases/P6/Inputs/P6.UtilityRequirements_Capture_2026-02-20.pdf</ns0:t>
+        </ns0:r>
+      </ns0:hyperlink>
     </ns0:p>
     <ns0:p>
       <ns0:pPr>
@@ -24691,9 +25172,14 @@
           <ns0:numId ns0:val="1078"/>
         </ns0:numPr>
       </ns0:pPr>
-      <ns0:r>
-        <ns0:t xml:space="preserve">phases/P6/Inputs/P6.Utility_DeficiencyNotice_2026-02-25.pdf</ns0:t>
-      </ns0:r>
+      <ns0:hyperlink ns1:id="rId173">
+        <ns0:r>
+          <ns0:rPr>
+            <ns0:rStyle ns0:val="VerbatimChar"/>
+          </ns0:rPr>
+          <ns0:t xml:space="preserve">phases/P6/Inputs/P6.Utility_DeficiencyNotice_2026-02-25.pdf</ns0:t>
+        </ns0:r>
+      </ns0:hyperlink>
     </ns0:p>
     <ns0:p>
       <ns0:pPr>
@@ -24719,9 +25205,14 @@
           <ns0:numId ns0:val="1079"/>
         </ns0:numPr>
       </ns0:pPr>
-      <ns0:r>
-        <ns0:t xml:space="preserve">phases/P6/Outputs/P6.1_UtilityLoadLetter_SingleLine_2026-02-21.pdf</ns0:t>
-      </ns0:r>
+      <ns0:hyperlink ns1:id="rId169">
+        <ns0:r>
+          <ns0:rPr>
+            <ns0:rStyle ns0:val="VerbatimChar"/>
+          </ns0:rPr>
+          <ns0:t xml:space="preserve">phases/P6/Outputs/P6.1_UtilityLoadLetter_SingleLine_2026-02-21.pdf</ns0:t>
+        </ns0:r>
+      </ns0:hyperlink>
     </ns0:p>
     <ns0:p>
       <ns0:pPr>
@@ -24731,9 +25222,14 @@
           <ns0:numId ns0:val="1079"/>
         </ns0:numPr>
       </ns0:pPr>
-      <ns0:r>
-        <ns0:t xml:space="preserve">phases/P6/Outputs/P6.2_UtilityApplicationForms_Completed_2026-02-21.pdf</ns0:t>
-      </ns0:r>
+      <ns0:hyperlink ns1:id="rId170">
+        <ns0:r>
+          <ns0:rPr>
+            <ns0:rStyle ns0:val="VerbatimChar"/>
+          </ns0:rPr>
+          <ns0:t xml:space="preserve">phases/P6/Outputs/P6.2_UtilityApplicationForms_Completed_2026-02-21.pdf</ns0:t>
+        </ns0:r>
+      </ns0:hyperlink>
     </ns0:p>
     <ns0:p>
       <ns0:pPr>
@@ -24743,9 +25239,14 @@
           <ns0:numId ns0:val="1079"/>
         </ns0:numPr>
       </ns0:pPr>
-      <ns0:r>
-        <ns0:t xml:space="preserve">phases/P6/Outputs/P6.SubmissionReceipt_Utility_2026-02-21.pdf</ns0:t>
-      </ns0:r>
+      <ns0:hyperlink ns1:id="rId171">
+        <ns0:r>
+          <ns0:rPr>
+            <ns0:rStyle ns0:val="VerbatimChar"/>
+          </ns0:rPr>
+          <ns0:t xml:space="preserve">phases/P6/Outputs/P6.SubmissionReceipt_Utility_2026-02-21.pdf</ns0:t>
+        </ns0:r>
+      </ns0:hyperlink>
     </ns0:p>
     <ns0:p>
       <ns0:pPr>
@@ -24755,9 +25256,14 @@
           <ns0:numId ns0:val="1079"/>
         </ns0:numPr>
       </ns0:pPr>
-      <ns0:r>
-        <ns0:t xml:space="preserve">phases/P6/Outputs/P6.CorrespondenceLog_2026-02-24.xlsx</ns0:t>
-      </ns0:r>
+      <ns0:hyperlink ns1:id="rId172">
+        <ns0:r>
+          <ns0:rPr>
+            <ns0:rStyle ns0:val="VerbatimChar"/>
+          </ns0:rPr>
+          <ns0:t xml:space="preserve">phases/P6/Outputs/P6.CorrespondenceLog_2026-02-24.xlsx</ns0:t>
+        </ns0:r>
+      </ns0:hyperlink>
     </ns0:p>
     <ns0:p>
       <ns0:pPr>
@@ -24767,9 +25273,14 @@
           <ns0:numId ns0:val="1079"/>
         </ns0:numPr>
       </ns0:pPr>
-      <ns0:r>
-        <ns0:t xml:space="preserve">phases/P6/Outputs/P6.3_Utility_ReworkPackage_2026-02-27.pdf</ns0:t>
-      </ns0:r>
+      <ns0:hyperlink ns1:id="rId174">
+        <ns0:r>
+          <ns0:rPr>
+            <ns0:rStyle ns0:val="VerbatimChar"/>
+          </ns0:rPr>
+          <ns0:t xml:space="preserve">phases/P6/Outputs/P6.3_Utility_ReworkPackage_2026-02-27.pdf</ns0:t>
+        </ns0:r>
+      </ns0:hyperlink>
     </ns0:p>
     <ns0:p>
       <ns0:pPr>
@@ -24779,9 +25290,14 @@
           <ns0:numId ns0:val="1079"/>
         </ns0:numPr>
       </ns0:pPr>
-      <ns0:r>
-        <ns0:t xml:space="preserve">phases/P6/Outputs/P6.ResubmissionReceipt_Utility_2026-02-27.pdf</ns0:t>
-      </ns0:r>
+      <ns0:hyperlink ns1:id="rId175">
+        <ns0:r>
+          <ns0:rPr>
+            <ns0:rStyle ns0:val="VerbatimChar"/>
+          </ns0:rPr>
+          <ns0:t xml:space="preserve">phases/P6/Outputs/P6.ResubmissionReceipt_Utility_2026-02-27.pdf</ns0:t>
+        </ns0:r>
+      </ns0:hyperlink>
     </ns0:p>
     <ns0:p>
       <ns0:pPr>
@@ -24791,12 +25307,17 @@
           <ns0:numId ns0:val="1079"/>
         </ns0:numPr>
       </ns0:pPr>
-      <ns0:r>
-        <ns0:t xml:space="preserve">phases/P6/Outputs/P6.Utility_Approval_Acknowledgment_2026-03-03.pdf</ns0:t>
-      </ns0:r>
-    </ns0:p>
-    <ns0:bookmarkEnd ns0:id="180"/>
-    <ns0:bookmarkStart ns0:id="181" ns0:name="X1cad93fe538f2a5812a1425b5cb93e9d5c1d88d"/>
+      <ns0:hyperlink ns1:id="rId176">
+        <ns0:r>
+          <ns0:rPr>
+            <ns0:rStyle ns0:val="VerbatimChar"/>
+          </ns0:rPr>
+          <ns0:t xml:space="preserve">phases/P6/Outputs/P6.Utility_Approval_Acknowledgment_2026-03-03.pdf</ns0:t>
+        </ns0:r>
+      </ns0:hyperlink>
+    </ns0:p>
+    <ns0:bookmarkEnd ns0:id="240"/>
+    <ns0:bookmarkStart ns0:id="241" ns0:name="X1cad93fe538f2a5812a1425b5cb93e9d5c1d88d"/>
     <ns0:p>
       <ns0:pPr>
         <ns0:pStyle ns0:val="Heading3"/>
@@ -24829,9 +25350,14 @@
           <ns0:numId ns0:val="1081"/>
         </ns0:numPr>
       </ns0:pPr>
-      <ns0:r>
-        <ns0:t xml:space="preserve">phases/P7/Inputs/P7.FieldRedlines_Electrical_2026-03-18.pdf</ns0:t>
-      </ns0:r>
+      <ns0:hyperlink ns1:id="rId195">
+        <ns0:r>
+          <ns0:rPr>
+            <ns0:rStyle ns0:val="VerbatimChar"/>
+          </ns0:rPr>
+          <ns0:t xml:space="preserve">phases/P7/Inputs/P7.FieldRedlines_Electrical_2026-03-18.pdf</ns0:t>
+        </ns0:r>
+      </ns0:hyperlink>
     </ns0:p>
     <ns0:p>
       <ns0:pPr>
@@ -24841,9 +25367,14 @@
           <ns0:numId ns0:val="1081"/>
         </ns0:numPr>
       </ns0:pPr>
-      <ns0:r>
-        <ns0:t xml:space="preserve">phases/P7/Inputs/P7.AHJ_InspectorNotes_2026-03-24.pdf</ns0:t>
-      </ns0:r>
+      <ns0:hyperlink ns1:id="rId198">
+        <ns0:r>
+          <ns0:rPr>
+            <ns0:rStyle ns0:val="VerbatimChar"/>
+          </ns0:rPr>
+          <ns0:t xml:space="preserve">phases/P7/Inputs/P7.AHJ_InspectorNotes_2026-03-24.pdf</ns0:t>
+        </ns0:r>
+      </ns0:hyperlink>
     </ns0:p>
     <ns0:p>
       <ns0:pPr>
@@ -24869,9 +25400,14 @@
           <ns0:numId ns0:val="1082"/>
         </ns0:numPr>
       </ns0:pPr>
-      <ns0:r>
-        <ns0:t xml:space="preserve">phases/P7/Outputs/P7.EMS_ConfigSummary_AsInstalled_2026-03-21.pdf</ns0:t>
-      </ns0:r>
+      <ns0:hyperlink ns1:id="rId200">
+        <ns0:r>
+          <ns0:rPr>
+            <ns0:rStyle ns0:val="VerbatimChar"/>
+          </ns0:rPr>
+          <ns0:t xml:space="preserve">phases/P7/Outputs/P7.EMS_ConfigSummary_AsInstalled_2026-03-21.pdf</ns0:t>
+        </ns0:r>
+      </ns0:hyperlink>
     </ns0:p>
     <ns0:p>
       <ns0:pPr>
@@ -24881,9 +25417,14 @@
           <ns0:numId ns0:val="1082"/>
         </ns0:numPr>
       </ns0:pPr>
-      <ns0:r>
-        <ns0:t xml:space="preserve">phases/P7/Outputs/P7.1_AsBuilt_ElectricalPermitSet_2026-03-22.pdf</ns0:t>
-      </ns0:r>
+      <ns0:hyperlink ns1:id="rId196">
+        <ns0:r>
+          <ns0:rPr>
+            <ns0:rStyle ns0:val="VerbatimChar"/>
+          </ns0:rPr>
+          <ns0:t xml:space="preserve">phases/P7/Outputs/P7.1_AsBuilt_ElectricalPermitSet_2026-03-22.pdf</ns0:t>
+        </ns0:r>
+      </ns0:hyperlink>
     </ns0:p>
     <ns0:p>
       <ns0:pPr>
@@ -24893,9 +25434,14 @@
           <ns0:numId ns0:val="1082"/>
         </ns0:numPr>
       </ns0:pPr>
-      <ns0:r>
-        <ns0:t xml:space="preserve">phases/P7/Outputs/P7.2_InspectionSupport_Log_2026-03-26.xlsx</ns0:t>
-      </ns0:r>
+      <ns0:hyperlink ns1:id="rId199">
+        <ns0:r>
+          <ns0:rPr>
+            <ns0:rStyle ns0:val="VerbatimChar"/>
+          </ns0:rPr>
+          <ns0:t xml:space="preserve">phases/P7/Outputs/P7.2_InspectionSupport_Log_2026-03-26.xlsx</ns0:t>
+        </ns0:r>
+      </ns0:hyperlink>
     </ns0:p>
     <ns0:p>
       <ns0:pPr>
@@ -24905,18 +25451,23 @@
           <ns0:numId ns0:val="1082"/>
         </ns0:numPr>
       </ns0:pPr>
-      <ns0:r>
-        <ns0:t xml:space="preserve">phases/P7/Outputs/P7.AHJ_FinalInspection_PermitFinaled_2026-03-26.pdf</ns0:t>
-      </ns0:r>
+      <ns0:hyperlink ns1:id="rId197">
+        <ns0:r>
+          <ns0:rPr>
+            <ns0:rStyle ns0:val="VerbatimChar"/>
+          </ns0:rPr>
+          <ns0:t xml:space="preserve">phases/P7/Outputs/P7.AHJ_FinalInspection_PermitFinaled_2026-03-26.pdf</ns0:t>
+        </ns0:r>
+      </ns0:hyperlink>
     </ns0:p>
     <ns0:p>
       <ns0:pPr>
         <ns0:pStyle ns0:val="FirstParagraph"/>
       </ns0:pPr>
     </ns0:p>
-    <ns0:bookmarkEnd ns0:id="181"/>
-    <ns0:bookmarkEnd ns0:id="182"/>
-    <ns0:bookmarkStart ns0:id="183" ns0:name="X2ceb79bc44335a7e70bd0cb4690e08891daf647"/>
+    <ns0:bookmarkEnd ns0:id="241"/>
+    <ns0:bookmarkEnd ns0:id="242"/>
+    <ns0:bookmarkStart ns0:id="243" ns0:name="X2ceb79bc44335a7e70bd0cb4690e08891daf647"/>
     <ns0:p>
       <ns0:pPr>
         <ns0:pStyle ns0:val="Heading2"/>
@@ -26534,8 +27085,8 @@
         </ns0:tc>
       </ns0:tr>
     </ns0:tbl>
-    <ns0:bookmarkEnd ns0:id="183"/>
-    <ns0:bookmarkEnd ns0:id="184"/>
+    <ns0:bookmarkEnd ns0:id="243"/>
+    <ns0:bookmarkEnd ns0:id="244"/>
     <ns0:sectPr>
       <ns0:footnotePr>
         <ns0:numRestart ns0:val="eachSect"/>

</xml_diff>

<commit_message>
Add CA vs EU vs Costa Rica comparison table
Add a comparative table to the Introduction section outlining regulatory/market differences across California, the EU, and Costa Rica and the resulting phase impacts.
</commit_message>
<xml_diff>
--- a/exports/EV Charging Project Plan Outline.docx
+++ b/exports/EV Charging Project Plan Outline.docx
@@ -2,7 +2,7 @@
 <file path=word/document.xml><?xml version="1.0" encoding="utf-8"?>
 <ns0:document xmlns:ns0="http://schemas.openxmlformats.org/wordprocessingml/2006/main" xmlns:ns1="http://schemas.openxmlformats.org/officeDocument/2006/relationships">
   <ns0:body>
-    <ns0:bookmarkStart ns0:id="244" ns0:name="ev-charging-site-project-plan"/>
+    <ns0:bookmarkStart ns0:id="245" ns0:name="ev-charging-site-project-plan"/>
     <ns0:p>
       <ns0:pPr>
         <ns0:pStyle ns0:val="Heading1"/>
@@ -984,7 +984,7 @@
     <ns0:bookmarkEnd ns0:id="18"/>
     <ns0:bookmarkEnd ns0:id="19"/>
     <ns0:bookmarkEnd ns0:id="20"/>
-    <ns0:bookmarkStart ns0:id="21" ns0:name="introduction"/>
+    <ns0:bookmarkStart ns0:id="22" ns0:name="introduction"/>
     <ns0:p>
       <ns0:pPr>
         <ns0:pStyle ns0:val="Heading2"/>
@@ -1050,13 +1050,661 @@
         <ns0:t xml:space="preserve">Profitability depends on this discipline starting early. Correctly characterizing a project’s regulatory and utility risk at intake—based on service conditions, load posture, AHJ enforcement behavior, and utility sensitivity—and fitting it into a canonical, repeatable form is what enables accurate pricing. When risk is explicitly classified rather than discovered midstream, fees can reflect true exposure, delivery plans can be matched to risk class, and engineers can execute with confidence that the work is achievable within tolerable margins. In California EE practice, traceability, AHJ and utility modeling, and early risk canonicalization are prerequisites for operating profitably under scarcity and scrutiny.</ns0:t>
       </ns0:r>
     </ns0:p>
+    <ns0:bookmarkStart ns0:id="21" ns0:name="X491b337719bb3bdcb6fe145c7d234f77fc14879"/>
+    <ns0:p>
+      <ns0:pPr>
+        <ns0:pStyle ns0:val="Heading3"/>
+      </ns0:pPr>
+      <ns0:r>
+        <ns0:t xml:space="preserve">Comparative regulatory context (California vs. EU vs. Costa Rica)</ns0:t>
+      </ns0:r>
+    </ns0:p>
+    <ns0:tbl>
+      <ns0:tblPr>
+        <ns0:tblStyle ns0:val="Table"/>
+        <ns0:tblW ns0:type="pct" ns0:w="5000"/>
+        <ns0:tblLayout ns0:type="fixed"/>
+        <ns0:tblLook ns0:firstRow="1" ns0:lastRow="0" ns0:firstColumn="0" ns0:lastColumn="0" ns0:noHBand="0" ns0:noVBand="0" ns0:val="0020"/>
+      </ns0:tblPr>
+      <ns0:tblGrid>
+        <ns0:gridCol ns0:w="1584"/>
+        <ns0:gridCol ns0:w="1584"/>
+        <ns0:gridCol ns0:w="1584"/>
+        <ns0:gridCol ns0:w="1584"/>
+        <ns0:gridCol ns0:w="1584"/>
+      </ns0:tblGrid>
+      <ns0:tr>
+        <ns0:trPr>
+          <ns0:tblHeader ns0:val="1"/>
+        </ns0:trPr>
+        <ns0:tc>
+          <ns0:tcPr/>
+          <ns0:p>
+            <ns0:pPr>
+              <ns0:pStyle ns0:val="Compact"/>
+              <ns0:jc ns0:val="left"/>
+            </ns0:pPr>
+            <ns0:r>
+              <ns0:t xml:space="preserve">Category</ns0:t>
+            </ns0:r>
+          </ns0:p>
+        </ns0:tc>
+        <ns0:tc>
+          <ns0:tcPr/>
+          <ns0:p>
+            <ns0:pPr>
+              <ns0:pStyle ns0:val="Compact"/>
+              <ns0:jc ns0:val="left"/>
+            </ns0:pPr>
+            <ns0:r>
+              <ns0:t xml:space="preserve">California (USA)</ns0:t>
+            </ns0:r>
+          </ns0:p>
+        </ns0:tc>
+        <ns0:tc>
+          <ns0:tcPr/>
+          <ns0:p>
+            <ns0:pPr>
+              <ns0:pStyle ns0:val="Compact"/>
+              <ns0:jc ns0:val="left"/>
+            </ns0:pPr>
+            <ns0:r>
+              <ns0:t xml:space="preserve">European Union (EU)</ns0:t>
+            </ns0:r>
+          </ns0:p>
+        </ns0:tc>
+        <ns0:tc>
+          <ns0:tcPr/>
+          <ns0:p>
+            <ns0:pPr>
+              <ns0:pStyle ns0:val="Compact"/>
+              <ns0:jc ns0:val="left"/>
+            </ns0:pPr>
+            <ns0:r>
+              <ns0:t xml:space="preserve">Costa Rica</ns0:t>
+            </ns0:r>
+          </ns0:p>
+        </ns0:tc>
+        <ns0:tc>
+          <ns0:tcPr/>
+          <ns0:p>
+            <ns0:pPr>
+              <ns0:pStyle ns0:val="Compact"/>
+              <ns0:jc ns0:val="left"/>
+            </ns0:pPr>
+            <ns0:r>
+              <ns0:t xml:space="preserve">Phase Impact (EU/CR vs. CA)</ns0:t>
+            </ns0:r>
+          </ns0:p>
+        </ns0:tc>
+      </ns0:tr>
+      <ns0:tr>
+        <ns0:tc>
+          <ns0:tcPr/>
+          <ns0:p>
+            <ns0:pPr>
+              <ns0:pStyle ns0:val="Compact"/>
+              <ns0:jc ns0:val="left"/>
+            </ns0:pPr>
+            <ns0:r>
+              <ns0:t xml:space="preserve">Grid Contract Status</ns0:t>
+            </ns0:r>
+          </ns0:p>
+        </ns0:tc>
+        <ns0:tc>
+          <ns0:tcPr/>
+          <ns0:p>
+            <ns0:pPr>
+              <ns0:pStyle ns0:val="Compact"/>
+              <ns0:jc ns0:val="left"/>
+            </ns0:pPr>
+            <ns0:r>
+              <ns0:t xml:space="preserve">Standard Customer: You request a utility service/meter upgrade (e.g., Taylor Nguyen).</ns0:t>
+            </ns0:r>
+          </ns0:p>
+        </ns0:tc>
+        <ns0:tc>
+          <ns0:tcPr/>
+          <ns0:p>
+            <ns0:pPr>
+              <ns0:pStyle ns0:val="Compact"/>
+              <ns0:jc ns0:val="left"/>
+            </ns0:pPr>
+            <ns0:r>
+              <ns0:t xml:space="preserve">Market Participant: You sign a bilateral GCA (Grid Connection Agreement) as an active grid asset.</ns0:t>
+            </ns0:r>
+          </ns0:p>
+        </ns0:tc>
+        <ns0:tc>
+          <ns0:tcPr/>
+          <ns0:p>
+            <ns0:pPr>
+              <ns0:pStyle ns0:val="Compact"/>
+              <ns0:jc ns0:val="left"/>
+            </ns0:pPr>
+            <ns0:r>
+              <ns0:t xml:space="preserve">Public Service User: You apply for a “Public Service Connection” from the state monopoly (ICE/CNFL).</ns0:t>
+            </ns0:r>
+          </ns0:p>
+        </ns0:tc>
+        <ns0:tc>
+          <ns0:tcPr/>
+          <ns0:p>
+            <ns0:pPr>
+              <ns0:pStyle ns0:val="Compact"/>
+              <ns0:jc ns0:val="left"/>
+            </ns0:pPr>
+            <ns0:r>
+              <ns0:t xml:space="preserve">Add Phase (EU): GCA Legal Negotiation &amp; Signing.</ns0:t>
+            </ns0:r>
+          </ns0:p>
+        </ns0:tc>
+      </ns0:tr>
+      <ns0:tr>
+        <ns0:tc>
+          <ns0:tcPr/>
+          <ns0:p>
+            <ns0:pPr>
+              <ns0:pStyle ns0:val="Compact"/>
+              <ns0:jc ns0:val="left"/>
+            </ns0:pPr>
+            <ns0:r>
+              <ns0:t xml:space="preserve">GCA Throttling</ns0:t>
+            </ns0:r>
+          </ns0:p>
+        </ns0:tc>
+        <ns0:tc>
+          <ns0:tcPr/>
+          <ns0:p>
+            <ns0:pPr>
+              <ns0:pStyle ns0:val="Compact"/>
+              <ns0:jc ns0:val="left"/>
+            </ns0:pPr>
+            <ns0:r>
+              <ns0:t xml:space="preserve">Passive/Local: System is capped internally to protect building breakers.</ns0:t>
+            </ns0:r>
+          </ns0:p>
+        </ns0:tc>
+        <ns0:tc>
+          <ns0:tcPr/>
+          <ns0:p>
+            <ns0:pPr>
+              <ns0:pStyle ns0:val="Compact"/>
+              <ns0:jc ns0:val="left"/>
+            </ns0:pPr>
+            <ns0:r>
+              <ns0:t xml:space="preserve">Active/Remote: GCA legally permits the DSO to remotely throttle your load during grid stress.</ns0:t>
+            </ns0:r>
+          </ns0:p>
+        </ns0:tc>
+        <ns0:tc>
+          <ns0:tcPr/>
+          <ns0:p>
+            <ns0:pPr>
+              <ns0:pStyle ns0:val="Compact"/>
+              <ns0:jc ns0:val="left"/>
+            </ns0:pPr>
+            <ns0:r>
+              <ns0:t xml:space="preserve">Regulated Limit: Strict “Hosting Capacity” limits (often 15%) on local distribution circuits.</ns0:t>
+            </ns0:r>
+          </ns0:p>
+        </ns0:tc>
+        <ns0:tc>
+          <ns0:tcPr/>
+          <ns0:p>
+            <ns0:pPr>
+              <ns0:pStyle ns0:val="Compact"/>
+              <ns0:jc ns0:val="left"/>
+            </ns0:pPr>
+            <ns0:r>
+              <ns0:t xml:space="preserve">Add Phase (EU): DSO Signal Integration &amp; Testing.</ns0:t>
+            </ns0:r>
+          </ns0:p>
+        </ns0:tc>
+      </ns0:tr>
+      <ns0:tr>
+        <ns0:tc>
+          <ns0:tcPr/>
+          <ns0:p>
+            <ns0:pPr>
+              <ns0:pStyle ns0:val="Compact"/>
+              <ns0:jc ns0:val="left"/>
+            </ns0:pPr>
+            <ns0:r>
+              <ns0:t xml:space="preserve">Market Operations</ns0:t>
+            </ns0:r>
+          </ns0:p>
+        </ns0:tc>
+        <ns0:tc>
+          <ns0:tcPr/>
+          <ns0:p>
+            <ns0:pPr>
+              <ns0:pStyle ns0:val="Compact"/>
+              <ns0:jc ns0:val="left"/>
+            </ns0:pPr>
+            <ns0:r>
+              <ns0:t xml:space="preserve">Open/Deregulated: Any business can sell energy by kWh/minute. Focus on uptime.</ns0:t>
+            </ns0:r>
+          </ns0:p>
+        </ns0:tc>
+        <ns0:tc>
+          <ns0:tcPr/>
+          <ns0:p>
+            <ns0:pPr>
+              <ns0:pStyle ns0:val="Compact"/>
+              <ns0:jc ns0:val="left"/>
+            </ns0:pPr>
+            <ns0:r>
+              <ns0:t xml:space="preserve">Harmonized (AFIR): Mandated ad-hoc payment, price transparency, and open roaming.</ns0:t>
+            </ns0:r>
+          </ns0:p>
+        </ns0:tc>
+        <ns0:tc>
+          <ns0:tcPr/>
+          <ns0:p>
+            <ns0:pPr>
+              <ns0:pStyle ns0:val="Compact"/>
+              <ns0:jc ns0:val="left"/>
+            </ns0:pPr>
+            <ns0:r>
+              <ns0:t xml:space="preserve">State Monopoly: Law 9518 restricts resale to utilities; private sites often offer “Free Amenity”.</ns0:t>
+            </ns0:r>
+          </ns0:p>
+        </ns0:tc>
+        <ns0:tc>
+          <ns0:tcPr/>
+          <ns0:p>
+            <ns0:pPr>
+              <ns0:pStyle ns0:val="Compact"/>
+              <ns0:jc ns0:val="left"/>
+            </ns0:pPr>
+            <ns0:r>
+              <ns0:t xml:space="preserve">Add Phase (EU): MSP/Roaming Integration. Modify (CR): Legal Resale Review.</ns0:t>
+            </ns0:r>
+          </ns0:p>
+        </ns0:tc>
+      </ns0:tr>
+      <ns0:tr>
+        <ns0:tc>
+          <ns0:tcPr/>
+          <ns0:p>
+            <ns0:pPr>
+              <ns0:pStyle ns0:val="Compact"/>
+              <ns0:jc ns0:val="left"/>
+            </ns0:pPr>
+            <ns0:r>
+              <ns0:t xml:space="preserve">Project Steward</ns0:t>
+            </ns0:r>
+          </ns0:p>
+        </ns0:tc>
+        <ns0:tc>
+          <ns0:tcPr/>
+          <ns0:p>
+            <ns0:pPr>
+              <ns0:pStyle ns0:val="Compact"/>
+              <ns0:jc ns0:val="left"/>
+            </ns0:pPr>
+            <ns0:r>
+              <ns0:t xml:space="preserve">CPO-Focused: The software vendor often “pilots” the project to ensure operational ROI.</ns0:t>
+            </ns0:r>
+          </ns0:p>
+        </ns0:tc>
+        <ns0:tc>
+          <ns0:tcPr/>
+          <ns0:p>
+            <ns0:pPr>
+              <ns0:pStyle ns0:val="Compact"/>
+              <ns0:jc ns0:val="left"/>
+            </ns0:pPr>
+            <ns0:r>
+              <ns0:t xml:space="preserve">DSO-Focused: The regulated Grid Operator is the gatekeeper of timelines and capacity terms.</ns0:t>
+            </ns0:r>
+          </ns0:p>
+        </ns0:tc>
+        <ns0:tc>
+          <ns0:tcPr/>
+          <ns0:p>
+            <ns0:pPr>
+              <ns0:pStyle ns0:val="Compact"/>
+              <ns0:jc ns0:val="left"/>
+            </ns0:pPr>
+            <ns0:r>
+              <ns0:t xml:space="preserve">EE/Consultor-Led: The licensed engineer is the steward, navigating the CFIA and ICE.</ns0:t>
+            </ns0:r>
+          </ns0:p>
+        </ns0:tc>
+        <ns0:tc>
+          <ns0:tcPr/>
+          <ns0:p>
+            <ns0:pPr>
+              <ns0:pStyle ns0:val="Compact"/>
+              <ns0:jc ns0:val="left"/>
+            </ns0:pPr>
+            <ns0:r>
+              <ns0:t xml:space="preserve">Shift: Stewardship moves from vendor to grid authority or engineer.</ns0:t>
+            </ns0:r>
+          </ns0:p>
+        </ns0:tc>
+      </ns0:tr>
+      <ns0:tr>
+        <ns0:tc>
+          <ns0:tcPr/>
+          <ns0:p>
+            <ns0:pPr>
+              <ns0:pStyle ns0:val="Compact"/>
+              <ns0:jc ns0:val="left"/>
+            </ns0:pPr>
+            <ns0:r>
+              <ns0:t xml:space="preserve">Technical Steward</ns0:t>
+            </ns0:r>
+          </ns0:p>
+        </ns0:tc>
+        <ns0:tc>
+          <ns0:tcPr/>
+          <ns0:p>
+            <ns0:pPr>
+              <ns0:pStyle ns0:val="Compact"/>
+              <ns0:jc ns0:val="left"/>
+            </ns0:pPr>
+            <ns0:r>
+              <ns0:t xml:space="preserve">EE Firm: Licensed PE (Priya Shah) stewards NEC 625.42 and the “Right to a Permit”.</ns0:t>
+            </ns0:r>
+          </ns0:p>
+        </ns0:tc>
+        <ns0:tc>
+          <ns0:tcPr/>
+          <ns0:p>
+            <ns0:pPr>
+              <ns0:pStyle ns0:val="Compact"/>
+              <ns0:jc ns0:val="left"/>
+            </ns0:pPr>
+            <ns0:r>
+              <ns0:t xml:space="preserve">EE Firm: Technical executor ensuring design meets both IEC and DSO-specific GCA signals.</ns0:t>
+            </ns0:r>
+          </ns0:p>
+        </ns0:tc>
+        <ns0:tc>
+          <ns0:tcPr/>
+          <ns0:p>
+            <ns0:pPr>
+              <ns0:pStyle ns0:val="Compact"/>
+              <ns0:jc ns0:val="left"/>
+            </ns0:pPr>
+            <ns0:r>
+              <ns0:t xml:space="preserve">EE Firm: Responsible for the Bitácora Digital (mandatory legal project log).</ns0:t>
+            </ns0:r>
+          </ns0:p>
+        </ns0:tc>
+        <ns0:tc>
+          <ns0:tcPr/>
+          <ns0:p>
+            <ns0:pPr>
+              <ns0:pStyle ns0:val="Compact"/>
+              <ns0:jc ns0:val="left"/>
+            </ns0:pPr>
+            <ns0:r>
+              <ns0:t xml:space="preserve">Add Task (CR): Continuous Bitácora Logging (Phase 3–7).</ns0:t>
+            </ns0:r>
+          </ns0:p>
+        </ns0:tc>
+      </ns0:tr>
+      <ns0:tr>
+        <ns0:tc>
+          <ns0:tcPr/>
+          <ns0:p>
+            <ns0:pPr>
+              <ns0:pStyle ns0:val="Compact"/>
+              <ns0:jc ns0:val="left"/>
+            </ns0:pPr>
+            <ns0:r>
+              <ns0:t xml:space="preserve">EMS Architecture</ns0:t>
+            </ns0:r>
+          </ns0:p>
+        </ns0:tc>
+        <ns0:tc>
+          <ns0:tcPr/>
+          <ns0:p>
+            <ns0:pPr>
+              <ns0:pStyle ns0:val="Compact"/>
+              <ns0:jc ns0:val="left"/>
+            </ns0:pPr>
+            <ns0:r>
+              <ns0:t xml:space="preserve">EE-Led: Design must be “fail-safe” to satisfy the AHJ and avoid $50k utility upgrades.</ns0:t>
+            </ns0:r>
+          </ns0:p>
+        </ns0:tc>
+        <ns0:tc>
+          <ns0:tcPr/>
+          <ns0:p>
+            <ns0:pPr>
+              <ns0:pStyle ns0:val="Compact"/>
+              <ns0:jc ns0:val="left"/>
+            </ns0:pPr>
+            <ns0:r>
+              <ns0:t xml:space="preserve">CPO-Driven: Software logic often dictates the load profile to match volatile energy markets.</ns0:t>
+            </ns0:r>
+          </ns0:p>
+        </ns0:tc>
+        <ns0:tc>
+          <ns0:tcPr/>
+          <ns0:p>
+            <ns0:pPr>
+              <ns0:pStyle ns0:val="Compact"/>
+              <ns0:jc ns0:val="left"/>
+            </ns0:pPr>
+            <ns0:r>
+              <ns0:t xml:space="preserve">EE-Led: Must prove site stability to prevent local transformer failure in residential zones.</ns0:t>
+            </ns0:r>
+          </ns0:p>
+        </ns0:tc>
+        <ns0:tc>
+          <ns0:tcPr/>
+          <ns0:p>
+            <ns0:pPr>
+              <ns0:pStyle ns0:val="Compact"/>
+              <ns0:jc ns0:val="left"/>
+            </ns0:pPr>
+            <ns0:r>
+              <ns0:t xml:space="preserve">Neutral: Responsibility shift within Phase 2.</ns0:t>
+            </ns0:r>
+          </ns0:p>
+        </ns0:tc>
+      </ns0:tr>
+      <ns0:tr>
+        <ns0:tc>
+          <ns0:tcPr/>
+          <ns0:p>
+            <ns0:pPr>
+              <ns0:pStyle ns0:val="Compact"/>
+              <ns0:jc ns0:val="left"/>
+            </ns0:pPr>
+            <ns0:r>
+              <ns0:t xml:space="preserve">Permit Authority</ns0:t>
+            </ns0:r>
+          </ns0:p>
+        </ns0:tc>
+        <ns0:tc>
+          <ns0:tcPr/>
+          <ns0:p>
+            <ns0:pPr>
+              <ns0:pStyle ns0:val="Compact"/>
+              <ns0:jc ns0:val="left"/>
+            </ns0:pPr>
+            <ns0:r>
+              <ns0:t xml:space="preserve">Ministerial (AHJ): Cities must approve per AB 1236 if health/safety codes are met.</ns0:t>
+            </ns0:r>
+          </ns0:p>
+        </ns0:tc>
+        <ns0:tc>
+          <ns0:tcPr/>
+          <ns0:p>
+            <ns0:pPr>
+              <ns0:pStyle ns0:val="Compact"/>
+              <ns0:jc ns0:val="left"/>
+            </ns0:pPr>
+            <ns0:r>
+              <ns0:t xml:space="preserve">Discretionary: Local municipalities often have “Urban Design” or “Public Realm” veto power.</ns0:t>
+            </ns0:r>
+          </ns0:p>
+        </ns0:tc>
+        <ns0:tc>
+          <ns0:tcPr/>
+          <ns0:p>
+            <ns0:pPr>
+              <ns0:pStyle ns0:val="Compact"/>
+              <ns0:jc ns0:val="left"/>
+            </ns0:pPr>
+            <ns0:r>
+              <ns0:t xml:space="preserve">APC (CFIA): Centralized digital platform where plans are validated by the National College of Engineers.</ns0:t>
+            </ns0:r>
+          </ns0:p>
+        </ns0:tc>
+        <ns0:tc>
+          <ns0:tcPr/>
+          <ns0:p>
+            <ns0:pPr>
+              <ns0:pStyle ns0:val="Compact"/>
+              <ns0:jc ns0:val="left"/>
+            </ns0:pPr>
+            <ns0:r>
+              <ns0:t xml:space="preserve">Add Phase (EU): Public Design Review. Consolidate (CR): Single APC track.</ns0:t>
+            </ns0:r>
+          </ns0:p>
+        </ns0:tc>
+      </ns0:tr>
+      <ns0:tr>
+        <ns0:tc>
+          <ns0:tcPr/>
+          <ns0:p>
+            <ns0:pPr>
+              <ns0:pStyle ns0:val="Compact"/>
+              <ns0:jc ns0:val="left"/>
+            </ns0:pPr>
+            <ns0:r>
+              <ns0:t xml:space="preserve">Compliance Check</ns0:t>
+            </ns0:r>
+          </ns0:p>
+        </ns0:tc>
+        <ns0:tc>
+          <ns0:tcPr/>
+          <ns0:p>
+            <ns0:pPr>
+              <ns0:pStyle ns0:val="Compact"/>
+              <ns0:jc ns0:val="left"/>
+            </ns0:pPr>
+            <ns0:r>
+              <ns0:t xml:space="preserve">PE Seal + AHJ: PE stamps plans; City Inspector performs the final field walk.</ns0:t>
+            </ns0:r>
+          </ns0:p>
+        </ns0:tc>
+        <ns0:tc>
+          <ns0:tcPr/>
+          <ns0:p>
+            <ns0:pPr>
+              <ns0:pStyle ns0:val="Compact"/>
+              <ns0:jc ns0:val="left"/>
+            </ns0:pPr>
+            <ns0:r>
+              <ns0:t xml:space="preserve">Independent Audit: Often requires a third-party certificate (e.g., TÜV, Consuel) before turn-on.</ns0:t>
+            </ns0:r>
+          </ns0:p>
+        </ns0:tc>
+        <ns0:tc>
+          <ns0:tcPr/>
+          <ns0:p>
+            <ns0:pPr>
+              <ns0:pStyle ns0:val="Compact"/>
+              <ns0:jc ns0:val="left"/>
+            </ns0:pPr>
+            <ns0:r>
+              <ns0:t xml:space="preserve">CFIA Validation: Final project “Seal of Approval” is issued via the digital Bitácora platform.</ns0:t>
+            </ns0:r>
+          </ns0:p>
+        </ns0:tc>
+        <ns0:tc>
+          <ns0:tcPr/>
+          <ns0:p>
+            <ns0:pPr>
+              <ns0:pStyle ns0:val="Compact"/>
+              <ns0:jc ns0:val="left"/>
+            </ns0:pPr>
+            <ns0:r>
+              <ns0:t xml:space="preserve">Add Phase (EU): Independent Regulatory Audit.</ns0:t>
+            </ns0:r>
+          </ns0:p>
+        </ns0:tc>
+      </ns0:tr>
+      <ns0:tr>
+        <ns0:tc>
+          <ns0:tcPr/>
+          <ns0:p>
+            <ns0:pPr>
+              <ns0:pStyle ns0:val="Compact"/>
+              <ns0:jc ns0:val="left"/>
+            </ns0:pPr>
+            <ns0:r>
+              <ns0:t xml:space="preserve">Significant Constraint</ns0:t>
+            </ns0:r>
+          </ns0:p>
+        </ns0:tc>
+        <ns0:tc>
+          <ns0:tcPr/>
+          <ns0:p>
+            <ns0:pPr>
+              <ns0:pStyle ns0:val="Compact"/>
+              <ns0:jc ns0:val="left"/>
+            </ns0:pPr>
+            <ns0:r>
+              <ns0:t xml:space="preserve">ADA Accessibility: Strict prescriptive design for van-spaces and accessible paths.</ns0:t>
+            </ns0:r>
+          </ns0:p>
+        </ns0:tc>
+        <ns0:tc>
+          <ns0:tcPr/>
+          <ns0:p>
+            <ns0:pPr>
+              <ns0:pStyle ns0:val="Compact"/>
+              <ns0:jc ns0:val="left"/>
+            </ns0:pPr>
+            <ns0:r>
+              <ns0:t xml:space="preserve">Grid Congestion: High-speed DC rollouts are often limited by local grid “waitlists”.</ns0:t>
+            </ns0:r>
+          </ns0:p>
+        </ns0:tc>
+        <ns0:tc>
+          <ns0:tcPr/>
+          <ns0:p>
+            <ns0:pPr>
+              <ns0:pStyle ns0:val="Compact"/>
+              <ns0:jc ns0:val="left"/>
+            </ns0:pPr>
+            <ns0:r>
+              <ns0:t xml:space="preserve">Environmental (SETENA): Coastal or protected zone projects require a lengthy environmental track.</ns0:t>
+            </ns0:r>
+          </ns0:p>
+        </ns0:tc>
+        <ns0:tc>
+          <ns0:tcPr/>
+          <ns0:p>
+            <ns0:pPr>
+              <ns0:pStyle ns0:val="Compact"/>
+              <ns0:jc ns0:val="left"/>
+            </ns0:pPr>
+            <ns0:r>
+              <ns0:t xml:space="preserve">Add Phase (CR): SETENA Environmental Screening.</ns0:t>
+            </ns0:r>
+          </ns0:p>
+        </ns0:tc>
+      </ns0:tr>
+    </ns0:tbl>
     <ns0:p>
       <ns0:pPr>
         <ns0:pStyle ns0:val="BodyText"/>
       </ns0:pPr>
     </ns0:p>
     <ns0:bookmarkEnd ns0:id="21"/>
-    <ns0:bookmarkStart ns0:id="46" ns0:name="X670a8533e2f9f35f7bfc0659b5fe322adb6b856"/>
+    <ns0:bookmarkEnd ns0:id="22"/>
+    <ns0:bookmarkStart ns0:id="47" ns0:name="X670a8533e2f9f35f7bfc0659b5fe322adb6b856"/>
     <ns0:p>
       <ns0:pPr>
         <ns0:pStyle ns0:val="Heading2"/>
@@ -1066,7 +1714,7 @@
         <ns0:t xml:space="preserve">Phase 1: Project Initiation and Feasibility</ns0:t>
       </ns0:r>
     </ns0:p>
-    <ns0:bookmarkStart ns0:id="22" ns0:name="phase-1-purpose-and-boundaries"/>
+    <ns0:bookmarkStart ns0:id="23" ns0:name="phase-1-purpose-and-boundaries"/>
     <ns0:p>
       <ns0:pPr>
         <ns0:pStyle ns0:val="Heading3"/>
@@ -1164,8 +1812,8 @@
         <ns0:t xml:space="preserve">to demonstrate a “completed” deliverable package. Replace all names, dates, and evidence pointers with real project records before using this document externally.</ns0:t>
       </ns0:r>
     </ns0:p>
-    <ns0:bookmarkEnd ns0:id="22"/>
-    <ns0:bookmarkStart ns0:id="23" ns0:name="project-technical-intake-record"/>
+    <ns0:bookmarkEnd ns0:id="23"/>
+    <ns0:bookmarkStart ns0:id="24" ns0:name="project-technical-intake-record"/>
     <ns0:p>
       <ns0:pPr>
         <ns0:pStyle ns0:val="Heading3"/>
@@ -1433,8 +2081,8 @@
         </ns0:tc>
       </ns0:tr>
     </ns0:tbl>
-    <ns0:bookmarkEnd ns0:id="23"/>
-    <ns0:bookmarkStart ns0:id="24" ns0:name="X8b60e739a8e755d05cfb7e1117262627cc54532"/>
+    <ns0:bookmarkEnd ns0:id="24"/>
+    <ns0:bookmarkStart ns0:id="25" ns0:name="X8b60e739a8e755d05cfb7e1117262627cc54532"/>
     <ns0:p>
       <ns0:pPr>
         <ns0:pStyle ns0:val="Heading3"/>
@@ -1828,8 +2476,8 @@
         </ns0:tc>
       </ns0:tr>
     </ns0:tbl>
-    <ns0:bookmarkEnd ns0:id="24"/>
-    <ns0:bookmarkStart ns0:id="27" ns0:name="assumption-exclusion-register"/>
+    <ns0:bookmarkEnd ns0:id="25"/>
+    <ns0:bookmarkStart ns0:id="28" ns0:name="assumption-exclusion-register"/>
     <ns0:p>
       <ns0:pPr>
         <ns0:pStyle ns0:val="Heading3"/>
@@ -1838,7 +2486,7 @@
         <ns0:t xml:space="preserve">1.4 Assumption + Exclusion Register</ns0:t>
       </ns0:r>
     </ns0:p>
-    <ns0:bookmarkStart ns0:id="25" ns0:name="exclusions-scope-guardrails"/>
+    <ns0:bookmarkStart ns0:id="26" ns0:name="exclusions-scope-guardrails"/>
     <ns0:p>
       <ns0:pPr>
         <ns0:pStyle ns0:val="Heading4"/>
@@ -1877,8 +2525,8 @@
         <ns0:t xml:space="preserve">topics (trenching, routing, demolition, means-and-methods, etc.)</ns0:t>
       </ns0:r>
     </ns0:p>
-    <ns0:bookmarkEnd ns0:id="25"/>
-    <ns0:bookmarkStart ns0:id="26" ns0:name="assumptions"/>
+    <ns0:bookmarkEnd ns0:id="26"/>
+    <ns0:bookmarkStart ns0:id="27" ns0:name="assumptions"/>
     <ns0:p>
       <ns0:pPr>
         <ns0:pStyle ns0:val="Heading4"/>
@@ -2122,9 +2770,9 @@
         </ns0:tc>
       </ns0:tr>
     </ns0:tbl>
-    <ns0:bookmarkEnd ns0:id="26"/>
     <ns0:bookmarkEnd ns0:id="27"/>
-    <ns0:bookmarkStart ns0:id="28" ns0:name="X65c17757e7a41874f6f72f74bb061f981f0196c"/>
+    <ns0:bookmarkEnd ns0:id="28"/>
+    <ns0:bookmarkStart ns0:id="29" ns0:name="X65c17757e7a41874f6f72f74bb061f981f0196c"/>
     <ns0:p>
       <ns0:pPr>
         <ns0:pStyle ns0:val="Heading3"/>
@@ -2474,8 +3122,8 @@
         </ns0:tc>
       </ns0:tr>
     </ns0:tbl>
-    <ns0:bookmarkEnd ns0:id="28"/>
-    <ns0:bookmarkStart ns0:id="43" ns0:name="feasibility-memo-gono-go-screening-level"/>
+    <ns0:bookmarkEnd ns0:id="29"/>
+    <ns0:bookmarkStart ns0:id="44" ns0:name="feasibility-memo-gono-go-screening-level"/>
     <ns0:p>
       <ns0:pPr>
         <ns0:pStyle ns0:val="Heading3"/>
@@ -2484,7 +3132,7 @@
         <ns0:t xml:space="preserve">1.6 Feasibility Memo / Go–No-Go (Screening-Level)</ns0:t>
       </ns0:r>
     </ns0:p>
-    <ns0:bookmarkStart ns0:id="29" ns0:name="project-intent-and-goal"/>
+    <ns0:bookmarkStart ns0:id="30" ns0:name="project-intent-and-goal"/>
     <ns0:p>
       <ns0:pPr>
         <ns0:pStyle ns0:val="Heading4"/>
@@ -2501,8 +3149,8 @@
         <ns0:t xml:space="preserve">The goal of this project is to deploy shared, common-area Level-2 EV charging for a multifamily residential building. The deployment must utilize existing electrical infrastructure without triggering a service upgrade, while preserving operational headroom and future expandability.</ns0:t>
       </ns0:r>
     </ns0:p>
-    <ns0:bookmarkEnd ns0:id="29"/>
-    <ns0:bookmarkStart ns0:id="30" ns0:name="project-scope"/>
+    <ns0:bookmarkEnd ns0:id="30"/>
+    <ns0:bookmarkStart ns0:id="31" ns0:name="project-scope"/>
     <ns0:p>
       <ns0:pPr>
         <ns0:pStyle ns0:val="Heading4"/>
@@ -2547,8 +3195,8 @@
         <ns0:t xml:space="preserve">Size all electrical infrastructure per NEC continuous-load requirements.</ns0:t>
       </ns0:r>
     </ns0:p>
-    <ns0:bookmarkEnd ns0:id="30"/>
-    <ns0:bookmarkStart ns0:id="31" ns0:name="required-inputs-checklist-phase-1"/>
+    <ns0:bookmarkEnd ns0:id="31"/>
+    <ns0:bookmarkStart ns0:id="32" ns0:name="required-inputs-checklist-phase-1"/>
     <ns0:p>
       <ns0:pPr>
         <ns0:pStyle ns0:val="Heading4"/>
@@ -2581,8 +3229,8 @@
         <ns0:t xml:space="preserve">above. This memo references those inputs by ID to maintain provenance and traceability.</ns0:t>
       </ns0:r>
     </ns0:p>
-    <ns0:bookmarkEnd ns0:id="31"/>
-    <ns0:bookmarkStart ns0:id="32" ns0:name="input-summaries-and-analysis"/>
+    <ns0:bookmarkEnd ns0:id="32"/>
+    <ns0:bookmarkStart ns0:id="33" ns0:name="input-summaries-and-analysis"/>
     <ns0:p>
       <ns0:pPr>
         <ns0:pStyle ns0:val="Heading4"/>
@@ -2591,8 +3239,8 @@
         <ns0:t xml:space="preserve">1.6.4 Input Summaries and Analysis</ns0:t>
       </ns0:r>
     </ns0:p>
-    <ns0:bookmarkEnd ns0:id="32"/>
-    <ns0:bookmarkStart ns0:id="33" ns0:name="utility-bills-summary-owner"/>
+    <ns0:bookmarkEnd ns0:id="33"/>
+    <ns0:bookmarkStart ns0:id="34" ns0:name="utility-bills-summary-owner"/>
     <ns0:p>
       <ns0:pPr>
         <ns0:pStyle ns0:val="Heading4"/>
@@ -2803,8 +3451,8 @@
         <ns0:t xml:space="preserve">capacity margin based on the historical peak demand of 550 Amps (out of 800 Amps total).</ns0:t>
       </ns0:r>
     </ns0:p>
-    <ns0:bookmarkEnd ns0:id="33"/>
-    <ns0:bookmarkStart ns0:id="34" ns0:name="service-size-utility-bill"/>
+    <ns0:bookmarkEnd ns0:id="34"/>
+    <ns0:bookmarkStart ns0:id="35" ns0:name="service-size-utility-bill"/>
     <ns0:p>
       <ns0:pPr>
         <ns0:pStyle ns0:val="Heading4"/>
@@ -2837,8 +3485,8 @@
         <ns0:t xml:space="preserve">service. This matches the data used in the utility bill analysis.</ns0:t>
       </ns0:r>
     </ns0:p>
-    <ns0:bookmarkEnd ns0:id="34"/>
-    <ns0:bookmarkStart ns0:id="35" ns0:name="charger-intent-installerowner"/>
+    <ns0:bookmarkEnd ns0:id="35"/>
+    <ns0:bookmarkStart ns0:id="36" ns0:name="charger-intent-installerowner"/>
     <ns0:p>
       <ns0:pPr>
         <ns0:pStyle ns0:val="Heading4"/>
@@ -2886,8 +3534,8 @@
         <ns0:t xml:space="preserve">to avoid false certainty, Phase 1 uses a bounded estimate based on available intent data and clearly states the conditions under which the result changes.</ns0:t>
       </ns0:r>
     </ns0:p>
-    <ns0:bookmarkEnd ns0:id="35"/>
-    <ns0:bookmarkStart ns0:id="36" ns0:name="feasibility-memo-gono-go"/>
+    <ns0:bookmarkEnd ns0:id="36"/>
+    <ns0:bookmarkStart ns0:id="37" ns0:name="feasibility-memo-gono-go"/>
     <ns0:p>
       <ns0:pPr>
         <ns0:pStyle ns0:val="Heading4"/>
@@ -2976,8 +3624,8 @@
         <ns0:t xml:space="preserve">Based on the preliminary data collection and analysis (Phase 1.1), this memo assesses the viability of the proposed scope against the project goal of deploying 8 Level-2 EVSE without a service upgrade.</ns0:t>
       </ns0:r>
     </ns0:p>
-    <ns0:bookmarkEnd ns0:id="36"/>
-    <ns0:bookmarkStart ns0:id="37" ns0:name="X95e9817ce74af3d2fb824612020934c6a806a50"/>
+    <ns0:bookmarkEnd ns0:id="37"/>
+    <ns0:bookmarkStart ns0:id="38" ns0:name="X95e9817ce74af3d2fb824612020934c6a806a50"/>
     <ns0:p>
       <ns0:pPr>
         <ns0:pStyle ns0:val="Heading4"/>
@@ -3026,8 +3674,8 @@
         <ns0:t xml:space="preserve">using verified inputs.</ns0:t>
       </ns0:r>
     </ns0:p>
-    <ns0:bookmarkEnd ns0:id="37"/>
-    <ns0:bookmarkStart ns0:id="38" ns0:name="inputs-used-by-id"/>
+    <ns0:bookmarkEnd ns0:id="38"/>
+    <ns0:bookmarkStart ns0:id="39" ns0:name="inputs-used-by-id"/>
     <ns0:p>
       <ns0:pPr>
         <ns0:pStyle ns0:val="Heading4"/>
@@ -3102,8 +3750,8 @@
         <ns0:t xml:space="preserve">1-I03</ns0:t>
       </ns0:r>
     </ns0:p>
-    <ns0:bookmarkEnd ns0:id="38"/>
-    <ns0:bookmarkStart ns0:id="39" ns0:name="method"/>
+    <ns0:bookmarkEnd ns0:id="39"/>
+    <ns0:bookmarkStart ns0:id="40" ns0:name="method"/>
     <ns0:p>
       <ns0:pPr>
         <ns0:pStyle ns0:val="Heading4"/>
@@ -3288,8 +3936,8 @@
         </ns0:tc>
       </ns0:tr>
     </ns0:tbl>
-    <ns0:bookmarkEnd ns0:id="39"/>
-    <ns0:bookmarkStart ns0:id="40" ns0:name="existing-service-headroom-analysis"/>
+    <ns0:bookmarkEnd ns0:id="40"/>
+    <ns0:bookmarkStart ns0:id="41" ns0:name="existing-service-headroom-analysis"/>
     <ns0:p>
       <ns0:pPr>
         <ns0:pStyle ns0:val="Heading4"/>
@@ -3494,8 +4142,8 @@
         </ns0:tc>
       </ns0:tr>
     </ns0:tbl>
-    <ns0:bookmarkEnd ns0:id="40"/>
-    <ns0:bookmarkStart ns0:id="41" ns0:name="gono-go-criteria-phase-1"/>
+    <ns0:bookmarkEnd ns0:id="41"/>
+    <ns0:bookmarkStart ns0:id="42" ns0:name="gono-go-criteria-phase-1"/>
     <ns0:p>
       <ns0:pPr>
         <ns0:pStyle ns0:val="Heading4"/>
@@ -3558,8 +4206,8 @@
         <ns0:t xml:space="preserve">Formal NEC/CEC load calculation (Phase 3) confirms compliance; if unmanaged loading exceeds headroom, a compliant load-management architecture must be adopted (Phase 3).</ns0:t>
       </ns0:r>
     </ns0:p>
-    <ns0:bookmarkEnd ns0:id="41"/>
-    <ns0:bookmarkStart ns0:id="42" ns0:name="conclusion-and-recommendation"/>
+    <ns0:bookmarkEnd ns0:id="42"/>
+    <ns0:bookmarkStart ns0:id="43" ns0:name="conclusion-and-recommendation"/>
     <ns0:p>
       <ns0:pPr>
         <ns0:pStyle ns0:val="Heading4"/>
@@ -3683,9 +4331,9 @@
         <ns0:t xml:space="preserve">approach in Phase 3 (/Phase 3) to cap aggregate EV demand at or below the available headroom, or an alternate approach (e.g., fewer ports or different EVSE ratings) to be validated by the Engineer-of-Record.</ns0:t>
       </ns0:r>
     </ns0:p>
-    <ns0:bookmarkEnd ns0:id="42"/>
     <ns0:bookmarkEnd ns0:id="43"/>
-    <ns0:bookmarkStart ns0:id="44" ns0:name="next-steps"/>
+    <ns0:bookmarkEnd ns0:id="44"/>
+    <ns0:bookmarkStart ns0:id="45" ns0:name="next-steps"/>
     <ns0:p>
       <ns0:pPr>
         <ns0:pStyle ns0:val="Heading3"/>
@@ -3734,8 +4382,8 @@
         <ns0:t xml:space="preserve">to complete the formal load calculation (Phase 3) and system architecture decision (Phase 3).</ns0:t>
       </ns0:r>
     </ns0:p>
-    <ns0:bookmarkEnd ns0:id="44"/>
-    <ns0:bookmarkStart ns0:id="45" ns0:name="X1fc9596386ade57a6efebf77a4833f7ee7f687c"/>
+    <ns0:bookmarkEnd ns0:id="45"/>
+    <ns0:bookmarkStart ns0:id="46" ns0:name="X1fc9596386ade57a6efebf77a4833f7ee7f687c"/>
     <ns0:p>
       <ns0:pPr>
         <ns0:pStyle ns0:val="Heading3"/>
@@ -4039,9 +4687,9 @@
         <ns0:pStyle ns0:val="BodyText"/>
       </ns0:pPr>
     </ns0:p>
-    <ns0:bookmarkEnd ns0:id="45"/>
     <ns0:bookmarkEnd ns0:id="46"/>
-    <ns0:bookmarkStart ns0:id="67" ns0:name="Xa7e05629147a458660028c198c763a4cc49403a"/>
+    <ns0:bookmarkEnd ns0:id="47"/>
+    <ns0:bookmarkStart ns0:id="68" ns0:name="Xa7e05629147a458660028c198c763a4cc49403a"/>
     <ns0:p>
       <ns0:pPr>
         <ns0:pStyle ns0:val="Heading2"/>
@@ -4125,7 +4773,7 @@
         <ns0:t xml:space="preserve">to demonstrate a “completed” master deliverable package (provenance, evidence pointers, and logs). Replace all names, dates, and evidence pointers with real project records before using this document externally.</ns0:t>
       </ns0:r>
     </ns0:p>
-    <ns0:bookmarkStart ns0:id="47" ns0:name="phase-2-boundaries-electrical-only"/>
+    <ns0:bookmarkStart ns0:id="48" ns0:name="phase-2-boundaries-electrical-only"/>
     <ns0:p>
       <ns0:pPr>
         <ns0:pStyle ns0:val="Heading3"/>
@@ -4164,8 +4812,8 @@
         <ns0:t xml:space="preserve">topics (routing/trenching/means-and-methods, installation sequencing, etc.)</ns0:t>
       </ns0:r>
     </ns0:p>
-    <ns0:bookmarkEnd ns0:id="47"/>
-    <ns0:bookmarkStart ns0:id="48" ns0:name="intake-checklist-complete"/>
+    <ns0:bookmarkEnd ns0:id="48"/>
+    <ns0:bookmarkStart ns0:id="49" ns0:name="intake-checklist-complete"/>
     <ns0:p>
       <ns0:pPr>
         <ns0:pStyle ns0:val="Heading3"/>
@@ -4689,8 +5337,8 @@
         </ns0:tc>
       </ns0:tr>
     </ns0:tbl>
-    <ns0:bookmarkEnd ns0:id="48"/>
-    <ns0:bookmarkStart ns0:id="49" ns0:name="X3b8b9d4772b4e459dcff94bbb4404559cdeea79"/>
+    <ns0:bookmarkEnd ns0:id="49"/>
+    <ns0:bookmarkStart ns0:id="50" ns0:name="X3b8b9d4772b4e459dcff94bbb4404559cdeea79"/>
     <ns0:p>
       <ns0:pPr>
         <ns0:pStyle ns0:val="Heading3"/>
@@ -5173,8 +5821,8 @@
         </ns0:tc>
       </ns0:tr>
     </ns0:tbl>
-    <ns0:bookmarkEnd ns0:id="49"/>
-    <ns0:bookmarkStart ns0:id="55" ns0:name="key-excerpts-electrical-only"/>
+    <ns0:bookmarkEnd ns0:id="50"/>
+    <ns0:bookmarkStart ns0:id="56" ns0:name="key-excerpts-electrical-only"/>
     <ns0:p>
       <ns0:pPr>
         <ns0:pStyle ns0:val="Heading3"/>
@@ -5220,7 +5868,7 @@
         <ns0:t xml:space="preserve">.</ns0:t>
       </ns0:r>
     </ns0:p>
-    <ns0:bookmarkStart ns0:id="50" ns0:name="Xf0c8cd1ffd68aba4ea84b5c98223c5d4ac443e8"/>
+    <ns0:bookmarkStart ns0:id="51" ns0:name="Xf0c8cd1ffd68aba4ea84b5c98223c5d4ac443e8"/>
     <ns0:p>
       <ns0:pPr>
         <ns0:pStyle ns0:val="Heading4"/>
@@ -5277,8 +5925,8 @@
         <ns0:t xml:space="preserve">Service entry point and main electrical gear room boundary shown for reference (no routing/constructability assumptions made here).</ns0:t>
       </ns0:r>
     </ns0:p>
-    <ns0:bookmarkEnd ns0:id="50"/>
-    <ns0:bookmarkStart ns0:id="51" ns0:name="panel-schedules-mdp-excerpt-2-i02"/>
+    <ns0:bookmarkEnd ns0:id="51"/>
+    <ns0:bookmarkStart ns0:id="52" ns0:name="panel-schedules-mdp-excerpt-2-i02"/>
     <ns0:p>
       <ns0:pPr>
         <ns0:pStyle ns0:val="Heading4"/>
@@ -5409,8 +6057,8 @@
         <ns0:t xml:space="preserve">4 (3-pole)</ns0:t>
       </ns0:r>
     </ns0:p>
-    <ns0:bookmarkEnd ns0:id="51"/>
-    <ns0:bookmarkStart ns0:id="52" ns0:name="X3bd522d6f9e8db9a9b12a1fd1669e75f3765803"/>
+    <ns0:bookmarkEnd ns0:id="52"/>
+    <ns0:bookmarkStart ns0:id="53" ns0:name="X3bd522d6f9e8db9a9b12a1fd1669e75f3765803"/>
     <ns0:p>
       <ns0:pPr>
         <ns0:pStyle ns0:val="Heading4"/>
@@ -5506,8 +6154,8 @@
         <ns0:t xml:space="preserve">Breaker labeling is legible for engineering validation of schedules (no field-modification assumptions made).</ns0:t>
       </ns0:r>
     </ns0:p>
-    <ns0:bookmarkEnd ns0:id="52"/>
-    <ns0:bookmarkStart ns0:id="53" ns0:name="Xa5bd4eb2d1b02977d242da0b085c0e287d3676a"/>
+    <ns0:bookmarkEnd ns0:id="53"/>
+    <ns0:bookmarkStart ns0:id="54" ns0:name="Xa5bd4eb2d1b02977d242da0b085c0e287d3676a"/>
     <ns0:p>
       <ns0:pPr>
         <ns0:pStyle ns0:val="Heading4"/>
@@ -5616,8 +6264,8 @@
         <ns0:t xml:space="preserve">40A</ns0:t>
       </ns0:r>
     </ns0:p>
-    <ns0:bookmarkEnd ns0:id="53"/>
-    <ns0:bookmarkStart ns0:id="54" ns0:name="ahj-code-basis-evidence-excerpt-2-i05"/>
+    <ns0:bookmarkEnd ns0:id="54"/>
+    <ns0:bookmarkStart ns0:id="55" ns0:name="ahj-code-basis-evidence-excerpt-2-i05"/>
     <ns0:p>
       <ns0:pPr>
         <ns0:pStyle ns0:val="Heading4"/>
@@ -5694,9 +6342,9 @@
         <ns0:t xml:space="preserve">(source captured in 2-I05)</ns0:t>
       </ns0:r>
     </ns0:p>
-    <ns0:bookmarkEnd ns0:id="54"/>
     <ns0:bookmarkEnd ns0:id="55"/>
-    <ns0:bookmarkStart ns0:id="61" ns0:name="required-input-details"/>
+    <ns0:bookmarkEnd ns0:id="56"/>
+    <ns0:bookmarkStart ns0:id="62" ns0:name="required-input-details"/>
     <ns0:p>
       <ns0:pPr>
         <ns0:pStyle ns0:val="Heading3"/>
@@ -5705,7 +6353,7 @@
         <ns0:t xml:space="preserve">2.5 Required Input Details</ns0:t>
       </ns0:r>
     </ns0:p>
-    <ns0:bookmarkStart ns0:id="56" ns0:name="site-plans"/>
+    <ns0:bookmarkStart ns0:id="57" ns0:name="site-plans"/>
     <ns0:p>
       <ns0:pPr>
         <ns0:pStyle ns0:val="Heading4"/>
@@ -5722,8 +6370,8 @@
         <ns0:t xml:space="preserve">The site plans confirm the location of the primary service/electrical room and provide electrical-context plan excerpts for engineering reference. Phase 2 does not assert installation routing, trenching, or constructability.</ns0:t>
       </ns0:r>
     </ns0:p>
-    <ns0:bookmarkEnd ns0:id="56"/>
-    <ns0:bookmarkStart ns0:id="57" ns0:name="panel-schedules-electrician"/>
+    <ns0:bookmarkEnd ns0:id="57"/>
+    <ns0:bookmarkStart ns0:id="58" ns0:name="panel-schedules-electrician"/>
     <ns0:p>
       <ns0:pPr>
         <ns0:pStyle ns0:val="Heading4"/>
@@ -5872,8 +6520,8 @@
         <ns0:t xml:space="preserve">4 (Three-Pole)</ns0:t>
       </ns0:r>
     </ns0:p>
-    <ns0:bookmarkEnd ns0:id="57"/>
-    <ns0:bookmarkStart ns0:id="58" ns0:name="photos-installer"/>
+    <ns0:bookmarkEnd ns0:id="58"/>
+    <ns0:bookmarkStart ns0:id="59" ns0:name="photos-installer"/>
     <ns0:p>
       <ns0:pPr>
         <ns0:pStyle ns0:val="Heading4"/>
@@ -5890,8 +6538,8 @@
         <ns0:t xml:space="preserve">Photos were taken to document the existing main service gear and the physical conditions of the proposed installation location.</ns0:t>
       </ns0:r>
     </ns0:p>
-    <ns0:bookmarkEnd ns0:id="58"/>
-    <ns0:bookmarkStart ns0:id="59" ns0:name="charger-skus-installervendor"/>
+    <ns0:bookmarkEnd ns0:id="59"/>
+    <ns0:bookmarkStart ns0:id="60" ns0:name="charger-skus-installervendor"/>
     <ns0:p>
       <ns0:pPr>
         <ns0:pStyle ns0:val="Heading4"/>
@@ -6078,8 +6726,8 @@
         </ns0:tc>
       </ns0:tr>
     </ns0:tbl>
-    <ns0:bookmarkEnd ns0:id="59"/>
-    <ns0:bookmarkStart ns0:id="60" ns0:name="authority-having-jurisdiction-ahj"/>
+    <ns0:bookmarkEnd ns0:id="60"/>
+    <ns0:bookmarkStart ns0:id="61" ns0:name="authority-having-jurisdiction-ahj"/>
     <ns0:p>
       <ns0:pPr>
         <ns0:pStyle ns0:val="Heading4"/>
@@ -6215,9 +6863,9 @@
         </ns0:tc>
       </ns0:tr>
     </ns0:tbl>
-    <ns0:bookmarkEnd ns0:id="60"/>
     <ns0:bookmarkEnd ns0:id="61"/>
-    <ns0:bookmarkStart ns0:id="62" ns0:name="normalized-site-data-package"/>
+    <ns0:bookmarkEnd ns0:id="62"/>
+    <ns0:bookmarkStart ns0:id="63" ns0:name="normalized-site-data-package"/>
     <ns0:p>
       <ns0:pPr>
         <ns0:pStyle ns0:val="Heading3"/>
@@ -6250,8 +6898,8 @@
         <ns0:t xml:space="preserve">have been processed, cross-referenced, and standardized into a controlled package for engineering use. This ensures all teams reference consistent, verified figures and stable filenames.</ns0:t>
       </ns0:r>
     </ns0:p>
-    <ns0:bookmarkEnd ns0:id="62"/>
-    <ns0:bookmarkStart ns0:id="63" ns0:name="normalization-rules-document-control"/>
+    <ns0:bookmarkEnd ns0:id="63"/>
+    <ns0:bookmarkStart ns0:id="64" ns0:name="normalization-rules-document-control"/>
     <ns0:p>
       <ns0:pPr>
         <ns0:pStyle ns0:val="Heading3"/>
@@ -6387,8 +7035,8 @@
         <ns0:t xml:space="preserve">evidence pointers</ns0:t>
       </ns0:r>
     </ns0:p>
-    <ns0:bookmarkEnd ns0:id="63"/>
-    <ns0:bookmarkStart ns0:id="64" ns0:name="Xbacc4d8b761238322fdf32ad6b7aa2b0992500e"/>
+    <ns0:bookmarkEnd ns0:id="64"/>
+    <ns0:bookmarkStart ns0:id="65" ns0:name="Xbacc4d8b761238322fdf32ad6b7aa2b0992500e"/>
     <ns0:p>
       <ns0:pPr>
         <ns0:pStyle ns0:val="Heading3"/>
@@ -7019,8 +7667,8 @@
         </ns0:tc>
       </ns0:tr>
     </ns0:tbl>
-    <ns0:bookmarkEnd ns0:id="64"/>
-    <ns0:bookmarkStart ns0:id="65" ns0:name="data-standardization-certification"/>
+    <ns0:bookmarkEnd ns0:id="65"/>
+    <ns0:bookmarkStart ns0:id="66" ns0:name="data-standardization-certification"/>
     <ns0:p>
       <ns0:pPr>
         <ns0:pStyle ns0:val="Heading3"/>
@@ -7238,8 +7886,8 @@
         </ns0:tc>
       </ns0:tr>
     </ns0:tbl>
-    <ns0:bookmarkEnd ns0:id="65"/>
-    <ns0:bookmarkStart ns0:id="66" ns0:name="next-steps-1"/>
+    <ns0:bookmarkEnd ns0:id="66"/>
+    <ns0:bookmarkStart ns0:id="67" ns0:name="next-steps-1"/>
     <ns0:p>
       <ns0:pPr>
         <ns0:pStyle ns0:val="Heading3"/>
@@ -7298,9 +7946,9 @@
         <ns0:pStyle ns0:val="BodyText"/>
       </ns0:pPr>
     </ns0:p>
-    <ns0:bookmarkEnd ns0:id="66"/>
     <ns0:bookmarkEnd ns0:id="67"/>
-    <ns0:bookmarkStart ns0:id="88" ns0:name="X951f0fd099ae59b8e86eee73bf929b5a6bebfb5"/>
+    <ns0:bookmarkEnd ns0:id="68"/>
+    <ns0:bookmarkStart ns0:id="89" ns0:name="X951f0fd099ae59b8e86eee73bf929b5a6bebfb5"/>
     <ns0:p>
       <ns0:pPr>
         <ns0:pStyle ns0:val="Heading2"/>
@@ -7310,7 +7958,7 @@
         <ns0:t xml:space="preserve">Phase 3: System Design and Load Calculation</ns0:t>
       </ns0:r>
     </ns0:p>
-    <ns0:bookmarkStart ns0:id="68" ns0:name="X0fdd062d3cabcd87a86ed64e3a811802e2d2f53"/>
+    <ns0:bookmarkStart ns0:id="69" ns0:name="X0fdd062d3cabcd87a86ed64e3a811802e2d2f53"/>
     <ns0:p>
       <ns0:pPr>
         <ns0:pStyle ns0:val="Heading4"/>
@@ -7409,8 +8057,8 @@
         <ns0:t xml:space="preserve">to demonstrate a “completed” master deliverable package (provenance, stable evidence pointers, and decision logs). Replace all names, dates, and evidence pointers with real project records before using this document externally.</ns0:t>
       </ns0:r>
     </ns0:p>
-    <ns0:bookmarkEnd ns0:id="68"/>
-    <ns0:bookmarkStart ns0:id="69" ns0:name="phase-3-boundaries-electrical-only"/>
+    <ns0:bookmarkEnd ns0:id="69"/>
+    <ns0:bookmarkStart ns0:id="70" ns0:name="phase-3-boundaries-electrical-only"/>
     <ns0:p>
       <ns0:pPr>
         <ns0:pStyle ns0:val="Heading3"/>
@@ -7457,8 +8105,8 @@
         <ns0:t xml:space="preserve">The goal of Phase 3 is to confirm that the proposed EV charging system is electrically viable and compliant with the applicable code basis (CEC/NEC as adopted by the AHJ), and to select a compliant system architecture that satisfies the project’s electrical constraint of avoiding a service upgrade unless unavoidable.</ns0:t>
       </ns0:r>
     </ns0:p>
-    <ns0:bookmarkEnd ns0:id="69"/>
-    <ns0:bookmarkStart ns0:id="75" ns0:name="X2592a3abbcb16372de7f937908fa3fc2536eb72"/>
+    <ns0:bookmarkEnd ns0:id="70"/>
+    <ns0:bookmarkStart ns0:id="76" ns0:name="X2592a3abbcb16372de7f937908fa3fc2536eb72"/>
     <ns0:p>
       <ns0:pPr>
         <ns0:pStyle ns0:val="Heading3"/>
@@ -7599,7 +8247,7 @@
               <ns0:pStyle ns0:val="Compact"/>
               <ns0:jc ns0:val="left"/>
             </ns0:pPr>
-            <ns0:hyperlink ns1:id="rId70">
+            <ns0:hyperlink ns1:id="rId71">
               <ns0:r>
                 <ns0:rPr>
                   <ns0:rStyle ns0:val="VerbatimChar"/>
@@ -7607,7 +8255,7 @@
                 <ns0:t xml:space="preserve">phases/P2/Outputs/P2.1_LoadCalc_Workbook_2026-01-22.xlsx</ns0:t>
               </ns0:r>
             </ns0:hyperlink>
-            <ns0:hyperlink ns1:id="rId71">
+            <ns0:hyperlink ns1:id="rId72">
               <ns0:r>
                 <ns0:rPr>
                   <ns0:rStyle ns0:val="VerbatimChar"/>
@@ -7686,7 +8334,7 @@
               <ns0:pStyle ns0:val="Compact"/>
               <ns0:jc ns0:val="left"/>
             </ns0:pPr>
-            <ns0:hyperlink ns1:id="rId72">
+            <ns0:hyperlink ns1:id="rId73">
               <ns0:r>
                 <ns0:rPr>
                   <ns0:rStyle ns0:val="VerbatimChar"/>
@@ -7765,7 +8413,7 @@
               <ns0:pStyle ns0:val="Compact"/>
               <ns0:jc ns0:val="left"/>
             </ns0:pPr>
-            <ns0:hyperlink ns1:id="rId73">
+            <ns0:hyperlink ns1:id="rId74">
               <ns0:r>
                 <ns0:rPr>
                   <ns0:rStyle ns0:val="VerbatimChar"/>
@@ -7841,7 +8489,7 @@
               <ns0:pStyle ns0:val="Compact"/>
               <ns0:jc ns0:val="left"/>
             </ns0:pPr>
-            <ns0:hyperlink ns1:id="rId74">
+            <ns0:hyperlink ns1:id="rId75">
               <ns0:r>
                 <ns0:rPr>
                   <ns0:rStyle ns0:val="VerbatimChar"/>
@@ -7868,8 +8516,8 @@
         </ns0:tc>
       </ns0:tr>
     </ns0:tbl>
-    <ns0:bookmarkEnd ns0:id="75"/>
-    <ns0:bookmarkStart ns0:id="79" ns0:name="key-excerpts-electrical-only-1"/>
+    <ns0:bookmarkEnd ns0:id="76"/>
+    <ns0:bookmarkStart ns0:id="80" ns0:name="key-excerpts-electrical-only-1"/>
     <ns0:p>
       <ns0:pPr>
         <ns0:pStyle ns0:val="Heading3"/>
@@ -7878,7 +8526,7 @@
         <ns0:t xml:space="preserve">3.4 Key Excerpts (Electrical-Only)</ns0:t>
       </ns0:r>
     </ns0:p>
-    <ns0:bookmarkStart ns0:id="76" ns0:name="load-calc-summary-excerpt-3-w01"/>
+    <ns0:bookmarkStart ns0:id="77" ns0:name="load-calc-summary-excerpt-3-w01"/>
     <ns0:p>
       <ns0:pPr>
         <ns0:pStyle ns0:val="Heading4"/>
@@ -8018,8 +8666,8 @@
         <ns0:t xml:space="preserve">; a compliant load-management method is required to avoid service upgrade</ns0:t>
       </ns0:r>
     </ns0:p>
-    <ns0:bookmarkEnd ns0:id="76"/>
-    <ns0:bookmarkStart ns0:id="77" ns0:name="independent-check-excerpt-3-w02"/>
+    <ns0:bookmarkEnd ns0:id="77"/>
+    <ns0:bookmarkStart ns0:id="78" ns0:name="independent-check-excerpt-3-w02"/>
     <ns0:p>
       <ns0:pPr>
         <ns0:pStyle ns0:val="Heading4"/>
@@ -8046,8 +8694,8 @@
         <ns0:t xml:space="preserve">“Calculation logic and arithmetic verified; inputs align to Phase 2 evidence pointers; conclusions supported.”</ns0:t>
       </ns0:r>
     </ns0:p>
-    <ns0:bookmarkEnd ns0:id="77"/>
-    <ns0:bookmarkStart ns0:id="78" ns0:name="architecture-decision-excerpt-3-w03"/>
+    <ns0:bookmarkEnd ns0:id="78"/>
+    <ns0:bookmarkStart ns0:id="79" ns0:name="architecture-decision-excerpt-3-w03"/>
     <ns0:p>
       <ns0:pPr>
         <ns0:pStyle ns0:val="Heading4"/>
@@ -8074,9 +8722,9 @@
         <ns0:t xml:space="preserve">“Proceed with a 400A bus-rated EV subpanel with feeder sized for the full unmanaged continuous load, combined with a listed EMS/load management method to cap aggregate demand to ≤250A.”</ns0:t>
       </ns0:r>
     </ns0:p>
-    <ns0:bookmarkEnd ns0:id="78"/>
     <ns0:bookmarkEnd ns0:id="79"/>
-    <ns0:bookmarkStart ns0:id="82" ns0:name="nec-load-calculation"/>
+    <ns0:bookmarkEnd ns0:id="80"/>
+    <ns0:bookmarkStart ns0:id="83" ns0:name="nec-load-calculation"/>
     <ns0:p>
       <ns0:pPr>
         <ns0:pStyle ns0:val="Heading3"/>
@@ -8211,7 +8859,7 @@
         </ns0:tc>
       </ns0:tr>
     </ns0:tbl>
-    <ns0:bookmarkStart ns0:id="80" ns0:name="X2246b62cd675852aba4115ac4e8aeeaef42762f"/>
+    <ns0:bookmarkStart ns0:id="81" ns0:name="X2246b62cd675852aba4115ac4e8aeeaef42762f"/>
     <ns0:p>
       <ns0:pPr>
         <ns0:pStyle ns0:val="Heading4"/>
@@ -8504,8 +9152,8 @@
         <ns0:t xml:space="preserve">to support the full, unmanaged, NEC-mandated continuous load.</ns0:t>
       </ns0:r>
     </ns0:p>
-    <ns0:bookmarkEnd ns0:id="80"/>
-    <ns0:bookmarkStart ns0:id="81" ns0:name="service-headroom-re-evaluation"/>
+    <ns0:bookmarkEnd ns0:id="81"/>
+    <ns0:bookmarkStart ns0:id="82" ns0:name="service-headroom-re-evaluation"/>
     <ns0:p>
       <ns0:pPr>
         <ns0:pStyle ns0:val="Heading4"/>
@@ -8748,9 +9396,9 @@
         <ns0:t xml:space="preserve">The project must proceed with an EMS, or the core project goal of avoiding a service upgrade (Phase 1) is invalid.</ns0:t>
       </ns0:r>
     </ns0:p>
-    <ns0:bookmarkEnd ns0:id="81"/>
     <ns0:bookmarkEnd ns0:id="82"/>
-    <ns0:bookmarkStart ns0:id="85" ns0:name="ev-system-architecture-decision"/>
+    <ns0:bookmarkEnd ns0:id="83"/>
+    <ns0:bookmarkStart ns0:id="86" ns0:name="ev-system-architecture-decision"/>
     <ns0:p>
       <ns0:pPr>
         <ns0:pStyle ns0:val="Heading3"/>
@@ -8911,7 +9559,7 @@
         </ns0:tc>
       </ns0:tr>
     </ns0:tbl>
-    <ns0:bookmarkStart ns0:id="83" ns0:name="system-architecture-proposal"/>
+    <ns0:bookmarkStart ns0:id="84" ns0:name="system-architecture-proposal"/>
     <ns0:p>
       <ns0:pPr>
         <ns0:pStyle ns0:val="Heading4"/>
@@ -9221,8 +9869,8 @@
         </ns0:tc>
       </ns0:tr>
     </ns0:tbl>
-    <ns0:bookmarkEnd ns0:id="83"/>
-    <ns0:bookmarkStart ns0:id="84" ns0:name="decision"/>
+    <ns0:bookmarkEnd ns0:id="84"/>
+    <ns0:bookmarkStart ns0:id="85" ns0:name="decision"/>
     <ns0:p>
       <ns0:pPr>
         <ns0:pStyle ns0:val="Heading4"/>
@@ -9264,9 +9912,9 @@
         <ns0:t xml:space="preserve">. This meets all requirements: NEC compliance (via subpanel rating) and project goal (via EMS management to avoid service upgrade).</ns0:t>
       </ns0:r>
     </ns0:p>
-    <ns0:bookmarkEnd ns0:id="84"/>
     <ns0:bookmarkEnd ns0:id="85"/>
-    <ns0:bookmarkStart ns0:id="86" ns0:name="phase-3-engineering-certification"/>
+    <ns0:bookmarkEnd ns0:id="86"/>
+    <ns0:bookmarkStart ns0:id="87" ns0:name="phase-3-engineering-certification"/>
     <ns0:p>
       <ns0:pPr>
         <ns0:pStyle ns0:val="Heading3"/>
@@ -9542,8 +10190,8 @@
         </ns0:tc>
       </ns0:tr>
     </ns0:tbl>
-    <ns0:bookmarkEnd ns0:id="86"/>
-    <ns0:bookmarkStart ns0:id="87" ns0:name="next-steps-2"/>
+    <ns0:bookmarkEnd ns0:id="87"/>
+    <ns0:bookmarkStart ns0:id="88" ns0:name="next-steps-2"/>
     <ns0:p>
       <ns0:pPr>
         <ns0:pStyle ns0:val="Heading3"/>
@@ -9586,9 +10234,9 @@
         <ns0:pStyle ns0:val="BodyText"/>
       </ns0:pPr>
     </ns0:p>
-    <ns0:bookmarkEnd ns0:id="87"/>
     <ns0:bookmarkEnd ns0:id="88"/>
-    <ns0:bookmarkStart ns0:id="122" ns0:name="Xf0afa52703a7b6a5965013de74e7a923cf82690"/>
+    <ns0:bookmarkEnd ns0:id="89"/>
+    <ns0:bookmarkStart ns0:id="123" ns0:name="Xf0afa52703a7b6a5965013de74e7a923cf82690"/>
     <ns0:p>
       <ns0:pPr>
         <ns0:pStyle ns0:val="Heading2"/>
@@ -9598,7 +10246,7 @@
         <ns0:t xml:space="preserve">Phase 4: Preliminary Drawing Set Production</ns0:t>
       </ns0:r>
     </ns0:p>
-    <ns0:bookmarkStart ns0:id="89" ns0:name="Xf75faf732a4233d9acc6816def0f220888ed9ef"/>
+    <ns0:bookmarkStart ns0:id="90" ns0:name="Xf75faf732a4233d9acc6816def0f220888ed9ef"/>
     <ns0:p>
       <ns0:pPr>
         <ns0:pStyle ns0:val="Heading4"/>
@@ -9681,8 +10329,8 @@
         <ns0:t xml:space="preserve">to demonstrate a “completed” master deliverable package (provenance, stable filenames, and compilation logs). Replace all names, dates, and evidence pointers with real project records before using this document externally.</ns0:t>
       </ns0:r>
     </ns0:p>
-    <ns0:bookmarkEnd ns0:id="89"/>
-    <ns0:bookmarkStart ns0:id="90" ns0:name="phase-4-boundaries-electrical-only"/>
+    <ns0:bookmarkEnd ns0:id="90"/>
+    <ns0:bookmarkStart ns0:id="91" ns0:name="phase-4-boundaries-electrical-only"/>
     <ns0:p>
       <ns0:pPr>
         <ns0:pStyle ns0:val="Heading3"/>
@@ -9745,8 +10393,8 @@
         <ns0:t xml:space="preserve">that incorporates the electrical design and code requirements confirmed in Phases 1 and 2.</ns0:t>
       </ns0:r>
     </ns0:p>
-    <ns0:bookmarkEnd ns0:id="90"/>
-    <ns0:bookmarkStart ns0:id="97" ns0:name="X18fb530e88ad85c7b620fefbf3c1a6d09520006"/>
+    <ns0:bookmarkEnd ns0:id="91"/>
+    <ns0:bookmarkStart ns0:id="98" ns0:name="X18fb530e88ad85c7b620fefbf3c1a6d09520006"/>
     <ns0:p>
       <ns0:pPr>
         <ns0:pStyle ns0:val="Heading3"/>
@@ -9887,7 +10535,7 @@
               <ns0:pStyle ns0:val="Compact"/>
               <ns0:jc ns0:val="left"/>
             </ns0:pPr>
-            <ns0:hyperlink ns1:id="rId91">
+            <ns0:hyperlink ns1:id="rId92">
               <ns0:r>
                 <ns0:rPr>
                   <ns0:rStyle ns0:val="VerbatimChar"/>
@@ -9963,7 +10611,7 @@
               <ns0:pStyle ns0:val="Compact"/>
               <ns0:jc ns0:val="left"/>
             </ns0:pPr>
-            <ns0:hyperlink ns1:id="rId92">
+            <ns0:hyperlink ns1:id="rId93">
               <ns0:r>
                 <ns0:rPr>
                   <ns0:rStyle ns0:val="VerbatimChar"/>
@@ -10039,7 +10687,7 @@
               <ns0:pStyle ns0:val="Compact"/>
               <ns0:jc ns0:val="left"/>
             </ns0:pPr>
-            <ns0:hyperlink ns1:id="rId93">
+            <ns0:hyperlink ns1:id="rId94">
               <ns0:r>
                 <ns0:rPr>
                   <ns0:rStyle ns0:val="VerbatimChar"/>
@@ -10118,7 +10766,7 @@
               <ns0:pStyle ns0:val="Compact"/>
               <ns0:jc ns0:val="left"/>
             </ns0:pPr>
-            <ns0:hyperlink ns1:id="rId94">
+            <ns0:hyperlink ns1:id="rId95">
               <ns0:r>
                 <ns0:rPr>
                   <ns0:rStyle ns0:val="VerbatimChar"/>
@@ -10197,7 +10845,7 @@
               <ns0:pStyle ns0:val="Compact"/>
               <ns0:jc ns0:val="left"/>
             </ns0:pPr>
-            <ns0:hyperlink ns1:id="rId95">
+            <ns0:hyperlink ns1:id="rId96">
               <ns0:r>
                 <ns0:rPr>
                   <ns0:rStyle ns0:val="VerbatimChar"/>
@@ -10273,7 +10921,7 @@
               <ns0:pStyle ns0:val="Compact"/>
               <ns0:jc ns0:val="left"/>
             </ns0:pPr>
-            <ns0:hyperlink ns1:id="rId96">
+            <ns0:hyperlink ns1:id="rId97">
               <ns0:r>
                 <ns0:rPr>
                   <ns0:rStyle ns0:val="VerbatimChar"/>
@@ -10300,8 +10948,8 @@
         </ns0:tc>
       </ns0:tr>
     </ns0:tbl>
-    <ns0:bookmarkEnd ns0:id="97"/>
-    <ns0:bookmarkStart ns0:id="102" ns0:name="key-excerpts-electrical-only-2"/>
+    <ns0:bookmarkEnd ns0:id="98"/>
+    <ns0:bookmarkStart ns0:id="103" ns0:name="key-excerpts-electrical-only-2"/>
     <ns0:p>
       <ns0:pPr>
         <ns0:pStyle ns0:val="Heading3"/>
@@ -10310,7 +10958,7 @@
         <ns0:t xml:space="preserve">4.4 Key Excerpts (Electrical-Only)</ns0:t>
       </ns0:r>
     </ns0:p>
-    <ns0:bookmarkStart ns0:id="98" ns0:name="one-line-diagram-excerpt-4-w01"/>
+    <ns0:bookmarkStart ns0:id="99" ns0:name="one-line-diagram-excerpt-4-w01"/>
     <ns0:p>
       <ns0:pPr>
         <ns0:pStyle ns0:val="Heading4"/>
@@ -10479,8 +11127,8 @@
         <ns0:t xml:space="preserve">per Phase 3 decision</ns0:t>
       </ns0:r>
     </ns0:p>
-    <ns0:bookmarkEnd ns0:id="98"/>
-    <ns0:bookmarkStart ns0:id="99" ns0:name="site-plan-w-evse-locations-excerpt-4-w02"/>
+    <ns0:bookmarkEnd ns0:id="99"/>
+    <ns0:bookmarkStart ns0:id="100" ns0:name="site-plan-w-evse-locations-excerpt-4-w02"/>
     <ns0:p>
       <ns0:pPr>
         <ns0:pStyle ns0:val="Heading4"/>
@@ -10507,8 +11155,8 @@
         <ns0:t xml:space="preserve">EVSE locations are shown based on owner/parking layout inputs, along with electrical equipment identifiers. Only items that affect electrical design are called out (equipment locations, electrical room reference, and design-relevant constraints).</ns0:t>
       </ns0:r>
     </ns0:p>
-    <ns0:bookmarkEnd ns0:id="99"/>
-    <ns0:bookmarkStart ns0:id="100" ns0:name="conduit-trenching-details-excerpt-4-w03"/>
+    <ns0:bookmarkEnd ns0:id="100"/>
+    <ns0:bookmarkStart ns0:id="101" ns0:name="conduit-trenching-details-excerpt-4-w03"/>
     <ns0:p>
       <ns0:pPr>
         <ns0:pStyle ns0:val="Heading4"/>
@@ -10535,8 +11183,8 @@
         <ns0:t xml:space="preserve">Electrical-impacting routing assumptions and site-condition constraints are documented for engineering use (e.g., feeder length basis for voltage drop/derating), without specifying construction means-and-methods.</ns0:t>
       </ns0:r>
     </ns0:p>
-    <ns0:bookmarkEnd ns0:id="100"/>
-    <ns0:bookmarkStart ns0:id="101" ns0:name="drawing-set-compilation-excerpt-4-w06"/>
+    <ns0:bookmarkEnd ns0:id="101"/>
+    <ns0:bookmarkStart ns0:id="102" ns0:name="drawing-set-compilation-excerpt-4-w06"/>
     <ns0:p>
       <ns0:pPr>
         <ns0:pStyle ns0:val="Heading4"/>
@@ -10563,9 +11211,9 @@
         <ns0:t xml:space="preserve">“Phase 4 includes Phase 4–Phase 4 in the sheet order defined below; filenames and sheet titles must match the evidence pointers exactly.”</ns0:t>
       </ns0:r>
     </ns0:p>
-    <ns0:bookmarkEnd ns0:id="101"/>
     <ns0:bookmarkEnd ns0:id="102"/>
-    <ns0:bookmarkStart ns0:id="113" ns0:name="preliminary-one-line-diagram"/>
+    <ns0:bookmarkEnd ns0:id="103"/>
+    <ns0:bookmarkStart ns0:id="114" ns0:name="preliminary-one-line-diagram"/>
     <ns0:p>
       <ns0:pPr>
         <ns0:pStyle ns0:val="Heading3"/>
@@ -10582,7 +11230,7 @@
         <ns0:t xml:space="preserve">This one-line diagram depicts the complete electrical system from the utility source to the EV charging equipment. It defines major equipment, ratings, overcurrent protection, grounding intent, and the Energy Management System (EMS) used to manage aggregate EV load.</ns0:t>
       </ns0:r>
     </ns0:p>
-    <ns0:bookmarkStart ns0:id="103" ns0:name="inputs-traceable"/>
+    <ns0:bookmarkStart ns0:id="104" ns0:name="inputs-traceable"/>
     <ns0:p>
       <ns0:pPr>
         <ns0:pStyle ns0:val="Heading4"/>
@@ -10624,8 +11272,8 @@
         <ns0:t xml:space="preserve">EVSE cut sheet (design basis): 2-I04 (see Addendum A for filenames)</ns0:t>
       </ns0:r>
     </ns0:p>
-    <ns0:bookmarkEnd ns0:id="103"/>
-    <ns0:bookmarkStart ns0:id="104" ns0:name="system-description-summary"/>
+    <ns0:bookmarkEnd ns0:id="104"/>
+    <ns0:bookmarkStart ns0:id="105" ns0:name="system-description-summary"/>
     <ns0:p>
       <ns0:pPr>
         <ns0:pStyle ns0:val="Heading4"/>
@@ -10719,8 +11367,8 @@
         <ns0:t xml:space="preserve">in accordance with the managed-load approach documented in Phase 3.</ns0:t>
       </ns0:r>
     </ns0:p>
-    <ns0:bookmarkEnd ns0:id="104"/>
-    <ns0:bookmarkStart ns0:id="105" ns0:name="X39d35dd6c25474e7176aae4858a4d08bd4fd7a3"/>
+    <ns0:bookmarkEnd ns0:id="105"/>
+    <ns0:bookmarkStart ns0:id="106" ns0:name="X39d35dd6c25474e7176aae4858a4d08bd4fd7a3"/>
     <ns0:p>
       <ns0:pPr>
         <ns0:pStyle ns0:val="Heading4"/>
@@ -10729,8 +11377,8 @@
         <ns0:t xml:space="preserve">4.5.3 Technical Specifications Shown on the Diagram (excerpt list)</ns0:t>
       </ns0:r>
     </ns0:p>
-    <ns0:bookmarkEnd ns0:id="105"/>
-    <ns0:bookmarkStart ns0:id="106" ns0:name="X40626c4295e1c63bea3627c670273d7b8a5f662"/>
+    <ns0:bookmarkEnd ns0:id="106"/>
+    <ns0:bookmarkStart ns0:id="107" ns0:name="X40626c4295e1c63bea3627c670273d7b8a5f662"/>
     <ns0:p>
       <ns0:pPr>
         <ns0:pStyle ns0:val="Heading4"/>
@@ -10772,8 +11420,8 @@
         <ns0:t xml:space="preserve">Calculated available fault current at EV subpanel bus: 38 kA (based on feeder impedance)</ns0:t>
       </ns0:r>
     </ns0:p>
-    <ns0:bookmarkEnd ns0:id="106"/>
-    <ns0:bookmarkStart ns0:id="107" ns0:name="panel-and-protection-ratings"/>
+    <ns0:bookmarkEnd ns0:id="107"/>
+    <ns0:bookmarkStart ns0:id="108" ns0:name="panel-and-protection-ratings"/>
     <ns0:p>
       <ns0:pPr>
         <ns0:pStyle ns0:val="Heading4"/>
@@ -10826,8 +11474,8 @@
         <ns0:t xml:space="preserve">Breaker interrupting rating: 65 kAIC minimum at 120/208 V</ns0:t>
       </ns0:r>
     </ns0:p>
-    <ns0:bookmarkEnd ns0:id="107"/>
-    <ns0:bookmarkStart ns0:id="108" ns0:name="feeder-conductors-design-basis"/>
+    <ns0:bookmarkEnd ns0:id="108"/>
+    <ns0:bookmarkStart ns0:id="109" ns0:name="feeder-conductors-design-basis"/>
     <ns0:p>
       <ns0:pPr>
         <ns0:pStyle ns0:val="Heading4"/>
@@ -10880,8 +11528,8 @@
         <ns0:t xml:space="preserve">Ampacity basis: sized at 75°C terminal rating per applicable code requirements; final conductor sizing to be confirmed in stamped set</ns0:t>
       </ns0:r>
     </ns0:p>
-    <ns0:bookmarkEnd ns0:id="108"/>
-    <ns0:bookmarkStart ns0:id="109" ns0:name="wiring-method-electrical-only"/>
+    <ns0:bookmarkEnd ns0:id="109"/>
+    <ns0:bookmarkStart ns0:id="110" ns0:name="wiring-method-electrical-only"/>
     <ns0:p>
       <ns0:pPr>
         <ns0:pStyle ns0:val="Heading4"/>
@@ -10912,8 +11560,8 @@
         <ns0:t xml:space="preserve">No routing/trenching/constructability means-and-methods are specified in this master deliverable.</ns0:t>
       </ns0:r>
     </ns0:p>
-    <ns0:bookmarkEnd ns0:id="109"/>
-    <ns0:bookmarkStart ns0:id="110" ns0:name="grounding-and-bonding-intent"/>
+    <ns0:bookmarkEnd ns0:id="110"/>
+    <ns0:bookmarkStart ns0:id="111" ns0:name="grounding-and-bonding-intent"/>
     <ns0:p>
       <ns0:pPr>
         <ns0:pStyle ns0:val="Heading4"/>
@@ -10955,8 +11603,8 @@
         <ns0:t xml:space="preserve">EV subpanel grounding bar bonded to the building grounding electrode system (referenced on details sheet)</ns0:t>
       </ns0:r>
     </ns0:p>
-    <ns0:bookmarkEnd ns0:id="110"/>
-    <ns0:bookmarkStart ns0:id="111" ns0:name="energy-management-system-ems"/>
+    <ns0:bookmarkEnd ns0:id="111"/>
+    <ns0:bookmarkStart ns0:id="112" ns0:name="energy-management-system-ems"/>
     <ns0:p>
       <ns0:pPr>
         <ns0:pStyle ns0:val="Heading4"/>
@@ -11009,8 +11657,8 @@
         <ns0:t xml:space="preserve">Fail-safe behavior note: on EMS fault/loss of comms, system defaults to a safe state that prevents EV feeder demand from exceeding the configured cap</ns0:t>
       </ns0:r>
     </ns0:p>
-    <ns0:bookmarkEnd ns0:id="111"/>
-    <ns0:bookmarkStart ns0:id="112" ns0:name="coordination-and-selectivity"/>
+    <ns0:bookmarkEnd ns0:id="112"/>
+    <ns0:bookmarkStart ns0:id="113" ns0:name="coordination-and-selectivity"/>
     <ns0:p>
       <ns0:pPr>
         <ns0:pStyle ns0:val="Heading4"/>
@@ -11039,9 +11687,9 @@
         <ns0:t xml:space="preserve">This one-line diagram is intended to be code-complete for permit review, subject to final PE stamp and any jurisdiction-specific refinements identified during Phase 5.</ns0:t>
       </ns0:r>
     </ns0:p>
-    <ns0:bookmarkEnd ns0:id="112"/>
     <ns0:bookmarkEnd ns0:id="113"/>
-    <ns0:bookmarkStart ns0:id="114" ns0:name="site-plan-w-evse-locations"/>
+    <ns0:bookmarkEnd ns0:id="114"/>
+    <ns0:bookmarkStart ns0:id="115" ns0:name="site-plan-w-evse-locations"/>
     <ns0:p>
       <ns0:pPr>
         <ns0:pStyle ns0:val="Heading3"/>
@@ -11316,8 +11964,8 @@
         <ns0:t xml:space="preserve">Notes call out placement constraints that affect electrical design only (e.g., maximum assumed feeder path length basis for voltage drop checks; any “no-penetration” zones that constrain electrical routing)</ns0:t>
       </ns0:r>
     </ns0:p>
-    <ns0:bookmarkEnd ns0:id="114"/>
-    <ns0:bookmarkStart ns0:id="115" ns0:name="Xb3bd3bd70b7f0f0c7ba4cb123b8f03a0ee4730a"/>
+    <ns0:bookmarkEnd ns0:id="115"/>
+    <ns0:bookmarkStart ns0:id="116" ns0:name="Xb3bd3bd70b7f0f0c7ba4cb123b8f03a0ee4730a"/>
     <ns0:p>
       <ns0:pPr>
         <ns0:pStyle ns0:val="Heading3"/>
@@ -11603,8 +12251,8 @@
         <ns0:t xml:space="preserve">identifies electrical-impacting transition points (e.g., “MDP room exit point” and “EVSP-1 entry point”) and any photo-identified constraints impacting electrical routing decisions</ns0:t>
       </ns0:r>
     </ns0:p>
-    <ns0:bookmarkEnd ns0:id="115"/>
-    <ns0:bookmarkStart ns0:id="116" ns0:name="updated-panel-schedules"/>
+    <ns0:bookmarkEnd ns0:id="116"/>
+    <ns0:bookmarkStart ns0:id="117" ns0:name="updated-panel-schedules"/>
     <ns0:p>
       <ns0:pPr>
         <ns0:pStyle ns0:val="Heading3"/>
@@ -12447,8 +13095,8 @@
         </ns0:tc>
       </ns0:tr>
     </ns0:tbl>
-    <ns0:bookmarkEnd ns0:id="116"/>
-    <ns0:bookmarkStart ns0:id="117" ns0:name="electrical-notes-code-sheets"/>
+    <ns0:bookmarkEnd ns0:id="117"/>
+    <ns0:bookmarkStart ns0:id="118" ns0:name="electrical-notes-code-sheets"/>
     <ns0:p>
       <ns0:pPr>
         <ns0:pStyle ns0:val="Heading3"/>
@@ -12689,8 +13337,8 @@
         <ns0:t xml:space="preserve">All conductors shall be sized per NEC 310 and rated for 75°C minimum.</ns0:t>
       </ns0:r>
     </ns0:p>
-    <ns0:bookmarkEnd ns0:id="117"/>
-    <ns0:bookmarkStart ns0:id="118" ns0:name="permit-drawing-set-unstamped"/>
+    <ns0:bookmarkEnd ns0:id="118"/>
+    <ns0:bookmarkStart ns0:id="119" ns0:name="permit-drawing-set-unstamped"/>
     <ns0:p>
       <ns0:pPr>
         <ns0:pStyle ns0:val="Heading3"/>
@@ -12901,8 +13549,8 @@
         <ns0:t xml:space="preserve">This complete set, reserved as a File, is the primary output of Phase 4 and serves as the input for Phase 5.</ns0:t>
       </ns0:r>
     </ns0:p>
-    <ns0:bookmarkEnd ns0:id="118"/>
-    <ns0:bookmarkStart ns0:id="119" ns0:name="compilation-qa-log"/>
+    <ns0:bookmarkEnd ns0:id="119"/>
+    <ns0:bookmarkStart ns0:id="120" ns0:name="compilation-qa-log"/>
     <ns0:p>
       <ns0:pPr>
         <ns0:pStyle ns0:val="Heading3"/>
@@ -13239,8 +13887,8 @@
         </ns0:tc>
       </ns0:tr>
     </ns0:tbl>
-    <ns0:bookmarkEnd ns0:id="119"/>
-    <ns0:bookmarkStart ns0:id="120" ns0:name="phase-4-drawing-package-certification"/>
+    <ns0:bookmarkEnd ns0:id="120"/>
+    <ns0:bookmarkStart ns0:id="121" ns0:name="phase-4-drawing-package-certification"/>
     <ns0:p>
       <ns0:pPr>
         <ns0:pStyle ns0:val="Heading3"/>
@@ -13466,8 +14114,8 @@
         </ns0:tc>
       </ns0:tr>
     </ns0:tbl>
-    <ns0:bookmarkEnd ns0:id="120"/>
-    <ns0:bookmarkStart ns0:id="121" ns0:name="next-steps-3"/>
+    <ns0:bookmarkEnd ns0:id="121"/>
+    <ns0:bookmarkStart ns0:id="122" ns0:name="next-steps-3"/>
     <ns0:p>
       <ns0:pPr>
         <ns0:pStyle ns0:val="Heading3"/>
@@ -13545,9 +14193,9 @@
         <ns0:pStyle ns0:val="BodyText"/>
       </ns0:pPr>
     </ns0:p>
-    <ns0:bookmarkEnd ns0:id="121"/>
     <ns0:bookmarkEnd ns0:id="122"/>
-    <ns0:bookmarkStart ns0:id="141" ns0:name="phase-5-permitting-submission-1"/>
+    <ns0:bookmarkEnd ns0:id="123"/>
+    <ns0:bookmarkStart ns0:id="142" ns0:name="phase-5-permitting-submission-1"/>
     <ns0:p>
       <ns0:pPr>
         <ns0:pStyle ns0:val="Heading2"/>
@@ -13557,7 +14205,7 @@
         <ns0:t xml:space="preserve">Phase 5: Permitting Submission</ns0:t>
       </ns0:r>
     </ns0:p>
-    <ns0:bookmarkStart ns0:id="123" ns0:name="phase-5-purpose"/>
+    <ns0:bookmarkStart ns0:id="124" ns0:name="phase-5-purpose"/>
     <ns0:p>
       <ns0:pPr>
         <ns0:pStyle ns0:val="Heading3"/>
@@ -13608,8 +14256,8 @@
         <ns0:t xml:space="preserve">to demonstrate a “completed” master deliverable package (provenance, stable filenames, and submission logs). Replace all names, dates, and evidence pointers with real project records before using this document externally.</ns0:t>
       </ns0:r>
     </ns0:p>
-    <ns0:bookmarkEnd ns0:id="123"/>
-    <ns0:bookmarkStart ns0:id="124" ns0:name="phase-5-boundaries-electrical-only"/>
+    <ns0:bookmarkEnd ns0:id="124"/>
+    <ns0:bookmarkStart ns0:id="125" ns0:name="phase-5-boundaries-electrical-only"/>
     <ns0:p>
       <ns0:pPr>
         <ns0:pStyle ns0:val="Heading3"/>
@@ -13648,8 +14296,8 @@
         <ns0:t xml:space="preserve">topics (routing/trenching/means-and-methods, installation sequencing, etc.)</ns0:t>
       </ns0:r>
     </ns0:p>
-    <ns0:bookmarkEnd ns0:id="124"/>
-    <ns0:bookmarkStart ns0:id="131" ns0:name="X3578451a9878dac74814f7b9f0c91784b38b55d"/>
+    <ns0:bookmarkEnd ns0:id="125"/>
+    <ns0:bookmarkStart ns0:id="132" ns0:name="X3578451a9878dac74814f7b9f0c91784b38b55d"/>
     <ns0:p>
       <ns0:pPr>
         <ns0:pStyle ns0:val="Heading3"/>
@@ -13787,7 +14435,7 @@
               <ns0:pStyle ns0:val="Compact"/>
               <ns0:jc ns0:val="left"/>
             </ns0:pPr>
-            <ns0:hyperlink ns1:id="rId125">
+            <ns0:hyperlink ns1:id="rId126">
               <ns0:r>
                 <ns0:rPr>
                   <ns0:rStyle ns0:val="VerbatimChar"/>
@@ -13863,7 +14511,7 @@
               <ns0:pStyle ns0:val="Compact"/>
               <ns0:jc ns0:val="left"/>
             </ns0:pPr>
-            <ns0:hyperlink ns1:id="rId126">
+            <ns0:hyperlink ns1:id="rId127">
               <ns0:r>
                 <ns0:rPr>
                   <ns0:rStyle ns0:val="VerbatimChar"/>
@@ -13939,7 +14587,7 @@
               <ns0:pStyle ns0:val="Compact"/>
               <ns0:jc ns0:val="left"/>
             </ns0:pPr>
-            <ns0:hyperlink ns1:id="rId127">
+            <ns0:hyperlink ns1:id="rId128">
               <ns0:r>
                 <ns0:rPr>
                   <ns0:rStyle ns0:val="VerbatimChar"/>
@@ -14015,7 +14663,7 @@
               <ns0:pStyle ns0:val="Compact"/>
               <ns0:jc ns0:val="left"/>
             </ns0:pPr>
-            <ns0:hyperlink ns1:id="rId128">
+            <ns0:hyperlink ns1:id="rId129">
               <ns0:r>
                 <ns0:rPr>
                   <ns0:rStyle ns0:val="VerbatimChar"/>
@@ -14091,7 +14739,7 @@
               <ns0:pStyle ns0:val="Compact"/>
               <ns0:jc ns0:val="left"/>
             </ns0:pPr>
-            <ns0:hyperlink ns1:id="rId129">
+            <ns0:hyperlink ns1:id="rId130">
               <ns0:r>
                 <ns0:rPr>
                   <ns0:rStyle ns0:val="VerbatimChar"/>
@@ -14167,7 +14815,7 @@
               <ns0:pStyle ns0:val="Compact"/>
               <ns0:jc ns0:val="left"/>
             </ns0:pPr>
-            <ns0:hyperlink ns1:id="rId130">
+            <ns0:hyperlink ns1:id="rId131">
               <ns0:r>
                 <ns0:rPr>
                   <ns0:rStyle ns0:val="VerbatimChar"/>
@@ -14194,8 +14842,8 @@
         </ns0:tc>
       </ns0:tr>
     </ns0:tbl>
-    <ns0:bookmarkEnd ns0:id="131"/>
-    <ns0:bookmarkStart ns0:id="134" ns0:name="key-excerpts-electrical-only-3"/>
+    <ns0:bookmarkEnd ns0:id="132"/>
+    <ns0:bookmarkStart ns0:id="135" ns0:name="key-excerpts-electrical-only-3"/>
     <ns0:p>
       <ns0:pPr>
         <ns0:pStyle ns0:val="Heading3"/>
@@ -14204,7 +14852,7 @@
         <ns0:t xml:space="preserve">5.4 Key Excerpts (Electrical-Only)</ns0:t>
       </ns0:r>
     </ns0:p>
-    <ns0:bookmarkStart ns0:id="132" ns0:name="submission-confirmation-excerpt-5-w05"/>
+    <ns0:bookmarkStart ns0:id="133" ns0:name="submission-confirmation-excerpt-5-w05"/>
     <ns0:p>
       <ns0:pPr>
         <ns0:pStyle ns0:val="Heading4"/>
@@ -14315,8 +14963,8 @@
         <ns0:t xml:space="preserve">Jordan Lee (PM)</ns0:t>
       </ns0:r>
     </ns0:p>
-    <ns0:bookmarkEnd ns0:id="132"/>
-    <ns0:bookmarkStart ns0:id="133" ns0:name="stamped-set-excerpt-5-w01"/>
+    <ns0:bookmarkEnd ns0:id="133"/>
+    <ns0:bookmarkStart ns0:id="134" ns0:name="stamped-set-excerpt-5-w01"/>
     <ns0:p>
       <ns0:pPr>
         <ns0:pStyle ns0:val="Heading4"/>
@@ -14425,9 +15073,9 @@
         <ns0:t xml:space="preserve">with no content changes other than stamp block and any required administrative cover sheet</ns0:t>
       </ns0:r>
     </ns0:p>
-    <ns0:bookmarkEnd ns0:id="133"/>
     <ns0:bookmarkEnd ns0:id="134"/>
-    <ns0:bookmarkStart ns0:id="135" ns0:name="stamped-permit-drawings"/>
+    <ns0:bookmarkEnd ns0:id="135"/>
+    <ns0:bookmarkStart ns0:id="136" ns0:name="stamped-permit-drawings"/>
     <ns0:p>
       <ns0:pPr>
         <ns0:pStyle ns0:val="Heading3"/>
@@ -14554,8 +15202,8 @@
         <ns0:t xml:space="preserve">5-W01</ns0:t>
       </ns0:r>
     </ns0:p>
-    <ns0:bookmarkEnd ns0:id="135"/>
-    <ns0:bookmarkStart ns0:id="137" ns0:name="permit-application-package"/>
+    <ns0:bookmarkEnd ns0:id="136"/>
+    <ns0:bookmarkStart ns0:id="138" ns0:name="permit-application-package"/>
     <ns0:p>
       <ns0:pPr>
         <ns0:pStyle ns0:val="Heading3"/>
@@ -14572,7 +15220,7 @@
         <ns0:t xml:space="preserve">This deliverable is the complete electrical permit submission package as provided to the AHJ, including forms, stamped drawings, and electrical support documents commonly required for plan check.</ns0:t>
       </ns0:r>
     </ns0:p>
-    <ns0:bookmarkStart ns0:id="136" ns0:name="package-contents-electrical-only"/>
+    <ns0:bookmarkStart ns0:id="137" ns0:name="package-contents-electrical-only"/>
     <ns0:p>
       <ns0:pPr>
         <ns0:pStyle ns0:val="Heading4"/>
@@ -14716,9 +15364,9 @@
         <ns0:t xml:space="preserve">5-W03</ns0:t>
       </ns0:r>
     </ns0:p>
-    <ns0:bookmarkEnd ns0:id="136"/>
     <ns0:bookmarkEnd ns0:id="137"/>
-    <ns0:bookmarkStart ns0:id="138" ns0:name="p4-submission-qa-log"/>
+    <ns0:bookmarkEnd ns0:id="138"/>
+    <ns0:bookmarkStart ns0:id="139" ns0:name="p4-submission-qa-log"/>
     <ns0:p>
       <ns0:pPr>
         <ns0:pStyle ns0:val="Heading3"/>
@@ -15055,8 +15703,8 @@
         </ns0:tc>
       </ns0:tr>
     </ns0:tbl>
-    <ns0:bookmarkEnd ns0:id="138"/>
-    <ns0:bookmarkStart ns0:id="139" ns0:name="phase-5-certification"/>
+    <ns0:bookmarkEnd ns0:id="139"/>
+    <ns0:bookmarkStart ns0:id="140" ns0:name="phase-5-certification"/>
     <ns0:p>
       <ns0:pPr>
         <ns0:pStyle ns0:val="Heading3"/>
@@ -15282,8 +15930,8 @@
         </ns0:tc>
       </ns0:tr>
     </ns0:tbl>
-    <ns0:bookmarkEnd ns0:id="139"/>
-    <ns0:bookmarkStart ns0:id="140" ns0:name="phase-5-closeout-confirmation-completed"/>
+    <ns0:bookmarkEnd ns0:id="140"/>
+    <ns0:bookmarkStart ns0:id="141" ns0:name="phase-5-closeout-confirmation-completed"/>
     <ns0:p>
       <ns0:pPr>
         <ns0:pStyle ns0:val="Heading3"/>
@@ -15337,7 +15985,7 @@
       <ns0:r>
         <ns0:t xml:space="preserve"> </ns0:t>
       </ns0:r>
-      <ns0:hyperlink ns1:id="rId125">
+      <ns0:hyperlink ns1:id="rId126">
         <ns0:r>
           <ns0:rPr>
             <ns0:rStyle ns0:val="VerbatimChar"/>
@@ -15367,7 +16015,7 @@
       <ns0:r>
         <ns0:t xml:space="preserve"> </ns0:t>
       </ns0:r>
-      <ns0:hyperlink ns1:id="rId126">
+      <ns0:hyperlink ns1:id="rId127">
         <ns0:r>
           <ns0:rPr>
             <ns0:rStyle ns0:val="VerbatimChar"/>
@@ -15397,7 +16045,7 @@
       <ns0:r>
         <ns0:t xml:space="preserve"> </ns0:t>
       </ns0:r>
-      <ns0:hyperlink ns1:id="rId128">
+      <ns0:hyperlink ns1:id="rId129">
         <ns0:r>
           <ns0:rPr>
             <ns0:rStyle ns0:val="VerbatimChar"/>
@@ -15427,7 +16075,7 @@
       <ns0:r>
         <ns0:t xml:space="preserve"> </ns0:t>
       </ns0:r>
-      <ns0:hyperlink ns1:id="rId127">
+      <ns0:hyperlink ns1:id="rId128">
         <ns0:r>
           <ns0:rPr>
             <ns0:rStyle ns0:val="VerbatimChar"/>
@@ -15457,7 +16105,7 @@
       <ns0:r>
         <ns0:t xml:space="preserve"> </ns0:t>
       </ns0:r>
-      <ns0:hyperlink ns1:id="rId129">
+      <ns0:hyperlink ns1:id="rId130">
         <ns0:r>
           <ns0:rPr>
             <ns0:rStyle ns0:val="VerbatimChar"/>
@@ -15487,7 +16135,7 @@
       <ns0:r>
         <ns0:t xml:space="preserve"> </ns0:t>
       </ns0:r>
-      <ns0:hyperlink ns1:id="rId130">
+      <ns0:hyperlink ns1:id="rId131">
         <ns0:r>
           <ns0:rPr>
             <ns0:rStyle ns0:val="VerbatimChar"/>
@@ -15501,9 +16149,9 @@
         <ns0:pStyle ns0:val="FirstParagraph"/>
       </ns0:pPr>
     </ns0:p>
-    <ns0:bookmarkEnd ns0:id="140"/>
     <ns0:bookmarkEnd ns0:id="141"/>
-    <ns0:bookmarkStart ns0:id="165" ns0:name="X080957d75afeb47f3832ea3ba41f4339d0b66dc"/>
+    <ns0:bookmarkEnd ns0:id="142"/>
+    <ns0:bookmarkStart ns0:id="166" ns0:name="X080957d75afeb47f3832ea3ba41f4339d0b66dc"/>
     <ns0:p>
       <ns0:pPr>
         <ns0:pStyle ns0:val="Heading2"/>
@@ -15513,7 +16161,7 @@
         <ns0:t xml:space="preserve">Phase 6: Authority Review and Drawing Revision</ns0:t>
       </ns0:r>
     </ns0:p>
-    <ns0:bookmarkStart ns0:id="142" ns0:name="phase-6-purpose"/>
+    <ns0:bookmarkStart ns0:id="143" ns0:name="phase-6-purpose"/>
     <ns0:p>
       <ns0:pPr>
         <ns0:pStyle ns0:val="Heading3"/>
@@ -15580,8 +16228,8 @@
         <ns0:t xml:space="preserve">to demonstrate a “completed” master deliverable package (provenance, stable filenames, and revision logs). Replace all names, dates, and evidence pointers with real project records before using this document externally.</ns0:t>
       </ns0:r>
     </ns0:p>
-    <ns0:bookmarkEnd ns0:id="142"/>
-    <ns0:bookmarkStart ns0:id="143" ns0:name="phase-6-boundaries-electrical-only"/>
+    <ns0:bookmarkEnd ns0:id="143"/>
+    <ns0:bookmarkStart ns0:id="144" ns0:name="phase-6-boundaries-electrical-only"/>
     <ns0:p>
       <ns0:pPr>
         <ns0:pStyle ns0:val="Heading3"/>
@@ -15620,8 +16268,8 @@
         <ns0:t xml:space="preserve">topics (routing/trenching/means-and-methods, installation sequencing, etc.)</ns0:t>
       </ns0:r>
     </ns0:p>
-    <ns0:bookmarkEnd ns0:id="143"/>
-    <ns0:bookmarkStart ns0:id="151" ns0:name="X2c06633310d46d876428ef826f6c8423f4c92a8"/>
+    <ns0:bookmarkEnd ns0:id="144"/>
+    <ns0:bookmarkStart ns0:id="152" ns0:name="X2c06633310d46d876428ef826f6c8423f4c92a8"/>
     <ns0:p>
       <ns0:pPr>
         <ns0:pStyle ns0:val="Heading3"/>
@@ -15759,7 +16407,7 @@
               <ns0:pStyle ns0:val="Compact"/>
               <ns0:jc ns0:val="left"/>
             </ns0:pPr>
-            <ns0:hyperlink ns1:id="rId144">
+            <ns0:hyperlink ns1:id="rId145">
               <ns0:r>
                 <ns0:rPr>
                   <ns0:rStyle ns0:val="VerbatimChar"/>
@@ -15835,7 +16483,7 @@
               <ns0:pStyle ns0:val="Compact"/>
               <ns0:jc ns0:val="left"/>
             </ns0:pPr>
-            <ns0:hyperlink ns1:id="rId145">
+            <ns0:hyperlink ns1:id="rId146">
               <ns0:r>
                 <ns0:rPr>
                   <ns0:rStyle ns0:val="VerbatimChar"/>
@@ -15911,7 +16559,7 @@
               <ns0:pStyle ns0:val="Compact"/>
               <ns0:jc ns0:val="left"/>
             </ns0:pPr>
-            <ns0:hyperlink ns1:id="rId146">
+            <ns0:hyperlink ns1:id="rId147">
               <ns0:r>
                 <ns0:rPr>
                   <ns0:rStyle ns0:val="VerbatimChar"/>
@@ -15987,7 +16635,7 @@
               <ns0:pStyle ns0:val="Compact"/>
               <ns0:jc ns0:val="left"/>
             </ns0:pPr>
-            <ns0:hyperlink ns1:id="rId147">
+            <ns0:hyperlink ns1:id="rId148">
               <ns0:r>
                 <ns0:rPr>
                   <ns0:rStyle ns0:val="VerbatimChar"/>
@@ -16063,7 +16711,7 @@
               <ns0:pStyle ns0:val="Compact"/>
               <ns0:jc ns0:val="left"/>
             </ns0:pPr>
-            <ns0:hyperlink ns1:id="rId148">
+            <ns0:hyperlink ns1:id="rId149">
               <ns0:r>
                 <ns0:rPr>
                   <ns0:rStyle ns0:val="VerbatimChar"/>
@@ -16139,7 +16787,7 @@
               <ns0:pStyle ns0:val="Compact"/>
               <ns0:jc ns0:val="left"/>
             </ns0:pPr>
-            <ns0:hyperlink ns1:id="rId149">
+            <ns0:hyperlink ns1:id="rId150">
               <ns0:r>
                 <ns0:rPr>
                   <ns0:rStyle ns0:val="VerbatimChar"/>
@@ -16215,7 +16863,7 @@
               <ns0:pStyle ns0:val="Compact"/>
               <ns0:jc ns0:val="left"/>
             </ns0:pPr>
-            <ns0:hyperlink ns1:id="rId150">
+            <ns0:hyperlink ns1:id="rId151">
               <ns0:r>
                 <ns0:rPr>
                   <ns0:rStyle ns0:val="VerbatimChar"/>
@@ -16242,8 +16890,8 @@
         </ns0:tc>
       </ns0:tr>
     </ns0:tbl>
-    <ns0:bookmarkEnd ns0:id="151"/>
-    <ns0:bookmarkStart ns0:id="155" ns0:name="key-excerpts-electrical-only-4"/>
+    <ns0:bookmarkEnd ns0:id="152"/>
+    <ns0:bookmarkStart ns0:id="156" ns0:name="key-excerpts-electrical-only-4"/>
     <ns0:p>
       <ns0:pPr>
         <ns0:pStyle ns0:val="Heading3"/>
@@ -16252,7 +16900,7 @@
         <ns0:t xml:space="preserve">6.4 Key Excerpts (Electrical-Only)</ns0:t>
       </ns0:r>
     </ns0:p>
-    <ns0:bookmarkStart ns0:id="152" ns0:name="ahj-comment-themes-excerpt-6-w01"/>
+    <ns0:bookmarkStart ns0:id="153" ns0:name="ahj-comment-themes-excerpt-6-w01"/>
     <ns0:p>
       <ns0:pPr>
         <ns0:pStyle ns0:val="Heading4"/>
@@ -16357,8 +17005,8 @@
         <ns0:t xml:space="preserve">(EVSE continuous load, labeling, disconnecting means references as applicable).</ns0:t>
       </ns0:r>
     </ns0:p>
-    <ns0:bookmarkEnd ns0:id="152"/>
-    <ns0:bookmarkStart ns0:id="153" ns0:name="revision-summary-excerpt-6-w03"/>
+    <ns0:bookmarkEnd ns0:id="153"/>
+    <ns0:bookmarkStart ns0:id="154" ns0:name="revision-summary-excerpt-6-w03"/>
     <ns0:p>
       <ns0:pPr>
         <ns0:pStyle ns0:val="Heading4"/>
@@ -16415,8 +17063,8 @@
         <ns0:t xml:space="preserve">Updated notes sheet with explicit NEC/CEC references and labeling notes.</ns0:t>
       </ns0:r>
     </ns0:p>
-    <ns0:bookmarkEnd ns0:id="153"/>
-    <ns0:bookmarkStart ns0:id="154" ns0:name="ahj-approval-excerpt-6-w07"/>
+    <ns0:bookmarkEnd ns0:id="154"/>
+    <ns0:bookmarkStart ns0:id="155" ns0:name="ahj-approval-excerpt-6-w07"/>
     <ns0:p>
       <ns0:pPr>
         <ns0:pStyle ns0:val="Heading4"/>
@@ -16503,9 +17151,9 @@
         <ns0:t xml:space="preserve">2026-02-19 10:07 PT</ns0:t>
       </ns0:r>
     </ns0:p>
-    <ns0:bookmarkEnd ns0:id="154"/>
     <ns0:bookmarkEnd ns0:id="155"/>
-    <ns0:bookmarkStart ns0:id="156" ns0:name="ahj-comment-log-parsed"/>
+    <ns0:bookmarkEnd ns0:id="156"/>
+    <ns0:bookmarkStart ns0:id="157" ns0:name="ahj-comment-log-parsed"/>
     <ns0:p>
       <ns0:pPr>
         <ns0:pStyle ns0:val="Heading3"/>
@@ -16947,8 +17595,8 @@
         </ns0:tc>
       </ns0:tr>
     </ns0:tbl>
-    <ns0:bookmarkEnd ns0:id="156"/>
-    <ns0:bookmarkStart ns0:id="159" ns0:name="revised-drawings-post-comments"/>
+    <ns0:bookmarkEnd ns0:id="157"/>
+    <ns0:bookmarkStart ns0:id="160" ns0:name="revised-drawings-post-comments"/>
     <ns0:p>
       <ns0:pPr>
         <ns0:pStyle ns0:val="Heading3"/>
@@ -17101,7 +17749,7 @@
         <ns0:t xml:space="preserve">6-W03</ns0:t>
       </ns0:r>
     </ns0:p>
-    <ns0:bookmarkStart ns0:id="157" ns0:name="revision-log"/>
+    <ns0:bookmarkStart ns0:id="158" ns0:name="revision-log"/>
     <ns0:p>
       <ns0:pPr>
         <ns0:pStyle ns0:val="Heading4"/>
@@ -17227,8 +17875,8 @@
         </ns0:tc>
       </ns0:tr>
     </ns0:tbl>
-    <ns0:bookmarkEnd ns0:id="157"/>
-    <ns0:bookmarkStart ns0:id="158" ns0:name="Xa34dbdd7de4e1f4ef825ddb83feb3907d35f6e2"/>
+    <ns0:bookmarkEnd ns0:id="158"/>
+    <ns0:bookmarkStart ns0:id="159" ns0:name="Xa34dbdd7de4e1f4ef825ddb83feb3907d35f6e2"/>
     <ns0:p>
       <ns0:pPr>
         <ns0:pStyle ns0:val="Heading4"/>
@@ -17565,9 +18213,9 @@
         </ns0:tc>
       </ns0:tr>
     </ns0:tbl>
-    <ns0:bookmarkEnd ns0:id="158"/>
     <ns0:bookmarkEnd ns0:id="159"/>
-    <ns0:bookmarkStart ns0:id="160" ns0:name="comment-response-letter"/>
+    <ns0:bookmarkEnd ns0:id="160"/>
+    <ns0:bookmarkStart ns0:id="161" ns0:name="comment-response-letter"/>
     <ns0:p>
       <ns0:pPr>
         <ns0:pStyle ns0:val="Heading3"/>
@@ -17794,8 +18442,8 @@
         <ns0:t xml:space="preserve">Standardized EV subpanel designation to “EVSP-1” across all sheets and schedules.</ns0:t>
       </ns0:r>
     </ns0:p>
-    <ns0:bookmarkEnd ns0:id="160"/>
-    <ns0:bookmarkStart ns0:id="161" ns0:name="phase-6-resubmission-log"/>
+    <ns0:bookmarkEnd ns0:id="161"/>
+    <ns0:bookmarkStart ns0:id="162" ns0:name="phase-6-resubmission-log"/>
     <ns0:p>
       <ns0:pPr>
         <ns0:pStyle ns0:val="Heading3"/>
@@ -17948,8 +18596,8 @@
         </ns0:tc>
       </ns0:tr>
     </ns0:tbl>
-    <ns0:bookmarkEnd ns0:id="161"/>
-    <ns0:bookmarkStart ns0:id="162" ns0:name="Xec19c4e12ac0010745565822df13083f6de5386"/>
+    <ns0:bookmarkEnd ns0:id="162"/>
+    <ns0:bookmarkStart ns0:id="163" ns0:name="Xec19c4e12ac0010745565822df13083f6de5386"/>
     <ns0:p>
       <ns0:pPr>
         <ns0:pStyle ns0:val="Heading3"/>
@@ -18183,8 +18831,8 @@
         <ns0:t xml:space="preserve">P5.4_AHJ_Approval_Notice_2026-02-19.pdf</ns0:t>
       </ns0:r>
     </ns0:p>
-    <ns0:bookmarkEnd ns0:id="162"/>
-    <ns0:bookmarkStart ns0:id="163" ns0:name="phase-6-certification"/>
+    <ns0:bookmarkEnd ns0:id="163"/>
+    <ns0:bookmarkStart ns0:id="164" ns0:name="phase-6-certification"/>
     <ns0:p>
       <ns0:pPr>
         <ns0:pStyle ns0:val="Heading3"/>
@@ -18510,8 +19158,8 @@
         </ns0:tc>
       </ns0:tr>
     </ns0:tbl>
-    <ns0:bookmarkEnd ns0:id="163"/>
-    <ns0:bookmarkStart ns0:id="164" ns0:name="phase-6-closeout-confirmation-completed"/>
+    <ns0:bookmarkEnd ns0:id="164"/>
+    <ns0:bookmarkStart ns0:id="165" ns0:name="phase-6-closeout-confirmation-completed"/>
     <ns0:p>
       <ns0:pPr>
         <ns0:pStyle ns0:val="Heading3"/>
@@ -18565,7 +19213,7 @@
       <ns0:r>
         <ns0:t xml:space="preserve"> </ns0:t>
       </ns0:r>
-      <ns0:hyperlink ns1:id="rId144">
+      <ns0:hyperlink ns1:id="rId145">
         <ns0:r>
           <ns0:rPr>
             <ns0:rStyle ns0:val="VerbatimChar"/>
@@ -18595,7 +19243,7 @@
       <ns0:r>
         <ns0:t xml:space="preserve"> </ns0:t>
       </ns0:r>
-      <ns0:hyperlink ns1:id="rId145">
+      <ns0:hyperlink ns1:id="rId146">
         <ns0:r>
           <ns0:rPr>
             <ns0:rStyle ns0:val="VerbatimChar"/>
@@ -18644,7 +19292,7 @@
       <ns0:r>
         <ns0:t xml:space="preserve"> </ns0:t>
       </ns0:r>
-      <ns0:hyperlink ns1:id="rId147">
+      <ns0:hyperlink ns1:id="rId148">
         <ns0:r>
           <ns0:rPr>
             <ns0:rStyle ns0:val="VerbatimChar"/>
@@ -18674,7 +19322,7 @@
       <ns0:r>
         <ns0:t xml:space="preserve"> </ns0:t>
       </ns0:r>
-      <ns0:hyperlink ns1:id="rId146">
+      <ns0:hyperlink ns1:id="rId147">
         <ns0:r>
           <ns0:rPr>
             <ns0:rStyle ns0:val="VerbatimChar"/>
@@ -18704,7 +19352,7 @@
       <ns0:r>
         <ns0:t xml:space="preserve"> </ns0:t>
       </ns0:r>
-      <ns0:hyperlink ns1:id="rId148">
+      <ns0:hyperlink ns1:id="rId149">
         <ns0:r>
           <ns0:rPr>
             <ns0:rStyle ns0:val="VerbatimChar"/>
@@ -18734,7 +19382,7 @@
       <ns0:r>
         <ns0:t xml:space="preserve"> </ns0:t>
       </ns0:r>
-      <ns0:hyperlink ns1:id="rId149">
+      <ns0:hyperlink ns1:id="rId150">
         <ns0:r>
           <ns0:rPr>
             <ns0:rStyle ns0:val="VerbatimChar"/>
@@ -18764,7 +19412,7 @@
       <ns0:r>
         <ns0:t xml:space="preserve"> </ns0:t>
       </ns0:r>
-      <ns0:hyperlink ns1:id="rId150">
+      <ns0:hyperlink ns1:id="rId151">
         <ns0:r>
           <ns0:rPr>
             <ns0:rStyle ns0:val="VerbatimChar"/>
@@ -18778,9 +19426,9 @@
         <ns0:pStyle ns0:val="FirstParagraph"/>
       </ns0:pPr>
     </ns0:p>
-    <ns0:bookmarkEnd ns0:id="164"/>
     <ns0:bookmarkEnd ns0:id="165"/>
-    <ns0:bookmarkStart ns0:id="192" ns0:name="phase-7-utility-coordination-1"/>
+    <ns0:bookmarkEnd ns0:id="166"/>
+    <ns0:bookmarkStart ns0:id="193" ns0:name="phase-7-utility-coordination-1"/>
     <ns0:p>
       <ns0:pPr>
         <ns0:pStyle ns0:val="Heading2"/>
@@ -18790,7 +19438,7 @@
         <ns0:t xml:space="preserve">Phase 7: Utility Coordination</ns0:t>
       </ns0:r>
     </ns0:p>
-    <ns0:bookmarkStart ns0:id="166" ns0:name="phase-7-purpose"/>
+    <ns0:bookmarkStart ns0:id="167" ns0:name="phase-7-purpose"/>
     <ns0:p>
       <ns0:pPr>
         <ns0:pStyle ns0:val="Heading3"/>
@@ -18857,8 +19505,8 @@
         <ns0:t xml:space="preserve">to demonstrate a “completed” master deliverable package (provenance, stable filenames, and coordination logs). Replace all names, dates, and evidence pointers with real project records before using this document externally.</ns0:t>
       </ns0:r>
     </ns0:p>
-    <ns0:bookmarkEnd ns0:id="166"/>
-    <ns0:bookmarkStart ns0:id="167" ns0:name="phase-7-boundaries-electrical-only"/>
+    <ns0:bookmarkEnd ns0:id="167"/>
+    <ns0:bookmarkStart ns0:id="168" ns0:name="phase-7-boundaries-electrical-only"/>
     <ns0:p>
       <ns0:pPr>
         <ns0:pStyle ns0:val="Heading3"/>
@@ -18897,8 +19545,8 @@
         <ns0:t xml:space="preserve">topics (routing/trenching/means-and-methods, installation sequencing, etc.)</ns0:t>
       </ns0:r>
     </ns0:p>
-    <ns0:bookmarkEnd ns0:id="167"/>
-    <ns0:bookmarkStart ns0:id="177" ns0:name="X8abab17997fd8c6865b7e074037db2311b04cb0"/>
+    <ns0:bookmarkEnd ns0:id="168"/>
+    <ns0:bookmarkStart ns0:id="178" ns0:name="X8abab17997fd8c6865b7e074037db2311b04cb0"/>
     <ns0:p>
       <ns0:pPr>
         <ns0:pStyle ns0:val="Heading3"/>
@@ -19036,7 +19684,7 @@
               <ns0:pStyle ns0:val="Compact"/>
               <ns0:jc ns0:val="left"/>
             </ns0:pPr>
-            <ns0:hyperlink ns1:id="rId168">
+            <ns0:hyperlink ns1:id="rId169">
               <ns0:r>
                 <ns0:rPr>
                   <ns0:rStyle ns0:val="VerbatimChar"/>
@@ -19112,7 +19760,7 @@
               <ns0:pStyle ns0:val="Compact"/>
               <ns0:jc ns0:val="left"/>
             </ns0:pPr>
-            <ns0:hyperlink ns1:id="rId169">
+            <ns0:hyperlink ns1:id="rId170">
               <ns0:r>
                 <ns0:rPr>
                   <ns0:rStyle ns0:val="VerbatimChar"/>
@@ -19188,7 +19836,7 @@
               <ns0:pStyle ns0:val="Compact"/>
               <ns0:jc ns0:val="left"/>
             </ns0:pPr>
-            <ns0:hyperlink ns1:id="rId170">
+            <ns0:hyperlink ns1:id="rId171">
               <ns0:r>
                 <ns0:rPr>
                   <ns0:rStyle ns0:val="VerbatimChar"/>
@@ -19264,7 +19912,7 @@
               <ns0:pStyle ns0:val="Compact"/>
               <ns0:jc ns0:val="left"/>
             </ns0:pPr>
-            <ns0:hyperlink ns1:id="rId171">
+            <ns0:hyperlink ns1:id="rId172">
               <ns0:r>
                 <ns0:rPr>
                   <ns0:rStyle ns0:val="VerbatimChar"/>
@@ -19340,7 +19988,7 @@
               <ns0:pStyle ns0:val="Compact"/>
               <ns0:jc ns0:val="left"/>
             </ns0:pPr>
-            <ns0:hyperlink ns1:id="rId172">
+            <ns0:hyperlink ns1:id="rId173">
               <ns0:r>
                 <ns0:rPr>
                   <ns0:rStyle ns0:val="VerbatimChar"/>
@@ -19416,7 +20064,7 @@
               <ns0:pStyle ns0:val="Compact"/>
               <ns0:jc ns0:val="left"/>
             </ns0:pPr>
-            <ns0:hyperlink ns1:id="rId173">
+            <ns0:hyperlink ns1:id="rId174">
               <ns0:r>
                 <ns0:rPr>
                   <ns0:rStyle ns0:val="VerbatimChar"/>
@@ -19492,7 +20140,7 @@
               <ns0:pStyle ns0:val="Compact"/>
               <ns0:jc ns0:val="left"/>
             </ns0:pPr>
-            <ns0:hyperlink ns1:id="rId174">
+            <ns0:hyperlink ns1:id="rId175">
               <ns0:r>
                 <ns0:rPr>
                   <ns0:rStyle ns0:val="VerbatimChar"/>
@@ -19568,7 +20216,7 @@
               <ns0:pStyle ns0:val="Compact"/>
               <ns0:jc ns0:val="left"/>
             </ns0:pPr>
-            <ns0:hyperlink ns1:id="rId175">
+            <ns0:hyperlink ns1:id="rId176">
               <ns0:r>
                 <ns0:rPr>
                   <ns0:rStyle ns0:val="VerbatimChar"/>
@@ -19644,7 +20292,7 @@
               <ns0:pStyle ns0:val="Compact"/>
               <ns0:jc ns0:val="left"/>
             </ns0:pPr>
-            <ns0:hyperlink ns1:id="rId176">
+            <ns0:hyperlink ns1:id="rId177">
               <ns0:r>
                 <ns0:rPr>
                   <ns0:rStyle ns0:val="VerbatimChar"/>
@@ -19671,8 +20319,8 @@
         </ns0:tc>
       </ns0:tr>
     </ns0:tbl>
-    <ns0:bookmarkEnd ns0:id="177"/>
-    <ns0:bookmarkStart ns0:id="181" ns0:name="key-excerpts-electrical-only-5"/>
+    <ns0:bookmarkEnd ns0:id="178"/>
+    <ns0:bookmarkStart ns0:id="182" ns0:name="key-excerpts-electrical-only-5"/>
     <ns0:p>
       <ns0:pPr>
         <ns0:pStyle ns0:val="Heading3"/>
@@ -19681,7 +20329,7 @@
         <ns0:t xml:space="preserve">7.4 Key Excerpts (Electrical-Only)</ns0:t>
       </ns0:r>
     </ns0:p>
-    <ns0:bookmarkStart ns0:id="178" ns0:name="utility-load-letter-excerpt-7-w02"/>
+    <ns0:bookmarkStart ns0:id="179" ns0:name="utility-load-letter-excerpt-7-w02"/>
     <ns0:p>
       <ns0:pPr>
         <ns0:pStyle ns0:val="Heading4"/>
@@ -19827,8 +20475,8 @@
         <ns0:t xml:space="preserve">Reference documents included: Phase 3 load calc summary + architecture decision record</ns0:t>
       </ns0:r>
     </ns0:p>
-    <ns0:bookmarkEnd ns0:id="178"/>
-    <ns0:bookmarkStart ns0:id="179" ns0:name="utility-submission-receipt-excerpt-7-w04"/>
+    <ns0:bookmarkEnd ns0:id="179"/>
+    <ns0:bookmarkStart ns0:id="180" ns0:name="utility-submission-receipt-excerpt-7-w04"/>
     <ns0:p>
       <ns0:pPr>
         <ns0:pStyle ns0:val="Heading4"/>
@@ -19927,8 +20575,8 @@
         <ns0:t xml:space="preserve">2026-02-21 11:05 PT</ns0:t>
       </ns0:r>
     </ns0:p>
-    <ns0:bookmarkEnd ns0:id="179"/>
-    <ns0:bookmarkStart ns0:id="180" ns0:name="utility-deficiency-notice-excerpt-7-w06"/>
+    <ns0:bookmarkEnd ns0:id="180"/>
+    <ns0:bookmarkStart ns0:id="181" ns0:name="utility-deficiency-notice-excerpt-7-w06"/>
     <ns0:p>
       <ns0:pPr>
         <ns0:pStyle ns0:val="Heading4"/>
@@ -19995,9 +20643,9 @@
         <ns0:t xml:space="preserve">Response due: N/A (utility queue-based)</ns0:t>
       </ns0:r>
     </ns0:p>
-    <ns0:bookmarkEnd ns0:id="180"/>
     <ns0:bookmarkEnd ns0:id="181"/>
-    <ns0:bookmarkStart ns0:id="182" ns0:name="utility-load-letter-single-line"/>
+    <ns0:bookmarkEnd ns0:id="182"/>
+    <ns0:bookmarkStart ns0:id="183" ns0:name="utility-load-letter-single-line"/>
     <ns0:p>
       <ns0:pPr>
         <ns0:pStyle ns0:val="Heading3"/>
@@ -20202,8 +20850,8 @@
         <ns0:t xml:space="preserve">7-W02</ns0:t>
       </ns0:r>
     </ns0:p>
-    <ns0:bookmarkEnd ns0:id="182"/>
-    <ns0:bookmarkStart ns0:id="183" ns0:name="utility-application-forms"/>
+    <ns0:bookmarkEnd ns0:id="183"/>
+    <ns0:bookmarkStart ns0:id="184" ns0:name="utility-application-forms"/>
     <ns0:p>
       <ns0:pPr>
         <ns0:pStyle ns0:val="Heading3"/>
@@ -20356,8 +21004,8 @@
         <ns0:t xml:space="preserve">7-W03</ns0:t>
       </ns0:r>
     </ns0:p>
-    <ns0:bookmarkEnd ns0:id="183"/>
-    <ns0:bookmarkStart ns0:id="187" ns0:name="Xa2893c3b38f19e106eb420968edb2ceb1f478cf"/>
+    <ns0:bookmarkEnd ns0:id="184"/>
+    <ns0:bookmarkStart ns0:id="188" ns0:name="Xa2893c3b38f19e106eb420968edb2ceb1f478cf"/>
     <ns0:p>
       <ns0:pPr>
         <ns0:pStyle ns0:val="Heading3"/>
@@ -20374,7 +21022,7 @@
         <ns0:t xml:space="preserve">This deliverable documents the utility’s “incomplete/additional info required” outcome and the technical rework performed to satisfy the utility’s request, followed by resubmission and approval.</ns0:t>
       </ns0:r>
     </ns0:p>
-    <ns0:bookmarkStart ns0:id="184" ns0:name="deficiency-received"/>
+    <ns0:bookmarkStart ns0:id="185" ns0:name="deficiency-received"/>
     <ns0:p>
       <ns0:pPr>
         <ns0:pStyle ns0:val="Heading4"/>
@@ -20449,8 +21097,8 @@
         </ns0:tc>
       </ns0:tr>
     </ns0:tbl>
-    <ns0:bookmarkEnd ns0:id="184"/>
-    <ns0:bookmarkStart ns0:id="185" ns0:name="rework-package-electrical-only"/>
+    <ns0:bookmarkEnd ns0:id="185"/>
+    <ns0:bookmarkStart ns0:id="186" ns0:name="rework-package-electrical-only"/>
     <ns0:p>
       <ns0:pPr>
         <ns0:pStyle ns0:val="Heading4"/>
@@ -20630,8 +21278,8 @@
         </ns0:tc>
       </ns0:tr>
     </ns0:tbl>
-    <ns0:bookmarkEnd ns0:id="185"/>
-    <ns0:bookmarkStart ns0:id="186" ns0:name="resubmission-approval"/>
+    <ns0:bookmarkEnd ns0:id="186"/>
+    <ns0:bookmarkStart ns0:id="187" ns0:name="resubmission-approval"/>
     <ns0:p>
       <ns0:pPr>
         <ns0:pStyle ns0:val="Heading4"/>
@@ -20784,9 +21432,9 @@
         </ns0:tc>
       </ns0:tr>
     </ns0:tbl>
-    <ns0:bookmarkEnd ns0:id="186"/>
     <ns0:bookmarkEnd ns0:id="187"/>
-    <ns0:bookmarkStart ns0:id="188" ns0:name="phase-7-coordination-log"/>
+    <ns0:bookmarkEnd ns0:id="188"/>
+    <ns0:bookmarkStart ns0:id="189" ns0:name="phase-7-coordination-log"/>
     <ns0:p>
       <ns0:pPr>
         <ns0:pStyle ns0:val="Heading3"/>
@@ -21077,8 +21725,8 @@
         </ns0:tc>
       </ns0:tr>
     </ns0:tbl>
-    <ns0:bookmarkEnd ns0:id="188"/>
-    <ns0:bookmarkStart ns0:id="189" ns0:name="phase-7-closeout-criteria"/>
+    <ns0:bookmarkEnd ns0:id="189"/>
+    <ns0:bookmarkStart ns0:id="190" ns0:name="phase-7-closeout-criteria"/>
     <ns0:p>
       <ns0:pPr>
         <ns0:pStyle ns0:val="Heading3"/>
@@ -21183,8 +21831,8 @@
         <ns0:t xml:space="preserve">) or documented as “not applicable/none issued” in the correspondence log</ns0:t>
       </ns0:r>
     </ns0:p>
-    <ns0:bookmarkEnd ns0:id="189"/>
-    <ns0:bookmarkStart ns0:id="190" ns0:name="phase-7-certification"/>
+    <ns0:bookmarkEnd ns0:id="190"/>
+    <ns0:bookmarkStart ns0:id="191" ns0:name="phase-7-certification"/>
     <ns0:p>
       <ns0:pPr>
         <ns0:pStyle ns0:val="Heading3"/>
@@ -21510,8 +22158,8 @@
         </ns0:tc>
       </ns0:tr>
     </ns0:tbl>
-    <ns0:bookmarkEnd ns0:id="190"/>
-    <ns0:bookmarkStart ns0:id="191" ns0:name="phase-7-closeout-confirmation-completed"/>
+    <ns0:bookmarkEnd ns0:id="191"/>
+    <ns0:bookmarkStart ns0:id="192" ns0:name="phase-7-closeout-confirmation-completed"/>
     <ns0:p>
       <ns0:pPr>
         <ns0:pStyle ns0:val="Heading3"/>
@@ -21565,7 +22213,7 @@
       <ns0:r>
         <ns0:t xml:space="preserve"> </ns0:t>
       </ns0:r>
-      <ns0:hyperlink ns1:id="rId168">
+      <ns0:hyperlink ns1:id="rId169">
         <ns0:r>
           <ns0:rPr>
             <ns0:rStyle ns0:val="VerbatimChar"/>
@@ -21595,7 +22243,7 @@
       <ns0:r>
         <ns0:t xml:space="preserve"> </ns0:t>
       </ns0:r>
-      <ns0:hyperlink ns1:id="rId169">
+      <ns0:hyperlink ns1:id="rId170">
         <ns0:r>
           <ns0:rPr>
             <ns0:rStyle ns0:val="VerbatimChar"/>
@@ -21625,7 +22273,7 @@
       <ns0:r>
         <ns0:t xml:space="preserve"> </ns0:t>
       </ns0:r>
-      <ns0:hyperlink ns1:id="rId170">
+      <ns0:hyperlink ns1:id="rId171">
         <ns0:r>
           <ns0:rPr>
             <ns0:rStyle ns0:val="VerbatimChar"/>
@@ -21655,7 +22303,7 @@
       <ns0:r>
         <ns0:t xml:space="preserve"> </ns0:t>
       </ns0:r>
-      <ns0:hyperlink ns1:id="rId171">
+      <ns0:hyperlink ns1:id="rId172">
         <ns0:r>
           <ns0:rPr>
             <ns0:rStyle ns0:val="VerbatimChar"/>
@@ -21685,7 +22333,7 @@
       <ns0:r>
         <ns0:t xml:space="preserve"> </ns0:t>
       </ns0:r>
-      <ns0:hyperlink ns1:id="rId172">
+      <ns0:hyperlink ns1:id="rId173">
         <ns0:r>
           <ns0:rPr>
             <ns0:rStyle ns0:val="VerbatimChar"/>
@@ -21715,7 +22363,7 @@
       <ns0:r>
         <ns0:t xml:space="preserve"> </ns0:t>
       </ns0:r>
-      <ns0:hyperlink ns1:id="rId173">
+      <ns0:hyperlink ns1:id="rId174">
         <ns0:r>
           <ns0:rPr>
             <ns0:rStyle ns0:val="VerbatimChar"/>
@@ -21745,7 +22393,7 @@
       <ns0:r>
         <ns0:t xml:space="preserve"> </ns0:t>
       </ns0:r>
-      <ns0:hyperlink ns1:id="rId174">
+      <ns0:hyperlink ns1:id="rId175">
         <ns0:r>
           <ns0:rPr>
             <ns0:rStyle ns0:val="VerbatimChar"/>
@@ -21775,7 +22423,7 @@
       <ns0:r>
         <ns0:t xml:space="preserve"> </ns0:t>
       </ns0:r>
-      <ns0:hyperlink ns1:id="rId175">
+      <ns0:hyperlink ns1:id="rId176">
         <ns0:r>
           <ns0:rPr>
             <ns0:rStyle ns0:val="VerbatimChar"/>
@@ -21805,7 +22453,7 @@
       <ns0:r>
         <ns0:t xml:space="preserve"> </ns0:t>
       </ns0:r>
-      <ns0:hyperlink ns1:id="rId176">
+      <ns0:hyperlink ns1:id="rId177">
         <ns0:r>
           <ns0:rPr>
             <ns0:rStyle ns0:val="VerbatimChar"/>
@@ -21819,9 +22467,9 @@
         <ns0:pStyle ns0:val="FirstParagraph"/>
       </ns0:pPr>
     </ns0:p>
-    <ns0:bookmarkEnd ns0:id="191"/>
     <ns0:bookmarkEnd ns0:id="192"/>
-    <ns0:bookmarkStart ns0:id="212" ns0:name="X5bffff93170fb2b9c0e2a883b3dcb9596f4ef89"/>
+    <ns0:bookmarkEnd ns0:id="193"/>
+    <ns0:bookmarkStart ns0:id="213" ns0:name="X5bffff93170fb2b9c0e2a883b3dcb9596f4ef89"/>
     <ns0:p>
       <ns0:pPr>
         <ns0:pStyle ns0:val="Heading2"/>
@@ -21831,7 +22479,7 @@
         <ns0:t xml:space="preserve">Phase 8: Electrical Closeout and Handover</ns0:t>
       </ns0:r>
     </ns0:p>
-    <ns0:bookmarkStart ns0:id="193" ns0:name="phase-8-purpose"/>
+    <ns0:bookmarkStart ns0:id="194" ns0:name="phase-8-purpose"/>
     <ns0:p>
       <ns0:pPr>
         <ns0:pStyle ns0:val="Heading3"/>
@@ -21895,8 +22543,8 @@
         <ns0:t xml:space="preserve">to demonstrate a “completed” master deliverable package (provenance, stable filenames, and closeout logs). Replace all names, dates, and evidence pointers with real project records before using this document externally.</ns0:t>
       </ns0:r>
     </ns0:p>
-    <ns0:bookmarkEnd ns0:id="193"/>
-    <ns0:bookmarkStart ns0:id="194" ns0:name="phase-8-boundaries-electrical-only"/>
+    <ns0:bookmarkEnd ns0:id="194"/>
+    <ns0:bookmarkStart ns0:id="195" ns0:name="phase-8-boundaries-electrical-only"/>
     <ns0:p>
       <ns0:pPr>
         <ns0:pStyle ns0:val="Heading3"/>
@@ -21935,8 +22583,8 @@
         <ns0:t xml:space="preserve">topics (installation means-and-methods, trenching execution details, routing procedures, etc.)</ns0:t>
       </ns0:r>
     </ns0:p>
-    <ns0:bookmarkEnd ns0:id="194"/>
-    <ns0:bookmarkStart ns0:id="201" ns0:name="X1d57a0793cd022eb288f1d977ad891d2a1faa75"/>
+    <ns0:bookmarkEnd ns0:id="195"/>
+    <ns0:bookmarkStart ns0:id="202" ns0:name="X1d57a0793cd022eb288f1d977ad891d2a1faa75"/>
     <ns0:p>
       <ns0:pPr>
         <ns0:pStyle ns0:val="Heading3"/>
@@ -22074,7 +22722,7 @@
               <ns0:pStyle ns0:val="Compact"/>
               <ns0:jc ns0:val="left"/>
             </ns0:pPr>
-            <ns0:hyperlink ns1:id="rId195">
+            <ns0:hyperlink ns1:id="rId196">
               <ns0:r>
                 <ns0:rPr>
                   <ns0:rStyle ns0:val="VerbatimChar"/>
@@ -22153,7 +22801,7 @@
               <ns0:pStyle ns0:val="Compact"/>
               <ns0:jc ns0:val="left"/>
             </ns0:pPr>
-            <ns0:hyperlink ns1:id="rId196">
+            <ns0:hyperlink ns1:id="rId197">
               <ns0:r>
                 <ns0:rPr>
                   <ns0:rStyle ns0:val="VerbatimChar"/>
@@ -22229,7 +22877,7 @@
               <ns0:pStyle ns0:val="Compact"/>
               <ns0:jc ns0:val="left"/>
             </ns0:pPr>
-            <ns0:hyperlink ns1:id="rId197">
+            <ns0:hyperlink ns1:id="rId198">
               <ns0:r>
                 <ns0:rPr>
                   <ns0:rStyle ns0:val="VerbatimChar"/>
@@ -22305,7 +22953,7 @@
               <ns0:pStyle ns0:val="Compact"/>
               <ns0:jc ns0:val="left"/>
             </ns0:pPr>
-            <ns0:hyperlink ns1:id="rId198">
+            <ns0:hyperlink ns1:id="rId199">
               <ns0:r>
                 <ns0:rPr>
                   <ns0:rStyle ns0:val="VerbatimChar"/>
@@ -22381,7 +23029,7 @@
               <ns0:pStyle ns0:val="Compact"/>
               <ns0:jc ns0:val="left"/>
             </ns0:pPr>
-            <ns0:hyperlink ns1:id="rId199">
+            <ns0:hyperlink ns1:id="rId200">
               <ns0:r>
                 <ns0:rPr>
                   <ns0:rStyle ns0:val="VerbatimChar"/>
@@ -22457,7 +23105,7 @@
               <ns0:pStyle ns0:val="Compact"/>
               <ns0:jc ns0:val="left"/>
             </ns0:pPr>
-            <ns0:hyperlink ns1:id="rId200">
+            <ns0:hyperlink ns1:id="rId201">
               <ns0:r>
                 <ns0:rPr>
                   <ns0:rStyle ns0:val="VerbatimChar"/>
@@ -22484,8 +23132,8 @@
         </ns0:tc>
       </ns0:tr>
     </ns0:tbl>
-    <ns0:bookmarkEnd ns0:id="201"/>
-    <ns0:bookmarkStart ns0:id="204" ns0:name="key-excerpts-electrical-only-6"/>
+    <ns0:bookmarkEnd ns0:id="202"/>
+    <ns0:bookmarkStart ns0:id="205" ns0:name="key-excerpts-electrical-only-6"/>
     <ns0:p>
       <ns0:pPr>
         <ns0:pStyle ns0:val="Heading3"/>
@@ -22494,7 +23142,7 @@
         <ns0:t xml:space="preserve">8.4 Key Excerpts (Electrical-Only)</ns0:t>
       </ns0:r>
     </ns0:p>
-    <ns0:bookmarkStart ns0:id="202" ns0:name="as-built-summary-excerpt-8-w02"/>
+    <ns0:bookmarkStart ns0:id="203" ns0:name="as-built-summary-excerpt-8-w02"/>
     <ns0:p>
       <ns0:pPr>
         <ns0:pStyle ns0:val="Heading4"/>
@@ -22583,8 +23231,8 @@
         <ns0:t xml:space="preserve">One-line and schedules updated to reflect installed breaker/labeling differences found in field redlines (no change to the approved load-management intent)</ns0:t>
       </ns0:r>
     </ns0:p>
-    <ns0:bookmarkEnd ns0:id="202"/>
-    <ns0:bookmarkStart ns0:id="203" ns0:name="final-inspection-excerpt-8-w03"/>
+    <ns0:bookmarkEnd ns0:id="203"/>
+    <ns0:bookmarkStart ns0:id="204" ns0:name="final-inspection-excerpt-8-w03"/>
     <ns0:p>
       <ns0:pPr>
         <ns0:pStyle ns0:val="Heading4"/>
@@ -22693,9 +23341,9 @@
         <ns0:t xml:space="preserve">2026-03-26 09:40 PT</ns0:t>
       </ns0:r>
     </ns0:p>
-    <ns0:bookmarkEnd ns0:id="203"/>
     <ns0:bookmarkEnd ns0:id="204"/>
-    <ns0:bookmarkStart ns0:id="206" ns0:name="as-built-drawings"/>
+    <ns0:bookmarkEnd ns0:id="205"/>
+    <ns0:bookmarkStart ns0:id="207" ns0:name="as-built-drawings"/>
     <ns0:p>
       <ns0:pPr>
         <ns0:pStyle ns0:val="Heading3"/>
@@ -22874,7 +23522,7 @@
         <ns0:t xml:space="preserve">8-W02</ns0:t>
       </ns0:r>
     </ns0:p>
-    <ns0:bookmarkStart ns0:id="205" ns0:name="as-built-change-log"/>
+    <ns0:bookmarkStart ns0:id="206" ns0:name="as-built-change-log"/>
     <ns0:p>
       <ns0:pPr>
         <ns0:pStyle ns0:val="Heading4"/>
@@ -23100,9 +23748,9 @@
         </ns0:tc>
       </ns0:tr>
     </ns0:tbl>
-    <ns0:bookmarkEnd ns0:id="205"/>
     <ns0:bookmarkEnd ns0:id="206"/>
-    <ns0:bookmarkStart ns0:id="207" ns0:name="inspection-support-responses"/>
+    <ns0:bookmarkEnd ns0:id="207"/>
+    <ns0:bookmarkStart ns0:id="208" ns0:name="inspection-support-responses"/>
     <ns0:p>
       <ns0:pPr>
         <ns0:pStyle ns0:val="Heading3"/>
@@ -23471,8 +24119,8 @@
         </ns0:tc>
       </ns0:tr>
     </ns0:tbl>
-    <ns0:bookmarkEnd ns0:id="207"/>
-    <ns0:bookmarkStart ns0:id="208" ns0:name="X087fd80df40799c245045c46259faff9cc03c1c"/>
+    <ns0:bookmarkEnd ns0:id="208"/>
+    <ns0:bookmarkStart ns0:id="209" ns0:name="X087fd80df40799c245045c46259faff9cc03c1c"/>
     <ns0:p>
       <ns0:pPr>
         <ns0:pStyle ns0:val="Heading3"/>
@@ -23555,8 +24203,8 @@
         </ns0:tc>
       </ns0:tr>
     </ns0:tbl>
-    <ns0:bookmarkEnd ns0:id="208"/>
-    <ns0:bookmarkStart ns0:id="209" ns0:name="phase-8-closeout-criteria"/>
+    <ns0:bookmarkEnd ns0:id="209"/>
+    <ns0:bookmarkStart ns0:id="210" ns0:name="phase-8-closeout-criteria"/>
     <ns0:p>
       <ns0:pPr>
         <ns0:pStyle ns0:val="Heading3"/>
@@ -23639,8 +24287,8 @@
         <ns0:t xml:space="preserve">)</ns0:t>
       </ns0:r>
     </ns0:p>
-    <ns0:bookmarkEnd ns0:id="209"/>
-    <ns0:bookmarkStart ns0:id="210" ns0:name="phase-8-certification"/>
+    <ns0:bookmarkEnd ns0:id="210"/>
+    <ns0:bookmarkStart ns0:id="211" ns0:name="phase-8-certification"/>
     <ns0:p>
       <ns0:pPr>
         <ns0:pStyle ns0:val="Heading3"/>
@@ -23866,8 +24514,8 @@
         </ns0:tc>
       </ns0:tr>
     </ns0:tbl>
-    <ns0:bookmarkEnd ns0:id="210"/>
-    <ns0:bookmarkStart ns0:id="211" ns0:name="Xeb968b9a982e1311be9d4b84651f6ae093fc321"/>
+    <ns0:bookmarkEnd ns0:id="211"/>
+    <ns0:bookmarkStart ns0:id="212" ns0:name="Xeb968b9a982e1311be9d4b84651f6ae093fc321"/>
     <ns0:p>
       <ns0:pPr>
         <ns0:pStyle ns0:val="Heading3"/>
@@ -23937,7 +24585,7 @@
       <ns0:r>
         <ns0:t xml:space="preserve"> </ns0:t>
       </ns0:r>
-      <ns0:hyperlink ns1:id="rId195">
+      <ns0:hyperlink ns1:id="rId196">
         <ns0:r>
           <ns0:rPr>
             <ns0:rStyle ns0:val="VerbatimChar"/>
@@ -23967,7 +24615,7 @@
       <ns0:r>
         <ns0:t xml:space="preserve"> </ns0:t>
       </ns0:r>
-      <ns0:hyperlink ns1:id="rId200">
+      <ns0:hyperlink ns1:id="rId201">
         <ns0:r>
           <ns0:rPr>
             <ns0:rStyle ns0:val="VerbatimChar"/>
@@ -23997,7 +24645,7 @@
       <ns0:r>
         <ns0:t xml:space="preserve"> </ns0:t>
       </ns0:r>
-      <ns0:hyperlink ns1:id="rId196">
+      <ns0:hyperlink ns1:id="rId197">
         <ns0:r>
           <ns0:rPr>
             <ns0:rStyle ns0:val="VerbatimChar"/>
@@ -24027,7 +24675,7 @@
       <ns0:r>
         <ns0:t xml:space="preserve"> </ns0:t>
       </ns0:r>
-      <ns0:hyperlink ns1:id="rId198">
+      <ns0:hyperlink ns1:id="rId199">
         <ns0:r>
           <ns0:rPr>
             <ns0:rStyle ns0:val="VerbatimChar"/>
@@ -24057,7 +24705,7 @@
       <ns0:r>
         <ns0:t xml:space="preserve"> </ns0:t>
       </ns0:r>
-      <ns0:hyperlink ns1:id="rId199">
+      <ns0:hyperlink ns1:id="rId200">
         <ns0:r>
           <ns0:rPr>
             <ns0:rStyle ns0:val="VerbatimChar"/>
@@ -24087,7 +24735,7 @@
       <ns0:r>
         <ns0:t xml:space="preserve"> </ns0:t>
       </ns0:r>
-      <ns0:hyperlink ns1:id="rId197">
+      <ns0:hyperlink ns1:id="rId198">
         <ns0:r>
           <ns0:rPr>
             <ns0:rStyle ns0:val="VerbatimChar"/>
@@ -24101,9 +24749,9 @@
         <ns0:pStyle ns0:val="FirstParagraph"/>
       </ns0:pPr>
     </ns0:p>
-    <ns0:bookmarkEnd ns0:id="211"/>
     <ns0:bookmarkEnd ns0:id="212"/>
-    <ns0:bookmarkStart ns0:id="242" ns0:name="X3719426e56951635cbd061cfae77cc818c9179f"/>
+    <ns0:bookmarkEnd ns0:id="213"/>
+    <ns0:bookmarkStart ns0:id="243" ns0:name="X3719426e56951635cbd061cfae77cc818c9179f"/>
     <ns0:p>
       <ns0:pPr>
         <ns0:pStyle ns0:val="Heading2"/>
@@ -24137,7 +24785,7 @@
         <ns0:t xml:space="preserve">referenced in this document, grouped by phase and section/deliverable.</ns0:t>
       </ns0:r>
     </ns0:p>
-    <ns0:bookmarkStart ns0:id="220" ns0:name="X0af2d761d0221a3c7b11250da1b119a51c1ef57"/>
+    <ns0:bookmarkStart ns0:id="221" ns0:name="X0af2d761d0221a3c7b11250da1b119a51c1ef57"/>
     <ns0:p>
       <ns0:pPr>
         <ns0:pStyle ns0:val="Heading3"/>
@@ -24170,7 +24818,7 @@
           <ns0:numId ns0:val="1062"/>
         </ns0:numPr>
       </ns0:pPr>
-      <ns0:hyperlink ns1:id="rId213">
+      <ns0:hyperlink ns1:id="rId214">
         <ns0:r>
           <ns0:rPr>
             <ns0:rStyle ns0:val="VerbatimChar"/>
@@ -24187,7 +24835,7 @@
           <ns0:numId ns0:val="1062"/>
         </ns0:numPr>
       </ns0:pPr>
-      <ns0:hyperlink ns1:id="rId214">
+      <ns0:hyperlink ns1:id="rId215">
         <ns0:r>
           <ns0:rPr>
             <ns0:rStyle ns0:val="VerbatimChar"/>
@@ -24204,7 +24852,7 @@
           <ns0:numId ns0:val="1062"/>
         </ns0:numPr>
       </ns0:pPr>
-      <ns0:hyperlink ns1:id="rId215">
+      <ns0:hyperlink ns1:id="rId216">
         <ns0:r>
           <ns0:rPr>
             <ns0:rStyle ns0:val="VerbatimChar"/>
@@ -24221,7 +24869,7 @@
           <ns0:numId ns0:val="1062"/>
         </ns0:numPr>
       </ns0:pPr>
-      <ns0:hyperlink ns1:id="rId216">
+      <ns0:hyperlink ns1:id="rId217">
         <ns0:r>
           <ns0:rPr>
             <ns0:rStyle ns0:val="VerbatimChar"/>
@@ -24238,7 +24886,7 @@
           <ns0:numId ns0:val="1062"/>
         </ns0:numPr>
       </ns0:pPr>
-      <ns0:hyperlink ns1:id="rId217">
+      <ns0:hyperlink ns1:id="rId218">
         <ns0:r>
           <ns0:rPr>
             <ns0:rStyle ns0:val="VerbatimChar"/>
@@ -24255,7 +24903,7 @@
           <ns0:numId ns0:val="1062"/>
         </ns0:numPr>
       </ns0:pPr>
-      <ns0:hyperlink ns1:id="rId218">
+      <ns0:hyperlink ns1:id="rId219">
         <ns0:r>
           <ns0:rPr>
             <ns0:rStyle ns0:val="VerbatimChar"/>
@@ -24272,7 +24920,7 @@
           <ns0:numId ns0:val="1062"/>
         </ns0:numPr>
       </ns0:pPr>
-      <ns0:hyperlink ns1:id="rId219">
+      <ns0:hyperlink ns1:id="rId220">
         <ns0:r>
           <ns0:rPr>
             <ns0:rStyle ns0:val="VerbatimChar"/>
@@ -24281,8 +24929,8 @@
         </ns0:r>
       </ns0:hyperlink>
     </ns0:p>
-    <ns0:bookmarkEnd ns0:id="220"/>
-    <ns0:bookmarkStart ns0:id="232" ns0:name="X6ea5747c3e9b213a61fc4dfee2f8b8998e2aa8e"/>
+    <ns0:bookmarkEnd ns0:id="221"/>
+    <ns0:bookmarkStart ns0:id="233" ns0:name="X6ea5747c3e9b213a61fc4dfee2f8b8998e2aa8e"/>
     <ns0:p>
       <ns0:pPr>
         <ns0:pStyle ns0:val="Heading3"/>
@@ -24315,7 +24963,7 @@
           <ns0:numId ns0:val="1064"/>
         </ns0:numPr>
       </ns0:pPr>
-      <ns0:hyperlink ns1:id="rId221">
+      <ns0:hyperlink ns1:id="rId222">
         <ns0:r>
           <ns0:rPr>
             <ns0:rStyle ns0:val="VerbatimChar"/>
@@ -24332,7 +24980,7 @@
           <ns0:numId ns0:val="1064"/>
         </ns0:numPr>
       </ns0:pPr>
-      <ns0:hyperlink ns1:id="rId222">
+      <ns0:hyperlink ns1:id="rId223">
         <ns0:r>
           <ns0:rPr>
             <ns0:rStyle ns0:val="VerbatimChar"/>
@@ -24349,7 +24997,7 @@
           <ns0:numId ns0:val="1064"/>
         </ns0:numPr>
       </ns0:pPr>
-      <ns0:hyperlink ns1:id="rId223">
+      <ns0:hyperlink ns1:id="rId224">
         <ns0:r>
           <ns0:rPr>
             <ns0:rStyle ns0:val="VerbatimChar"/>
@@ -24366,7 +25014,7 @@
           <ns0:numId ns0:val="1064"/>
         </ns0:numPr>
       </ns0:pPr>
-      <ns0:hyperlink ns1:id="rId224">
+      <ns0:hyperlink ns1:id="rId225">
         <ns0:r>
           <ns0:rPr>
             <ns0:rStyle ns0:val="VerbatimChar"/>
@@ -24383,7 +25031,7 @@
           <ns0:numId ns0:val="1064"/>
         </ns0:numPr>
       </ns0:pPr>
-      <ns0:hyperlink ns1:id="rId225">
+      <ns0:hyperlink ns1:id="rId226">
         <ns0:r>
           <ns0:rPr>
             <ns0:rStyle ns0:val="VerbatimChar"/>
@@ -24400,7 +25048,7 @@
           <ns0:numId ns0:val="1064"/>
         </ns0:numPr>
       </ns0:pPr>
-      <ns0:hyperlink ns1:id="rId226">
+      <ns0:hyperlink ns1:id="rId227">
         <ns0:r>
           <ns0:rPr>
             <ns0:rStyle ns0:val="VerbatimChar"/>
@@ -24433,7 +25081,7 @@
           <ns0:numId ns0:val="1065"/>
         </ns0:numPr>
       </ns0:pPr>
-      <ns0:hyperlink ns1:id="rId227">
+      <ns0:hyperlink ns1:id="rId228">
         <ns0:r>
           <ns0:rPr>
             <ns0:rStyle ns0:val="VerbatimChar"/>
@@ -24450,7 +25098,7 @@
           <ns0:numId ns0:val="1065"/>
         </ns0:numPr>
       </ns0:pPr>
-      <ns0:hyperlink ns1:id="rId228">
+      <ns0:hyperlink ns1:id="rId229">
         <ns0:r>
           <ns0:rPr>
             <ns0:rStyle ns0:val="VerbatimChar"/>
@@ -24467,7 +25115,7 @@
           <ns0:numId ns0:val="1065"/>
         </ns0:numPr>
       </ns0:pPr>
-      <ns0:hyperlink ns1:id="rId229">
+      <ns0:hyperlink ns1:id="rId230">
         <ns0:r>
           <ns0:rPr>
             <ns0:rStyle ns0:val="VerbatimChar"/>
@@ -24484,7 +25132,7 @@
           <ns0:numId ns0:val="1065"/>
         </ns0:numPr>
       </ns0:pPr>
-      <ns0:hyperlink ns1:id="rId230">
+      <ns0:hyperlink ns1:id="rId231">
         <ns0:r>
           <ns0:rPr>
             <ns0:rStyle ns0:val="VerbatimChar"/>
@@ -24501,7 +25149,7 @@
           <ns0:numId ns0:val="1065"/>
         </ns0:numPr>
       </ns0:pPr>
-      <ns0:hyperlink ns1:id="rId231">
+      <ns0:hyperlink ns1:id="rId232">
         <ns0:r>
           <ns0:rPr>
             <ns0:rStyle ns0:val="VerbatimChar"/>
@@ -24510,8 +25158,8 @@
         </ns0:r>
       </ns0:hyperlink>
     </ns0:p>
-    <ns0:bookmarkEnd ns0:id="232"/>
-    <ns0:bookmarkStart ns0:id="233" ns0:name="Xeff995f474408655bb151ced156b7322540d537"/>
+    <ns0:bookmarkEnd ns0:id="233"/>
+    <ns0:bookmarkStart ns0:id="234" ns0:name="Xeff995f474408655bb151ced156b7322540d537"/>
     <ns0:p>
       <ns0:pPr>
         <ns0:pStyle ns0:val="Heading3"/>
@@ -24544,7 +25192,7 @@
           <ns0:numId ns0:val="1067"/>
         </ns0:numPr>
       </ns0:pPr>
-      <ns0:hyperlink ns1:id="rId70">
+      <ns0:hyperlink ns1:id="rId71">
         <ns0:r>
           <ns0:rPr>
             <ns0:rStyle ns0:val="VerbatimChar"/>
@@ -24561,7 +25209,7 @@
           <ns0:numId ns0:val="1067"/>
         </ns0:numPr>
       </ns0:pPr>
-      <ns0:hyperlink ns1:id="rId71">
+      <ns0:hyperlink ns1:id="rId72">
         <ns0:r>
           <ns0:rPr>
             <ns0:rStyle ns0:val="VerbatimChar"/>
@@ -24578,7 +25226,7 @@
           <ns0:numId ns0:val="1067"/>
         </ns0:numPr>
       </ns0:pPr>
-      <ns0:hyperlink ns1:id="rId72">
+      <ns0:hyperlink ns1:id="rId73">
         <ns0:r>
           <ns0:rPr>
             <ns0:rStyle ns0:val="VerbatimChar"/>
@@ -24595,7 +25243,7 @@
           <ns0:numId ns0:val="1067"/>
         </ns0:numPr>
       </ns0:pPr>
-      <ns0:hyperlink ns1:id="rId73">
+      <ns0:hyperlink ns1:id="rId74">
         <ns0:r>
           <ns0:rPr>
             <ns0:rStyle ns0:val="VerbatimChar"/>
@@ -24612,7 +25260,7 @@
           <ns0:numId ns0:val="1067"/>
         </ns0:numPr>
       </ns0:pPr>
-      <ns0:hyperlink ns1:id="rId74">
+      <ns0:hyperlink ns1:id="rId75">
         <ns0:r>
           <ns0:rPr>
             <ns0:rStyle ns0:val="VerbatimChar"/>
@@ -24621,8 +25269,8 @@
         </ns0:r>
       </ns0:hyperlink>
     </ns0:p>
-    <ns0:bookmarkEnd ns0:id="233"/>
-    <ns0:bookmarkStart ns0:id="236" ns0:name="Xb206032056bf58278a0669cc431798a88dea008"/>
+    <ns0:bookmarkEnd ns0:id="234"/>
+    <ns0:bookmarkStart ns0:id="237" ns0:name="Xb206032056bf58278a0669cc431798a88dea008"/>
     <ns0:p>
       <ns0:pPr>
         <ns0:pStyle ns0:val="Heading3"/>
@@ -24655,7 +25303,7 @@
           <ns0:numId ns0:val="1069"/>
         </ns0:numPr>
       </ns0:pPr>
-      <ns0:hyperlink ns1:id="rId234">
+      <ns0:hyperlink ns1:id="rId235">
         <ns0:r>
           <ns0:rPr>
             <ns0:rStyle ns0:val="VerbatimChar"/>
@@ -24672,7 +25320,7 @@
           <ns0:numId ns0:val="1069"/>
         </ns0:numPr>
       </ns0:pPr>
-      <ns0:hyperlink ns1:id="rId235">
+      <ns0:hyperlink ns1:id="rId236">
         <ns0:r>
           <ns0:rPr>
             <ns0:rStyle ns0:val="VerbatimChar"/>
@@ -24705,7 +25353,7 @@
           <ns0:numId ns0:val="1070"/>
         </ns0:numPr>
       </ns0:pPr>
-      <ns0:hyperlink ns1:id="rId91">
+      <ns0:hyperlink ns1:id="rId92">
         <ns0:r>
           <ns0:rPr>
             <ns0:rStyle ns0:val="VerbatimChar"/>
@@ -24722,7 +25370,7 @@
           <ns0:numId ns0:val="1070"/>
         </ns0:numPr>
       </ns0:pPr>
-      <ns0:hyperlink ns1:id="rId92">
+      <ns0:hyperlink ns1:id="rId93">
         <ns0:r>
           <ns0:rPr>
             <ns0:rStyle ns0:val="VerbatimChar"/>
@@ -24739,7 +25387,7 @@
           <ns0:numId ns0:val="1070"/>
         </ns0:numPr>
       </ns0:pPr>
-      <ns0:hyperlink ns1:id="rId93">
+      <ns0:hyperlink ns1:id="rId94">
         <ns0:r>
           <ns0:rPr>
             <ns0:rStyle ns0:val="VerbatimChar"/>
@@ -24756,7 +25404,7 @@
           <ns0:numId ns0:val="1070"/>
         </ns0:numPr>
       </ns0:pPr>
-      <ns0:hyperlink ns1:id="rId94">
+      <ns0:hyperlink ns1:id="rId95">
         <ns0:r>
           <ns0:rPr>
             <ns0:rStyle ns0:val="VerbatimChar"/>
@@ -24773,7 +25421,7 @@
           <ns0:numId ns0:val="1070"/>
         </ns0:numPr>
       </ns0:pPr>
-      <ns0:hyperlink ns1:id="rId95">
+      <ns0:hyperlink ns1:id="rId96">
         <ns0:r>
           <ns0:rPr>
             <ns0:rStyle ns0:val="VerbatimChar"/>
@@ -24790,7 +25438,7 @@
           <ns0:numId ns0:val="1070"/>
         </ns0:numPr>
       </ns0:pPr>
-      <ns0:hyperlink ns1:id="rId96">
+      <ns0:hyperlink ns1:id="rId97">
         <ns0:r>
           <ns0:rPr>
             <ns0:rStyle ns0:val="VerbatimChar"/>
@@ -24799,8 +25447,8 @@
         </ns0:r>
       </ns0:hyperlink>
     </ns0:p>
-    <ns0:bookmarkEnd ns0:id="236"/>
-    <ns0:bookmarkStart ns0:id="238" ns0:name="phase-5-permitting-submission-ahj"/>
+    <ns0:bookmarkEnd ns0:id="237"/>
+    <ns0:bookmarkStart ns0:id="239" ns0:name="phase-5-permitting-submission-ahj"/>
     <ns0:p>
       <ns0:pPr>
         <ns0:pStyle ns0:val="Heading3"/>
@@ -24833,7 +25481,7 @@
           <ns0:numId ns0:val="1072"/>
         </ns0:numPr>
       </ns0:pPr>
-      <ns0:hyperlink ns1:id="rId237">
+      <ns0:hyperlink ns1:id="rId238">
         <ns0:r>
           <ns0:rPr>
             <ns0:rStyle ns0:val="VerbatimChar"/>
@@ -24866,7 +25514,7 @@
           <ns0:numId ns0:val="1073"/>
         </ns0:numPr>
       </ns0:pPr>
-      <ns0:hyperlink ns1:id="rId125">
+      <ns0:hyperlink ns1:id="rId126">
         <ns0:r>
           <ns0:rPr>
             <ns0:rStyle ns0:val="VerbatimChar"/>
@@ -24883,7 +25531,7 @@
           <ns0:numId ns0:val="1073"/>
         </ns0:numPr>
       </ns0:pPr>
-      <ns0:hyperlink ns1:id="rId126">
+      <ns0:hyperlink ns1:id="rId127">
         <ns0:r>
           <ns0:rPr>
             <ns0:rStyle ns0:val="VerbatimChar"/>
@@ -24900,7 +25548,7 @@
           <ns0:numId ns0:val="1073"/>
         </ns0:numPr>
       </ns0:pPr>
-      <ns0:hyperlink ns1:id="rId127">
+      <ns0:hyperlink ns1:id="rId128">
         <ns0:r>
           <ns0:rPr>
             <ns0:rStyle ns0:val="VerbatimChar"/>
@@ -24917,7 +25565,7 @@
           <ns0:numId ns0:val="1073"/>
         </ns0:numPr>
       </ns0:pPr>
-      <ns0:hyperlink ns1:id="rId128">
+      <ns0:hyperlink ns1:id="rId129">
         <ns0:r>
           <ns0:rPr>
             <ns0:rStyle ns0:val="VerbatimChar"/>
@@ -24934,7 +25582,7 @@
           <ns0:numId ns0:val="1073"/>
         </ns0:numPr>
       </ns0:pPr>
-      <ns0:hyperlink ns1:id="rId129">
+      <ns0:hyperlink ns1:id="rId130">
         <ns0:r>
           <ns0:rPr>
             <ns0:rStyle ns0:val="VerbatimChar"/>
@@ -24951,7 +25599,7 @@
           <ns0:numId ns0:val="1073"/>
         </ns0:numPr>
       </ns0:pPr>
-      <ns0:hyperlink ns1:id="rId130">
+      <ns0:hyperlink ns1:id="rId131">
         <ns0:r>
           <ns0:rPr>
             <ns0:rStyle ns0:val="VerbatimChar"/>
@@ -24960,8 +25608,8 @@
         </ns0:r>
       </ns0:hyperlink>
     </ns0:p>
-    <ns0:bookmarkEnd ns0:id="238"/>
-    <ns0:bookmarkStart ns0:id="239" ns0:name="X202c804980dba94558bbbc19bb30f36207c59ae"/>
+    <ns0:bookmarkEnd ns0:id="239"/>
+    <ns0:bookmarkStart ns0:id="240" ns0:name="X202c804980dba94558bbbc19bb30f36207c59ae"/>
     <ns0:p>
       <ns0:pPr>
         <ns0:pStyle ns0:val="Heading3"/>
@@ -24994,7 +25642,7 @@
           <ns0:numId ns0:val="1075"/>
         </ns0:numPr>
       </ns0:pPr>
-      <ns0:hyperlink ns1:id="rId144">
+      <ns0:hyperlink ns1:id="rId145">
         <ns0:r>
           <ns0:rPr>
             <ns0:rStyle ns0:val="VerbatimChar"/>
@@ -25027,7 +25675,7 @@
           <ns0:numId ns0:val="1076"/>
         </ns0:numPr>
       </ns0:pPr>
-      <ns0:hyperlink ns1:id="rId145">
+      <ns0:hyperlink ns1:id="rId146">
         <ns0:r>
           <ns0:rPr>
             <ns0:rStyle ns0:val="VerbatimChar"/>
@@ -25044,7 +25692,7 @@
           <ns0:numId ns0:val="1076"/>
         </ns0:numPr>
       </ns0:pPr>
-      <ns0:hyperlink ns1:id="rId147">
+      <ns0:hyperlink ns1:id="rId148">
         <ns0:r>
           <ns0:rPr>
             <ns0:rStyle ns0:val="VerbatimChar"/>
@@ -25061,7 +25709,7 @@
           <ns0:numId ns0:val="1076"/>
         </ns0:numPr>
       </ns0:pPr>
-      <ns0:hyperlink ns1:id="rId146">
+      <ns0:hyperlink ns1:id="rId147">
         <ns0:r>
           <ns0:rPr>
             <ns0:rStyle ns0:val="VerbatimChar"/>
@@ -25078,7 +25726,7 @@
           <ns0:numId ns0:val="1076"/>
         </ns0:numPr>
       </ns0:pPr>
-      <ns0:hyperlink ns1:id="rId148">
+      <ns0:hyperlink ns1:id="rId149">
         <ns0:r>
           <ns0:rPr>
             <ns0:rStyle ns0:val="VerbatimChar"/>
@@ -25095,7 +25743,7 @@
           <ns0:numId ns0:val="1076"/>
         </ns0:numPr>
       </ns0:pPr>
-      <ns0:hyperlink ns1:id="rId149">
+      <ns0:hyperlink ns1:id="rId150">
         <ns0:r>
           <ns0:rPr>
             <ns0:rStyle ns0:val="VerbatimChar"/>
@@ -25112,7 +25760,7 @@
           <ns0:numId ns0:val="1076"/>
         </ns0:numPr>
       </ns0:pPr>
-      <ns0:hyperlink ns1:id="rId150">
+      <ns0:hyperlink ns1:id="rId151">
         <ns0:r>
           <ns0:rPr>
             <ns0:rStyle ns0:val="VerbatimChar"/>
@@ -25121,8 +25769,8 @@
         </ns0:r>
       </ns0:hyperlink>
     </ns0:p>
-    <ns0:bookmarkEnd ns0:id="239"/>
-    <ns0:bookmarkStart ns0:id="240" ns0:name="phase-7-utility-coordination-2"/>
+    <ns0:bookmarkEnd ns0:id="240"/>
+    <ns0:bookmarkStart ns0:id="241" ns0:name="phase-7-utility-coordination-2"/>
     <ns0:p>
       <ns0:pPr>
         <ns0:pStyle ns0:val="Heading3"/>
@@ -25155,7 +25803,7 @@
           <ns0:numId ns0:val="1078"/>
         </ns0:numPr>
       </ns0:pPr>
-      <ns0:hyperlink ns1:id="rId168">
+      <ns0:hyperlink ns1:id="rId169">
         <ns0:r>
           <ns0:rPr>
             <ns0:rStyle ns0:val="VerbatimChar"/>
@@ -25172,7 +25820,7 @@
           <ns0:numId ns0:val="1078"/>
         </ns0:numPr>
       </ns0:pPr>
-      <ns0:hyperlink ns1:id="rId173">
+      <ns0:hyperlink ns1:id="rId174">
         <ns0:r>
           <ns0:rPr>
             <ns0:rStyle ns0:val="VerbatimChar"/>
@@ -25205,7 +25853,7 @@
           <ns0:numId ns0:val="1079"/>
         </ns0:numPr>
       </ns0:pPr>
-      <ns0:hyperlink ns1:id="rId169">
+      <ns0:hyperlink ns1:id="rId170">
         <ns0:r>
           <ns0:rPr>
             <ns0:rStyle ns0:val="VerbatimChar"/>
@@ -25222,7 +25870,7 @@
           <ns0:numId ns0:val="1079"/>
         </ns0:numPr>
       </ns0:pPr>
-      <ns0:hyperlink ns1:id="rId170">
+      <ns0:hyperlink ns1:id="rId171">
         <ns0:r>
           <ns0:rPr>
             <ns0:rStyle ns0:val="VerbatimChar"/>
@@ -25239,7 +25887,7 @@
           <ns0:numId ns0:val="1079"/>
         </ns0:numPr>
       </ns0:pPr>
-      <ns0:hyperlink ns1:id="rId171">
+      <ns0:hyperlink ns1:id="rId172">
         <ns0:r>
           <ns0:rPr>
             <ns0:rStyle ns0:val="VerbatimChar"/>
@@ -25256,7 +25904,7 @@
           <ns0:numId ns0:val="1079"/>
         </ns0:numPr>
       </ns0:pPr>
-      <ns0:hyperlink ns1:id="rId172">
+      <ns0:hyperlink ns1:id="rId173">
         <ns0:r>
           <ns0:rPr>
             <ns0:rStyle ns0:val="VerbatimChar"/>
@@ -25273,7 +25921,7 @@
           <ns0:numId ns0:val="1079"/>
         </ns0:numPr>
       </ns0:pPr>
-      <ns0:hyperlink ns1:id="rId174">
+      <ns0:hyperlink ns1:id="rId175">
         <ns0:r>
           <ns0:rPr>
             <ns0:rStyle ns0:val="VerbatimChar"/>
@@ -25290,7 +25938,7 @@
           <ns0:numId ns0:val="1079"/>
         </ns0:numPr>
       </ns0:pPr>
-      <ns0:hyperlink ns1:id="rId175">
+      <ns0:hyperlink ns1:id="rId176">
         <ns0:r>
           <ns0:rPr>
             <ns0:rStyle ns0:val="VerbatimChar"/>
@@ -25307,7 +25955,7 @@
           <ns0:numId ns0:val="1079"/>
         </ns0:numPr>
       </ns0:pPr>
-      <ns0:hyperlink ns1:id="rId176">
+      <ns0:hyperlink ns1:id="rId177">
         <ns0:r>
           <ns0:rPr>
             <ns0:rStyle ns0:val="VerbatimChar"/>
@@ -25316,8 +25964,8 @@
         </ns0:r>
       </ns0:hyperlink>
     </ns0:p>
-    <ns0:bookmarkEnd ns0:id="240"/>
-    <ns0:bookmarkStart ns0:id="241" ns0:name="X1cad93fe538f2a5812a1425b5cb93e9d5c1d88d"/>
+    <ns0:bookmarkEnd ns0:id="241"/>
+    <ns0:bookmarkStart ns0:id="242" ns0:name="X1cad93fe538f2a5812a1425b5cb93e9d5c1d88d"/>
     <ns0:p>
       <ns0:pPr>
         <ns0:pStyle ns0:val="Heading3"/>
@@ -25350,7 +25998,7 @@
           <ns0:numId ns0:val="1081"/>
         </ns0:numPr>
       </ns0:pPr>
-      <ns0:hyperlink ns1:id="rId195">
+      <ns0:hyperlink ns1:id="rId196">
         <ns0:r>
           <ns0:rPr>
             <ns0:rStyle ns0:val="VerbatimChar"/>
@@ -25367,7 +26015,7 @@
           <ns0:numId ns0:val="1081"/>
         </ns0:numPr>
       </ns0:pPr>
-      <ns0:hyperlink ns1:id="rId198">
+      <ns0:hyperlink ns1:id="rId199">
         <ns0:r>
           <ns0:rPr>
             <ns0:rStyle ns0:val="VerbatimChar"/>
@@ -25400,7 +26048,7 @@
           <ns0:numId ns0:val="1082"/>
         </ns0:numPr>
       </ns0:pPr>
-      <ns0:hyperlink ns1:id="rId200">
+      <ns0:hyperlink ns1:id="rId201">
         <ns0:r>
           <ns0:rPr>
             <ns0:rStyle ns0:val="VerbatimChar"/>
@@ -25417,7 +26065,7 @@
           <ns0:numId ns0:val="1082"/>
         </ns0:numPr>
       </ns0:pPr>
-      <ns0:hyperlink ns1:id="rId196">
+      <ns0:hyperlink ns1:id="rId197">
         <ns0:r>
           <ns0:rPr>
             <ns0:rStyle ns0:val="VerbatimChar"/>
@@ -25434,7 +26082,7 @@
           <ns0:numId ns0:val="1082"/>
         </ns0:numPr>
       </ns0:pPr>
-      <ns0:hyperlink ns1:id="rId199">
+      <ns0:hyperlink ns1:id="rId200">
         <ns0:r>
           <ns0:rPr>
             <ns0:rStyle ns0:val="VerbatimChar"/>
@@ -25451,7 +26099,7 @@
           <ns0:numId ns0:val="1082"/>
         </ns0:numPr>
       </ns0:pPr>
-      <ns0:hyperlink ns1:id="rId197">
+      <ns0:hyperlink ns1:id="rId198">
         <ns0:r>
           <ns0:rPr>
             <ns0:rStyle ns0:val="VerbatimChar"/>
@@ -25465,9 +26113,9 @@
         <ns0:pStyle ns0:val="FirstParagraph"/>
       </ns0:pPr>
     </ns0:p>
-    <ns0:bookmarkEnd ns0:id="241"/>
     <ns0:bookmarkEnd ns0:id="242"/>
-    <ns0:bookmarkStart ns0:id="243" ns0:name="X2ceb79bc44335a7e70bd0cb4690e08891daf647"/>
+    <ns0:bookmarkEnd ns0:id="243"/>
+    <ns0:bookmarkStart ns0:id="244" ns0:name="X2ceb79bc44335a7e70bd0cb4690e08891daf647"/>
     <ns0:p>
       <ns0:pPr>
         <ns0:pStyle ns0:val="Heading2"/>
@@ -27085,8 +27733,8 @@
         </ns0:tc>
       </ns0:tr>
     </ns0:tbl>
-    <ns0:bookmarkEnd ns0:id="243"/>
     <ns0:bookmarkEnd ns0:id="244"/>
+    <ns0:bookmarkEnd ns0:id="245"/>
     <ns0:sectPr>
       <ns0:footnotePr>
         <ns0:numRestart ns0:val="eachSect"/>

</xml_diff>

<commit_message>
Add acronym definitions under introduction comparison table
Add a short acronym list under the CA/EU/Costa Rica comparison table to define abbreviations not previously defined in the document.
</commit_message>
<xml_diff>
--- a/exports/EV Charging Project Plan Outline.docx
+++ b/exports/EV Charging Project Plan Outline.docx
@@ -1701,6 +1701,360 @@
       <ns0:pPr>
         <ns0:pStyle ns0:val="BodyText"/>
       </ns0:pPr>
+      <ns0:r>
+        <ns0:rPr>
+          <ns0:b/>
+          <ns0:bCs/>
+        </ns0:rPr>
+        <ns0:t xml:space="preserve">Acronyms used above (not defined earlier in this document):</ns0:t>
+      </ns0:r>
+    </ns0:p>
+    <ns0:p>
+      <ns0:pPr>
+        <ns0:pStyle ns0:val="Compact"/>
+        <ns0:numPr>
+          <ns0:ilvl ns0:val="0"/>
+          <ns0:numId ns0:val="1010"/>
+        </ns0:numPr>
+      </ns0:pPr>
+      <ns0:r>
+        <ns0:rPr>
+          <ns0:b/>
+          <ns0:bCs/>
+        </ns0:rPr>
+        <ns0:t xml:space="preserve">AB 1236</ns0:t>
+      </ns0:r>
+      <ns0:r>
+        <ns0:t xml:space="preserve">: California Assembly Bill 1236 (EV charging “streamlined permitting” requirements for jurisdictions).</ns0:t>
+      </ns0:r>
+    </ns0:p>
+    <ns0:p>
+      <ns0:pPr>
+        <ns0:pStyle ns0:val="Compact"/>
+        <ns0:numPr>
+          <ns0:ilvl ns0:val="0"/>
+          <ns0:numId ns0:val="1010"/>
+        </ns0:numPr>
+      </ns0:pPr>
+      <ns0:r>
+        <ns0:rPr>
+          <ns0:b/>
+          <ns0:bCs/>
+        </ns0:rPr>
+        <ns0:t xml:space="preserve">ADA</ns0:t>
+      </ns0:r>
+      <ns0:r>
+        <ns0:t xml:space="preserve">: Americans with Disabilities Act (accessibility requirements).</ns0:t>
+      </ns0:r>
+    </ns0:p>
+    <ns0:p>
+      <ns0:pPr>
+        <ns0:pStyle ns0:val="Compact"/>
+        <ns0:numPr>
+          <ns0:ilvl ns0:val="0"/>
+          <ns0:numId ns0:val="1010"/>
+        </ns0:numPr>
+      </ns0:pPr>
+      <ns0:r>
+        <ns0:rPr>
+          <ns0:b/>
+          <ns0:bCs/>
+        </ns0:rPr>
+        <ns0:t xml:space="preserve">AFIR</ns0:t>
+      </ns0:r>
+      <ns0:r>
+        <ns0:t xml:space="preserve">: Alternative Fuels Infrastructure Regulation (EU).</ns0:t>
+      </ns0:r>
+    </ns0:p>
+    <ns0:p>
+      <ns0:pPr>
+        <ns0:pStyle ns0:val="Compact"/>
+        <ns0:numPr>
+          <ns0:ilvl ns0:val="0"/>
+          <ns0:numId ns0:val="1010"/>
+        </ns0:numPr>
+      </ns0:pPr>
+      <ns0:r>
+        <ns0:rPr>
+          <ns0:b/>
+          <ns0:bCs/>
+        </ns0:rPr>
+        <ns0:t xml:space="preserve">APC</ns0:t>
+      </ns0:r>
+      <ns0:r>
+        <ns0:t xml:space="preserve">: Plataforma/Administración de Proyectos del CFIA (Costa Rica’s centralized digital plan validation platform; naming varies in practice).</ns0:t>
+      </ns0:r>
+    </ns0:p>
+    <ns0:p>
+      <ns0:pPr>
+        <ns0:pStyle ns0:val="Compact"/>
+        <ns0:numPr>
+          <ns0:ilvl ns0:val="0"/>
+          <ns0:numId ns0:val="1010"/>
+        </ns0:numPr>
+      </ns0:pPr>
+      <ns0:r>
+        <ns0:rPr>
+          <ns0:b/>
+          <ns0:bCs/>
+        </ns0:rPr>
+        <ns0:t xml:space="preserve">CFIA</ns0:t>
+      </ns0:r>
+      <ns0:r>
+        <ns0:t xml:space="preserve">: Colegio Federado de Ingenieros y de Arquitectos (Costa Rica’s national engineers/architects college).</ns0:t>
+      </ns0:r>
+    </ns0:p>
+    <ns0:p>
+      <ns0:pPr>
+        <ns0:pStyle ns0:val="Compact"/>
+        <ns0:numPr>
+          <ns0:ilvl ns0:val="0"/>
+          <ns0:numId ns0:val="1010"/>
+        </ns0:numPr>
+      </ns0:pPr>
+      <ns0:r>
+        <ns0:rPr>
+          <ns0:b/>
+          <ns0:bCs/>
+        </ns0:rPr>
+        <ns0:t xml:space="preserve">CNFL</ns0:t>
+      </ns0:r>
+      <ns0:r>
+        <ns0:t xml:space="preserve">: Compañía Nacional de Fuerza y Luz (Costa Rica utility entity).</ns0:t>
+      </ns0:r>
+    </ns0:p>
+    <ns0:p>
+      <ns0:pPr>
+        <ns0:pStyle ns0:val="Compact"/>
+        <ns0:numPr>
+          <ns0:ilvl ns0:val="0"/>
+          <ns0:numId ns0:val="1010"/>
+        </ns0:numPr>
+      </ns0:pPr>
+      <ns0:r>
+        <ns0:rPr>
+          <ns0:b/>
+          <ns0:bCs/>
+        </ns0:rPr>
+        <ns0:t xml:space="preserve">CPO</ns0:t>
+      </ns0:r>
+      <ns0:r>
+        <ns0:t xml:space="preserve">: Charge Point Operator.</ns0:t>
+      </ns0:r>
+    </ns0:p>
+    <ns0:p>
+      <ns0:pPr>
+        <ns0:pStyle ns0:val="Compact"/>
+        <ns0:numPr>
+          <ns0:ilvl ns0:val="0"/>
+          <ns0:numId ns0:val="1010"/>
+        </ns0:numPr>
+      </ns0:pPr>
+      <ns0:r>
+        <ns0:rPr>
+          <ns0:b/>
+          <ns0:bCs/>
+        </ns0:rPr>
+        <ns0:t xml:space="preserve">Consuel</ns0:t>
+      </ns0:r>
+      <ns0:r>
+        <ns0:t xml:space="preserve">: Comité National pour la Sécurité des Usagers de l’Électricité (France; common third‑party electrical conformity body).</ns0:t>
+      </ns0:r>
+    </ns0:p>
+    <ns0:p>
+      <ns0:pPr>
+        <ns0:pStyle ns0:val="Compact"/>
+        <ns0:numPr>
+          <ns0:ilvl ns0:val="0"/>
+          <ns0:numId ns0:val="1010"/>
+        </ns0:numPr>
+      </ns0:pPr>
+      <ns0:r>
+        <ns0:rPr>
+          <ns0:b/>
+          <ns0:bCs/>
+        </ns0:rPr>
+        <ns0:t xml:space="preserve">DSO</ns0:t>
+      </ns0:r>
+      <ns0:r>
+        <ns0:t xml:space="preserve">: Distribution System Operator (EU).</ns0:t>
+      </ns0:r>
+    </ns0:p>
+    <ns0:p>
+      <ns0:pPr>
+        <ns0:pStyle ns0:val="Compact"/>
+        <ns0:numPr>
+          <ns0:ilvl ns0:val="0"/>
+          <ns0:numId ns0:val="1010"/>
+        </ns0:numPr>
+      </ns0:pPr>
+      <ns0:r>
+        <ns0:rPr>
+          <ns0:b/>
+          <ns0:bCs/>
+        </ns0:rPr>
+        <ns0:t xml:space="preserve">GCA</ns0:t>
+      </ns0:r>
+      <ns0:r>
+        <ns0:t xml:space="preserve">: Grid Connection Agreement (EU).</ns0:t>
+      </ns0:r>
+    </ns0:p>
+    <ns0:p>
+      <ns0:pPr>
+        <ns0:pStyle ns0:val="Compact"/>
+        <ns0:numPr>
+          <ns0:ilvl ns0:val="0"/>
+          <ns0:numId ns0:val="1010"/>
+        </ns0:numPr>
+      </ns0:pPr>
+      <ns0:r>
+        <ns0:rPr>
+          <ns0:b/>
+          <ns0:bCs/>
+        </ns0:rPr>
+        <ns0:t xml:space="preserve">ICE</ns0:t>
+      </ns0:r>
+      <ns0:r>
+        <ns0:t xml:space="preserve">: Instituto Costarricense de Electricidad (Costa Rica state electricity/telecom operator).</ns0:t>
+      </ns0:r>
+    </ns0:p>
+    <ns0:p>
+      <ns0:pPr>
+        <ns0:pStyle ns0:val="Compact"/>
+        <ns0:numPr>
+          <ns0:ilvl ns0:val="0"/>
+          <ns0:numId ns0:val="1010"/>
+        </ns0:numPr>
+      </ns0:pPr>
+      <ns0:r>
+        <ns0:rPr>
+          <ns0:b/>
+          <ns0:bCs/>
+        </ns0:rPr>
+        <ns0:t xml:space="preserve">IEC</ns0:t>
+      </ns0:r>
+      <ns0:r>
+        <ns0:t xml:space="preserve">: International Electrotechnical Commission (standards family widely used in the EU context).</ns0:t>
+      </ns0:r>
+    </ns0:p>
+    <ns0:p>
+      <ns0:pPr>
+        <ns0:pStyle ns0:val="Compact"/>
+        <ns0:numPr>
+          <ns0:ilvl ns0:val="0"/>
+          <ns0:numId ns0:val="1010"/>
+        </ns0:numPr>
+      </ns0:pPr>
+      <ns0:r>
+        <ns0:rPr>
+          <ns0:b/>
+          <ns0:bCs/>
+        </ns0:rPr>
+        <ns0:t xml:space="preserve">kWh</ns0:t>
+      </ns0:r>
+      <ns0:r>
+        <ns0:t xml:space="preserve">: kilowatt-hour (energy unit).</ns0:t>
+      </ns0:r>
+    </ns0:p>
+    <ns0:p>
+      <ns0:pPr>
+        <ns0:pStyle ns0:val="Compact"/>
+        <ns0:numPr>
+          <ns0:ilvl ns0:val="0"/>
+          <ns0:numId ns0:val="1010"/>
+        </ns0:numPr>
+      </ns0:pPr>
+      <ns0:r>
+        <ns0:rPr>
+          <ns0:b/>
+          <ns0:bCs/>
+        </ns0:rPr>
+        <ns0:t xml:space="preserve">MSP</ns0:t>
+      </ns0:r>
+      <ns0:r>
+        <ns0:t xml:space="preserve">: Mobility Service Provider (roaming/payment operator in EU charging ecosystems).</ns0:t>
+      </ns0:r>
+    </ns0:p>
+    <ns0:p>
+      <ns0:pPr>
+        <ns0:pStyle ns0:val="Compact"/>
+        <ns0:numPr>
+          <ns0:ilvl ns0:val="0"/>
+          <ns0:numId ns0:val="1010"/>
+        </ns0:numPr>
+      </ns0:pPr>
+      <ns0:r>
+        <ns0:rPr>
+          <ns0:b/>
+          <ns0:bCs/>
+        </ns0:rPr>
+        <ns0:t xml:space="preserve">NEC</ns0:t>
+      </ns0:r>
+      <ns0:r>
+        <ns0:t xml:space="preserve">: National Electrical Code (US); in California this is adopted/amended via the California Electrical Code.</ns0:t>
+      </ns0:r>
+    </ns0:p>
+    <ns0:p>
+      <ns0:pPr>
+        <ns0:pStyle ns0:val="Compact"/>
+        <ns0:numPr>
+          <ns0:ilvl ns0:val="0"/>
+          <ns0:numId ns0:val="1010"/>
+        </ns0:numPr>
+      </ns0:pPr>
+      <ns0:r>
+        <ns0:rPr>
+          <ns0:b/>
+          <ns0:bCs/>
+        </ns0:rPr>
+        <ns0:t xml:space="preserve">ROI</ns0:t>
+      </ns0:r>
+      <ns0:r>
+        <ns0:t xml:space="preserve">: Return on investment.</ns0:t>
+      </ns0:r>
+    </ns0:p>
+    <ns0:p>
+      <ns0:pPr>
+        <ns0:pStyle ns0:val="Compact"/>
+        <ns0:numPr>
+          <ns0:ilvl ns0:val="0"/>
+          <ns0:numId ns0:val="1010"/>
+        </ns0:numPr>
+      </ns0:pPr>
+      <ns0:r>
+        <ns0:rPr>
+          <ns0:b/>
+          <ns0:bCs/>
+        </ns0:rPr>
+        <ns0:t xml:space="preserve">SETENA</ns0:t>
+      </ns0:r>
+      <ns0:r>
+        <ns0:t xml:space="preserve">: Secretaría Técnica Nacional Ambiental (Costa Rica environmental authority).</ns0:t>
+      </ns0:r>
+    </ns0:p>
+    <ns0:p>
+      <ns0:pPr>
+        <ns0:pStyle ns0:val="Compact"/>
+        <ns0:numPr>
+          <ns0:ilvl ns0:val="0"/>
+          <ns0:numId ns0:val="1010"/>
+        </ns0:numPr>
+      </ns0:pPr>
+      <ns0:r>
+        <ns0:rPr>
+          <ns0:b/>
+          <ns0:bCs/>
+        </ns0:rPr>
+        <ns0:t xml:space="preserve">TÜV</ns0:t>
+      </ns0:r>
+      <ns0:r>
+        <ns0:t xml:space="preserve">: Technischer Überwachungsverein (independent technical inspection/certification bodies).</ns0:t>
+      </ns0:r>
+    </ns0:p>
+    <ns0:p>
+      <ns0:pPr>
+        <ns0:pStyle ns0:val="FirstParagraph"/>
+      </ns0:pPr>
     </ns0:p>
     <ns0:bookmarkEnd ns0:id="21"/>
     <ns0:bookmarkEnd ns0:id="22"/>
@@ -2508,7 +2862,7 @@
         <ns0:pStyle ns0:val="Compact"/>
         <ns0:numPr>
           <ns0:ilvl ns0:val="0"/>
-          <ns0:numId ns0:val="1010"/>
+          <ns0:numId ns0:val="1011"/>
         </ns0:numPr>
       </ns0:pPr>
       <ns0:r>
@@ -3164,7 +3518,7 @@
         <ns0:pStyle ns0:val="Compact"/>
         <ns0:numPr>
           <ns0:ilvl ns0:val="0"/>
-          <ns0:numId ns0:val="1011"/>
+          <ns0:numId ns0:val="1012"/>
         </ns0:numPr>
       </ns0:pPr>
       <ns0:r>
@@ -3176,7 +3530,7 @@
         <ns0:pStyle ns0:val="Compact"/>
         <ns0:numPr>
           <ns0:ilvl ns0:val="0"/>
-          <ns0:numId ns0:val="1011"/>
+          <ns0:numId ns0:val="1012"/>
         </ns0:numPr>
       </ns0:pPr>
       <ns0:r>
@@ -3188,7 +3542,7 @@
         <ns0:pStyle ns0:val="Compact"/>
         <ns0:numPr>
           <ns0:ilvl ns0:val="0"/>
-          <ns0:numId ns0:val="1011"/>
+          <ns0:numId ns0:val="1012"/>
         </ns0:numPr>
       </ns0:pPr>
       <ns0:r>
@@ -3689,7 +4043,7 @@
         <ns0:pStyle ns0:val="Compact"/>
         <ns0:numPr>
           <ns0:ilvl ns0:val="0"/>
-          <ns0:numId ns0:val="1012"/>
+          <ns0:numId ns0:val="1013"/>
         </ns0:numPr>
       </ns0:pPr>
       <ns0:r>
@@ -3711,7 +4065,7 @@
         <ns0:pStyle ns0:val="Compact"/>
         <ns0:numPr>
           <ns0:ilvl ns0:val="0"/>
-          <ns0:numId ns0:val="1012"/>
+          <ns0:numId ns0:val="1013"/>
         </ns0:numPr>
       </ns0:pPr>
       <ns0:r>
@@ -3733,7 +4087,7 @@
         <ns0:pStyle ns0:val="Compact"/>
         <ns0:numPr>
           <ns0:ilvl ns0:val="0"/>
-          <ns0:numId ns0:val="1012"/>
+          <ns0:numId ns0:val="1013"/>
         </ns0:numPr>
       </ns0:pPr>
       <ns0:r>
@@ -4175,7 +4529,7 @@
         <ns0:pStyle ns0:val="Compact"/>
         <ns0:numPr>
           <ns0:ilvl ns0:val="0"/>
-          <ns0:numId ns0:val="1013"/>
+          <ns0:numId ns0:val="1014"/>
         </ns0:numPr>
       </ns0:pPr>
       <ns0:r>
@@ -4187,7 +4541,7 @@
         <ns0:pStyle ns0:val="Compact"/>
         <ns0:numPr>
           <ns0:ilvl ns0:val="0"/>
-          <ns0:numId ns0:val="1013"/>
+          <ns0:numId ns0:val="1014"/>
         </ns0:numPr>
       </ns0:pPr>
       <ns0:r>
@@ -4199,7 +4553,7 @@
         <ns0:pStyle ns0:val="Compact"/>
         <ns0:numPr>
           <ns0:ilvl ns0:val="0"/>
-          <ns0:numId ns0:val="1013"/>
+          <ns0:numId ns0:val="1014"/>
         </ns0:numPr>
       </ns0:pPr>
       <ns0:r>
@@ -4795,7 +5149,7 @@
         <ns0:pStyle ns0:val="Compact"/>
         <ns0:numPr>
           <ns0:ilvl ns0:val="0"/>
-          <ns0:numId ns0:val="1014"/>
+          <ns0:numId ns0:val="1015"/>
         </ns0:numPr>
       </ns0:pPr>
       <ns0:r>
@@ -5894,7 +6248,7 @@
         <ns0:pStyle ns0:val="Compact"/>
         <ns0:numPr>
           <ns0:ilvl ns0:val="0"/>
-          <ns0:numId ns0:val="1015"/>
+          <ns0:numId ns0:val="1016"/>
         </ns0:numPr>
       </ns0:pPr>
       <ns0:r>
@@ -5906,7 +6260,7 @@
         <ns0:pStyle ns0:val="Compact"/>
         <ns0:numPr>
           <ns0:ilvl ns0:val="0"/>
-          <ns0:numId ns0:val="1015"/>
+          <ns0:numId ns0:val="1016"/>
         </ns0:numPr>
       </ns0:pPr>
       <ns0:r>
@@ -5918,7 +6272,7 @@
         <ns0:pStyle ns0:val="Compact"/>
         <ns0:numPr>
           <ns0:ilvl ns0:val="0"/>
-          <ns0:numId ns0:val="1015"/>
+          <ns0:numId ns0:val="1016"/>
         </ns0:numPr>
       </ns0:pPr>
       <ns0:r>
@@ -5952,7 +6306,7 @@
         <ns0:pStyle ns0:val="Compact"/>
         <ns0:numPr>
           <ns0:ilvl ns0:val="0"/>
-          <ns0:numId ns0:val="1016"/>
+          <ns0:numId ns0:val="1017"/>
         </ns0:numPr>
       </ns0:pPr>
       <ns0:r>
@@ -5974,7 +6328,7 @@
         <ns0:pStyle ns0:val="Compact"/>
         <ns0:numPr>
           <ns0:ilvl ns0:val="0"/>
-          <ns0:numId ns0:val="1016"/>
+          <ns0:numId ns0:val="1017"/>
         </ns0:numPr>
       </ns0:pPr>
       <ns0:r>
@@ -5996,7 +6350,7 @@
         <ns0:pStyle ns0:val="Compact"/>
         <ns0:numPr>
           <ns0:ilvl ns0:val="0"/>
-          <ns0:numId ns0:val="1016"/>
+          <ns0:numId ns0:val="1017"/>
         </ns0:numPr>
       </ns0:pPr>
       <ns0:r>
@@ -6018,7 +6372,7 @@
         <ns0:pStyle ns0:val="Compact"/>
         <ns0:numPr>
           <ns0:ilvl ns0:val="0"/>
-          <ns0:numId ns0:val="1016"/>
+          <ns0:numId ns0:val="1017"/>
         </ns0:numPr>
       </ns0:pPr>
       <ns0:r>
@@ -6040,7 +6394,7 @@
         <ns0:pStyle ns0:val="Compact"/>
         <ns0:numPr>
           <ns0:ilvl ns0:val="0"/>
-          <ns0:numId ns0:val="1016"/>
+          <ns0:numId ns0:val="1017"/>
         </ns0:numPr>
       </ns0:pPr>
       <ns0:r>
@@ -6084,7 +6438,7 @@
         <ns0:pStyle ns0:val="Compact"/>
         <ns0:numPr>
           <ns0:ilvl ns0:val="0"/>
-          <ns0:numId ns0:val="1017"/>
+          <ns0:numId ns0:val="1018"/>
         </ns0:numPr>
       </ns0:pPr>
       <ns0:r>
@@ -6135,7 +6489,7 @@
         <ns0:pStyle ns0:val="Compact"/>
         <ns0:numPr>
           <ns0:ilvl ns0:val="0"/>
-          <ns0:numId ns0:val="1017"/>
+          <ns0:numId ns0:val="1018"/>
         </ns0:numPr>
       </ns0:pPr>
       <ns0:r>
@@ -6147,7 +6501,7 @@
         <ns0:pStyle ns0:val="Compact"/>
         <ns0:numPr>
           <ns0:ilvl ns0:val="0"/>
-          <ns0:numId ns0:val="1017"/>
+          <ns0:numId ns0:val="1018"/>
         </ns0:numPr>
       </ns0:pPr>
       <ns0:r>
@@ -6181,7 +6535,7 @@
         <ns0:pStyle ns0:val="Compact"/>
         <ns0:numPr>
           <ns0:ilvl ns0:val="0"/>
-          <ns0:numId ns0:val="1018"/>
+          <ns0:numId ns0:val="1019"/>
         </ns0:numPr>
       </ns0:pPr>
       <ns0:r>
@@ -6203,7 +6557,7 @@
         <ns0:pStyle ns0:val="Compact"/>
         <ns0:numPr>
           <ns0:ilvl ns0:val="0"/>
-          <ns0:numId ns0:val="1018"/>
+          <ns0:numId ns0:val="1019"/>
         </ns0:numPr>
       </ns0:pPr>
       <ns0:r>
@@ -6225,7 +6579,7 @@
         <ns0:pStyle ns0:val="Compact"/>
         <ns0:numPr>
           <ns0:ilvl ns0:val="0"/>
-          <ns0:numId ns0:val="1018"/>
+          <ns0:numId ns0:val="1019"/>
         </ns0:numPr>
       </ns0:pPr>
       <ns0:r>
@@ -6247,7 +6601,7 @@
         <ns0:pStyle ns0:val="Compact"/>
         <ns0:numPr>
           <ns0:ilvl ns0:val="0"/>
-          <ns0:numId ns0:val="1018"/>
+          <ns0:numId ns0:val="1019"/>
         </ns0:numPr>
       </ns0:pPr>
       <ns0:r>
@@ -6291,7 +6645,7 @@
         <ns0:pStyle ns0:val="Compact"/>
         <ns0:numPr>
           <ns0:ilvl ns0:val="0"/>
-          <ns0:numId ns0:val="1019"/>
+          <ns0:numId ns0:val="1020"/>
         </ns0:numPr>
       </ns0:pPr>
       <ns0:r>
@@ -6319,7 +6673,7 @@
         <ns0:pStyle ns0:val="Compact"/>
         <ns0:numPr>
           <ns0:ilvl ns0:val="0"/>
-          <ns0:numId ns0:val="1019"/>
+          <ns0:numId ns0:val="1020"/>
         </ns0:numPr>
       </ns0:pPr>
       <ns0:r>
@@ -6393,7 +6747,7 @@
         <ns0:pStyle ns0:val="Compact"/>
         <ns0:numPr>
           <ns0:ilvl ns0:val="0"/>
-          <ns0:numId ns0:val="1020"/>
+          <ns0:numId ns0:val="1021"/>
         </ns0:numPr>
       </ns0:pPr>
       <ns0:r>
@@ -6415,7 +6769,7 @@
         <ns0:pStyle ns0:val="Compact"/>
         <ns0:numPr>
           <ns0:ilvl ns0:val="0"/>
-          <ns0:numId ns0:val="1020"/>
+          <ns0:numId ns0:val="1021"/>
         </ns0:numPr>
       </ns0:pPr>
       <ns0:r>
@@ -6437,7 +6791,7 @@
         <ns0:pStyle ns0:val="Compact"/>
         <ns0:numPr>
           <ns0:ilvl ns0:val="0"/>
-          <ns0:numId ns0:val="1020"/>
+          <ns0:numId ns0:val="1021"/>
         </ns0:numPr>
       </ns0:pPr>
       <ns0:r>
@@ -6459,7 +6813,7 @@
         <ns0:pStyle ns0:val="Compact"/>
         <ns0:numPr>
           <ns0:ilvl ns0:val="0"/>
-          <ns0:numId ns0:val="1020"/>
+          <ns0:numId ns0:val="1021"/>
         </ns0:numPr>
       </ns0:pPr>
       <ns0:r>
@@ -6481,7 +6835,7 @@
         <ns0:pStyle ns0:val="Compact"/>
         <ns0:numPr>
           <ns0:ilvl ns0:val="0"/>
-          <ns0:numId ns0:val="1020"/>
+          <ns0:numId ns0:val="1021"/>
         </ns0:numPr>
       </ns0:pPr>
       <ns0:r>
@@ -6503,7 +6857,7 @@
         <ns0:pStyle ns0:val="Compact"/>
         <ns0:numPr>
           <ns0:ilvl ns0:val="0"/>
-          <ns0:numId ns0:val="1020"/>
+          <ns0:numId ns0:val="1021"/>
         </ns0:numPr>
       </ns0:pPr>
       <ns0:r>
@@ -6921,7 +7275,7 @@
         <ns0:pStyle ns0:val="Compact"/>
         <ns0:numPr>
           <ns0:ilvl ns0:val="0"/>
-          <ns0:numId ns0:val="1021"/>
+          <ns0:numId ns0:val="1022"/>
         </ns0:numPr>
       </ns0:pPr>
       <ns0:r>
@@ -6949,7 +7303,7 @@
         <ns0:pStyle ns0:val="Compact"/>
         <ns0:numPr>
           <ns0:ilvl ns0:val="0"/>
-          <ns0:numId ns0:val="1021"/>
+          <ns0:numId ns0:val="1022"/>
         </ns0:numPr>
       </ns0:pPr>
       <ns0:r>
@@ -6968,7 +7322,7 @@
         <ns0:pStyle ns0:val="Compact"/>
         <ns0:numPr>
           <ns0:ilvl ns0:val="0"/>
-          <ns0:numId ns0:val="1021"/>
+          <ns0:numId ns0:val="1022"/>
         </ns0:numPr>
       </ns0:pPr>
       <ns0:r>
@@ -6987,7 +7341,7 @@
         <ns0:pStyle ns0:val="Compact"/>
         <ns0:numPr>
           <ns0:ilvl ns0:val="0"/>
-          <ns0:numId ns0:val="1021"/>
+          <ns0:numId ns0:val="1022"/>
         </ns0:numPr>
       </ns0:pPr>
       <ns0:r>
@@ -7006,7 +7360,7 @@
         <ns0:pStyle ns0:val="Compact"/>
         <ns0:numPr>
           <ns0:ilvl ns0:val="0"/>
-          <ns0:numId ns0:val="1021"/>
+          <ns0:numId ns0:val="1022"/>
         </ns0:numPr>
       </ns0:pPr>
       <ns0:r>
@@ -8080,7 +8434,7 @@
         <ns0:pStyle ns0:val="Compact"/>
         <ns0:numPr>
           <ns0:ilvl ns0:val="0"/>
-          <ns0:numId ns0:val="1022"/>
+          <ns0:numId ns0:val="1023"/>
         </ns0:numPr>
       </ns0:pPr>
       <ns0:r>
@@ -8552,7 +8906,7 @@
         <ns0:pStyle ns0:val="Compact"/>
         <ns0:numPr>
           <ns0:ilvl ns0:val="0"/>
-          <ns0:numId ns0:val="1023"/>
+          <ns0:numId ns0:val="1024"/>
         </ns0:numPr>
       </ns0:pPr>
       <ns0:r>
@@ -8580,7 +8934,7 @@
         <ns0:pStyle ns0:val="Compact"/>
         <ns0:numPr>
           <ns0:ilvl ns0:val="0"/>
-          <ns0:numId ns0:val="1023"/>
+          <ns0:numId ns0:val="1024"/>
         </ns0:numPr>
       </ns0:pPr>
       <ns0:r>
@@ -8602,7 +8956,7 @@
         <ns0:pStyle ns0:val="Compact"/>
         <ns0:numPr>
           <ns0:ilvl ns0:val="0"/>
-          <ns0:numId ns0:val="1023"/>
+          <ns0:numId ns0:val="1024"/>
         </ns0:numPr>
       </ns0:pPr>
       <ns0:r>
@@ -8624,7 +8978,7 @@
         <ns0:pStyle ns0:val="Compact"/>
         <ns0:numPr>
           <ns0:ilvl ns0:val="0"/>
-          <ns0:numId ns0:val="1023"/>
+          <ns0:numId ns0:val="1024"/>
         </ns0:numPr>
       </ns0:pPr>
       <ns0:r>
@@ -8646,7 +9000,7 @@
         <ns0:pStyle ns0:val="Compact"/>
         <ns0:numPr>
           <ns0:ilvl ns0:val="0"/>
-          <ns0:numId ns0:val="1023"/>
+          <ns0:numId ns0:val="1024"/>
         </ns0:numPr>
       </ns0:pPr>
       <ns0:r>
@@ -10352,7 +10706,7 @@
         <ns0:pStyle ns0:val="Compact"/>
         <ns0:numPr>
           <ns0:ilvl ns0:val="0"/>
-          <ns0:numId ns0:val="1024"/>
+          <ns0:numId ns0:val="1025"/>
         </ns0:numPr>
       </ns0:pPr>
       <ns0:r>
@@ -10984,7 +11338,7 @@
         <ns0:pStyle ns0:val="Compact"/>
         <ns0:numPr>
           <ns0:ilvl ns0:val="0"/>
-          <ns0:numId ns0:val="1025"/>
+          <ns0:numId ns0:val="1026"/>
         </ns0:numPr>
       </ns0:pPr>
       <ns0:r>
@@ -11012,7 +11366,7 @@
         <ns0:pStyle ns0:val="Compact"/>
         <ns0:numPr>
           <ns0:ilvl ns0:val="0"/>
-          <ns0:numId ns0:val="1025"/>
+          <ns0:numId ns0:val="1026"/>
         </ns0:numPr>
       </ns0:pPr>
       <ns0:r>
@@ -11047,7 +11401,7 @@
         <ns0:pStyle ns0:val="Compact"/>
         <ns0:numPr>
           <ns0:ilvl ns0:val="0"/>
-          <ns0:numId ns0:val="1025"/>
+          <ns0:numId ns0:val="1026"/>
         </ns0:numPr>
       </ns0:pPr>
       <ns0:r>
@@ -11104,7 +11458,7 @@
         <ns0:pStyle ns0:val="Compact"/>
         <ns0:numPr>
           <ns0:ilvl ns0:val="0"/>
-          <ns0:numId ns0:val="1025"/>
+          <ns0:numId ns0:val="1026"/>
         </ns0:numPr>
       </ns0:pPr>
       <ns0:r>
@@ -11243,7 +11597,7 @@
       <ns0:pPr>
         <ns0:numPr>
           <ns0:ilvl ns0:val="0"/>
-          <ns0:numId ns0:val="1026"/>
+          <ns0:numId ns0:val="1027"/>
         </ns0:numPr>
       </ns0:pPr>
       <ns0:r>
@@ -11254,7 +11608,7 @@
       <ns0:pPr>
         <ns0:numPr>
           <ns0:ilvl ns0:val="0"/>
-          <ns0:numId ns0:val="1026"/>
+          <ns0:numId ns0:val="1027"/>
         </ns0:numPr>
       </ns0:pPr>
       <ns0:r>
@@ -11265,7 +11619,7 @@
       <ns0:pPr>
         <ns0:numPr>
           <ns0:ilvl ns0:val="0"/>
-          <ns0:numId ns0:val="1026"/>
+          <ns0:numId ns0:val="1027"/>
         </ns0:numPr>
       </ns0:pPr>
       <ns0:r>
@@ -11391,7 +11745,7 @@
       <ns0:pPr>
         <ns0:numPr>
           <ns0:ilvl ns0:val="0"/>
-          <ns0:numId ns0:val="1027"/>
+          <ns0:numId ns0:val="1028"/>
         </ns0:numPr>
       </ns0:pPr>
       <ns0:r>
@@ -11402,7 +11756,7 @@
       <ns0:pPr>
         <ns0:numPr>
           <ns0:ilvl ns0:val="0"/>
-          <ns0:numId ns0:val="1027"/>
+          <ns0:numId ns0:val="1028"/>
         </ns0:numPr>
       </ns0:pPr>
       <ns0:r>
@@ -11413,7 +11767,7 @@
       <ns0:pPr>
         <ns0:numPr>
           <ns0:ilvl ns0:val="0"/>
-          <ns0:numId ns0:val="1027"/>
+          <ns0:numId ns0:val="1028"/>
         </ns0:numPr>
       </ns0:pPr>
       <ns0:r>
@@ -11434,7 +11788,7 @@
       <ns0:pPr>
         <ns0:numPr>
           <ns0:ilvl ns0:val="0"/>
-          <ns0:numId ns0:val="1028"/>
+          <ns0:numId ns0:val="1029"/>
         </ns0:numPr>
       </ns0:pPr>
       <ns0:r>
@@ -11445,7 +11799,7 @@
       <ns0:pPr>
         <ns0:numPr>
           <ns0:ilvl ns0:val="0"/>
-          <ns0:numId ns0:val="1028"/>
+          <ns0:numId ns0:val="1029"/>
         </ns0:numPr>
       </ns0:pPr>
       <ns0:r>
@@ -11456,7 +11810,7 @@
       <ns0:pPr>
         <ns0:numPr>
           <ns0:ilvl ns0:val="0"/>
-          <ns0:numId ns0:val="1028"/>
+          <ns0:numId ns0:val="1029"/>
         </ns0:numPr>
       </ns0:pPr>
       <ns0:r>
@@ -11467,7 +11821,7 @@
       <ns0:pPr>
         <ns0:numPr>
           <ns0:ilvl ns0:val="0"/>
-          <ns0:numId ns0:val="1028"/>
+          <ns0:numId ns0:val="1029"/>
         </ns0:numPr>
       </ns0:pPr>
       <ns0:r>
@@ -11488,7 +11842,7 @@
       <ns0:pPr>
         <ns0:numPr>
           <ns0:ilvl ns0:val="0"/>
-          <ns0:numId ns0:val="1029"/>
+          <ns0:numId ns0:val="1030"/>
         </ns0:numPr>
       </ns0:pPr>
       <ns0:r>
@@ -11499,7 +11853,7 @@
       <ns0:pPr>
         <ns0:numPr>
           <ns0:ilvl ns0:val="0"/>
-          <ns0:numId ns0:val="1029"/>
+          <ns0:numId ns0:val="1030"/>
         </ns0:numPr>
       </ns0:pPr>
       <ns0:r>
@@ -11510,7 +11864,7 @@
       <ns0:pPr>
         <ns0:numPr>
           <ns0:ilvl ns0:val="0"/>
-          <ns0:numId ns0:val="1029"/>
+          <ns0:numId ns0:val="1030"/>
         </ns0:numPr>
       </ns0:pPr>
       <ns0:r>
@@ -11521,7 +11875,7 @@
       <ns0:pPr>
         <ns0:numPr>
           <ns0:ilvl ns0:val="0"/>
-          <ns0:numId ns0:val="1029"/>
+          <ns0:numId ns0:val="1030"/>
         </ns0:numPr>
       </ns0:pPr>
       <ns0:r>
@@ -11543,7 +11897,7 @@
         <ns0:pStyle ns0:val="Compact"/>
         <ns0:numPr>
           <ns0:ilvl ns0:val="0"/>
-          <ns0:numId ns0:val="1030"/>
+          <ns0:numId ns0:val="1031"/>
         </ns0:numPr>
       </ns0:pPr>
       <ns0:r>
@@ -11574,7 +11928,7 @@
       <ns0:pPr>
         <ns0:numPr>
           <ns0:ilvl ns0:val="0"/>
-          <ns0:numId ns0:val="1031"/>
+          <ns0:numId ns0:val="1032"/>
         </ns0:numPr>
       </ns0:pPr>
       <ns0:r>
@@ -11585,7 +11939,7 @@
       <ns0:pPr>
         <ns0:numPr>
           <ns0:ilvl ns0:val="0"/>
-          <ns0:numId ns0:val="1031"/>
+          <ns0:numId ns0:val="1032"/>
         </ns0:numPr>
       </ns0:pPr>
       <ns0:r>
@@ -11596,7 +11950,7 @@
       <ns0:pPr>
         <ns0:numPr>
           <ns0:ilvl ns0:val="0"/>
-          <ns0:numId ns0:val="1031"/>
+          <ns0:numId ns0:val="1032"/>
         </ns0:numPr>
       </ns0:pPr>
       <ns0:r>
@@ -11617,7 +11971,7 @@
       <ns0:pPr>
         <ns0:numPr>
           <ns0:ilvl ns0:val="0"/>
-          <ns0:numId ns0:val="1032"/>
+          <ns0:numId ns0:val="1033"/>
         </ns0:numPr>
       </ns0:pPr>
       <ns0:r>
@@ -11628,7 +11982,7 @@
       <ns0:pPr>
         <ns0:numPr>
           <ns0:ilvl ns0:val="0"/>
-          <ns0:numId ns0:val="1032"/>
+          <ns0:numId ns0:val="1033"/>
         </ns0:numPr>
       </ns0:pPr>
       <ns0:r>
@@ -11639,7 +11993,7 @@
       <ns0:pPr>
         <ns0:numPr>
           <ns0:ilvl ns0:val="0"/>
-          <ns0:numId ns0:val="1032"/>
+          <ns0:numId ns0:val="1033"/>
         </ns0:numPr>
       </ns0:pPr>
       <ns0:r>
@@ -11650,7 +12004,7 @@
       <ns0:pPr>
         <ns0:numPr>
           <ns0:ilvl ns0:val="0"/>
-          <ns0:numId ns0:val="1032"/>
+          <ns0:numId ns0:val="1033"/>
         </ns0:numPr>
       </ns0:pPr>
       <ns0:r>
@@ -11672,7 +12026,7 @@
         <ns0:pStyle ns0:val="Compact"/>
         <ns0:numPr>
           <ns0:ilvl ns0:val="0"/>
-          <ns0:numId ns0:val="1033"/>
+          <ns0:numId ns0:val="1034"/>
         </ns0:numPr>
       </ns0:pPr>
       <ns0:r>
@@ -11869,7 +12223,7 @@
         <ns0:pStyle ns0:val="Compact"/>
         <ns0:numPr>
           <ns0:ilvl ns0:val="0"/>
-          <ns0:numId ns0:val="1034"/>
+          <ns0:numId ns0:val="1035"/>
         </ns0:numPr>
       </ns0:pPr>
       <ns0:r>
@@ -11913,7 +12267,7 @@
         <ns0:pStyle ns0:val="Compact"/>
         <ns0:numPr>
           <ns0:ilvl ns0:val="0"/>
-          <ns0:numId ns0:val="1034"/>
+          <ns0:numId ns0:val="1035"/>
         </ns0:numPr>
       </ns0:pPr>
       <ns0:r>
@@ -11957,7 +12311,7 @@
         <ns0:pStyle ns0:val="Compact"/>
         <ns0:numPr>
           <ns0:ilvl ns0:val="0"/>
-          <ns0:numId ns0:val="1034"/>
+          <ns0:numId ns0:val="1035"/>
         </ns0:numPr>
       </ns0:pPr>
       <ns0:r>
@@ -12146,7 +12500,7 @@
         <ns0:pStyle ns0:val="Compact"/>
         <ns0:numPr>
           <ns0:ilvl ns0:val="0"/>
-          <ns0:numId ns0:val="1035"/>
+          <ns0:numId ns0:val="1036"/>
         </ns0:numPr>
       </ns0:pPr>
       <ns0:r>
@@ -12168,7 +12522,7 @@
         <ns0:pStyle ns0:val="Compact"/>
         <ns0:numPr>
           <ns0:ilvl ns0:val="0"/>
-          <ns0:numId ns0:val="1035"/>
+          <ns0:numId ns0:val="1036"/>
         </ns0:numPr>
       </ns0:pPr>
       <ns0:r>
@@ -12190,7 +12544,7 @@
         <ns0:pStyle ns0:val="Compact"/>
         <ns0:numPr>
           <ns0:ilvl ns0:val="0"/>
-          <ns0:numId ns0:val="1035"/>
+          <ns0:numId ns0:val="1036"/>
         </ns0:numPr>
       </ns0:pPr>
       <ns0:r>
@@ -12212,7 +12566,7 @@
         <ns0:pStyle ns0:val="Compact"/>
         <ns0:numPr>
           <ns0:ilvl ns0:val="0"/>
-          <ns0:numId ns0:val="1035"/>
+          <ns0:numId ns0:val="1036"/>
         </ns0:numPr>
       </ns0:pPr>
       <ns0:r>
@@ -12234,7 +12588,7 @@
         <ns0:pStyle ns0:val="Compact"/>
         <ns0:numPr>
           <ns0:ilvl ns0:val="0"/>
-          <ns0:numId ns0:val="1035"/>
+          <ns0:numId ns0:val="1036"/>
         </ns0:numPr>
       </ns0:pPr>
       <ns0:r>
@@ -13276,7 +13630,7 @@
         <ns0:pStyle ns0:val="Compact"/>
         <ns0:numPr>
           <ns0:ilvl ns0:val="0"/>
-          <ns0:numId ns0:val="1036"/>
+          <ns0:numId ns0:val="1037"/>
         </ns0:numPr>
       </ns0:pPr>
       <ns0:r>
@@ -13298,7 +13652,7 @@
         <ns0:pStyle ns0:val="Compact"/>
         <ns0:numPr>
           <ns0:ilvl ns0:val="0"/>
-          <ns0:numId ns0:val="1036"/>
+          <ns0:numId ns0:val="1037"/>
         </ns0:numPr>
       </ns0:pPr>
       <ns0:r>
@@ -13320,7 +13674,7 @@
         <ns0:pStyle ns0:val="Compact"/>
         <ns0:numPr>
           <ns0:ilvl ns0:val="0"/>
-          <ns0:numId ns0:val="1036"/>
+          <ns0:numId ns0:val="1037"/>
         </ns0:numPr>
       </ns0:pPr>
       <ns0:r>
@@ -14279,7 +14633,7 @@
         <ns0:pStyle ns0:val="Compact"/>
         <ns0:numPr>
           <ns0:ilvl ns0:val="0"/>
-          <ns0:numId ns0:val="1037"/>
+          <ns0:numId ns0:val="1038"/>
         </ns0:numPr>
       </ns0:pPr>
       <ns0:r>
@@ -14878,7 +15232,7 @@
         <ns0:pStyle ns0:val="Compact"/>
         <ns0:numPr>
           <ns0:ilvl ns0:val="0"/>
-          <ns0:numId ns0:val="1038"/>
+          <ns0:numId ns0:val="1039"/>
         </ns0:numPr>
       </ns0:pPr>
       <ns0:r>
@@ -14890,7 +15244,7 @@
         <ns0:pStyle ns0:val="Compact"/>
         <ns0:numPr>
           <ns0:ilvl ns0:val="0"/>
-          <ns0:numId ns0:val="1038"/>
+          <ns0:numId ns0:val="1039"/>
         </ns0:numPr>
       </ns0:pPr>
       <ns0:r>
@@ -14902,7 +15256,7 @@
         <ns0:pStyle ns0:val="Compact"/>
         <ns0:numPr>
           <ns0:ilvl ns0:val="0"/>
-          <ns0:numId ns0:val="1038"/>
+          <ns0:numId ns0:val="1039"/>
         </ns0:numPr>
       </ns0:pPr>
       <ns0:r>
@@ -14924,7 +15278,7 @@
         <ns0:pStyle ns0:val="Compact"/>
         <ns0:numPr>
           <ns0:ilvl ns0:val="0"/>
-          <ns0:numId ns0:val="1038"/>
+          <ns0:numId ns0:val="1039"/>
         </ns0:numPr>
       </ns0:pPr>
       <ns0:r>
@@ -14946,7 +15300,7 @@
         <ns0:pStyle ns0:val="Compact"/>
         <ns0:numPr>
           <ns0:ilvl ns0:val="0"/>
-          <ns0:numId ns0:val="1038"/>
+          <ns0:numId ns0:val="1039"/>
         </ns0:numPr>
       </ns0:pPr>
       <ns0:r>
@@ -14990,7 +15344,7 @@
         <ns0:pStyle ns0:val="Compact"/>
         <ns0:numPr>
           <ns0:ilvl ns0:val="0"/>
-          <ns0:numId ns0:val="1039"/>
+          <ns0:numId ns0:val="1040"/>
         </ns0:numPr>
       </ns0:pPr>
       <ns0:r>
@@ -15012,7 +15366,7 @@
         <ns0:pStyle ns0:val="Compact"/>
         <ns0:numPr>
           <ns0:ilvl ns0:val="0"/>
-          <ns0:numId ns0:val="1039"/>
+          <ns0:numId ns0:val="1040"/>
         </ns0:numPr>
       </ns0:pPr>
       <ns0:r>
@@ -15034,7 +15388,7 @@
         <ns0:pStyle ns0:val="Compact"/>
         <ns0:numPr>
           <ns0:ilvl ns0:val="0"/>
-          <ns0:numId ns0:val="1039"/>
+          <ns0:numId ns0:val="1040"/>
         </ns0:numPr>
       </ns0:pPr>
       <ns0:r>
@@ -15234,7 +15588,7 @@
         <ns0:pStyle ns0:val="Compact"/>
         <ns0:numPr>
           <ns0:ilvl ns0:val="0"/>
-          <ns0:numId ns0:val="1040"/>
+          <ns0:numId ns0:val="1041"/>
         </ns0:numPr>
       </ns0:pPr>
       <ns0:r>
@@ -15253,7 +15607,7 @@
         <ns0:pStyle ns0:val="Compact"/>
         <ns0:numPr>
           <ns0:ilvl ns0:val="0"/>
-          <ns0:numId ns0:val="1040"/>
+          <ns0:numId ns0:val="1041"/>
         </ns0:numPr>
       </ns0:pPr>
       <ns0:r>
@@ -15272,7 +15626,7 @@
         <ns0:pStyle ns0:val="Compact"/>
         <ns0:numPr>
           <ns0:ilvl ns0:val="0"/>
-          <ns0:numId ns0:val="1040"/>
+          <ns0:numId ns0:val="1041"/>
         </ns0:numPr>
       </ns0:pPr>
       <ns0:r>
@@ -15291,7 +15645,7 @@
         <ns0:pStyle ns0:val="Compact"/>
         <ns0:numPr>
           <ns0:ilvl ns0:val="1"/>
-          <ns0:numId ns0:val="1041"/>
+          <ns0:numId ns0:val="1042"/>
         </ns0:numPr>
       </ns0:pPr>
       <ns0:r>
@@ -15303,7 +15657,7 @@
         <ns0:pStyle ns0:val="Compact"/>
         <ns0:numPr>
           <ns0:ilvl ns0:val="1"/>
-          <ns0:numId ns0:val="1041"/>
+          <ns0:numId ns0:val="1042"/>
         </ns0:numPr>
       </ns0:pPr>
       <ns0:r>
@@ -15315,7 +15669,7 @@
         <ns0:pStyle ns0:val="Compact"/>
         <ns0:numPr>
           <ns0:ilvl ns0:val="1"/>
-          <ns0:numId ns0:val="1041"/>
+          <ns0:numId ns0:val="1042"/>
         </ns0:numPr>
       </ns0:pPr>
       <ns0:r>
@@ -15327,7 +15681,7 @@
         <ns0:pStyle ns0:val="Compact"/>
         <ns0:numPr>
           <ns0:ilvl ns0:val="1"/>
-          <ns0:numId ns0:val="1041"/>
+          <ns0:numId ns0:val="1042"/>
         </ns0:numPr>
       </ns0:pPr>
       <ns0:r>
@@ -15339,7 +15693,7 @@
         <ns0:pStyle ns0:val="Compact"/>
         <ns0:numPr>
           <ns0:ilvl ns0:val="1"/>
-          <ns0:numId ns0:val="1041"/>
+          <ns0:numId ns0:val="1042"/>
         </ns0:numPr>
       </ns0:pPr>
       <ns0:r>
@@ -15969,7 +16323,7 @@
         <ns0:pStyle ns0:val="Compact"/>
         <ns0:numPr>
           <ns0:ilvl ns0:val="0"/>
-          <ns0:numId ns0:val="1042"/>
+          <ns0:numId ns0:val="1043"/>
         </ns0:numPr>
       </ns0:pPr>
       <ns0:r>
@@ -15999,7 +16353,7 @@
         <ns0:pStyle ns0:val="Compact"/>
         <ns0:numPr>
           <ns0:ilvl ns0:val="0"/>
-          <ns0:numId ns0:val="1042"/>
+          <ns0:numId ns0:val="1043"/>
         </ns0:numPr>
       </ns0:pPr>
       <ns0:r>
@@ -16029,7 +16383,7 @@
         <ns0:pStyle ns0:val="Compact"/>
         <ns0:numPr>
           <ns0:ilvl ns0:val="0"/>
-          <ns0:numId ns0:val="1042"/>
+          <ns0:numId ns0:val="1043"/>
         </ns0:numPr>
       </ns0:pPr>
       <ns0:r>
@@ -16059,7 +16413,7 @@
         <ns0:pStyle ns0:val="Compact"/>
         <ns0:numPr>
           <ns0:ilvl ns0:val="0"/>
-          <ns0:numId ns0:val="1042"/>
+          <ns0:numId ns0:val="1043"/>
         </ns0:numPr>
       </ns0:pPr>
       <ns0:r>
@@ -16089,7 +16443,7 @@
         <ns0:pStyle ns0:val="Compact"/>
         <ns0:numPr>
           <ns0:ilvl ns0:val="0"/>
-          <ns0:numId ns0:val="1042"/>
+          <ns0:numId ns0:val="1043"/>
         </ns0:numPr>
       </ns0:pPr>
       <ns0:r>
@@ -16119,7 +16473,7 @@
         <ns0:pStyle ns0:val="Compact"/>
         <ns0:numPr>
           <ns0:ilvl ns0:val="0"/>
-          <ns0:numId ns0:val="1042"/>
+          <ns0:numId ns0:val="1043"/>
         </ns0:numPr>
       </ns0:pPr>
       <ns0:r>
@@ -16251,7 +16605,7 @@
         <ns0:pStyle ns0:val="Compact"/>
         <ns0:numPr>
           <ns0:ilvl ns0:val="0"/>
-          <ns0:numId ns0:val="1043"/>
+          <ns0:numId ns0:val="1044"/>
         </ns0:numPr>
       </ns0:pPr>
       <ns0:r>
@@ -16926,7 +17280,7 @@
         <ns0:pStyle ns0:val="Compact"/>
         <ns0:numPr>
           <ns0:ilvl ns0:val="0"/>
-          <ns0:numId ns0:val="1044"/>
+          <ns0:numId ns0:val="1045"/>
         </ns0:numPr>
       </ns0:pPr>
       <ns0:r>
@@ -16954,7 +17308,7 @@
         <ns0:pStyle ns0:val="Compact"/>
         <ns0:numPr>
           <ns0:ilvl ns0:val="0"/>
-          <ns0:numId ns0:val="1044"/>
+          <ns0:numId ns0:val="1045"/>
         </ns0:numPr>
       </ns0:pPr>
       <ns0:r>
@@ -16982,7 +17336,7 @@
         <ns0:pStyle ns0:val="Compact"/>
         <ns0:numPr>
           <ns0:ilvl ns0:val="0"/>
-          <ns0:numId ns0:val="1044"/>
+          <ns0:numId ns0:val="1045"/>
         </ns0:numPr>
       </ns0:pPr>
       <ns0:r>
@@ -17032,7 +17386,7 @@
         <ns0:pStyle ns0:val="Compact"/>
         <ns0:numPr>
           <ns0:ilvl ns0:val="0"/>
-          <ns0:numId ns0:val="1045"/>
+          <ns0:numId ns0:val="1046"/>
         </ns0:numPr>
       </ns0:pPr>
       <ns0:r>
@@ -17044,7 +17398,7 @@
         <ns0:pStyle ns0:val="Compact"/>
         <ns0:numPr>
           <ns0:ilvl ns0:val="0"/>
-          <ns0:numId ns0:val="1045"/>
+          <ns0:numId ns0:val="1046"/>
         </ns0:numPr>
       </ns0:pPr>
       <ns0:r>
@@ -17056,7 +17410,7 @@
         <ns0:pStyle ns0:val="Compact"/>
         <ns0:numPr>
           <ns0:ilvl ns0:val="0"/>
-          <ns0:numId ns0:val="1045"/>
+          <ns0:numId ns0:val="1046"/>
         </ns0:numPr>
       </ns0:pPr>
       <ns0:r>
@@ -17090,7 +17444,7 @@
         <ns0:pStyle ns0:val="Compact"/>
         <ns0:numPr>
           <ns0:ilvl ns0:val="0"/>
-          <ns0:numId ns0:val="1046"/>
+          <ns0:numId ns0:val="1047"/>
         </ns0:numPr>
       </ns0:pPr>
       <ns0:r>
@@ -17112,7 +17466,7 @@
         <ns0:pStyle ns0:val="Compact"/>
         <ns0:numPr>
           <ns0:ilvl ns0:val="0"/>
-          <ns0:numId ns0:val="1046"/>
+          <ns0:numId ns0:val="1047"/>
         </ns0:numPr>
       </ns0:pPr>
       <ns0:r>
@@ -17134,7 +17488,7 @@
         <ns0:pStyle ns0:val="Compact"/>
         <ns0:numPr>
           <ns0:ilvl ns0:val="0"/>
-          <ns0:numId ns0:val="1046"/>
+          <ns0:numId ns0:val="1047"/>
         </ns0:numPr>
       </ns0:pPr>
       <ns0:r>
@@ -18359,7 +18713,7 @@
         <ns0:pStyle ns0:val="Compact"/>
         <ns0:numPr>
           <ns0:ilvl ns0:val="0"/>
-          <ns0:numId ns0:val="1047"/>
+          <ns0:numId ns0:val="1048"/>
         </ns0:numPr>
       </ns0:pPr>
       <ns0:r>
@@ -18381,7 +18735,7 @@
         <ns0:pStyle ns0:val="Compact"/>
         <ns0:numPr>
           <ns0:ilvl ns0:val="0"/>
-          <ns0:numId ns0:val="1047"/>
+          <ns0:numId ns0:val="1048"/>
         </ns0:numPr>
       </ns0:pPr>
       <ns0:r>
@@ -18403,7 +18757,7 @@
         <ns0:pStyle ns0:val="Compact"/>
         <ns0:numPr>
           <ns0:ilvl ns0:val="0"/>
-          <ns0:numId ns0:val="1047"/>
+          <ns0:numId ns0:val="1048"/>
         </ns0:numPr>
       </ns0:pPr>
       <ns0:r>
@@ -18425,7 +18779,7 @@
         <ns0:pStyle ns0:val="Compact"/>
         <ns0:numPr>
           <ns0:ilvl ns0:val="0"/>
-          <ns0:numId ns0:val="1047"/>
+          <ns0:numId ns0:val="1048"/>
         </ns0:numPr>
       </ns0:pPr>
       <ns0:r>
@@ -18749,7 +19103,7 @@
         <ns0:pStyle ns0:val="Compact"/>
         <ns0:numPr>
           <ns0:ilvl ns0:val="0"/>
-          <ns0:numId ns0:val="1048"/>
+          <ns0:numId ns0:val="1049"/>
         </ns0:numPr>
       </ns0:pPr>
       <ns0:r>
@@ -18786,7 +19140,7 @@
         <ns0:pStyle ns0:val="Compact"/>
         <ns0:numPr>
           <ns0:ilvl ns0:val="0"/>
-          <ns0:numId ns0:val="1048"/>
+          <ns0:numId ns0:val="1049"/>
         </ns0:numPr>
       </ns0:pPr>
       <ns0:r>
@@ -19197,7 +19551,7 @@
         <ns0:pStyle ns0:val="Compact"/>
         <ns0:numPr>
           <ns0:ilvl ns0:val="0"/>
-          <ns0:numId ns0:val="1049"/>
+          <ns0:numId ns0:val="1050"/>
         </ns0:numPr>
       </ns0:pPr>
       <ns0:r>
@@ -19227,7 +19581,7 @@
         <ns0:pStyle ns0:val="Compact"/>
         <ns0:numPr>
           <ns0:ilvl ns0:val="0"/>
-          <ns0:numId ns0:val="1049"/>
+          <ns0:numId ns0:val="1050"/>
         </ns0:numPr>
       </ns0:pPr>
       <ns0:r>
@@ -19276,7 +19630,7 @@
         <ns0:pStyle ns0:val="Compact"/>
         <ns0:numPr>
           <ns0:ilvl ns0:val="0"/>
-          <ns0:numId ns0:val="1049"/>
+          <ns0:numId ns0:val="1050"/>
         </ns0:numPr>
       </ns0:pPr>
       <ns0:r>
@@ -19306,7 +19660,7 @@
         <ns0:pStyle ns0:val="Compact"/>
         <ns0:numPr>
           <ns0:ilvl ns0:val="0"/>
-          <ns0:numId ns0:val="1049"/>
+          <ns0:numId ns0:val="1050"/>
         </ns0:numPr>
       </ns0:pPr>
       <ns0:r>
@@ -19336,7 +19690,7 @@
         <ns0:pStyle ns0:val="Compact"/>
         <ns0:numPr>
           <ns0:ilvl ns0:val="0"/>
-          <ns0:numId ns0:val="1049"/>
+          <ns0:numId ns0:val="1050"/>
         </ns0:numPr>
       </ns0:pPr>
       <ns0:r>
@@ -19366,7 +19720,7 @@
         <ns0:pStyle ns0:val="Compact"/>
         <ns0:numPr>
           <ns0:ilvl ns0:val="0"/>
-          <ns0:numId ns0:val="1049"/>
+          <ns0:numId ns0:val="1050"/>
         </ns0:numPr>
       </ns0:pPr>
       <ns0:r>
@@ -19396,7 +19750,7 @@
         <ns0:pStyle ns0:val="Compact"/>
         <ns0:numPr>
           <ns0:ilvl ns0:val="0"/>
-          <ns0:numId ns0:val="1049"/>
+          <ns0:numId ns0:val="1050"/>
         </ns0:numPr>
       </ns0:pPr>
       <ns0:r>
@@ -19528,7 +19882,7 @@
         <ns0:pStyle ns0:val="Compact"/>
         <ns0:numPr>
           <ns0:ilvl ns0:val="0"/>
-          <ns0:numId ns0:val="1050"/>
+          <ns0:numId ns0:val="1051"/>
         </ns0:numPr>
       </ns0:pPr>
       <ns0:r>
@@ -20355,7 +20709,7 @@
         <ns0:pStyle ns0:val="Compact"/>
         <ns0:numPr>
           <ns0:ilvl ns0:val="0"/>
-          <ns0:numId ns0:val="1051"/>
+          <ns0:numId ns0:val="1052"/>
         </ns0:numPr>
       </ns0:pPr>
       <ns0:r>
@@ -20383,7 +20737,7 @@
         <ns0:pStyle ns0:val="Compact"/>
         <ns0:numPr>
           <ns0:ilvl ns0:val="0"/>
-          <ns0:numId ns0:val="1051"/>
+          <ns0:numId ns0:val="1052"/>
         </ns0:numPr>
       </ns0:pPr>
       <ns0:r>
@@ -20424,7 +20778,7 @@
         <ns0:pStyle ns0:val="Compact"/>
         <ns0:numPr>
           <ns0:ilvl ns0:val="0"/>
-          <ns0:numId ns0:val="1051"/>
+          <ns0:numId ns0:val="1052"/>
         </ns0:numPr>
       </ns0:pPr>
       <ns0:r>
@@ -20446,7 +20800,7 @@
         <ns0:pStyle ns0:val="Compact"/>
         <ns0:numPr>
           <ns0:ilvl ns0:val="0"/>
-          <ns0:numId ns0:val="1051"/>
+          <ns0:numId ns0:val="1052"/>
         </ns0:numPr>
       </ns0:pPr>
       <ns0:r>
@@ -20468,7 +20822,7 @@
         <ns0:pStyle ns0:val="Compact"/>
         <ns0:numPr>
           <ns0:ilvl ns0:val="0"/>
-          <ns0:numId ns0:val="1051"/>
+          <ns0:numId ns0:val="1052"/>
         </ns0:numPr>
       </ns0:pPr>
       <ns0:r>
@@ -20502,7 +20856,7 @@
         <ns0:pStyle ns0:val="Compact"/>
         <ns0:numPr>
           <ns0:ilvl ns0:val="0"/>
-          <ns0:numId ns0:val="1052"/>
+          <ns0:numId ns0:val="1053"/>
         </ns0:numPr>
       </ns0:pPr>
       <ns0:r>
@@ -20514,7 +20868,7 @@
         <ns0:pStyle ns0:val="Compact"/>
         <ns0:numPr>
           <ns0:ilvl ns0:val="0"/>
-          <ns0:numId ns0:val="1052"/>
+          <ns0:numId ns0:val="1053"/>
         </ns0:numPr>
       </ns0:pPr>
       <ns0:r>
@@ -20536,7 +20890,7 @@
         <ns0:pStyle ns0:val="Compact"/>
         <ns0:numPr>
           <ns0:ilvl ns0:val="0"/>
-          <ns0:numId ns0:val="1052"/>
+          <ns0:numId ns0:val="1053"/>
         </ns0:numPr>
       </ns0:pPr>
       <ns0:r>
@@ -20558,7 +20912,7 @@
         <ns0:pStyle ns0:val="Compact"/>
         <ns0:numPr>
           <ns0:ilvl ns0:val="0"/>
-          <ns0:numId ns0:val="1052"/>
+          <ns0:numId ns0:val="1053"/>
         </ns0:numPr>
       </ns0:pPr>
       <ns0:r>
@@ -20602,7 +20956,7 @@
         <ns0:pStyle ns0:val="Compact"/>
         <ns0:numPr>
           <ns0:ilvl ns0:val="0"/>
-          <ns0:numId ns0:val="1053"/>
+          <ns0:numId ns0:val="1054"/>
         </ns0:numPr>
       </ns0:pPr>
       <ns0:r>
@@ -20624,7 +20978,7 @@
         <ns0:pStyle ns0:val="Compact"/>
         <ns0:numPr>
           <ns0:ilvl ns0:val="0"/>
-          <ns0:numId ns0:val="1053"/>
+          <ns0:numId ns0:val="1054"/>
         </ns0:numPr>
       </ns0:pPr>
       <ns0:r>
@@ -20636,7 +20990,7 @@
         <ns0:pStyle ns0:val="Compact"/>
         <ns0:numPr>
           <ns0:ilvl ns0:val="0"/>
-          <ns0:numId ns0:val="1053"/>
+          <ns0:numId ns0:val="1054"/>
         </ns0:numPr>
       </ns0:pPr>
       <ns0:r>
@@ -21748,7 +22102,7 @@
         <ns0:pStyle ns0:val="Compact"/>
         <ns0:numPr>
           <ns0:ilvl ns0:val="0"/>
-          <ns0:numId ns0:val="1054"/>
+          <ns0:numId ns0:val="1055"/>
         </ns0:numPr>
       </ns0:pPr>
       <ns0:r>
@@ -21770,7 +22124,7 @@
         <ns0:pStyle ns0:val="Compact"/>
         <ns0:numPr>
           <ns0:ilvl ns0:val="0"/>
-          <ns0:numId ns0:val="1054"/>
+          <ns0:numId ns0:val="1055"/>
         </ns0:numPr>
       </ns0:pPr>
       <ns0:r>
@@ -21792,7 +22146,7 @@
         <ns0:pStyle ns0:val="Compact"/>
         <ns0:numPr>
           <ns0:ilvl ns0:val="0"/>
-          <ns0:numId ns0:val="1054"/>
+          <ns0:numId ns0:val="1055"/>
         </ns0:numPr>
       </ns0:pPr>
       <ns0:r>
@@ -21814,7 +22168,7 @@
         <ns0:pStyle ns0:val="Compact"/>
         <ns0:numPr>
           <ns0:ilvl ns0:val="0"/>
-          <ns0:numId ns0:val="1054"/>
+          <ns0:numId ns0:val="1055"/>
         </ns0:numPr>
       </ns0:pPr>
       <ns0:r>
@@ -22197,7 +22551,7 @@
         <ns0:pStyle ns0:val="Compact"/>
         <ns0:numPr>
           <ns0:ilvl ns0:val="0"/>
-          <ns0:numId ns0:val="1055"/>
+          <ns0:numId ns0:val="1056"/>
         </ns0:numPr>
       </ns0:pPr>
       <ns0:r>
@@ -22227,7 +22581,7 @@
         <ns0:pStyle ns0:val="Compact"/>
         <ns0:numPr>
           <ns0:ilvl ns0:val="0"/>
-          <ns0:numId ns0:val="1055"/>
+          <ns0:numId ns0:val="1056"/>
         </ns0:numPr>
       </ns0:pPr>
       <ns0:r>
@@ -22257,7 +22611,7 @@
         <ns0:pStyle ns0:val="Compact"/>
         <ns0:numPr>
           <ns0:ilvl ns0:val="0"/>
-          <ns0:numId ns0:val="1055"/>
+          <ns0:numId ns0:val="1056"/>
         </ns0:numPr>
       </ns0:pPr>
       <ns0:r>
@@ -22287,7 +22641,7 @@
         <ns0:pStyle ns0:val="Compact"/>
         <ns0:numPr>
           <ns0:ilvl ns0:val="0"/>
-          <ns0:numId ns0:val="1055"/>
+          <ns0:numId ns0:val="1056"/>
         </ns0:numPr>
       </ns0:pPr>
       <ns0:r>
@@ -22317,7 +22671,7 @@
         <ns0:pStyle ns0:val="Compact"/>
         <ns0:numPr>
           <ns0:ilvl ns0:val="0"/>
-          <ns0:numId ns0:val="1055"/>
+          <ns0:numId ns0:val="1056"/>
         </ns0:numPr>
       </ns0:pPr>
       <ns0:r>
@@ -22347,7 +22701,7 @@
         <ns0:pStyle ns0:val="Compact"/>
         <ns0:numPr>
           <ns0:ilvl ns0:val="0"/>
-          <ns0:numId ns0:val="1055"/>
+          <ns0:numId ns0:val="1056"/>
         </ns0:numPr>
       </ns0:pPr>
       <ns0:r>
@@ -22377,7 +22731,7 @@
         <ns0:pStyle ns0:val="Compact"/>
         <ns0:numPr>
           <ns0:ilvl ns0:val="0"/>
-          <ns0:numId ns0:val="1055"/>
+          <ns0:numId ns0:val="1056"/>
         </ns0:numPr>
       </ns0:pPr>
       <ns0:r>
@@ -22407,7 +22761,7 @@
         <ns0:pStyle ns0:val="Compact"/>
         <ns0:numPr>
           <ns0:ilvl ns0:val="0"/>
-          <ns0:numId ns0:val="1055"/>
+          <ns0:numId ns0:val="1056"/>
         </ns0:numPr>
       </ns0:pPr>
       <ns0:r>
@@ -22437,7 +22791,7 @@
         <ns0:pStyle ns0:val="Compact"/>
         <ns0:numPr>
           <ns0:ilvl ns0:val="0"/>
-          <ns0:numId ns0:val="1055"/>
+          <ns0:numId ns0:val="1056"/>
         </ns0:numPr>
       </ns0:pPr>
       <ns0:r>
@@ -22566,7 +22920,7 @@
         <ns0:pStyle ns0:val="Compact"/>
         <ns0:numPr>
           <ns0:ilvl ns0:val="0"/>
-          <ns0:numId ns0:val="1056"/>
+          <ns0:numId ns0:val="1057"/>
         </ns0:numPr>
       </ns0:pPr>
       <ns0:r>
@@ -23168,7 +23522,7 @@
         <ns0:pStyle ns0:val="Compact"/>
         <ns0:numPr>
           <ns0:ilvl ns0:val="0"/>
-          <ns0:numId ns0:val="1057"/>
+          <ns0:numId ns0:val="1058"/>
         </ns0:numPr>
       </ns0:pPr>
       <ns0:r>
@@ -23196,7 +23550,7 @@
         <ns0:pStyle ns0:val="Compact"/>
         <ns0:numPr>
           <ns0:ilvl ns0:val="0"/>
-          <ns0:numId ns0:val="1057"/>
+          <ns0:numId ns0:val="1058"/>
         </ns0:numPr>
       </ns0:pPr>
       <ns0:r>
@@ -23224,7 +23578,7 @@
         <ns0:pStyle ns0:val="Compact"/>
         <ns0:numPr>
           <ns0:ilvl ns0:val="0"/>
-          <ns0:numId ns0:val="1057"/>
+          <ns0:numId ns0:val="1058"/>
         </ns0:numPr>
       </ns0:pPr>
       <ns0:r>
@@ -23258,7 +23612,7 @@
         <ns0:pStyle ns0:val="Compact"/>
         <ns0:numPr>
           <ns0:ilvl ns0:val="0"/>
-          <ns0:numId ns0:val="1058"/>
+          <ns0:numId ns0:val="1059"/>
         </ns0:numPr>
       </ns0:pPr>
       <ns0:r>
@@ -23280,7 +23634,7 @@
         <ns0:pStyle ns0:val="Compact"/>
         <ns0:numPr>
           <ns0:ilvl ns0:val="0"/>
-          <ns0:numId ns0:val="1058"/>
+          <ns0:numId ns0:val="1059"/>
         </ns0:numPr>
       </ns0:pPr>
       <ns0:r>
@@ -23302,7 +23656,7 @@
         <ns0:pStyle ns0:val="Compact"/>
         <ns0:numPr>
           <ns0:ilvl ns0:val="0"/>
-          <ns0:numId ns0:val="1058"/>
+          <ns0:numId ns0:val="1059"/>
         </ns0:numPr>
       </ns0:pPr>
       <ns0:r>
@@ -23324,7 +23678,7 @@
         <ns0:pStyle ns0:val="Compact"/>
         <ns0:numPr>
           <ns0:ilvl ns0:val="0"/>
-          <ns0:numId ns0:val="1058"/>
+          <ns0:numId ns0:val="1059"/>
         </ns0:numPr>
       </ns0:pPr>
       <ns0:r>
@@ -24226,7 +24580,7 @@
         <ns0:pStyle ns0:val="Compact"/>
         <ns0:numPr>
           <ns0:ilvl ns0:val="0"/>
-          <ns0:numId ns0:val="1059"/>
+          <ns0:numId ns0:val="1060"/>
         </ns0:numPr>
       </ns0:pPr>
       <ns0:r>
@@ -24248,7 +24602,7 @@
         <ns0:pStyle ns0:val="Compact"/>
         <ns0:numPr>
           <ns0:ilvl ns0:val="0"/>
-          <ns0:numId ns0:val="1059"/>
+          <ns0:numId ns0:val="1060"/>
         </ns0:numPr>
       </ns0:pPr>
       <ns0:r>
@@ -24270,7 +24624,7 @@
         <ns0:pStyle ns0:val="Compact"/>
         <ns0:numPr>
           <ns0:ilvl ns0:val="0"/>
-          <ns0:numId ns0:val="1059"/>
+          <ns0:numId ns0:val="1060"/>
         </ns0:numPr>
       </ns0:pPr>
       <ns0:r>
@@ -24569,7 +24923,7 @@
         <ns0:pStyle ns0:val="Compact"/>
         <ns0:numPr>
           <ns0:ilvl ns0:val="0"/>
-          <ns0:numId ns0:val="1060"/>
+          <ns0:numId ns0:val="1061"/>
         </ns0:numPr>
       </ns0:pPr>
       <ns0:r>
@@ -24599,7 +24953,7 @@
         <ns0:pStyle ns0:val="Compact"/>
         <ns0:numPr>
           <ns0:ilvl ns0:val="0"/>
-          <ns0:numId ns0:val="1060"/>
+          <ns0:numId ns0:val="1061"/>
         </ns0:numPr>
       </ns0:pPr>
       <ns0:r>
@@ -24629,7 +24983,7 @@
         <ns0:pStyle ns0:val="Compact"/>
         <ns0:numPr>
           <ns0:ilvl ns0:val="0"/>
-          <ns0:numId ns0:val="1060"/>
+          <ns0:numId ns0:val="1061"/>
         </ns0:numPr>
       </ns0:pPr>
       <ns0:r>
@@ -24659,7 +25013,7 @@
         <ns0:pStyle ns0:val="Compact"/>
         <ns0:numPr>
           <ns0:ilvl ns0:val="0"/>
-          <ns0:numId ns0:val="1060"/>
+          <ns0:numId ns0:val="1061"/>
         </ns0:numPr>
       </ns0:pPr>
       <ns0:r>
@@ -24689,7 +25043,7 @@
         <ns0:pStyle ns0:val="Compact"/>
         <ns0:numPr>
           <ns0:ilvl ns0:val="0"/>
-          <ns0:numId ns0:val="1060"/>
+          <ns0:numId ns0:val="1061"/>
         </ns0:numPr>
       </ns0:pPr>
       <ns0:r>
@@ -24719,7 +25073,7 @@
         <ns0:pStyle ns0:val="Compact"/>
         <ns0:numPr>
           <ns0:ilvl ns0:val="0"/>
-          <ns0:numId ns0:val="1060"/>
+          <ns0:numId ns0:val="1061"/>
         </ns0:numPr>
       </ns0:pPr>
       <ns0:r>
@@ -24799,7 +25153,7 @@
         <ns0:pStyle ns0:val="Compact"/>
         <ns0:numPr>
           <ns0:ilvl ns0:val="0"/>
-          <ns0:numId ns0:val="1061"/>
+          <ns0:numId ns0:val="1062"/>
         </ns0:numPr>
       </ns0:pPr>
       <ns0:r>
@@ -24815,7 +25169,7 @@
         <ns0:pStyle ns0:val="Compact"/>
         <ns0:numPr>
           <ns0:ilvl ns0:val="1"/>
-          <ns0:numId ns0:val="1062"/>
+          <ns0:numId ns0:val="1063"/>
         </ns0:numPr>
       </ns0:pPr>
       <ns0:hyperlink ns1:id="rId214">
@@ -24832,7 +25186,7 @@
         <ns0:pStyle ns0:val="Compact"/>
         <ns0:numPr>
           <ns0:ilvl ns0:val="1"/>
-          <ns0:numId ns0:val="1062"/>
+          <ns0:numId ns0:val="1063"/>
         </ns0:numPr>
       </ns0:pPr>
       <ns0:hyperlink ns1:id="rId215">
@@ -24849,7 +25203,7 @@
         <ns0:pStyle ns0:val="Compact"/>
         <ns0:numPr>
           <ns0:ilvl ns0:val="1"/>
-          <ns0:numId ns0:val="1062"/>
+          <ns0:numId ns0:val="1063"/>
         </ns0:numPr>
       </ns0:pPr>
       <ns0:hyperlink ns1:id="rId216">
@@ -24866,7 +25220,7 @@
         <ns0:pStyle ns0:val="Compact"/>
         <ns0:numPr>
           <ns0:ilvl ns0:val="1"/>
-          <ns0:numId ns0:val="1062"/>
+          <ns0:numId ns0:val="1063"/>
         </ns0:numPr>
       </ns0:pPr>
       <ns0:hyperlink ns1:id="rId217">
@@ -24883,7 +25237,7 @@
         <ns0:pStyle ns0:val="Compact"/>
         <ns0:numPr>
           <ns0:ilvl ns0:val="1"/>
-          <ns0:numId ns0:val="1062"/>
+          <ns0:numId ns0:val="1063"/>
         </ns0:numPr>
       </ns0:pPr>
       <ns0:hyperlink ns1:id="rId218">
@@ -24900,7 +25254,7 @@
         <ns0:pStyle ns0:val="Compact"/>
         <ns0:numPr>
           <ns0:ilvl ns0:val="1"/>
-          <ns0:numId ns0:val="1062"/>
+          <ns0:numId ns0:val="1063"/>
         </ns0:numPr>
       </ns0:pPr>
       <ns0:hyperlink ns1:id="rId219">
@@ -24917,7 +25271,7 @@
         <ns0:pStyle ns0:val="Compact"/>
         <ns0:numPr>
           <ns0:ilvl ns0:val="1"/>
-          <ns0:numId ns0:val="1062"/>
+          <ns0:numId ns0:val="1063"/>
         </ns0:numPr>
       </ns0:pPr>
       <ns0:hyperlink ns1:id="rId220">
@@ -24944,7 +25298,7 @@
         <ns0:pStyle ns0:val="Compact"/>
         <ns0:numPr>
           <ns0:ilvl ns0:val="0"/>
-          <ns0:numId ns0:val="1063"/>
+          <ns0:numId ns0:val="1064"/>
         </ns0:numPr>
       </ns0:pPr>
       <ns0:r>
@@ -24960,7 +25314,7 @@
         <ns0:pStyle ns0:val="Compact"/>
         <ns0:numPr>
           <ns0:ilvl ns0:val="1"/>
-          <ns0:numId ns0:val="1064"/>
+          <ns0:numId ns0:val="1065"/>
         </ns0:numPr>
       </ns0:pPr>
       <ns0:hyperlink ns1:id="rId222">
@@ -24977,7 +25331,7 @@
         <ns0:pStyle ns0:val="Compact"/>
         <ns0:numPr>
           <ns0:ilvl ns0:val="1"/>
-          <ns0:numId ns0:val="1064"/>
+          <ns0:numId ns0:val="1065"/>
         </ns0:numPr>
       </ns0:pPr>
       <ns0:hyperlink ns1:id="rId223">
@@ -24994,7 +25348,7 @@
         <ns0:pStyle ns0:val="Compact"/>
         <ns0:numPr>
           <ns0:ilvl ns0:val="1"/>
-          <ns0:numId ns0:val="1064"/>
+          <ns0:numId ns0:val="1065"/>
         </ns0:numPr>
       </ns0:pPr>
       <ns0:hyperlink ns1:id="rId224">
@@ -25011,7 +25365,7 @@
         <ns0:pStyle ns0:val="Compact"/>
         <ns0:numPr>
           <ns0:ilvl ns0:val="1"/>
-          <ns0:numId ns0:val="1064"/>
+          <ns0:numId ns0:val="1065"/>
         </ns0:numPr>
       </ns0:pPr>
       <ns0:hyperlink ns1:id="rId225">
@@ -25028,7 +25382,7 @@
         <ns0:pStyle ns0:val="Compact"/>
         <ns0:numPr>
           <ns0:ilvl ns0:val="1"/>
-          <ns0:numId ns0:val="1064"/>
+          <ns0:numId ns0:val="1065"/>
         </ns0:numPr>
       </ns0:pPr>
       <ns0:hyperlink ns1:id="rId226">
@@ -25045,7 +25399,7 @@
         <ns0:pStyle ns0:val="Compact"/>
         <ns0:numPr>
           <ns0:ilvl ns0:val="1"/>
-          <ns0:numId ns0:val="1064"/>
+          <ns0:numId ns0:val="1065"/>
         </ns0:numPr>
       </ns0:pPr>
       <ns0:hyperlink ns1:id="rId227">
@@ -25062,7 +25416,7 @@
         <ns0:pStyle ns0:val="Compact"/>
         <ns0:numPr>
           <ns0:ilvl ns0:val="0"/>
-          <ns0:numId ns0:val="1063"/>
+          <ns0:numId ns0:val="1064"/>
         </ns0:numPr>
       </ns0:pPr>
       <ns0:r>
@@ -25078,7 +25432,7 @@
         <ns0:pStyle ns0:val="Compact"/>
         <ns0:numPr>
           <ns0:ilvl ns0:val="1"/>
-          <ns0:numId ns0:val="1065"/>
+          <ns0:numId ns0:val="1066"/>
         </ns0:numPr>
       </ns0:pPr>
       <ns0:hyperlink ns1:id="rId228">
@@ -25095,7 +25449,7 @@
         <ns0:pStyle ns0:val="Compact"/>
         <ns0:numPr>
           <ns0:ilvl ns0:val="1"/>
-          <ns0:numId ns0:val="1065"/>
+          <ns0:numId ns0:val="1066"/>
         </ns0:numPr>
       </ns0:pPr>
       <ns0:hyperlink ns1:id="rId229">
@@ -25112,7 +25466,7 @@
         <ns0:pStyle ns0:val="Compact"/>
         <ns0:numPr>
           <ns0:ilvl ns0:val="1"/>
-          <ns0:numId ns0:val="1065"/>
+          <ns0:numId ns0:val="1066"/>
         </ns0:numPr>
       </ns0:pPr>
       <ns0:hyperlink ns1:id="rId230">
@@ -25129,7 +25483,7 @@
         <ns0:pStyle ns0:val="Compact"/>
         <ns0:numPr>
           <ns0:ilvl ns0:val="1"/>
-          <ns0:numId ns0:val="1065"/>
+          <ns0:numId ns0:val="1066"/>
         </ns0:numPr>
       </ns0:pPr>
       <ns0:hyperlink ns1:id="rId231">
@@ -25146,7 +25500,7 @@
         <ns0:pStyle ns0:val="Compact"/>
         <ns0:numPr>
           <ns0:ilvl ns0:val="1"/>
-          <ns0:numId ns0:val="1065"/>
+          <ns0:numId ns0:val="1066"/>
         </ns0:numPr>
       </ns0:pPr>
       <ns0:hyperlink ns1:id="rId232">
@@ -25173,7 +25527,7 @@
         <ns0:pStyle ns0:val="Compact"/>
         <ns0:numPr>
           <ns0:ilvl ns0:val="0"/>
-          <ns0:numId ns0:val="1066"/>
+          <ns0:numId ns0:val="1067"/>
         </ns0:numPr>
       </ns0:pPr>
       <ns0:r>
@@ -25189,7 +25543,7 @@
         <ns0:pStyle ns0:val="Compact"/>
         <ns0:numPr>
           <ns0:ilvl ns0:val="1"/>
-          <ns0:numId ns0:val="1067"/>
+          <ns0:numId ns0:val="1068"/>
         </ns0:numPr>
       </ns0:pPr>
       <ns0:hyperlink ns1:id="rId71">
@@ -25206,7 +25560,7 @@
         <ns0:pStyle ns0:val="Compact"/>
         <ns0:numPr>
           <ns0:ilvl ns0:val="1"/>
-          <ns0:numId ns0:val="1067"/>
+          <ns0:numId ns0:val="1068"/>
         </ns0:numPr>
       </ns0:pPr>
       <ns0:hyperlink ns1:id="rId72">
@@ -25223,7 +25577,7 @@
         <ns0:pStyle ns0:val="Compact"/>
         <ns0:numPr>
           <ns0:ilvl ns0:val="1"/>
-          <ns0:numId ns0:val="1067"/>
+          <ns0:numId ns0:val="1068"/>
         </ns0:numPr>
       </ns0:pPr>
       <ns0:hyperlink ns1:id="rId73">
@@ -25240,7 +25594,7 @@
         <ns0:pStyle ns0:val="Compact"/>
         <ns0:numPr>
           <ns0:ilvl ns0:val="1"/>
-          <ns0:numId ns0:val="1067"/>
+          <ns0:numId ns0:val="1068"/>
         </ns0:numPr>
       </ns0:pPr>
       <ns0:hyperlink ns1:id="rId74">
@@ -25257,7 +25611,7 @@
         <ns0:pStyle ns0:val="Compact"/>
         <ns0:numPr>
           <ns0:ilvl ns0:val="1"/>
-          <ns0:numId ns0:val="1067"/>
+          <ns0:numId ns0:val="1068"/>
         </ns0:numPr>
       </ns0:pPr>
       <ns0:hyperlink ns1:id="rId75">
@@ -25284,7 +25638,7 @@
         <ns0:pStyle ns0:val="Compact"/>
         <ns0:numPr>
           <ns0:ilvl ns0:val="0"/>
-          <ns0:numId ns0:val="1068"/>
+          <ns0:numId ns0:val="1069"/>
         </ns0:numPr>
       </ns0:pPr>
       <ns0:r>
@@ -25300,7 +25654,7 @@
         <ns0:pStyle ns0:val="Compact"/>
         <ns0:numPr>
           <ns0:ilvl ns0:val="1"/>
-          <ns0:numId ns0:val="1069"/>
+          <ns0:numId ns0:val="1070"/>
         </ns0:numPr>
       </ns0:pPr>
       <ns0:hyperlink ns1:id="rId235">
@@ -25317,7 +25671,7 @@
         <ns0:pStyle ns0:val="Compact"/>
         <ns0:numPr>
           <ns0:ilvl ns0:val="1"/>
-          <ns0:numId ns0:val="1069"/>
+          <ns0:numId ns0:val="1070"/>
         </ns0:numPr>
       </ns0:pPr>
       <ns0:hyperlink ns1:id="rId236">
@@ -25334,7 +25688,7 @@
         <ns0:pStyle ns0:val="Compact"/>
         <ns0:numPr>
           <ns0:ilvl ns0:val="0"/>
-          <ns0:numId ns0:val="1068"/>
+          <ns0:numId ns0:val="1069"/>
         </ns0:numPr>
       </ns0:pPr>
       <ns0:r>
@@ -25350,7 +25704,7 @@
         <ns0:pStyle ns0:val="Compact"/>
         <ns0:numPr>
           <ns0:ilvl ns0:val="1"/>
-          <ns0:numId ns0:val="1070"/>
+          <ns0:numId ns0:val="1071"/>
         </ns0:numPr>
       </ns0:pPr>
       <ns0:hyperlink ns1:id="rId92">
@@ -25367,7 +25721,7 @@
         <ns0:pStyle ns0:val="Compact"/>
         <ns0:numPr>
           <ns0:ilvl ns0:val="1"/>
-          <ns0:numId ns0:val="1070"/>
+          <ns0:numId ns0:val="1071"/>
         </ns0:numPr>
       </ns0:pPr>
       <ns0:hyperlink ns1:id="rId93">
@@ -25384,7 +25738,7 @@
         <ns0:pStyle ns0:val="Compact"/>
         <ns0:numPr>
           <ns0:ilvl ns0:val="1"/>
-          <ns0:numId ns0:val="1070"/>
+          <ns0:numId ns0:val="1071"/>
         </ns0:numPr>
       </ns0:pPr>
       <ns0:hyperlink ns1:id="rId94">
@@ -25401,7 +25755,7 @@
         <ns0:pStyle ns0:val="Compact"/>
         <ns0:numPr>
           <ns0:ilvl ns0:val="1"/>
-          <ns0:numId ns0:val="1070"/>
+          <ns0:numId ns0:val="1071"/>
         </ns0:numPr>
       </ns0:pPr>
       <ns0:hyperlink ns1:id="rId95">
@@ -25418,7 +25772,7 @@
         <ns0:pStyle ns0:val="Compact"/>
         <ns0:numPr>
           <ns0:ilvl ns0:val="1"/>
-          <ns0:numId ns0:val="1070"/>
+          <ns0:numId ns0:val="1071"/>
         </ns0:numPr>
       </ns0:pPr>
       <ns0:hyperlink ns1:id="rId96">
@@ -25435,7 +25789,7 @@
         <ns0:pStyle ns0:val="Compact"/>
         <ns0:numPr>
           <ns0:ilvl ns0:val="1"/>
-          <ns0:numId ns0:val="1070"/>
+          <ns0:numId ns0:val="1071"/>
         </ns0:numPr>
       </ns0:pPr>
       <ns0:hyperlink ns1:id="rId97">
@@ -25462,7 +25816,7 @@
         <ns0:pStyle ns0:val="Compact"/>
         <ns0:numPr>
           <ns0:ilvl ns0:val="0"/>
-          <ns0:numId ns0:val="1071"/>
+          <ns0:numId ns0:val="1072"/>
         </ns0:numPr>
       </ns0:pPr>
       <ns0:r>
@@ -25478,7 +25832,7 @@
         <ns0:pStyle ns0:val="Compact"/>
         <ns0:numPr>
           <ns0:ilvl ns0:val="1"/>
-          <ns0:numId ns0:val="1072"/>
+          <ns0:numId ns0:val="1073"/>
         </ns0:numPr>
       </ns0:pPr>
       <ns0:hyperlink ns1:id="rId238">
@@ -25495,7 +25849,7 @@
         <ns0:pStyle ns0:val="Compact"/>
         <ns0:numPr>
           <ns0:ilvl ns0:val="0"/>
-          <ns0:numId ns0:val="1071"/>
+          <ns0:numId ns0:val="1072"/>
         </ns0:numPr>
       </ns0:pPr>
       <ns0:r>
@@ -25511,7 +25865,7 @@
         <ns0:pStyle ns0:val="Compact"/>
         <ns0:numPr>
           <ns0:ilvl ns0:val="1"/>
-          <ns0:numId ns0:val="1073"/>
+          <ns0:numId ns0:val="1074"/>
         </ns0:numPr>
       </ns0:pPr>
       <ns0:hyperlink ns1:id="rId126">
@@ -25528,7 +25882,7 @@
         <ns0:pStyle ns0:val="Compact"/>
         <ns0:numPr>
           <ns0:ilvl ns0:val="1"/>
-          <ns0:numId ns0:val="1073"/>
+          <ns0:numId ns0:val="1074"/>
         </ns0:numPr>
       </ns0:pPr>
       <ns0:hyperlink ns1:id="rId127">
@@ -25545,7 +25899,7 @@
         <ns0:pStyle ns0:val="Compact"/>
         <ns0:numPr>
           <ns0:ilvl ns0:val="1"/>
-          <ns0:numId ns0:val="1073"/>
+          <ns0:numId ns0:val="1074"/>
         </ns0:numPr>
       </ns0:pPr>
       <ns0:hyperlink ns1:id="rId128">
@@ -25562,7 +25916,7 @@
         <ns0:pStyle ns0:val="Compact"/>
         <ns0:numPr>
           <ns0:ilvl ns0:val="1"/>
-          <ns0:numId ns0:val="1073"/>
+          <ns0:numId ns0:val="1074"/>
         </ns0:numPr>
       </ns0:pPr>
       <ns0:hyperlink ns1:id="rId129">
@@ -25579,7 +25933,7 @@
         <ns0:pStyle ns0:val="Compact"/>
         <ns0:numPr>
           <ns0:ilvl ns0:val="1"/>
-          <ns0:numId ns0:val="1073"/>
+          <ns0:numId ns0:val="1074"/>
         </ns0:numPr>
       </ns0:pPr>
       <ns0:hyperlink ns1:id="rId130">
@@ -25596,7 +25950,7 @@
         <ns0:pStyle ns0:val="Compact"/>
         <ns0:numPr>
           <ns0:ilvl ns0:val="1"/>
-          <ns0:numId ns0:val="1073"/>
+          <ns0:numId ns0:val="1074"/>
         </ns0:numPr>
       </ns0:pPr>
       <ns0:hyperlink ns1:id="rId131">
@@ -25623,7 +25977,7 @@
         <ns0:pStyle ns0:val="Compact"/>
         <ns0:numPr>
           <ns0:ilvl ns0:val="0"/>
-          <ns0:numId ns0:val="1074"/>
+          <ns0:numId ns0:val="1075"/>
         </ns0:numPr>
       </ns0:pPr>
       <ns0:r>
@@ -25639,7 +25993,7 @@
         <ns0:pStyle ns0:val="Compact"/>
         <ns0:numPr>
           <ns0:ilvl ns0:val="1"/>
-          <ns0:numId ns0:val="1075"/>
+          <ns0:numId ns0:val="1076"/>
         </ns0:numPr>
       </ns0:pPr>
       <ns0:hyperlink ns1:id="rId145">
@@ -25656,7 +26010,7 @@
         <ns0:pStyle ns0:val="Compact"/>
         <ns0:numPr>
           <ns0:ilvl ns0:val="0"/>
-          <ns0:numId ns0:val="1074"/>
+          <ns0:numId ns0:val="1075"/>
         </ns0:numPr>
       </ns0:pPr>
       <ns0:r>
@@ -25672,7 +26026,7 @@
         <ns0:pStyle ns0:val="Compact"/>
         <ns0:numPr>
           <ns0:ilvl ns0:val="1"/>
-          <ns0:numId ns0:val="1076"/>
+          <ns0:numId ns0:val="1077"/>
         </ns0:numPr>
       </ns0:pPr>
       <ns0:hyperlink ns1:id="rId146">
@@ -25689,7 +26043,7 @@
         <ns0:pStyle ns0:val="Compact"/>
         <ns0:numPr>
           <ns0:ilvl ns0:val="1"/>
-          <ns0:numId ns0:val="1076"/>
+          <ns0:numId ns0:val="1077"/>
         </ns0:numPr>
       </ns0:pPr>
       <ns0:hyperlink ns1:id="rId148">
@@ -25706,7 +26060,7 @@
         <ns0:pStyle ns0:val="Compact"/>
         <ns0:numPr>
           <ns0:ilvl ns0:val="1"/>
-          <ns0:numId ns0:val="1076"/>
+          <ns0:numId ns0:val="1077"/>
         </ns0:numPr>
       </ns0:pPr>
       <ns0:hyperlink ns1:id="rId147">
@@ -25723,7 +26077,7 @@
         <ns0:pStyle ns0:val="Compact"/>
         <ns0:numPr>
           <ns0:ilvl ns0:val="1"/>
-          <ns0:numId ns0:val="1076"/>
+          <ns0:numId ns0:val="1077"/>
         </ns0:numPr>
       </ns0:pPr>
       <ns0:hyperlink ns1:id="rId149">
@@ -25740,7 +26094,7 @@
         <ns0:pStyle ns0:val="Compact"/>
         <ns0:numPr>
           <ns0:ilvl ns0:val="1"/>
-          <ns0:numId ns0:val="1076"/>
+          <ns0:numId ns0:val="1077"/>
         </ns0:numPr>
       </ns0:pPr>
       <ns0:hyperlink ns1:id="rId150">
@@ -25757,7 +26111,7 @@
         <ns0:pStyle ns0:val="Compact"/>
         <ns0:numPr>
           <ns0:ilvl ns0:val="1"/>
-          <ns0:numId ns0:val="1076"/>
+          <ns0:numId ns0:val="1077"/>
         </ns0:numPr>
       </ns0:pPr>
       <ns0:hyperlink ns1:id="rId151">
@@ -25784,7 +26138,7 @@
         <ns0:pStyle ns0:val="Compact"/>
         <ns0:numPr>
           <ns0:ilvl ns0:val="0"/>
-          <ns0:numId ns0:val="1077"/>
+          <ns0:numId ns0:val="1078"/>
         </ns0:numPr>
       </ns0:pPr>
       <ns0:r>
@@ -25800,7 +26154,7 @@
         <ns0:pStyle ns0:val="Compact"/>
         <ns0:numPr>
           <ns0:ilvl ns0:val="1"/>
-          <ns0:numId ns0:val="1078"/>
+          <ns0:numId ns0:val="1079"/>
         </ns0:numPr>
       </ns0:pPr>
       <ns0:hyperlink ns1:id="rId169">
@@ -25817,7 +26171,7 @@
         <ns0:pStyle ns0:val="Compact"/>
         <ns0:numPr>
           <ns0:ilvl ns0:val="1"/>
-          <ns0:numId ns0:val="1078"/>
+          <ns0:numId ns0:val="1079"/>
         </ns0:numPr>
       </ns0:pPr>
       <ns0:hyperlink ns1:id="rId174">
@@ -25834,7 +26188,7 @@
         <ns0:pStyle ns0:val="Compact"/>
         <ns0:numPr>
           <ns0:ilvl ns0:val="0"/>
-          <ns0:numId ns0:val="1077"/>
+          <ns0:numId ns0:val="1078"/>
         </ns0:numPr>
       </ns0:pPr>
       <ns0:r>
@@ -25850,7 +26204,7 @@
         <ns0:pStyle ns0:val="Compact"/>
         <ns0:numPr>
           <ns0:ilvl ns0:val="1"/>
-          <ns0:numId ns0:val="1079"/>
+          <ns0:numId ns0:val="1080"/>
         </ns0:numPr>
       </ns0:pPr>
       <ns0:hyperlink ns1:id="rId170">
@@ -25867,7 +26221,7 @@
         <ns0:pStyle ns0:val="Compact"/>
         <ns0:numPr>
           <ns0:ilvl ns0:val="1"/>
-          <ns0:numId ns0:val="1079"/>
+          <ns0:numId ns0:val="1080"/>
         </ns0:numPr>
       </ns0:pPr>
       <ns0:hyperlink ns1:id="rId171">
@@ -25884,7 +26238,7 @@
         <ns0:pStyle ns0:val="Compact"/>
         <ns0:numPr>
           <ns0:ilvl ns0:val="1"/>
-          <ns0:numId ns0:val="1079"/>
+          <ns0:numId ns0:val="1080"/>
         </ns0:numPr>
       </ns0:pPr>
       <ns0:hyperlink ns1:id="rId172">
@@ -25901,7 +26255,7 @@
         <ns0:pStyle ns0:val="Compact"/>
         <ns0:numPr>
           <ns0:ilvl ns0:val="1"/>
-          <ns0:numId ns0:val="1079"/>
+          <ns0:numId ns0:val="1080"/>
         </ns0:numPr>
       </ns0:pPr>
       <ns0:hyperlink ns1:id="rId173">
@@ -25918,7 +26272,7 @@
         <ns0:pStyle ns0:val="Compact"/>
         <ns0:numPr>
           <ns0:ilvl ns0:val="1"/>
-          <ns0:numId ns0:val="1079"/>
+          <ns0:numId ns0:val="1080"/>
         </ns0:numPr>
       </ns0:pPr>
       <ns0:hyperlink ns1:id="rId175">
@@ -25935,7 +26289,7 @@
         <ns0:pStyle ns0:val="Compact"/>
         <ns0:numPr>
           <ns0:ilvl ns0:val="1"/>
-          <ns0:numId ns0:val="1079"/>
+          <ns0:numId ns0:val="1080"/>
         </ns0:numPr>
       </ns0:pPr>
       <ns0:hyperlink ns1:id="rId176">
@@ -25952,7 +26306,7 @@
         <ns0:pStyle ns0:val="Compact"/>
         <ns0:numPr>
           <ns0:ilvl ns0:val="1"/>
-          <ns0:numId ns0:val="1079"/>
+          <ns0:numId ns0:val="1080"/>
         </ns0:numPr>
       </ns0:pPr>
       <ns0:hyperlink ns1:id="rId177">
@@ -25979,7 +26333,7 @@
         <ns0:pStyle ns0:val="Compact"/>
         <ns0:numPr>
           <ns0:ilvl ns0:val="0"/>
-          <ns0:numId ns0:val="1080"/>
+          <ns0:numId ns0:val="1081"/>
         </ns0:numPr>
       </ns0:pPr>
       <ns0:r>
@@ -25995,7 +26349,7 @@
         <ns0:pStyle ns0:val="Compact"/>
         <ns0:numPr>
           <ns0:ilvl ns0:val="1"/>
-          <ns0:numId ns0:val="1081"/>
+          <ns0:numId ns0:val="1082"/>
         </ns0:numPr>
       </ns0:pPr>
       <ns0:hyperlink ns1:id="rId196">
@@ -26012,7 +26366,7 @@
         <ns0:pStyle ns0:val="Compact"/>
         <ns0:numPr>
           <ns0:ilvl ns0:val="1"/>
-          <ns0:numId ns0:val="1081"/>
+          <ns0:numId ns0:val="1082"/>
         </ns0:numPr>
       </ns0:pPr>
       <ns0:hyperlink ns1:id="rId199">
@@ -26029,7 +26383,7 @@
         <ns0:pStyle ns0:val="Compact"/>
         <ns0:numPr>
           <ns0:ilvl ns0:val="0"/>
-          <ns0:numId ns0:val="1080"/>
+          <ns0:numId ns0:val="1081"/>
         </ns0:numPr>
       </ns0:pPr>
       <ns0:r>
@@ -26045,7 +26399,7 @@
         <ns0:pStyle ns0:val="Compact"/>
         <ns0:numPr>
           <ns0:ilvl ns0:val="1"/>
-          <ns0:numId ns0:val="1082"/>
+          <ns0:numId ns0:val="1083"/>
         </ns0:numPr>
       </ns0:pPr>
       <ns0:hyperlink ns1:id="rId201">
@@ -26062,7 +26416,7 @@
         <ns0:pStyle ns0:val="Compact"/>
         <ns0:numPr>
           <ns0:ilvl ns0:val="1"/>
-          <ns0:numId ns0:val="1082"/>
+          <ns0:numId ns0:val="1083"/>
         </ns0:numPr>
       </ns0:pPr>
       <ns0:hyperlink ns1:id="rId197">
@@ -26079,7 +26433,7 @@
         <ns0:pStyle ns0:val="Compact"/>
         <ns0:numPr>
           <ns0:ilvl ns0:val="1"/>
-          <ns0:numId ns0:val="1082"/>
+          <ns0:numId ns0:val="1083"/>
         </ns0:numPr>
       </ns0:pPr>
       <ns0:hyperlink ns1:id="rId200">
@@ -26096,7 +26450,7 @@
         <ns0:pStyle ns0:val="Compact"/>
         <ns0:numPr>
           <ns0:ilvl ns0:val="1"/>
-          <ns0:numId ns0:val="1082"/>
+          <ns0:numId ns0:val="1083"/>
         </ns0:numPr>
       </ns0:pPr>
       <ns0:hyperlink ns1:id="rId198">
@@ -28196,6 +28550,9 @@
     <w:abstractNumId w:val="991"/>
   </w:num>
   <w:num w:numId="1082">
+    <w:abstractNumId w:val="991"/>
+  </w:num>
+  <w:num w:numId="1083">
     <w:abstractNumId w:val="991"/>
   </w:num>
 </w:numbering>

</xml_diff>

<commit_message>
Add liability comparison table and intro bridge sentence
Add a brief bridge sentence tying the introduction narrative to the comparison tables, and add a California vs Germany vs Costa Rica liability/insurance comparison table under the existing CA/EU/CR table.
</commit_message>
<xml_diff>
--- a/exports/EV Charging Project Plan Outline.docx
+++ b/exports/EV Charging Project Plan Outline.docx
@@ -2,7 +2,7 @@
 <file path=word/document.xml><?xml version="1.0" encoding="utf-8"?>
 <ns0:document xmlns:ns0="http://schemas.openxmlformats.org/wordprocessingml/2006/main" xmlns:ns1="http://schemas.openxmlformats.org/officeDocument/2006/relationships">
   <ns0:body>
-    <ns0:bookmarkStart ns0:id="245" ns0:name="ev-charging-site-project-plan"/>
+    <ns0:bookmarkStart ns0:id="246" ns0:name="ev-charging-site-project-plan"/>
     <ns0:p>
       <ns0:pPr>
         <ns0:pStyle ns0:val="Heading1"/>
@@ -984,7 +984,7 @@
     <ns0:bookmarkEnd ns0:id="18"/>
     <ns0:bookmarkEnd ns0:id="19"/>
     <ns0:bookmarkEnd ns0:id="20"/>
-    <ns0:bookmarkStart ns0:id="22" ns0:name="introduction"/>
+    <ns0:bookmarkStart ns0:id="23" ns0:name="introduction"/>
     <ns0:p>
       <ns0:pPr>
         <ns0:pStyle ns0:val="Heading2"/>
@@ -1048,6 +1048,14 @@
       </ns0:pPr>
       <ns0:r>
         <ns0:t xml:space="preserve">Profitability depends on this discipline starting early. Correctly characterizing a project’s regulatory and utility risk at intake—based on service conditions, load posture, AHJ enforcement behavior, and utility sensitivity—and fitting it into a canonical, repeatable form is what enables accurate pricing. When risk is explicitly classified rather than discovered midstream, fees can reflect true exposure, delivery plans can be matched to risk class, and engineers can execute with confidence that the work is achievable within tolerable margins. In California EE practice, traceability, AHJ and utility modeling, and early risk canonicalization are prerequisites for operating profitably under scarcity and scrutiny.</ns0:t>
+      </ns0:r>
+    </ns0:p>
+    <ns0:p>
+      <ns0:pPr>
+        <ns0:pStyle ns0:val="BodyText"/>
+      </ns0:pPr>
+      <ns0:r>
+        <ns0:t xml:space="preserve">The two comparison tables below make these claims concrete by showing how differences in grid/permit governance and liability structure can force additional phases, rework loops, or evidence requirements (relative to California).</ns0:t>
       </ns0:r>
     </ns0:p>
     <ns0:bookmarkStart ns0:id="21" ns0:name="X491b337719bb3bdcb6fe145c7d234f77fc14879"/>
@@ -1779,10 +1787,10 @@
           <ns0:b/>
           <ns0:bCs/>
         </ns0:rPr>
-        <ns0:t xml:space="preserve">APC</ns0:t>
-      </ns0:r>
-      <ns0:r>
-        <ns0:t xml:space="preserve">: Plataforma/Administración de Proyectos del CFIA (Costa Rica’s centralized digital plan validation platform; naming varies in practice).</ns0:t>
+        <ns0:t xml:space="preserve">CPO</ns0:t>
+      </ns0:r>
+      <ns0:r>
+        <ns0:t xml:space="preserve">: Charge Point Operator.</ns0:t>
       </ns0:r>
     </ns0:p>
     <ns0:p>
@@ -1798,10 +1806,10 @@
           <ns0:b/>
           <ns0:bCs/>
         </ns0:rPr>
-        <ns0:t xml:space="preserve">CFIA</ns0:t>
-      </ns0:r>
-      <ns0:r>
-        <ns0:t xml:space="preserve">: Colegio Federado de Ingenieros y de Arquitectos (Costa Rica’s national engineers/architects college).</ns0:t>
+        <ns0:t xml:space="preserve">Consuel</ns0:t>
+      </ns0:r>
+      <ns0:r>
+        <ns0:t xml:space="preserve">: Comité National pour la Sécurité des Usagers de l’Électricité (France; common third‑party electrical conformity body).</ns0:t>
       </ns0:r>
     </ns0:p>
     <ns0:p>
@@ -1817,10 +1825,10 @@
           <ns0:b/>
           <ns0:bCs/>
         </ns0:rPr>
-        <ns0:t xml:space="preserve">CNFL</ns0:t>
-      </ns0:r>
-      <ns0:r>
-        <ns0:t xml:space="preserve">: Compañía Nacional de Fuerza y Luz (Costa Rica utility entity).</ns0:t>
+        <ns0:t xml:space="preserve">DSO</ns0:t>
+      </ns0:r>
+      <ns0:r>
+        <ns0:t xml:space="preserve">: Distribution System Operator (EU).</ns0:t>
       </ns0:r>
     </ns0:p>
     <ns0:p>
@@ -1836,10 +1844,10 @@
           <ns0:b/>
           <ns0:bCs/>
         </ns0:rPr>
-        <ns0:t xml:space="preserve">CPO</ns0:t>
-      </ns0:r>
-      <ns0:r>
-        <ns0:t xml:space="preserve">: Charge Point Operator.</ns0:t>
+        <ns0:t xml:space="preserve">GCA</ns0:t>
+      </ns0:r>
+      <ns0:r>
+        <ns0:t xml:space="preserve">: Grid Connection Agreement (EU).</ns0:t>
       </ns0:r>
     </ns0:p>
     <ns0:p>
@@ -1855,10 +1863,10 @@
           <ns0:b/>
           <ns0:bCs/>
         </ns0:rPr>
-        <ns0:t xml:space="preserve">Consuel</ns0:t>
-      </ns0:r>
-      <ns0:r>
-        <ns0:t xml:space="preserve">: Comité National pour la Sécurité des Usagers de l’Électricité (France; common third‑party electrical conformity body).</ns0:t>
+        <ns0:t xml:space="preserve">IEC</ns0:t>
+      </ns0:r>
+      <ns0:r>
+        <ns0:t xml:space="preserve">: International Electrotechnical Commission (standards family widely used in the EU context).</ns0:t>
       </ns0:r>
     </ns0:p>
     <ns0:p>
@@ -1874,10 +1882,10 @@
           <ns0:b/>
           <ns0:bCs/>
         </ns0:rPr>
-        <ns0:t xml:space="preserve">DSO</ns0:t>
-      </ns0:r>
-      <ns0:r>
-        <ns0:t xml:space="preserve">: Distribution System Operator (EU).</ns0:t>
+        <ns0:t xml:space="preserve">MSP</ns0:t>
+      </ns0:r>
+      <ns0:r>
+        <ns0:t xml:space="preserve">: Mobility Service Provider (roaming/payment operator in EU charging ecosystems).</ns0:t>
       </ns0:r>
     </ns0:p>
     <ns0:p>
@@ -1893,172 +1901,347 @@
           <ns0:b/>
           <ns0:bCs/>
         </ns0:rPr>
-        <ns0:t xml:space="preserve">GCA</ns0:t>
-      </ns0:r>
-      <ns0:r>
-        <ns0:t xml:space="preserve">: Grid Connection Agreement (EU).</ns0:t>
-      </ns0:r>
-    </ns0:p>
-    <ns0:p>
-      <ns0:pPr>
-        <ns0:pStyle ns0:val="Compact"/>
-        <ns0:numPr>
-          <ns0:ilvl ns0:val="0"/>
-          <ns0:numId ns0:val="1010"/>
-        </ns0:numPr>
-      </ns0:pPr>
-      <ns0:r>
-        <ns0:rPr>
-          <ns0:b/>
-          <ns0:bCs/>
-        </ns0:rPr>
-        <ns0:t xml:space="preserve">ICE</ns0:t>
-      </ns0:r>
-      <ns0:r>
-        <ns0:t xml:space="preserve">: Instituto Costarricense de Electricidad (Costa Rica state electricity/telecom operator).</ns0:t>
-      </ns0:r>
-    </ns0:p>
-    <ns0:p>
-      <ns0:pPr>
-        <ns0:pStyle ns0:val="Compact"/>
-        <ns0:numPr>
-          <ns0:ilvl ns0:val="0"/>
-          <ns0:numId ns0:val="1010"/>
-        </ns0:numPr>
-      </ns0:pPr>
-      <ns0:r>
-        <ns0:rPr>
-          <ns0:b/>
-          <ns0:bCs/>
-        </ns0:rPr>
-        <ns0:t xml:space="preserve">IEC</ns0:t>
-      </ns0:r>
-      <ns0:r>
-        <ns0:t xml:space="preserve">: International Electrotechnical Commission (standards family widely used in the EU context).</ns0:t>
-      </ns0:r>
-    </ns0:p>
-    <ns0:p>
-      <ns0:pPr>
-        <ns0:pStyle ns0:val="Compact"/>
-        <ns0:numPr>
-          <ns0:ilvl ns0:val="0"/>
-          <ns0:numId ns0:val="1010"/>
-        </ns0:numPr>
-      </ns0:pPr>
-      <ns0:r>
-        <ns0:rPr>
-          <ns0:b/>
-          <ns0:bCs/>
-        </ns0:rPr>
-        <ns0:t xml:space="preserve">kWh</ns0:t>
-      </ns0:r>
-      <ns0:r>
-        <ns0:t xml:space="preserve">: kilowatt-hour (energy unit).</ns0:t>
-      </ns0:r>
-    </ns0:p>
-    <ns0:p>
-      <ns0:pPr>
-        <ns0:pStyle ns0:val="Compact"/>
-        <ns0:numPr>
-          <ns0:ilvl ns0:val="0"/>
-          <ns0:numId ns0:val="1010"/>
-        </ns0:numPr>
-      </ns0:pPr>
-      <ns0:r>
-        <ns0:rPr>
-          <ns0:b/>
-          <ns0:bCs/>
-        </ns0:rPr>
-        <ns0:t xml:space="preserve">MSP</ns0:t>
-      </ns0:r>
-      <ns0:r>
-        <ns0:t xml:space="preserve">: Mobility Service Provider (roaming/payment operator in EU charging ecosystems).</ns0:t>
-      </ns0:r>
-    </ns0:p>
-    <ns0:p>
-      <ns0:pPr>
-        <ns0:pStyle ns0:val="Compact"/>
-        <ns0:numPr>
-          <ns0:ilvl ns0:val="0"/>
-          <ns0:numId ns0:val="1010"/>
-        </ns0:numPr>
-      </ns0:pPr>
-      <ns0:r>
-        <ns0:rPr>
-          <ns0:b/>
-          <ns0:bCs/>
-        </ns0:rPr>
         <ns0:t xml:space="preserve">NEC</ns0:t>
       </ns0:r>
       <ns0:r>
         <ns0:t xml:space="preserve">: National Electrical Code (US); in California this is adopted/amended via the California Electrical Code.</ns0:t>
       </ns0:r>
     </ns0:p>
-    <ns0:p>
-      <ns0:pPr>
-        <ns0:pStyle ns0:val="Compact"/>
-        <ns0:numPr>
-          <ns0:ilvl ns0:val="0"/>
-          <ns0:numId ns0:val="1010"/>
-        </ns0:numPr>
-      </ns0:pPr>
-      <ns0:r>
-        <ns0:rPr>
-          <ns0:b/>
-          <ns0:bCs/>
-        </ns0:rPr>
-        <ns0:t xml:space="preserve">ROI</ns0:t>
-      </ns0:r>
-      <ns0:r>
-        <ns0:t xml:space="preserve">: Return on investment.</ns0:t>
-      </ns0:r>
-    </ns0:p>
-    <ns0:p>
-      <ns0:pPr>
-        <ns0:pStyle ns0:val="Compact"/>
-        <ns0:numPr>
-          <ns0:ilvl ns0:val="0"/>
-          <ns0:numId ns0:val="1010"/>
-        </ns0:numPr>
-      </ns0:pPr>
-      <ns0:r>
-        <ns0:rPr>
-          <ns0:b/>
-          <ns0:bCs/>
-        </ns0:rPr>
-        <ns0:t xml:space="preserve">SETENA</ns0:t>
-      </ns0:r>
-      <ns0:r>
-        <ns0:t xml:space="preserve">: Secretaría Técnica Nacional Ambiental (Costa Rica environmental authority).</ns0:t>
-      </ns0:r>
-    </ns0:p>
-    <ns0:p>
-      <ns0:pPr>
-        <ns0:pStyle ns0:val="Compact"/>
-        <ns0:numPr>
-          <ns0:ilvl ns0:val="0"/>
-          <ns0:numId ns0:val="1010"/>
-        </ns0:numPr>
-      </ns0:pPr>
-      <ns0:r>
-        <ns0:rPr>
-          <ns0:b/>
-          <ns0:bCs/>
-        </ns0:rPr>
-        <ns0:t xml:space="preserve">TÜV</ns0:t>
-      </ns0:r>
-      <ns0:r>
-        <ns0:t xml:space="preserve">: Technischer Überwachungsverein (independent technical inspection/certification bodies).</ns0:t>
-      </ns0:r>
-    </ns0:p>
-    <ns0:p>
-      <ns0:pPr>
-        <ns0:pStyle ns0:val="FirstParagraph"/>
-      </ns0:pPr>
-    </ns0:p>
     <ns0:bookmarkEnd ns0:id="21"/>
+    <ns0:bookmarkStart ns0:id="22" ns0:name="X01c7c88cf7a73ba13b7b1723c9cb00bf7229f5b"/>
+    <ns0:p>
+      <ns0:pPr>
+        <ns0:pStyle ns0:val="Heading3"/>
+      </ns0:pPr>
+      <ns0:r>
+        <ns0:t xml:space="preserve">Comparative liability context (California vs. Germany vs. Costa Rica)</ns0:t>
+      </ns0:r>
+    </ns0:p>
+    <ns0:tbl>
+      <ns0:tblPr>
+        <ns0:tblStyle ns0:val="Table"/>
+        <ns0:tblW ns0:type="pct" ns0:w="5000"/>
+        <ns0:tblLayout ns0:type="fixed"/>
+        <ns0:tblLook ns0:firstRow="1" ns0:lastRow="0" ns0:firstColumn="0" ns0:lastColumn="0" ns0:noHBand="0" ns0:noVBand="0" ns0:val="0020"/>
+      </ns0:tblPr>
+      <ns0:tblGrid>
+        <ns0:gridCol ns0:w="1980"/>
+        <ns0:gridCol ns0:w="1980"/>
+        <ns0:gridCol ns0:w="1980"/>
+        <ns0:gridCol ns0:w="1980"/>
+      </ns0:tblGrid>
+      <ns0:tr>
+        <ns0:trPr>
+          <ns0:tblHeader ns0:val="1"/>
+        </ns0:trPr>
+        <ns0:tc>
+          <ns0:tcPr/>
+          <ns0:p>
+            <ns0:pPr>
+              <ns0:pStyle ns0:val="Compact"/>
+              <ns0:jc ns0:val="left"/>
+            </ns0:pPr>
+            <ns0:r>
+              <ns0:t xml:space="preserve">Category</ns0:t>
+            </ns0:r>
+          </ns0:p>
+        </ns0:tc>
+        <ns0:tc>
+          <ns0:tcPr/>
+          <ns0:p>
+            <ns0:pPr>
+              <ns0:pStyle ns0:val="Compact"/>
+              <ns0:jc ns0:val="left"/>
+            </ns0:pPr>
+            <ns0:r>
+              <ns0:t xml:space="preserve">California (USA)</ns0:t>
+            </ns0:r>
+          </ns0:p>
+        </ns0:tc>
+        <ns0:tc>
+          <ns0:tcPr/>
+          <ns0:p>
+            <ns0:pPr>
+              <ns0:pStyle ns0:val="Compact"/>
+              <ns0:jc ns0:val="left"/>
+            </ns0:pPr>
+            <ns0:r>
+              <ns0:t xml:space="preserve">Germany (EU)</ns0:t>
+            </ns0:r>
+          </ns0:p>
+        </ns0:tc>
+        <ns0:tc>
+          <ns0:tcPr/>
+          <ns0:p>
+            <ns0:pPr>
+              <ns0:pStyle ns0:val="Compact"/>
+              <ns0:jc ns0:val="left"/>
+            </ns0:pPr>
+            <ns0:r>
+              <ns0:t xml:space="preserve">Costa Rica</ns0:t>
+            </ns0:r>
+          </ns0:p>
+        </ns0:tc>
+      </ns0:tr>
+      <ns0:tr>
+        <ns0:tc>
+          <ns0:tcPr/>
+          <ns0:p>
+            <ns0:pPr>
+              <ns0:pStyle ns0:val="Compact"/>
+              <ns0:jc ns0:val="left"/>
+            </ns0:pPr>
+            <ns0:r>
+              <ns0:t xml:space="preserve">Primary Liability Basis</ns0:t>
+            </ns0:r>
+          </ns0:p>
+        </ns0:tc>
+        <ns0:tc>
+          <ns0:tcPr/>
+          <ns0:p>
+            <ns0:pPr>
+              <ns0:pStyle ns0:val="Compact"/>
+              <ns0:jc ns0:val="left"/>
+            </ns0:pPr>
+            <ns0:r>
+              <ns0:t xml:space="preserve">Tort &amp; Negligence: Focus on “Duty of Care” and unlimited potential for indirect damages (loss of profit).</ns0:t>
+            </ns0:r>
+          </ns0:p>
+        </ns0:tc>
+        <ns0:tc>
+          <ns0:tcPr/>
+          <ns0:p>
+            <ns0:pPr>
+              <ns0:pStyle ns0:val="Compact"/>
+              <ns0:jc ns0:val="left"/>
+            </ns0:pPr>
+            <ns0:r>
+              <ns0:t xml:space="preserve">Statutory/Contractual: Governed by the BGB (Civil Code) and VOB; focus is on “Direct Damage” only.</ns0:t>
+            </ns0:r>
+          </ns0:p>
+        </ns0:tc>
+        <ns0:tc>
+          <ns0:tcPr/>
+          <ns0:p>
+            <ns0:pPr>
+              <ns0:pStyle ns0:val="Compact"/>
+              <ns0:jc ns0:val="left"/>
+            </ns0:pPr>
+            <ns0:r>
+              <ns0:t xml:space="preserve">Professional Responsibility: Governed by Law 3663 and CFIA; linked to the “Bitácora Digital” logs.</ns0:t>
+            </ns0:r>
+          </ns0:p>
+        </ns0:tc>
+      </ns0:tr>
+      <ns0:tr>
+        <ns0:tc>
+          <ns0:tcPr/>
+          <ns0:p>
+            <ns0:pPr>
+              <ns0:pStyle ns0:val="Compact"/>
+              <ns0:jc ns0:val="left"/>
+            </ns0:pPr>
+            <ns0:r>
+              <ns0:t xml:space="preserve">Personal vs. Corporate</ns0:t>
+            </ns0:r>
+          </ns0:p>
+        </ns0:tc>
+        <ns0:tc>
+          <ns0:tcPr/>
+          <ns0:p>
+            <ns0:pPr>
+              <ns0:pStyle ns0:val="Compact"/>
+              <ns0:jc ns0:val="left"/>
+            </ns0:pPr>
+            <ns0:r>
+              <ns0:t xml:space="preserve">Individual Signature: The PE who stamps the plans carries “Responsible Charge” and personal liability.</ns0:t>
+            </ns0:r>
+          </ns0:p>
+        </ns0:tc>
+        <ns0:tc>
+          <ns0:tcPr/>
+          <ns0:p>
+            <ns0:pPr>
+              <ns0:pStyle ns0:val="Compact"/>
+              <ns0:jc ns0:val="left"/>
+            </ns0:pPr>
+            <ns0:r>
+              <ns0:t xml:space="preserve">Corporate Focused: Liability typically sits with the firm (GmbH) as the contracting party under the BGB.</ns0:t>
+            </ns0:r>
+          </ns0:p>
+        </ns0:tc>
+        <ns0:tc>
+          <ns0:tcPr/>
+          <ns0:p>
+            <ns0:pPr>
+              <ns0:pStyle ns0:val="Compact"/>
+              <ns0:jc ns0:val="left"/>
+            </ns0:pPr>
+            <ns0:r>
+              <ns0:t xml:space="preserve">Personal &amp; Solidary: The signing engineer and the firm are jointly liable for the 10-year stability.</ns0:t>
+            </ns0:r>
+          </ns0:p>
+        </ns0:tc>
+      </ns0:tr>
+      <ns0:tr>
+        <ns0:tc>
+          <ns0:tcPr/>
+          <ns0:p>
+            <ns0:pPr>
+              <ns0:pStyle ns0:val="Compact"/>
+              <ns0:jc ns0:val="left"/>
+            </ns0:pPr>
+            <ns0:r>
+              <ns0:t xml:space="preserve">Duration of Liability</ns0:t>
+            </ns0:r>
+          </ns0:p>
+        </ns0:tc>
+        <ns0:tc>
+          <ns0:tcPr/>
+          <ns0:p>
+            <ns0:pPr>
+              <ns0:pStyle ns0:val="Compact"/>
+              <ns0:jc ns0:val="left"/>
+            </ns0:pPr>
+            <ns0:r>
+              <ns0:t xml:space="preserve">10 Years: Statute of repose for latent defects (California Code of Civil Procedure 337.15).</ns0:t>
+            </ns0:r>
+          </ns0:p>
+        </ns0:tc>
+        <ns0:tc>
+          <ns0:tcPr/>
+          <ns0:p>
+            <ns0:pPr>
+              <ns0:pStyle ns0:val="Compact"/>
+              <ns0:jc ns0:val="left"/>
+            </ns0:pPr>
+            <ns0:r>
+              <ns0:t xml:space="preserve">5 Years: Standard warranty period for construction works under § 634a BGB.</ns0:t>
+            </ns0:r>
+          </ns0:p>
+        </ns0:tc>
+        <ns0:tc>
+          <ns0:tcPr/>
+          <ns0:p>
+            <ns0:pPr>
+              <ns0:pStyle ns0:val="Compact"/>
+              <ns0:jc ns0:val="left"/>
+            </ns0:pPr>
+            <ns0:r>
+              <ns0:t xml:space="preserve">10 Years: Civil liability for structural/safety defects (Article 1185 of the Civil Code).</ns0:t>
+            </ns0:r>
+          </ns0:p>
+        </ns0:tc>
+      </ns0:tr>
+      <ns0:tr>
+        <ns0:tc>
+          <ns0:tcPr/>
+          <ns0:p>
+            <ns0:pPr>
+              <ns0:pStyle ns0:val="Compact"/>
+              <ns0:jc ns0:val="left"/>
+            </ns0:pPr>
+            <ns0:r>
+              <ns0:t xml:space="preserve">Damages Scope</ns0:t>
+            </ns0:r>
+          </ns0:p>
+        </ns0:tc>
+        <ns0:tc>
+          <ns0:tcPr/>
+          <ns0:p>
+            <ns0:pPr>
+              <ns0:pStyle ns0:val="Compact"/>
+              <ns0:jc ns0:val="left"/>
+            </ns0:pPr>
+            <ns0:r>
+              <ns0:t xml:space="preserve">Unlimited: Includes punitive and indirect damages if negligence is proven.</ns0:t>
+            </ns0:r>
+          </ns0:p>
+        </ns0:tc>
+        <ns0:tc>
+          <ns0:tcPr/>
+          <ns0:p>
+            <ns0:pPr>
+              <ns0:pStyle ns0:val="Compact"/>
+              <ns0:jc ns0:val="left"/>
+            </ns0:pPr>
+            <ns0:r>
+              <ns0:t xml:space="preserve">Capped/Direct: Usually limited to the cost of repair; “indirect damages” are excluded unless specifically in the contract.</ns0:t>
+            </ns0:r>
+          </ns0:p>
+        </ns0:tc>
+        <ns0:tc>
+          <ns0:tcPr/>
+          <ns0:p>
+            <ns0:pPr>
+              <ns0:pStyle ns0:val="Compact"/>
+              <ns0:jc ns0:val="left"/>
+            </ns0:pPr>
+            <ns0:r>
+              <ns0:t xml:space="preserve">Direct &amp; Rectification: Focus on the legal obligation to fix the defect at the engineer’s expense.</ns0:t>
+            </ns0:r>
+          </ns0:p>
+        </ns0:tc>
+      </ns0:tr>
+      <ns0:tr>
+        <ns0:tc>
+          <ns0:tcPr/>
+          <ns0:p>
+            <ns0:pPr>
+              <ns0:pStyle ns0:val="Compact"/>
+              <ns0:jc ns0:val="left"/>
+            </ns0:pPr>
+            <ns0:r>
+              <ns0:t xml:space="preserve">Insurance Reality</ns0:t>
+            </ns0:r>
+          </ns0:p>
+        </ns0:tc>
+        <ns0:tc>
+          <ns0:tcPr/>
+          <ns0:p>
+            <ns0:pPr>
+              <ns0:pStyle ns0:val="Compact"/>
+              <ns0:jc ns0:val="left"/>
+            </ns0:pPr>
+            <ns0:r>
+              <ns0:t xml:space="preserve">High Premium: Professional Liability (E&amp;O) is expensive and critical for risk mitigation.</ns0:t>
+            </ns0:r>
+          </ns0:p>
+        </ns0:tc>
+        <ns0:tc>
+          <ns0:tcPr/>
+          <ns0:p>
+            <ns0:pPr>
+              <ns0:pStyle ns0:val="Compact"/>
+              <ns0:jc ns0:val="left"/>
+            </ns0:pPr>
+            <ns0:r>
+              <ns0:t xml:space="preserve">Standardized: Coverage is often tied to the HOAI fee structure and is a market standard for firms.</ns0:t>
+            </ns0:r>
+          </ns0:p>
+        </ns0:tc>
+        <ns0:tc>
+          <ns0:tcPr/>
+          <ns0:p>
+            <ns0:pPr>
+              <ns0:pStyle ns0:val="Compact"/>
+              <ns0:jc ns0:val="left"/>
+            </ns0:pPr>
+            <ns0:r>
+              <ns0:t xml:space="preserve">The “Garantía”: Engineers often rely on a mandatory CFIA-backed guarantee or professional bond.</ns0:t>
+            </ns0:r>
+          </ns0:p>
+        </ns0:tc>
+      </ns0:tr>
+    </ns0:tbl>
+    <ns0:p>
+      <ns0:pPr>
+        <ns0:pStyle ns0:val="BodyText"/>
+      </ns0:pPr>
+    </ns0:p>
     <ns0:bookmarkEnd ns0:id="22"/>
-    <ns0:bookmarkStart ns0:id="47" ns0:name="X670a8533e2f9f35f7bfc0659b5fe322adb6b856"/>
+    <ns0:bookmarkEnd ns0:id="23"/>
+    <ns0:bookmarkStart ns0:id="48" ns0:name="X670a8533e2f9f35f7bfc0659b5fe322adb6b856"/>
     <ns0:p>
       <ns0:pPr>
         <ns0:pStyle ns0:val="Heading2"/>
@@ -2068,7 +2251,7 @@
         <ns0:t xml:space="preserve">Phase 1: Project Initiation and Feasibility</ns0:t>
       </ns0:r>
     </ns0:p>
-    <ns0:bookmarkStart ns0:id="23" ns0:name="phase-1-purpose-and-boundaries"/>
+    <ns0:bookmarkStart ns0:id="24" ns0:name="phase-1-purpose-and-boundaries"/>
     <ns0:p>
       <ns0:pPr>
         <ns0:pStyle ns0:val="Heading3"/>
@@ -2166,8 +2349,8 @@
         <ns0:t xml:space="preserve">to demonstrate a “completed” deliverable package. Replace all names, dates, and evidence pointers with real project records before using this document externally.</ns0:t>
       </ns0:r>
     </ns0:p>
-    <ns0:bookmarkEnd ns0:id="23"/>
-    <ns0:bookmarkStart ns0:id="24" ns0:name="project-technical-intake-record"/>
+    <ns0:bookmarkEnd ns0:id="24"/>
+    <ns0:bookmarkStart ns0:id="25" ns0:name="project-technical-intake-record"/>
     <ns0:p>
       <ns0:pPr>
         <ns0:pStyle ns0:val="Heading3"/>
@@ -2435,8 +2618,8 @@
         </ns0:tc>
       </ns0:tr>
     </ns0:tbl>
-    <ns0:bookmarkEnd ns0:id="24"/>
-    <ns0:bookmarkStart ns0:id="25" ns0:name="X8b60e739a8e755d05cfb7e1117262627cc54532"/>
+    <ns0:bookmarkEnd ns0:id="25"/>
+    <ns0:bookmarkStart ns0:id="26" ns0:name="X8b60e739a8e755d05cfb7e1117262627cc54532"/>
     <ns0:p>
       <ns0:pPr>
         <ns0:pStyle ns0:val="Heading3"/>
@@ -2830,8 +3013,8 @@
         </ns0:tc>
       </ns0:tr>
     </ns0:tbl>
-    <ns0:bookmarkEnd ns0:id="25"/>
-    <ns0:bookmarkStart ns0:id="28" ns0:name="assumption-exclusion-register"/>
+    <ns0:bookmarkEnd ns0:id="26"/>
+    <ns0:bookmarkStart ns0:id="29" ns0:name="assumption-exclusion-register"/>
     <ns0:p>
       <ns0:pPr>
         <ns0:pStyle ns0:val="Heading3"/>
@@ -2840,7 +3023,7 @@
         <ns0:t xml:space="preserve">1.4 Assumption + Exclusion Register</ns0:t>
       </ns0:r>
     </ns0:p>
-    <ns0:bookmarkStart ns0:id="26" ns0:name="exclusions-scope-guardrails"/>
+    <ns0:bookmarkStart ns0:id="27" ns0:name="exclusions-scope-guardrails"/>
     <ns0:p>
       <ns0:pPr>
         <ns0:pStyle ns0:val="Heading4"/>
@@ -2879,8 +3062,8 @@
         <ns0:t xml:space="preserve">topics (trenching, routing, demolition, means-and-methods, etc.)</ns0:t>
       </ns0:r>
     </ns0:p>
-    <ns0:bookmarkEnd ns0:id="26"/>
-    <ns0:bookmarkStart ns0:id="27" ns0:name="assumptions"/>
+    <ns0:bookmarkEnd ns0:id="27"/>
+    <ns0:bookmarkStart ns0:id="28" ns0:name="assumptions"/>
     <ns0:p>
       <ns0:pPr>
         <ns0:pStyle ns0:val="Heading4"/>
@@ -3124,9 +3307,9 @@
         </ns0:tc>
       </ns0:tr>
     </ns0:tbl>
-    <ns0:bookmarkEnd ns0:id="27"/>
     <ns0:bookmarkEnd ns0:id="28"/>
-    <ns0:bookmarkStart ns0:id="29" ns0:name="X65c17757e7a41874f6f72f74bb061f981f0196c"/>
+    <ns0:bookmarkEnd ns0:id="29"/>
+    <ns0:bookmarkStart ns0:id="30" ns0:name="X65c17757e7a41874f6f72f74bb061f981f0196c"/>
     <ns0:p>
       <ns0:pPr>
         <ns0:pStyle ns0:val="Heading3"/>
@@ -3476,8 +3659,8 @@
         </ns0:tc>
       </ns0:tr>
     </ns0:tbl>
-    <ns0:bookmarkEnd ns0:id="29"/>
-    <ns0:bookmarkStart ns0:id="44" ns0:name="feasibility-memo-gono-go-screening-level"/>
+    <ns0:bookmarkEnd ns0:id="30"/>
+    <ns0:bookmarkStart ns0:id="45" ns0:name="feasibility-memo-gono-go-screening-level"/>
     <ns0:p>
       <ns0:pPr>
         <ns0:pStyle ns0:val="Heading3"/>
@@ -3486,7 +3669,7 @@
         <ns0:t xml:space="preserve">1.6 Feasibility Memo / Go–No-Go (Screening-Level)</ns0:t>
       </ns0:r>
     </ns0:p>
-    <ns0:bookmarkStart ns0:id="30" ns0:name="project-intent-and-goal"/>
+    <ns0:bookmarkStart ns0:id="31" ns0:name="project-intent-and-goal"/>
     <ns0:p>
       <ns0:pPr>
         <ns0:pStyle ns0:val="Heading4"/>
@@ -3503,8 +3686,8 @@
         <ns0:t xml:space="preserve">The goal of this project is to deploy shared, common-area Level-2 EV charging for a multifamily residential building. The deployment must utilize existing electrical infrastructure without triggering a service upgrade, while preserving operational headroom and future expandability.</ns0:t>
       </ns0:r>
     </ns0:p>
-    <ns0:bookmarkEnd ns0:id="30"/>
-    <ns0:bookmarkStart ns0:id="31" ns0:name="project-scope"/>
+    <ns0:bookmarkEnd ns0:id="31"/>
+    <ns0:bookmarkStart ns0:id="32" ns0:name="project-scope"/>
     <ns0:p>
       <ns0:pPr>
         <ns0:pStyle ns0:val="Heading4"/>
@@ -3549,8 +3732,8 @@
         <ns0:t xml:space="preserve">Size all electrical infrastructure per NEC continuous-load requirements.</ns0:t>
       </ns0:r>
     </ns0:p>
-    <ns0:bookmarkEnd ns0:id="31"/>
-    <ns0:bookmarkStart ns0:id="32" ns0:name="required-inputs-checklist-phase-1"/>
+    <ns0:bookmarkEnd ns0:id="32"/>
+    <ns0:bookmarkStart ns0:id="33" ns0:name="required-inputs-checklist-phase-1"/>
     <ns0:p>
       <ns0:pPr>
         <ns0:pStyle ns0:val="Heading4"/>
@@ -3583,8 +3766,8 @@
         <ns0:t xml:space="preserve">above. This memo references those inputs by ID to maintain provenance and traceability.</ns0:t>
       </ns0:r>
     </ns0:p>
-    <ns0:bookmarkEnd ns0:id="32"/>
-    <ns0:bookmarkStart ns0:id="33" ns0:name="input-summaries-and-analysis"/>
+    <ns0:bookmarkEnd ns0:id="33"/>
+    <ns0:bookmarkStart ns0:id="34" ns0:name="input-summaries-and-analysis"/>
     <ns0:p>
       <ns0:pPr>
         <ns0:pStyle ns0:val="Heading4"/>
@@ -3593,8 +3776,8 @@
         <ns0:t xml:space="preserve">1.6.4 Input Summaries and Analysis</ns0:t>
       </ns0:r>
     </ns0:p>
-    <ns0:bookmarkEnd ns0:id="33"/>
-    <ns0:bookmarkStart ns0:id="34" ns0:name="utility-bills-summary-owner"/>
+    <ns0:bookmarkEnd ns0:id="34"/>
+    <ns0:bookmarkStart ns0:id="35" ns0:name="utility-bills-summary-owner"/>
     <ns0:p>
       <ns0:pPr>
         <ns0:pStyle ns0:val="Heading4"/>
@@ -3805,8 +3988,8 @@
         <ns0:t xml:space="preserve">capacity margin based on the historical peak demand of 550 Amps (out of 800 Amps total).</ns0:t>
       </ns0:r>
     </ns0:p>
-    <ns0:bookmarkEnd ns0:id="34"/>
-    <ns0:bookmarkStart ns0:id="35" ns0:name="service-size-utility-bill"/>
+    <ns0:bookmarkEnd ns0:id="35"/>
+    <ns0:bookmarkStart ns0:id="36" ns0:name="service-size-utility-bill"/>
     <ns0:p>
       <ns0:pPr>
         <ns0:pStyle ns0:val="Heading4"/>
@@ -3839,8 +4022,8 @@
         <ns0:t xml:space="preserve">service. This matches the data used in the utility bill analysis.</ns0:t>
       </ns0:r>
     </ns0:p>
-    <ns0:bookmarkEnd ns0:id="35"/>
-    <ns0:bookmarkStart ns0:id="36" ns0:name="charger-intent-installerowner"/>
+    <ns0:bookmarkEnd ns0:id="36"/>
+    <ns0:bookmarkStart ns0:id="37" ns0:name="charger-intent-installerowner"/>
     <ns0:p>
       <ns0:pPr>
         <ns0:pStyle ns0:val="Heading4"/>
@@ -3888,8 +4071,8 @@
         <ns0:t xml:space="preserve">to avoid false certainty, Phase 1 uses a bounded estimate based on available intent data and clearly states the conditions under which the result changes.</ns0:t>
       </ns0:r>
     </ns0:p>
-    <ns0:bookmarkEnd ns0:id="36"/>
-    <ns0:bookmarkStart ns0:id="37" ns0:name="feasibility-memo-gono-go"/>
+    <ns0:bookmarkEnd ns0:id="37"/>
+    <ns0:bookmarkStart ns0:id="38" ns0:name="feasibility-memo-gono-go"/>
     <ns0:p>
       <ns0:pPr>
         <ns0:pStyle ns0:val="Heading4"/>
@@ -3978,8 +4161,8 @@
         <ns0:t xml:space="preserve">Based on the preliminary data collection and analysis (Phase 1.1), this memo assesses the viability of the proposed scope against the project goal of deploying 8 Level-2 EVSE without a service upgrade.</ns0:t>
       </ns0:r>
     </ns0:p>
-    <ns0:bookmarkEnd ns0:id="37"/>
-    <ns0:bookmarkStart ns0:id="38" ns0:name="X95e9817ce74af3d2fb824612020934c6a806a50"/>
+    <ns0:bookmarkEnd ns0:id="38"/>
+    <ns0:bookmarkStart ns0:id="39" ns0:name="X95e9817ce74af3d2fb824612020934c6a806a50"/>
     <ns0:p>
       <ns0:pPr>
         <ns0:pStyle ns0:val="Heading4"/>
@@ -4028,8 +4211,8 @@
         <ns0:t xml:space="preserve">using verified inputs.</ns0:t>
       </ns0:r>
     </ns0:p>
-    <ns0:bookmarkEnd ns0:id="38"/>
-    <ns0:bookmarkStart ns0:id="39" ns0:name="inputs-used-by-id"/>
+    <ns0:bookmarkEnd ns0:id="39"/>
+    <ns0:bookmarkStart ns0:id="40" ns0:name="inputs-used-by-id"/>
     <ns0:p>
       <ns0:pPr>
         <ns0:pStyle ns0:val="Heading4"/>
@@ -4104,8 +4287,8 @@
         <ns0:t xml:space="preserve">1-I03</ns0:t>
       </ns0:r>
     </ns0:p>
-    <ns0:bookmarkEnd ns0:id="39"/>
-    <ns0:bookmarkStart ns0:id="40" ns0:name="method"/>
+    <ns0:bookmarkEnd ns0:id="40"/>
+    <ns0:bookmarkStart ns0:id="41" ns0:name="method"/>
     <ns0:p>
       <ns0:pPr>
         <ns0:pStyle ns0:val="Heading4"/>
@@ -4290,8 +4473,8 @@
         </ns0:tc>
       </ns0:tr>
     </ns0:tbl>
-    <ns0:bookmarkEnd ns0:id="40"/>
-    <ns0:bookmarkStart ns0:id="41" ns0:name="existing-service-headroom-analysis"/>
+    <ns0:bookmarkEnd ns0:id="41"/>
+    <ns0:bookmarkStart ns0:id="42" ns0:name="existing-service-headroom-analysis"/>
     <ns0:p>
       <ns0:pPr>
         <ns0:pStyle ns0:val="Heading4"/>
@@ -4496,8 +4679,8 @@
         </ns0:tc>
       </ns0:tr>
     </ns0:tbl>
-    <ns0:bookmarkEnd ns0:id="41"/>
-    <ns0:bookmarkStart ns0:id="42" ns0:name="gono-go-criteria-phase-1"/>
+    <ns0:bookmarkEnd ns0:id="42"/>
+    <ns0:bookmarkStart ns0:id="43" ns0:name="gono-go-criteria-phase-1"/>
     <ns0:p>
       <ns0:pPr>
         <ns0:pStyle ns0:val="Heading4"/>
@@ -4560,8 +4743,8 @@
         <ns0:t xml:space="preserve">Formal NEC/CEC load calculation (Phase 3) confirms compliance; if unmanaged loading exceeds headroom, a compliant load-management architecture must be adopted (Phase 3).</ns0:t>
       </ns0:r>
     </ns0:p>
-    <ns0:bookmarkEnd ns0:id="42"/>
-    <ns0:bookmarkStart ns0:id="43" ns0:name="conclusion-and-recommendation"/>
+    <ns0:bookmarkEnd ns0:id="43"/>
+    <ns0:bookmarkStart ns0:id="44" ns0:name="conclusion-and-recommendation"/>
     <ns0:p>
       <ns0:pPr>
         <ns0:pStyle ns0:val="Heading4"/>
@@ -4685,9 +4868,9 @@
         <ns0:t xml:space="preserve">approach in Phase 3 (/Phase 3) to cap aggregate EV demand at or below the available headroom, or an alternate approach (e.g., fewer ports or different EVSE ratings) to be validated by the Engineer-of-Record.</ns0:t>
       </ns0:r>
     </ns0:p>
-    <ns0:bookmarkEnd ns0:id="43"/>
     <ns0:bookmarkEnd ns0:id="44"/>
-    <ns0:bookmarkStart ns0:id="45" ns0:name="next-steps"/>
+    <ns0:bookmarkEnd ns0:id="45"/>
+    <ns0:bookmarkStart ns0:id="46" ns0:name="next-steps"/>
     <ns0:p>
       <ns0:pPr>
         <ns0:pStyle ns0:val="Heading3"/>
@@ -4736,8 +4919,8 @@
         <ns0:t xml:space="preserve">to complete the formal load calculation (Phase 3) and system architecture decision (Phase 3).</ns0:t>
       </ns0:r>
     </ns0:p>
-    <ns0:bookmarkEnd ns0:id="45"/>
-    <ns0:bookmarkStart ns0:id="46" ns0:name="X1fc9596386ade57a6efebf77a4833f7ee7f687c"/>
+    <ns0:bookmarkEnd ns0:id="46"/>
+    <ns0:bookmarkStart ns0:id="47" ns0:name="X1fc9596386ade57a6efebf77a4833f7ee7f687c"/>
     <ns0:p>
       <ns0:pPr>
         <ns0:pStyle ns0:val="Heading3"/>
@@ -5041,9 +5224,9 @@
         <ns0:pStyle ns0:val="BodyText"/>
       </ns0:pPr>
     </ns0:p>
-    <ns0:bookmarkEnd ns0:id="46"/>
     <ns0:bookmarkEnd ns0:id="47"/>
-    <ns0:bookmarkStart ns0:id="68" ns0:name="Xa7e05629147a458660028c198c763a4cc49403a"/>
+    <ns0:bookmarkEnd ns0:id="48"/>
+    <ns0:bookmarkStart ns0:id="69" ns0:name="Xa7e05629147a458660028c198c763a4cc49403a"/>
     <ns0:p>
       <ns0:pPr>
         <ns0:pStyle ns0:val="Heading2"/>
@@ -5127,7 +5310,7 @@
         <ns0:t xml:space="preserve">to demonstrate a “completed” master deliverable package (provenance, evidence pointers, and logs). Replace all names, dates, and evidence pointers with real project records before using this document externally.</ns0:t>
       </ns0:r>
     </ns0:p>
-    <ns0:bookmarkStart ns0:id="48" ns0:name="phase-2-boundaries-electrical-only"/>
+    <ns0:bookmarkStart ns0:id="49" ns0:name="phase-2-boundaries-electrical-only"/>
     <ns0:p>
       <ns0:pPr>
         <ns0:pStyle ns0:val="Heading3"/>
@@ -5166,8 +5349,8 @@
         <ns0:t xml:space="preserve">topics (routing/trenching/means-and-methods, installation sequencing, etc.)</ns0:t>
       </ns0:r>
     </ns0:p>
-    <ns0:bookmarkEnd ns0:id="48"/>
-    <ns0:bookmarkStart ns0:id="49" ns0:name="intake-checklist-complete"/>
+    <ns0:bookmarkEnd ns0:id="49"/>
+    <ns0:bookmarkStart ns0:id="50" ns0:name="intake-checklist-complete"/>
     <ns0:p>
       <ns0:pPr>
         <ns0:pStyle ns0:val="Heading3"/>
@@ -5691,8 +5874,8 @@
         </ns0:tc>
       </ns0:tr>
     </ns0:tbl>
-    <ns0:bookmarkEnd ns0:id="49"/>
-    <ns0:bookmarkStart ns0:id="50" ns0:name="X3b8b9d4772b4e459dcff94bbb4404559cdeea79"/>
+    <ns0:bookmarkEnd ns0:id="50"/>
+    <ns0:bookmarkStart ns0:id="51" ns0:name="X3b8b9d4772b4e459dcff94bbb4404559cdeea79"/>
     <ns0:p>
       <ns0:pPr>
         <ns0:pStyle ns0:val="Heading3"/>
@@ -6175,8 +6358,8 @@
         </ns0:tc>
       </ns0:tr>
     </ns0:tbl>
-    <ns0:bookmarkEnd ns0:id="50"/>
-    <ns0:bookmarkStart ns0:id="56" ns0:name="key-excerpts-electrical-only"/>
+    <ns0:bookmarkEnd ns0:id="51"/>
+    <ns0:bookmarkStart ns0:id="57" ns0:name="key-excerpts-electrical-only"/>
     <ns0:p>
       <ns0:pPr>
         <ns0:pStyle ns0:val="Heading3"/>
@@ -6222,7 +6405,7 @@
         <ns0:t xml:space="preserve">.</ns0:t>
       </ns0:r>
     </ns0:p>
-    <ns0:bookmarkStart ns0:id="51" ns0:name="Xf0c8cd1ffd68aba4ea84b5c98223c5d4ac443e8"/>
+    <ns0:bookmarkStart ns0:id="52" ns0:name="Xf0c8cd1ffd68aba4ea84b5c98223c5d4ac443e8"/>
     <ns0:p>
       <ns0:pPr>
         <ns0:pStyle ns0:val="Heading4"/>
@@ -6279,8 +6462,8 @@
         <ns0:t xml:space="preserve">Service entry point and main electrical gear room boundary shown for reference (no routing/constructability assumptions made here).</ns0:t>
       </ns0:r>
     </ns0:p>
-    <ns0:bookmarkEnd ns0:id="51"/>
-    <ns0:bookmarkStart ns0:id="52" ns0:name="panel-schedules-mdp-excerpt-2-i02"/>
+    <ns0:bookmarkEnd ns0:id="52"/>
+    <ns0:bookmarkStart ns0:id="53" ns0:name="panel-schedules-mdp-excerpt-2-i02"/>
     <ns0:p>
       <ns0:pPr>
         <ns0:pStyle ns0:val="Heading4"/>
@@ -6411,8 +6594,8 @@
         <ns0:t xml:space="preserve">4 (3-pole)</ns0:t>
       </ns0:r>
     </ns0:p>
-    <ns0:bookmarkEnd ns0:id="52"/>
-    <ns0:bookmarkStart ns0:id="53" ns0:name="X3bd522d6f9e8db9a9b12a1fd1669e75f3765803"/>
+    <ns0:bookmarkEnd ns0:id="53"/>
+    <ns0:bookmarkStart ns0:id="54" ns0:name="X3bd522d6f9e8db9a9b12a1fd1669e75f3765803"/>
     <ns0:p>
       <ns0:pPr>
         <ns0:pStyle ns0:val="Heading4"/>
@@ -6508,8 +6691,8 @@
         <ns0:t xml:space="preserve">Breaker labeling is legible for engineering validation of schedules (no field-modification assumptions made).</ns0:t>
       </ns0:r>
     </ns0:p>
-    <ns0:bookmarkEnd ns0:id="53"/>
-    <ns0:bookmarkStart ns0:id="54" ns0:name="Xa5bd4eb2d1b02977d242da0b085c0e287d3676a"/>
+    <ns0:bookmarkEnd ns0:id="54"/>
+    <ns0:bookmarkStart ns0:id="55" ns0:name="Xa5bd4eb2d1b02977d242da0b085c0e287d3676a"/>
     <ns0:p>
       <ns0:pPr>
         <ns0:pStyle ns0:val="Heading4"/>
@@ -6618,8 +6801,8 @@
         <ns0:t xml:space="preserve">40A</ns0:t>
       </ns0:r>
     </ns0:p>
-    <ns0:bookmarkEnd ns0:id="54"/>
-    <ns0:bookmarkStart ns0:id="55" ns0:name="ahj-code-basis-evidence-excerpt-2-i05"/>
+    <ns0:bookmarkEnd ns0:id="55"/>
+    <ns0:bookmarkStart ns0:id="56" ns0:name="ahj-code-basis-evidence-excerpt-2-i05"/>
     <ns0:p>
       <ns0:pPr>
         <ns0:pStyle ns0:val="Heading4"/>
@@ -6696,9 +6879,9 @@
         <ns0:t xml:space="preserve">(source captured in 2-I05)</ns0:t>
       </ns0:r>
     </ns0:p>
-    <ns0:bookmarkEnd ns0:id="55"/>
     <ns0:bookmarkEnd ns0:id="56"/>
-    <ns0:bookmarkStart ns0:id="62" ns0:name="required-input-details"/>
+    <ns0:bookmarkEnd ns0:id="57"/>
+    <ns0:bookmarkStart ns0:id="63" ns0:name="required-input-details"/>
     <ns0:p>
       <ns0:pPr>
         <ns0:pStyle ns0:val="Heading3"/>
@@ -6707,7 +6890,7 @@
         <ns0:t xml:space="preserve">2.5 Required Input Details</ns0:t>
       </ns0:r>
     </ns0:p>
-    <ns0:bookmarkStart ns0:id="57" ns0:name="site-plans"/>
+    <ns0:bookmarkStart ns0:id="58" ns0:name="site-plans"/>
     <ns0:p>
       <ns0:pPr>
         <ns0:pStyle ns0:val="Heading4"/>
@@ -6724,8 +6907,8 @@
         <ns0:t xml:space="preserve">The site plans confirm the location of the primary service/electrical room and provide electrical-context plan excerpts for engineering reference. Phase 2 does not assert installation routing, trenching, or constructability.</ns0:t>
       </ns0:r>
     </ns0:p>
-    <ns0:bookmarkEnd ns0:id="57"/>
-    <ns0:bookmarkStart ns0:id="58" ns0:name="panel-schedules-electrician"/>
+    <ns0:bookmarkEnd ns0:id="58"/>
+    <ns0:bookmarkStart ns0:id="59" ns0:name="panel-schedules-electrician"/>
     <ns0:p>
       <ns0:pPr>
         <ns0:pStyle ns0:val="Heading4"/>
@@ -6874,8 +7057,8 @@
         <ns0:t xml:space="preserve">4 (Three-Pole)</ns0:t>
       </ns0:r>
     </ns0:p>
-    <ns0:bookmarkEnd ns0:id="58"/>
-    <ns0:bookmarkStart ns0:id="59" ns0:name="photos-installer"/>
+    <ns0:bookmarkEnd ns0:id="59"/>
+    <ns0:bookmarkStart ns0:id="60" ns0:name="photos-installer"/>
     <ns0:p>
       <ns0:pPr>
         <ns0:pStyle ns0:val="Heading4"/>
@@ -6892,8 +7075,8 @@
         <ns0:t xml:space="preserve">Photos were taken to document the existing main service gear and the physical conditions of the proposed installation location.</ns0:t>
       </ns0:r>
     </ns0:p>
-    <ns0:bookmarkEnd ns0:id="59"/>
-    <ns0:bookmarkStart ns0:id="60" ns0:name="charger-skus-installervendor"/>
+    <ns0:bookmarkEnd ns0:id="60"/>
+    <ns0:bookmarkStart ns0:id="61" ns0:name="charger-skus-installervendor"/>
     <ns0:p>
       <ns0:pPr>
         <ns0:pStyle ns0:val="Heading4"/>
@@ -7080,8 +7263,8 @@
         </ns0:tc>
       </ns0:tr>
     </ns0:tbl>
-    <ns0:bookmarkEnd ns0:id="60"/>
-    <ns0:bookmarkStart ns0:id="61" ns0:name="authority-having-jurisdiction-ahj"/>
+    <ns0:bookmarkEnd ns0:id="61"/>
+    <ns0:bookmarkStart ns0:id="62" ns0:name="authority-having-jurisdiction-ahj"/>
     <ns0:p>
       <ns0:pPr>
         <ns0:pStyle ns0:val="Heading4"/>
@@ -7217,9 +7400,9 @@
         </ns0:tc>
       </ns0:tr>
     </ns0:tbl>
-    <ns0:bookmarkEnd ns0:id="61"/>
     <ns0:bookmarkEnd ns0:id="62"/>
-    <ns0:bookmarkStart ns0:id="63" ns0:name="normalized-site-data-package"/>
+    <ns0:bookmarkEnd ns0:id="63"/>
+    <ns0:bookmarkStart ns0:id="64" ns0:name="normalized-site-data-package"/>
     <ns0:p>
       <ns0:pPr>
         <ns0:pStyle ns0:val="Heading3"/>
@@ -7252,8 +7435,8 @@
         <ns0:t xml:space="preserve">have been processed, cross-referenced, and standardized into a controlled package for engineering use. This ensures all teams reference consistent, verified figures and stable filenames.</ns0:t>
       </ns0:r>
     </ns0:p>
-    <ns0:bookmarkEnd ns0:id="63"/>
-    <ns0:bookmarkStart ns0:id="64" ns0:name="normalization-rules-document-control"/>
+    <ns0:bookmarkEnd ns0:id="64"/>
+    <ns0:bookmarkStart ns0:id="65" ns0:name="normalization-rules-document-control"/>
     <ns0:p>
       <ns0:pPr>
         <ns0:pStyle ns0:val="Heading3"/>
@@ -7389,8 +7572,8 @@
         <ns0:t xml:space="preserve">evidence pointers</ns0:t>
       </ns0:r>
     </ns0:p>
-    <ns0:bookmarkEnd ns0:id="64"/>
-    <ns0:bookmarkStart ns0:id="65" ns0:name="Xbacc4d8b761238322fdf32ad6b7aa2b0992500e"/>
+    <ns0:bookmarkEnd ns0:id="65"/>
+    <ns0:bookmarkStart ns0:id="66" ns0:name="Xbacc4d8b761238322fdf32ad6b7aa2b0992500e"/>
     <ns0:p>
       <ns0:pPr>
         <ns0:pStyle ns0:val="Heading3"/>
@@ -8021,8 +8204,8 @@
         </ns0:tc>
       </ns0:tr>
     </ns0:tbl>
-    <ns0:bookmarkEnd ns0:id="65"/>
-    <ns0:bookmarkStart ns0:id="66" ns0:name="data-standardization-certification"/>
+    <ns0:bookmarkEnd ns0:id="66"/>
+    <ns0:bookmarkStart ns0:id="67" ns0:name="data-standardization-certification"/>
     <ns0:p>
       <ns0:pPr>
         <ns0:pStyle ns0:val="Heading3"/>
@@ -8240,8 +8423,8 @@
         </ns0:tc>
       </ns0:tr>
     </ns0:tbl>
-    <ns0:bookmarkEnd ns0:id="66"/>
-    <ns0:bookmarkStart ns0:id="67" ns0:name="next-steps-1"/>
+    <ns0:bookmarkEnd ns0:id="67"/>
+    <ns0:bookmarkStart ns0:id="68" ns0:name="next-steps-1"/>
     <ns0:p>
       <ns0:pPr>
         <ns0:pStyle ns0:val="Heading3"/>
@@ -8300,9 +8483,9 @@
         <ns0:pStyle ns0:val="BodyText"/>
       </ns0:pPr>
     </ns0:p>
-    <ns0:bookmarkEnd ns0:id="67"/>
     <ns0:bookmarkEnd ns0:id="68"/>
-    <ns0:bookmarkStart ns0:id="89" ns0:name="X951f0fd099ae59b8e86eee73bf929b5a6bebfb5"/>
+    <ns0:bookmarkEnd ns0:id="69"/>
+    <ns0:bookmarkStart ns0:id="90" ns0:name="X951f0fd099ae59b8e86eee73bf929b5a6bebfb5"/>
     <ns0:p>
       <ns0:pPr>
         <ns0:pStyle ns0:val="Heading2"/>
@@ -8312,7 +8495,7 @@
         <ns0:t xml:space="preserve">Phase 3: System Design and Load Calculation</ns0:t>
       </ns0:r>
     </ns0:p>
-    <ns0:bookmarkStart ns0:id="69" ns0:name="X0fdd062d3cabcd87a86ed64e3a811802e2d2f53"/>
+    <ns0:bookmarkStart ns0:id="70" ns0:name="X0fdd062d3cabcd87a86ed64e3a811802e2d2f53"/>
     <ns0:p>
       <ns0:pPr>
         <ns0:pStyle ns0:val="Heading4"/>
@@ -8411,8 +8594,8 @@
         <ns0:t xml:space="preserve">to demonstrate a “completed” master deliverable package (provenance, stable evidence pointers, and decision logs). Replace all names, dates, and evidence pointers with real project records before using this document externally.</ns0:t>
       </ns0:r>
     </ns0:p>
-    <ns0:bookmarkEnd ns0:id="69"/>
-    <ns0:bookmarkStart ns0:id="70" ns0:name="phase-3-boundaries-electrical-only"/>
+    <ns0:bookmarkEnd ns0:id="70"/>
+    <ns0:bookmarkStart ns0:id="71" ns0:name="phase-3-boundaries-electrical-only"/>
     <ns0:p>
       <ns0:pPr>
         <ns0:pStyle ns0:val="Heading3"/>
@@ -8459,8 +8642,8 @@
         <ns0:t xml:space="preserve">The goal of Phase 3 is to confirm that the proposed EV charging system is electrically viable and compliant with the applicable code basis (CEC/NEC as adopted by the AHJ), and to select a compliant system architecture that satisfies the project’s electrical constraint of avoiding a service upgrade unless unavoidable.</ns0:t>
       </ns0:r>
     </ns0:p>
-    <ns0:bookmarkEnd ns0:id="70"/>
-    <ns0:bookmarkStart ns0:id="76" ns0:name="X2592a3abbcb16372de7f937908fa3fc2536eb72"/>
+    <ns0:bookmarkEnd ns0:id="71"/>
+    <ns0:bookmarkStart ns0:id="77" ns0:name="X2592a3abbcb16372de7f937908fa3fc2536eb72"/>
     <ns0:p>
       <ns0:pPr>
         <ns0:pStyle ns0:val="Heading3"/>
@@ -8601,7 +8784,7 @@
               <ns0:pStyle ns0:val="Compact"/>
               <ns0:jc ns0:val="left"/>
             </ns0:pPr>
-            <ns0:hyperlink ns1:id="rId71">
+            <ns0:hyperlink ns1:id="rId72">
               <ns0:r>
                 <ns0:rPr>
                   <ns0:rStyle ns0:val="VerbatimChar"/>
@@ -8609,7 +8792,7 @@
                 <ns0:t xml:space="preserve">phases/P2/Outputs/P2.1_LoadCalc_Workbook_2026-01-22.xlsx</ns0:t>
               </ns0:r>
             </ns0:hyperlink>
-            <ns0:hyperlink ns1:id="rId72">
+            <ns0:hyperlink ns1:id="rId73">
               <ns0:r>
                 <ns0:rPr>
                   <ns0:rStyle ns0:val="VerbatimChar"/>
@@ -8688,7 +8871,7 @@
               <ns0:pStyle ns0:val="Compact"/>
               <ns0:jc ns0:val="left"/>
             </ns0:pPr>
-            <ns0:hyperlink ns1:id="rId73">
+            <ns0:hyperlink ns1:id="rId74">
               <ns0:r>
                 <ns0:rPr>
                   <ns0:rStyle ns0:val="VerbatimChar"/>
@@ -8767,7 +8950,7 @@
               <ns0:pStyle ns0:val="Compact"/>
               <ns0:jc ns0:val="left"/>
             </ns0:pPr>
-            <ns0:hyperlink ns1:id="rId74">
+            <ns0:hyperlink ns1:id="rId75">
               <ns0:r>
                 <ns0:rPr>
                   <ns0:rStyle ns0:val="VerbatimChar"/>
@@ -8843,7 +9026,7 @@
               <ns0:pStyle ns0:val="Compact"/>
               <ns0:jc ns0:val="left"/>
             </ns0:pPr>
-            <ns0:hyperlink ns1:id="rId75">
+            <ns0:hyperlink ns1:id="rId76">
               <ns0:r>
                 <ns0:rPr>
                   <ns0:rStyle ns0:val="VerbatimChar"/>
@@ -8870,8 +9053,8 @@
         </ns0:tc>
       </ns0:tr>
     </ns0:tbl>
-    <ns0:bookmarkEnd ns0:id="76"/>
-    <ns0:bookmarkStart ns0:id="80" ns0:name="key-excerpts-electrical-only-1"/>
+    <ns0:bookmarkEnd ns0:id="77"/>
+    <ns0:bookmarkStart ns0:id="81" ns0:name="key-excerpts-electrical-only-1"/>
     <ns0:p>
       <ns0:pPr>
         <ns0:pStyle ns0:val="Heading3"/>
@@ -8880,7 +9063,7 @@
         <ns0:t xml:space="preserve">3.4 Key Excerpts (Electrical-Only)</ns0:t>
       </ns0:r>
     </ns0:p>
-    <ns0:bookmarkStart ns0:id="77" ns0:name="load-calc-summary-excerpt-3-w01"/>
+    <ns0:bookmarkStart ns0:id="78" ns0:name="load-calc-summary-excerpt-3-w01"/>
     <ns0:p>
       <ns0:pPr>
         <ns0:pStyle ns0:val="Heading4"/>
@@ -9020,8 +9203,8 @@
         <ns0:t xml:space="preserve">; a compliant load-management method is required to avoid service upgrade</ns0:t>
       </ns0:r>
     </ns0:p>
-    <ns0:bookmarkEnd ns0:id="77"/>
-    <ns0:bookmarkStart ns0:id="78" ns0:name="independent-check-excerpt-3-w02"/>
+    <ns0:bookmarkEnd ns0:id="78"/>
+    <ns0:bookmarkStart ns0:id="79" ns0:name="independent-check-excerpt-3-w02"/>
     <ns0:p>
       <ns0:pPr>
         <ns0:pStyle ns0:val="Heading4"/>
@@ -9048,8 +9231,8 @@
         <ns0:t xml:space="preserve">“Calculation logic and arithmetic verified; inputs align to Phase 2 evidence pointers; conclusions supported.”</ns0:t>
       </ns0:r>
     </ns0:p>
-    <ns0:bookmarkEnd ns0:id="78"/>
-    <ns0:bookmarkStart ns0:id="79" ns0:name="architecture-decision-excerpt-3-w03"/>
+    <ns0:bookmarkEnd ns0:id="79"/>
+    <ns0:bookmarkStart ns0:id="80" ns0:name="architecture-decision-excerpt-3-w03"/>
     <ns0:p>
       <ns0:pPr>
         <ns0:pStyle ns0:val="Heading4"/>
@@ -9076,9 +9259,9 @@
         <ns0:t xml:space="preserve">“Proceed with a 400A bus-rated EV subpanel with feeder sized for the full unmanaged continuous load, combined with a listed EMS/load management method to cap aggregate demand to ≤250A.”</ns0:t>
       </ns0:r>
     </ns0:p>
-    <ns0:bookmarkEnd ns0:id="79"/>
     <ns0:bookmarkEnd ns0:id="80"/>
-    <ns0:bookmarkStart ns0:id="83" ns0:name="nec-load-calculation"/>
+    <ns0:bookmarkEnd ns0:id="81"/>
+    <ns0:bookmarkStart ns0:id="84" ns0:name="nec-load-calculation"/>
     <ns0:p>
       <ns0:pPr>
         <ns0:pStyle ns0:val="Heading3"/>
@@ -9213,7 +9396,7 @@
         </ns0:tc>
       </ns0:tr>
     </ns0:tbl>
-    <ns0:bookmarkStart ns0:id="81" ns0:name="X2246b62cd675852aba4115ac4e8aeeaef42762f"/>
+    <ns0:bookmarkStart ns0:id="82" ns0:name="X2246b62cd675852aba4115ac4e8aeeaef42762f"/>
     <ns0:p>
       <ns0:pPr>
         <ns0:pStyle ns0:val="Heading4"/>
@@ -9506,8 +9689,8 @@
         <ns0:t xml:space="preserve">to support the full, unmanaged, NEC-mandated continuous load.</ns0:t>
       </ns0:r>
     </ns0:p>
-    <ns0:bookmarkEnd ns0:id="81"/>
-    <ns0:bookmarkStart ns0:id="82" ns0:name="service-headroom-re-evaluation"/>
+    <ns0:bookmarkEnd ns0:id="82"/>
+    <ns0:bookmarkStart ns0:id="83" ns0:name="service-headroom-re-evaluation"/>
     <ns0:p>
       <ns0:pPr>
         <ns0:pStyle ns0:val="Heading4"/>
@@ -9750,9 +9933,9 @@
         <ns0:t xml:space="preserve">The project must proceed with an EMS, or the core project goal of avoiding a service upgrade (Phase 1) is invalid.</ns0:t>
       </ns0:r>
     </ns0:p>
-    <ns0:bookmarkEnd ns0:id="82"/>
     <ns0:bookmarkEnd ns0:id="83"/>
-    <ns0:bookmarkStart ns0:id="86" ns0:name="ev-system-architecture-decision"/>
+    <ns0:bookmarkEnd ns0:id="84"/>
+    <ns0:bookmarkStart ns0:id="87" ns0:name="ev-system-architecture-decision"/>
     <ns0:p>
       <ns0:pPr>
         <ns0:pStyle ns0:val="Heading3"/>
@@ -9913,7 +10096,7 @@
         </ns0:tc>
       </ns0:tr>
     </ns0:tbl>
-    <ns0:bookmarkStart ns0:id="84" ns0:name="system-architecture-proposal"/>
+    <ns0:bookmarkStart ns0:id="85" ns0:name="system-architecture-proposal"/>
     <ns0:p>
       <ns0:pPr>
         <ns0:pStyle ns0:val="Heading4"/>
@@ -10223,8 +10406,8 @@
         </ns0:tc>
       </ns0:tr>
     </ns0:tbl>
-    <ns0:bookmarkEnd ns0:id="84"/>
-    <ns0:bookmarkStart ns0:id="85" ns0:name="decision"/>
+    <ns0:bookmarkEnd ns0:id="85"/>
+    <ns0:bookmarkStart ns0:id="86" ns0:name="decision"/>
     <ns0:p>
       <ns0:pPr>
         <ns0:pStyle ns0:val="Heading4"/>
@@ -10266,9 +10449,9 @@
         <ns0:t xml:space="preserve">. This meets all requirements: NEC compliance (via subpanel rating) and project goal (via EMS management to avoid service upgrade).</ns0:t>
       </ns0:r>
     </ns0:p>
-    <ns0:bookmarkEnd ns0:id="85"/>
     <ns0:bookmarkEnd ns0:id="86"/>
-    <ns0:bookmarkStart ns0:id="87" ns0:name="phase-3-engineering-certification"/>
+    <ns0:bookmarkEnd ns0:id="87"/>
+    <ns0:bookmarkStart ns0:id="88" ns0:name="phase-3-engineering-certification"/>
     <ns0:p>
       <ns0:pPr>
         <ns0:pStyle ns0:val="Heading3"/>
@@ -10544,8 +10727,8 @@
         </ns0:tc>
       </ns0:tr>
     </ns0:tbl>
-    <ns0:bookmarkEnd ns0:id="87"/>
-    <ns0:bookmarkStart ns0:id="88" ns0:name="next-steps-2"/>
+    <ns0:bookmarkEnd ns0:id="88"/>
+    <ns0:bookmarkStart ns0:id="89" ns0:name="next-steps-2"/>
     <ns0:p>
       <ns0:pPr>
         <ns0:pStyle ns0:val="Heading3"/>
@@ -10588,9 +10771,9 @@
         <ns0:pStyle ns0:val="BodyText"/>
       </ns0:pPr>
     </ns0:p>
-    <ns0:bookmarkEnd ns0:id="88"/>
     <ns0:bookmarkEnd ns0:id="89"/>
-    <ns0:bookmarkStart ns0:id="123" ns0:name="Xf0afa52703a7b6a5965013de74e7a923cf82690"/>
+    <ns0:bookmarkEnd ns0:id="90"/>
+    <ns0:bookmarkStart ns0:id="124" ns0:name="Xf0afa52703a7b6a5965013de74e7a923cf82690"/>
     <ns0:p>
       <ns0:pPr>
         <ns0:pStyle ns0:val="Heading2"/>
@@ -10600,7 +10783,7 @@
         <ns0:t xml:space="preserve">Phase 4: Preliminary Drawing Set Production</ns0:t>
       </ns0:r>
     </ns0:p>
-    <ns0:bookmarkStart ns0:id="90" ns0:name="Xf75faf732a4233d9acc6816def0f220888ed9ef"/>
+    <ns0:bookmarkStart ns0:id="91" ns0:name="Xf75faf732a4233d9acc6816def0f220888ed9ef"/>
     <ns0:p>
       <ns0:pPr>
         <ns0:pStyle ns0:val="Heading4"/>
@@ -10683,8 +10866,8 @@
         <ns0:t xml:space="preserve">to demonstrate a “completed” master deliverable package (provenance, stable filenames, and compilation logs). Replace all names, dates, and evidence pointers with real project records before using this document externally.</ns0:t>
       </ns0:r>
     </ns0:p>
-    <ns0:bookmarkEnd ns0:id="90"/>
-    <ns0:bookmarkStart ns0:id="91" ns0:name="phase-4-boundaries-electrical-only"/>
+    <ns0:bookmarkEnd ns0:id="91"/>
+    <ns0:bookmarkStart ns0:id="92" ns0:name="phase-4-boundaries-electrical-only"/>
     <ns0:p>
       <ns0:pPr>
         <ns0:pStyle ns0:val="Heading3"/>
@@ -10747,8 +10930,8 @@
         <ns0:t xml:space="preserve">that incorporates the electrical design and code requirements confirmed in Phases 1 and 2.</ns0:t>
       </ns0:r>
     </ns0:p>
-    <ns0:bookmarkEnd ns0:id="91"/>
-    <ns0:bookmarkStart ns0:id="98" ns0:name="X18fb530e88ad85c7b620fefbf3c1a6d09520006"/>
+    <ns0:bookmarkEnd ns0:id="92"/>
+    <ns0:bookmarkStart ns0:id="99" ns0:name="X18fb530e88ad85c7b620fefbf3c1a6d09520006"/>
     <ns0:p>
       <ns0:pPr>
         <ns0:pStyle ns0:val="Heading3"/>
@@ -10889,7 +11072,7 @@
               <ns0:pStyle ns0:val="Compact"/>
               <ns0:jc ns0:val="left"/>
             </ns0:pPr>
-            <ns0:hyperlink ns1:id="rId92">
+            <ns0:hyperlink ns1:id="rId93">
               <ns0:r>
                 <ns0:rPr>
                   <ns0:rStyle ns0:val="VerbatimChar"/>
@@ -10965,7 +11148,7 @@
               <ns0:pStyle ns0:val="Compact"/>
               <ns0:jc ns0:val="left"/>
             </ns0:pPr>
-            <ns0:hyperlink ns1:id="rId93">
+            <ns0:hyperlink ns1:id="rId94">
               <ns0:r>
                 <ns0:rPr>
                   <ns0:rStyle ns0:val="VerbatimChar"/>
@@ -11041,7 +11224,7 @@
               <ns0:pStyle ns0:val="Compact"/>
               <ns0:jc ns0:val="left"/>
             </ns0:pPr>
-            <ns0:hyperlink ns1:id="rId94">
+            <ns0:hyperlink ns1:id="rId95">
               <ns0:r>
                 <ns0:rPr>
                   <ns0:rStyle ns0:val="VerbatimChar"/>
@@ -11120,7 +11303,7 @@
               <ns0:pStyle ns0:val="Compact"/>
               <ns0:jc ns0:val="left"/>
             </ns0:pPr>
-            <ns0:hyperlink ns1:id="rId95">
+            <ns0:hyperlink ns1:id="rId96">
               <ns0:r>
                 <ns0:rPr>
                   <ns0:rStyle ns0:val="VerbatimChar"/>
@@ -11199,7 +11382,7 @@
               <ns0:pStyle ns0:val="Compact"/>
               <ns0:jc ns0:val="left"/>
             </ns0:pPr>
-            <ns0:hyperlink ns1:id="rId96">
+            <ns0:hyperlink ns1:id="rId97">
               <ns0:r>
                 <ns0:rPr>
                   <ns0:rStyle ns0:val="VerbatimChar"/>
@@ -11275,7 +11458,7 @@
               <ns0:pStyle ns0:val="Compact"/>
               <ns0:jc ns0:val="left"/>
             </ns0:pPr>
-            <ns0:hyperlink ns1:id="rId97">
+            <ns0:hyperlink ns1:id="rId98">
               <ns0:r>
                 <ns0:rPr>
                   <ns0:rStyle ns0:val="VerbatimChar"/>
@@ -11302,8 +11485,8 @@
         </ns0:tc>
       </ns0:tr>
     </ns0:tbl>
-    <ns0:bookmarkEnd ns0:id="98"/>
-    <ns0:bookmarkStart ns0:id="103" ns0:name="key-excerpts-electrical-only-2"/>
+    <ns0:bookmarkEnd ns0:id="99"/>
+    <ns0:bookmarkStart ns0:id="104" ns0:name="key-excerpts-electrical-only-2"/>
     <ns0:p>
       <ns0:pPr>
         <ns0:pStyle ns0:val="Heading3"/>
@@ -11312,7 +11495,7 @@
         <ns0:t xml:space="preserve">4.4 Key Excerpts (Electrical-Only)</ns0:t>
       </ns0:r>
     </ns0:p>
-    <ns0:bookmarkStart ns0:id="99" ns0:name="one-line-diagram-excerpt-4-w01"/>
+    <ns0:bookmarkStart ns0:id="100" ns0:name="one-line-diagram-excerpt-4-w01"/>
     <ns0:p>
       <ns0:pPr>
         <ns0:pStyle ns0:val="Heading4"/>
@@ -11481,8 +11664,8 @@
         <ns0:t xml:space="preserve">per Phase 3 decision</ns0:t>
       </ns0:r>
     </ns0:p>
-    <ns0:bookmarkEnd ns0:id="99"/>
-    <ns0:bookmarkStart ns0:id="100" ns0:name="site-plan-w-evse-locations-excerpt-4-w02"/>
+    <ns0:bookmarkEnd ns0:id="100"/>
+    <ns0:bookmarkStart ns0:id="101" ns0:name="site-plan-w-evse-locations-excerpt-4-w02"/>
     <ns0:p>
       <ns0:pPr>
         <ns0:pStyle ns0:val="Heading4"/>
@@ -11509,8 +11692,8 @@
         <ns0:t xml:space="preserve">EVSE locations are shown based on owner/parking layout inputs, along with electrical equipment identifiers. Only items that affect electrical design are called out (equipment locations, electrical room reference, and design-relevant constraints).</ns0:t>
       </ns0:r>
     </ns0:p>
-    <ns0:bookmarkEnd ns0:id="100"/>
-    <ns0:bookmarkStart ns0:id="101" ns0:name="conduit-trenching-details-excerpt-4-w03"/>
+    <ns0:bookmarkEnd ns0:id="101"/>
+    <ns0:bookmarkStart ns0:id="102" ns0:name="conduit-trenching-details-excerpt-4-w03"/>
     <ns0:p>
       <ns0:pPr>
         <ns0:pStyle ns0:val="Heading4"/>
@@ -11537,8 +11720,8 @@
         <ns0:t xml:space="preserve">Electrical-impacting routing assumptions and site-condition constraints are documented for engineering use (e.g., feeder length basis for voltage drop/derating), without specifying construction means-and-methods.</ns0:t>
       </ns0:r>
     </ns0:p>
-    <ns0:bookmarkEnd ns0:id="101"/>
-    <ns0:bookmarkStart ns0:id="102" ns0:name="drawing-set-compilation-excerpt-4-w06"/>
+    <ns0:bookmarkEnd ns0:id="102"/>
+    <ns0:bookmarkStart ns0:id="103" ns0:name="drawing-set-compilation-excerpt-4-w06"/>
     <ns0:p>
       <ns0:pPr>
         <ns0:pStyle ns0:val="Heading4"/>
@@ -11565,9 +11748,9 @@
         <ns0:t xml:space="preserve">“Phase 4 includes Phase 4–Phase 4 in the sheet order defined below; filenames and sheet titles must match the evidence pointers exactly.”</ns0:t>
       </ns0:r>
     </ns0:p>
-    <ns0:bookmarkEnd ns0:id="102"/>
     <ns0:bookmarkEnd ns0:id="103"/>
-    <ns0:bookmarkStart ns0:id="114" ns0:name="preliminary-one-line-diagram"/>
+    <ns0:bookmarkEnd ns0:id="104"/>
+    <ns0:bookmarkStart ns0:id="115" ns0:name="preliminary-one-line-diagram"/>
     <ns0:p>
       <ns0:pPr>
         <ns0:pStyle ns0:val="Heading3"/>
@@ -11584,7 +11767,7 @@
         <ns0:t xml:space="preserve">This one-line diagram depicts the complete electrical system from the utility source to the EV charging equipment. It defines major equipment, ratings, overcurrent protection, grounding intent, and the Energy Management System (EMS) used to manage aggregate EV load.</ns0:t>
       </ns0:r>
     </ns0:p>
-    <ns0:bookmarkStart ns0:id="104" ns0:name="inputs-traceable"/>
+    <ns0:bookmarkStart ns0:id="105" ns0:name="inputs-traceable"/>
     <ns0:p>
       <ns0:pPr>
         <ns0:pStyle ns0:val="Heading4"/>
@@ -11626,8 +11809,8 @@
         <ns0:t xml:space="preserve">EVSE cut sheet (design basis): 2-I04 (see Addendum A for filenames)</ns0:t>
       </ns0:r>
     </ns0:p>
-    <ns0:bookmarkEnd ns0:id="104"/>
-    <ns0:bookmarkStart ns0:id="105" ns0:name="system-description-summary"/>
+    <ns0:bookmarkEnd ns0:id="105"/>
+    <ns0:bookmarkStart ns0:id="106" ns0:name="system-description-summary"/>
     <ns0:p>
       <ns0:pPr>
         <ns0:pStyle ns0:val="Heading4"/>
@@ -11721,8 +11904,8 @@
         <ns0:t xml:space="preserve">in accordance with the managed-load approach documented in Phase 3.</ns0:t>
       </ns0:r>
     </ns0:p>
-    <ns0:bookmarkEnd ns0:id="105"/>
-    <ns0:bookmarkStart ns0:id="106" ns0:name="X39d35dd6c25474e7176aae4858a4d08bd4fd7a3"/>
+    <ns0:bookmarkEnd ns0:id="106"/>
+    <ns0:bookmarkStart ns0:id="107" ns0:name="X39d35dd6c25474e7176aae4858a4d08bd4fd7a3"/>
     <ns0:p>
       <ns0:pPr>
         <ns0:pStyle ns0:val="Heading4"/>
@@ -11731,8 +11914,8 @@
         <ns0:t xml:space="preserve">4.5.3 Technical Specifications Shown on the Diagram (excerpt list)</ns0:t>
       </ns0:r>
     </ns0:p>
-    <ns0:bookmarkEnd ns0:id="106"/>
-    <ns0:bookmarkStart ns0:id="107" ns0:name="X40626c4295e1c63bea3627c670273d7b8a5f662"/>
+    <ns0:bookmarkEnd ns0:id="107"/>
+    <ns0:bookmarkStart ns0:id="108" ns0:name="X40626c4295e1c63bea3627c670273d7b8a5f662"/>
     <ns0:p>
       <ns0:pPr>
         <ns0:pStyle ns0:val="Heading4"/>
@@ -11774,8 +11957,8 @@
         <ns0:t xml:space="preserve">Calculated available fault current at EV subpanel bus: 38 kA (based on feeder impedance)</ns0:t>
       </ns0:r>
     </ns0:p>
-    <ns0:bookmarkEnd ns0:id="107"/>
-    <ns0:bookmarkStart ns0:id="108" ns0:name="panel-and-protection-ratings"/>
+    <ns0:bookmarkEnd ns0:id="108"/>
+    <ns0:bookmarkStart ns0:id="109" ns0:name="panel-and-protection-ratings"/>
     <ns0:p>
       <ns0:pPr>
         <ns0:pStyle ns0:val="Heading4"/>
@@ -11828,8 +12011,8 @@
         <ns0:t xml:space="preserve">Breaker interrupting rating: 65 kAIC minimum at 120/208 V</ns0:t>
       </ns0:r>
     </ns0:p>
-    <ns0:bookmarkEnd ns0:id="108"/>
-    <ns0:bookmarkStart ns0:id="109" ns0:name="feeder-conductors-design-basis"/>
+    <ns0:bookmarkEnd ns0:id="109"/>
+    <ns0:bookmarkStart ns0:id="110" ns0:name="feeder-conductors-design-basis"/>
     <ns0:p>
       <ns0:pPr>
         <ns0:pStyle ns0:val="Heading4"/>
@@ -11882,8 +12065,8 @@
         <ns0:t xml:space="preserve">Ampacity basis: sized at 75°C terminal rating per applicable code requirements; final conductor sizing to be confirmed in stamped set</ns0:t>
       </ns0:r>
     </ns0:p>
-    <ns0:bookmarkEnd ns0:id="109"/>
-    <ns0:bookmarkStart ns0:id="110" ns0:name="wiring-method-electrical-only"/>
+    <ns0:bookmarkEnd ns0:id="110"/>
+    <ns0:bookmarkStart ns0:id="111" ns0:name="wiring-method-electrical-only"/>
     <ns0:p>
       <ns0:pPr>
         <ns0:pStyle ns0:val="Heading4"/>
@@ -11914,8 +12097,8 @@
         <ns0:t xml:space="preserve">No routing/trenching/constructability means-and-methods are specified in this master deliverable.</ns0:t>
       </ns0:r>
     </ns0:p>
-    <ns0:bookmarkEnd ns0:id="110"/>
-    <ns0:bookmarkStart ns0:id="111" ns0:name="grounding-and-bonding-intent"/>
+    <ns0:bookmarkEnd ns0:id="111"/>
+    <ns0:bookmarkStart ns0:id="112" ns0:name="grounding-and-bonding-intent"/>
     <ns0:p>
       <ns0:pPr>
         <ns0:pStyle ns0:val="Heading4"/>
@@ -11957,8 +12140,8 @@
         <ns0:t xml:space="preserve">EV subpanel grounding bar bonded to the building grounding electrode system (referenced on details sheet)</ns0:t>
       </ns0:r>
     </ns0:p>
-    <ns0:bookmarkEnd ns0:id="111"/>
-    <ns0:bookmarkStart ns0:id="112" ns0:name="energy-management-system-ems"/>
+    <ns0:bookmarkEnd ns0:id="112"/>
+    <ns0:bookmarkStart ns0:id="113" ns0:name="energy-management-system-ems"/>
     <ns0:p>
       <ns0:pPr>
         <ns0:pStyle ns0:val="Heading4"/>
@@ -12011,8 +12194,8 @@
         <ns0:t xml:space="preserve">Fail-safe behavior note: on EMS fault/loss of comms, system defaults to a safe state that prevents EV feeder demand from exceeding the configured cap</ns0:t>
       </ns0:r>
     </ns0:p>
-    <ns0:bookmarkEnd ns0:id="112"/>
-    <ns0:bookmarkStart ns0:id="113" ns0:name="coordination-and-selectivity"/>
+    <ns0:bookmarkEnd ns0:id="113"/>
+    <ns0:bookmarkStart ns0:id="114" ns0:name="coordination-and-selectivity"/>
     <ns0:p>
       <ns0:pPr>
         <ns0:pStyle ns0:val="Heading4"/>
@@ -12041,9 +12224,9 @@
         <ns0:t xml:space="preserve">This one-line diagram is intended to be code-complete for permit review, subject to final PE stamp and any jurisdiction-specific refinements identified during Phase 5.</ns0:t>
       </ns0:r>
     </ns0:p>
-    <ns0:bookmarkEnd ns0:id="113"/>
     <ns0:bookmarkEnd ns0:id="114"/>
-    <ns0:bookmarkStart ns0:id="115" ns0:name="site-plan-w-evse-locations"/>
+    <ns0:bookmarkEnd ns0:id="115"/>
+    <ns0:bookmarkStart ns0:id="116" ns0:name="site-plan-w-evse-locations"/>
     <ns0:p>
       <ns0:pPr>
         <ns0:pStyle ns0:val="Heading3"/>
@@ -12318,8 +12501,8 @@
         <ns0:t xml:space="preserve">Notes call out placement constraints that affect electrical design only (e.g., maximum assumed feeder path length basis for voltage drop checks; any “no-penetration” zones that constrain electrical routing)</ns0:t>
       </ns0:r>
     </ns0:p>
-    <ns0:bookmarkEnd ns0:id="115"/>
-    <ns0:bookmarkStart ns0:id="116" ns0:name="Xb3bd3bd70b7f0f0c7ba4cb123b8f03a0ee4730a"/>
+    <ns0:bookmarkEnd ns0:id="116"/>
+    <ns0:bookmarkStart ns0:id="117" ns0:name="Xb3bd3bd70b7f0f0c7ba4cb123b8f03a0ee4730a"/>
     <ns0:p>
       <ns0:pPr>
         <ns0:pStyle ns0:val="Heading3"/>
@@ -12605,8 +12788,8 @@
         <ns0:t xml:space="preserve">identifies electrical-impacting transition points (e.g., “MDP room exit point” and “EVSP-1 entry point”) and any photo-identified constraints impacting electrical routing decisions</ns0:t>
       </ns0:r>
     </ns0:p>
-    <ns0:bookmarkEnd ns0:id="116"/>
-    <ns0:bookmarkStart ns0:id="117" ns0:name="updated-panel-schedules"/>
+    <ns0:bookmarkEnd ns0:id="117"/>
+    <ns0:bookmarkStart ns0:id="118" ns0:name="updated-panel-schedules"/>
     <ns0:p>
       <ns0:pPr>
         <ns0:pStyle ns0:val="Heading3"/>
@@ -13449,8 +13632,8 @@
         </ns0:tc>
       </ns0:tr>
     </ns0:tbl>
-    <ns0:bookmarkEnd ns0:id="117"/>
-    <ns0:bookmarkStart ns0:id="118" ns0:name="electrical-notes-code-sheets"/>
+    <ns0:bookmarkEnd ns0:id="118"/>
+    <ns0:bookmarkStart ns0:id="119" ns0:name="electrical-notes-code-sheets"/>
     <ns0:p>
       <ns0:pPr>
         <ns0:pStyle ns0:val="Heading3"/>
@@ -13691,8 +13874,8 @@
         <ns0:t xml:space="preserve">All conductors shall be sized per NEC 310 and rated for 75°C minimum.</ns0:t>
       </ns0:r>
     </ns0:p>
-    <ns0:bookmarkEnd ns0:id="118"/>
-    <ns0:bookmarkStart ns0:id="119" ns0:name="permit-drawing-set-unstamped"/>
+    <ns0:bookmarkEnd ns0:id="119"/>
+    <ns0:bookmarkStart ns0:id="120" ns0:name="permit-drawing-set-unstamped"/>
     <ns0:p>
       <ns0:pPr>
         <ns0:pStyle ns0:val="Heading3"/>
@@ -13903,8 +14086,8 @@
         <ns0:t xml:space="preserve">This complete set, reserved as a File, is the primary output of Phase 4 and serves as the input for Phase 5.</ns0:t>
       </ns0:r>
     </ns0:p>
-    <ns0:bookmarkEnd ns0:id="119"/>
-    <ns0:bookmarkStart ns0:id="120" ns0:name="compilation-qa-log"/>
+    <ns0:bookmarkEnd ns0:id="120"/>
+    <ns0:bookmarkStart ns0:id="121" ns0:name="compilation-qa-log"/>
     <ns0:p>
       <ns0:pPr>
         <ns0:pStyle ns0:val="Heading3"/>
@@ -14241,8 +14424,8 @@
         </ns0:tc>
       </ns0:tr>
     </ns0:tbl>
-    <ns0:bookmarkEnd ns0:id="120"/>
-    <ns0:bookmarkStart ns0:id="121" ns0:name="phase-4-drawing-package-certification"/>
+    <ns0:bookmarkEnd ns0:id="121"/>
+    <ns0:bookmarkStart ns0:id="122" ns0:name="phase-4-drawing-package-certification"/>
     <ns0:p>
       <ns0:pPr>
         <ns0:pStyle ns0:val="Heading3"/>
@@ -14468,8 +14651,8 @@
         </ns0:tc>
       </ns0:tr>
     </ns0:tbl>
-    <ns0:bookmarkEnd ns0:id="121"/>
-    <ns0:bookmarkStart ns0:id="122" ns0:name="next-steps-3"/>
+    <ns0:bookmarkEnd ns0:id="122"/>
+    <ns0:bookmarkStart ns0:id="123" ns0:name="next-steps-3"/>
     <ns0:p>
       <ns0:pPr>
         <ns0:pStyle ns0:val="Heading3"/>
@@ -14547,9 +14730,9 @@
         <ns0:pStyle ns0:val="BodyText"/>
       </ns0:pPr>
     </ns0:p>
-    <ns0:bookmarkEnd ns0:id="122"/>
     <ns0:bookmarkEnd ns0:id="123"/>
-    <ns0:bookmarkStart ns0:id="142" ns0:name="phase-5-permitting-submission-1"/>
+    <ns0:bookmarkEnd ns0:id="124"/>
+    <ns0:bookmarkStart ns0:id="143" ns0:name="phase-5-permitting-submission-1"/>
     <ns0:p>
       <ns0:pPr>
         <ns0:pStyle ns0:val="Heading2"/>
@@ -14559,7 +14742,7 @@
         <ns0:t xml:space="preserve">Phase 5: Permitting Submission</ns0:t>
       </ns0:r>
     </ns0:p>
-    <ns0:bookmarkStart ns0:id="124" ns0:name="phase-5-purpose"/>
+    <ns0:bookmarkStart ns0:id="125" ns0:name="phase-5-purpose"/>
     <ns0:p>
       <ns0:pPr>
         <ns0:pStyle ns0:val="Heading3"/>
@@ -14610,8 +14793,8 @@
         <ns0:t xml:space="preserve">to demonstrate a “completed” master deliverable package (provenance, stable filenames, and submission logs). Replace all names, dates, and evidence pointers with real project records before using this document externally.</ns0:t>
       </ns0:r>
     </ns0:p>
-    <ns0:bookmarkEnd ns0:id="124"/>
-    <ns0:bookmarkStart ns0:id="125" ns0:name="phase-5-boundaries-electrical-only"/>
+    <ns0:bookmarkEnd ns0:id="125"/>
+    <ns0:bookmarkStart ns0:id="126" ns0:name="phase-5-boundaries-electrical-only"/>
     <ns0:p>
       <ns0:pPr>
         <ns0:pStyle ns0:val="Heading3"/>
@@ -14650,8 +14833,8 @@
         <ns0:t xml:space="preserve">topics (routing/trenching/means-and-methods, installation sequencing, etc.)</ns0:t>
       </ns0:r>
     </ns0:p>
-    <ns0:bookmarkEnd ns0:id="125"/>
-    <ns0:bookmarkStart ns0:id="132" ns0:name="X3578451a9878dac74814f7b9f0c91784b38b55d"/>
+    <ns0:bookmarkEnd ns0:id="126"/>
+    <ns0:bookmarkStart ns0:id="133" ns0:name="X3578451a9878dac74814f7b9f0c91784b38b55d"/>
     <ns0:p>
       <ns0:pPr>
         <ns0:pStyle ns0:val="Heading3"/>
@@ -14789,7 +14972,7 @@
               <ns0:pStyle ns0:val="Compact"/>
               <ns0:jc ns0:val="left"/>
             </ns0:pPr>
-            <ns0:hyperlink ns1:id="rId126">
+            <ns0:hyperlink ns1:id="rId127">
               <ns0:r>
                 <ns0:rPr>
                   <ns0:rStyle ns0:val="VerbatimChar"/>
@@ -14865,7 +15048,7 @@
               <ns0:pStyle ns0:val="Compact"/>
               <ns0:jc ns0:val="left"/>
             </ns0:pPr>
-            <ns0:hyperlink ns1:id="rId127">
+            <ns0:hyperlink ns1:id="rId128">
               <ns0:r>
                 <ns0:rPr>
                   <ns0:rStyle ns0:val="VerbatimChar"/>
@@ -14941,7 +15124,7 @@
               <ns0:pStyle ns0:val="Compact"/>
               <ns0:jc ns0:val="left"/>
             </ns0:pPr>
-            <ns0:hyperlink ns1:id="rId128">
+            <ns0:hyperlink ns1:id="rId129">
               <ns0:r>
                 <ns0:rPr>
                   <ns0:rStyle ns0:val="VerbatimChar"/>
@@ -15017,7 +15200,7 @@
               <ns0:pStyle ns0:val="Compact"/>
               <ns0:jc ns0:val="left"/>
             </ns0:pPr>
-            <ns0:hyperlink ns1:id="rId129">
+            <ns0:hyperlink ns1:id="rId130">
               <ns0:r>
                 <ns0:rPr>
                   <ns0:rStyle ns0:val="VerbatimChar"/>
@@ -15093,7 +15276,7 @@
               <ns0:pStyle ns0:val="Compact"/>
               <ns0:jc ns0:val="left"/>
             </ns0:pPr>
-            <ns0:hyperlink ns1:id="rId130">
+            <ns0:hyperlink ns1:id="rId131">
               <ns0:r>
                 <ns0:rPr>
                   <ns0:rStyle ns0:val="VerbatimChar"/>
@@ -15169,7 +15352,7 @@
               <ns0:pStyle ns0:val="Compact"/>
               <ns0:jc ns0:val="left"/>
             </ns0:pPr>
-            <ns0:hyperlink ns1:id="rId131">
+            <ns0:hyperlink ns1:id="rId132">
               <ns0:r>
                 <ns0:rPr>
                   <ns0:rStyle ns0:val="VerbatimChar"/>
@@ -15196,8 +15379,8 @@
         </ns0:tc>
       </ns0:tr>
     </ns0:tbl>
-    <ns0:bookmarkEnd ns0:id="132"/>
-    <ns0:bookmarkStart ns0:id="135" ns0:name="key-excerpts-electrical-only-3"/>
+    <ns0:bookmarkEnd ns0:id="133"/>
+    <ns0:bookmarkStart ns0:id="136" ns0:name="key-excerpts-electrical-only-3"/>
     <ns0:p>
       <ns0:pPr>
         <ns0:pStyle ns0:val="Heading3"/>
@@ -15206,7 +15389,7 @@
         <ns0:t xml:space="preserve">5.4 Key Excerpts (Electrical-Only)</ns0:t>
       </ns0:r>
     </ns0:p>
-    <ns0:bookmarkStart ns0:id="133" ns0:name="submission-confirmation-excerpt-5-w05"/>
+    <ns0:bookmarkStart ns0:id="134" ns0:name="submission-confirmation-excerpt-5-w05"/>
     <ns0:p>
       <ns0:pPr>
         <ns0:pStyle ns0:val="Heading4"/>
@@ -15317,8 +15500,8 @@
         <ns0:t xml:space="preserve">Jordan Lee (PM)</ns0:t>
       </ns0:r>
     </ns0:p>
-    <ns0:bookmarkEnd ns0:id="133"/>
-    <ns0:bookmarkStart ns0:id="134" ns0:name="stamped-set-excerpt-5-w01"/>
+    <ns0:bookmarkEnd ns0:id="134"/>
+    <ns0:bookmarkStart ns0:id="135" ns0:name="stamped-set-excerpt-5-w01"/>
     <ns0:p>
       <ns0:pPr>
         <ns0:pStyle ns0:val="Heading4"/>
@@ -15427,9 +15610,9 @@
         <ns0:t xml:space="preserve">with no content changes other than stamp block and any required administrative cover sheet</ns0:t>
       </ns0:r>
     </ns0:p>
-    <ns0:bookmarkEnd ns0:id="134"/>
     <ns0:bookmarkEnd ns0:id="135"/>
-    <ns0:bookmarkStart ns0:id="136" ns0:name="stamped-permit-drawings"/>
+    <ns0:bookmarkEnd ns0:id="136"/>
+    <ns0:bookmarkStart ns0:id="137" ns0:name="stamped-permit-drawings"/>
     <ns0:p>
       <ns0:pPr>
         <ns0:pStyle ns0:val="Heading3"/>
@@ -15556,8 +15739,8 @@
         <ns0:t xml:space="preserve">5-W01</ns0:t>
       </ns0:r>
     </ns0:p>
-    <ns0:bookmarkEnd ns0:id="136"/>
-    <ns0:bookmarkStart ns0:id="138" ns0:name="permit-application-package"/>
+    <ns0:bookmarkEnd ns0:id="137"/>
+    <ns0:bookmarkStart ns0:id="139" ns0:name="permit-application-package"/>
     <ns0:p>
       <ns0:pPr>
         <ns0:pStyle ns0:val="Heading3"/>
@@ -15574,7 +15757,7 @@
         <ns0:t xml:space="preserve">This deliverable is the complete electrical permit submission package as provided to the AHJ, including forms, stamped drawings, and electrical support documents commonly required for plan check.</ns0:t>
       </ns0:r>
     </ns0:p>
-    <ns0:bookmarkStart ns0:id="137" ns0:name="package-contents-electrical-only"/>
+    <ns0:bookmarkStart ns0:id="138" ns0:name="package-contents-electrical-only"/>
     <ns0:p>
       <ns0:pPr>
         <ns0:pStyle ns0:val="Heading4"/>
@@ -15718,9 +15901,9 @@
         <ns0:t xml:space="preserve">5-W03</ns0:t>
       </ns0:r>
     </ns0:p>
-    <ns0:bookmarkEnd ns0:id="137"/>
     <ns0:bookmarkEnd ns0:id="138"/>
-    <ns0:bookmarkStart ns0:id="139" ns0:name="p4-submission-qa-log"/>
+    <ns0:bookmarkEnd ns0:id="139"/>
+    <ns0:bookmarkStart ns0:id="140" ns0:name="p4-submission-qa-log"/>
     <ns0:p>
       <ns0:pPr>
         <ns0:pStyle ns0:val="Heading3"/>
@@ -16057,8 +16240,8 @@
         </ns0:tc>
       </ns0:tr>
     </ns0:tbl>
-    <ns0:bookmarkEnd ns0:id="139"/>
-    <ns0:bookmarkStart ns0:id="140" ns0:name="phase-5-certification"/>
+    <ns0:bookmarkEnd ns0:id="140"/>
+    <ns0:bookmarkStart ns0:id="141" ns0:name="phase-5-certification"/>
     <ns0:p>
       <ns0:pPr>
         <ns0:pStyle ns0:val="Heading3"/>
@@ -16284,8 +16467,8 @@
         </ns0:tc>
       </ns0:tr>
     </ns0:tbl>
-    <ns0:bookmarkEnd ns0:id="140"/>
-    <ns0:bookmarkStart ns0:id="141" ns0:name="phase-5-closeout-confirmation-completed"/>
+    <ns0:bookmarkEnd ns0:id="141"/>
+    <ns0:bookmarkStart ns0:id="142" ns0:name="phase-5-closeout-confirmation-completed"/>
     <ns0:p>
       <ns0:pPr>
         <ns0:pStyle ns0:val="Heading3"/>
@@ -16339,7 +16522,7 @@
       <ns0:r>
         <ns0:t xml:space="preserve"> </ns0:t>
       </ns0:r>
-      <ns0:hyperlink ns1:id="rId126">
+      <ns0:hyperlink ns1:id="rId127">
         <ns0:r>
           <ns0:rPr>
             <ns0:rStyle ns0:val="VerbatimChar"/>
@@ -16369,7 +16552,7 @@
       <ns0:r>
         <ns0:t xml:space="preserve"> </ns0:t>
       </ns0:r>
-      <ns0:hyperlink ns1:id="rId127">
+      <ns0:hyperlink ns1:id="rId128">
         <ns0:r>
           <ns0:rPr>
             <ns0:rStyle ns0:val="VerbatimChar"/>
@@ -16399,7 +16582,7 @@
       <ns0:r>
         <ns0:t xml:space="preserve"> </ns0:t>
       </ns0:r>
-      <ns0:hyperlink ns1:id="rId129">
+      <ns0:hyperlink ns1:id="rId130">
         <ns0:r>
           <ns0:rPr>
             <ns0:rStyle ns0:val="VerbatimChar"/>
@@ -16429,7 +16612,7 @@
       <ns0:r>
         <ns0:t xml:space="preserve"> </ns0:t>
       </ns0:r>
-      <ns0:hyperlink ns1:id="rId128">
+      <ns0:hyperlink ns1:id="rId129">
         <ns0:r>
           <ns0:rPr>
             <ns0:rStyle ns0:val="VerbatimChar"/>
@@ -16459,7 +16642,7 @@
       <ns0:r>
         <ns0:t xml:space="preserve"> </ns0:t>
       </ns0:r>
-      <ns0:hyperlink ns1:id="rId130">
+      <ns0:hyperlink ns1:id="rId131">
         <ns0:r>
           <ns0:rPr>
             <ns0:rStyle ns0:val="VerbatimChar"/>
@@ -16489,7 +16672,7 @@
       <ns0:r>
         <ns0:t xml:space="preserve"> </ns0:t>
       </ns0:r>
-      <ns0:hyperlink ns1:id="rId131">
+      <ns0:hyperlink ns1:id="rId132">
         <ns0:r>
           <ns0:rPr>
             <ns0:rStyle ns0:val="VerbatimChar"/>
@@ -16503,9 +16686,9 @@
         <ns0:pStyle ns0:val="FirstParagraph"/>
       </ns0:pPr>
     </ns0:p>
-    <ns0:bookmarkEnd ns0:id="141"/>
     <ns0:bookmarkEnd ns0:id="142"/>
-    <ns0:bookmarkStart ns0:id="166" ns0:name="X080957d75afeb47f3832ea3ba41f4339d0b66dc"/>
+    <ns0:bookmarkEnd ns0:id="143"/>
+    <ns0:bookmarkStart ns0:id="167" ns0:name="X080957d75afeb47f3832ea3ba41f4339d0b66dc"/>
     <ns0:p>
       <ns0:pPr>
         <ns0:pStyle ns0:val="Heading2"/>
@@ -16515,7 +16698,7 @@
         <ns0:t xml:space="preserve">Phase 6: Authority Review and Drawing Revision</ns0:t>
       </ns0:r>
     </ns0:p>
-    <ns0:bookmarkStart ns0:id="143" ns0:name="phase-6-purpose"/>
+    <ns0:bookmarkStart ns0:id="144" ns0:name="phase-6-purpose"/>
     <ns0:p>
       <ns0:pPr>
         <ns0:pStyle ns0:val="Heading3"/>
@@ -16582,8 +16765,8 @@
         <ns0:t xml:space="preserve">to demonstrate a “completed” master deliverable package (provenance, stable filenames, and revision logs). Replace all names, dates, and evidence pointers with real project records before using this document externally.</ns0:t>
       </ns0:r>
     </ns0:p>
-    <ns0:bookmarkEnd ns0:id="143"/>
-    <ns0:bookmarkStart ns0:id="144" ns0:name="phase-6-boundaries-electrical-only"/>
+    <ns0:bookmarkEnd ns0:id="144"/>
+    <ns0:bookmarkStart ns0:id="145" ns0:name="phase-6-boundaries-electrical-only"/>
     <ns0:p>
       <ns0:pPr>
         <ns0:pStyle ns0:val="Heading3"/>
@@ -16622,8 +16805,8 @@
         <ns0:t xml:space="preserve">topics (routing/trenching/means-and-methods, installation sequencing, etc.)</ns0:t>
       </ns0:r>
     </ns0:p>
-    <ns0:bookmarkEnd ns0:id="144"/>
-    <ns0:bookmarkStart ns0:id="152" ns0:name="X2c06633310d46d876428ef826f6c8423f4c92a8"/>
+    <ns0:bookmarkEnd ns0:id="145"/>
+    <ns0:bookmarkStart ns0:id="153" ns0:name="X2c06633310d46d876428ef826f6c8423f4c92a8"/>
     <ns0:p>
       <ns0:pPr>
         <ns0:pStyle ns0:val="Heading3"/>
@@ -16761,7 +16944,7 @@
               <ns0:pStyle ns0:val="Compact"/>
               <ns0:jc ns0:val="left"/>
             </ns0:pPr>
-            <ns0:hyperlink ns1:id="rId145">
+            <ns0:hyperlink ns1:id="rId146">
               <ns0:r>
                 <ns0:rPr>
                   <ns0:rStyle ns0:val="VerbatimChar"/>
@@ -16837,7 +17020,7 @@
               <ns0:pStyle ns0:val="Compact"/>
               <ns0:jc ns0:val="left"/>
             </ns0:pPr>
-            <ns0:hyperlink ns1:id="rId146">
+            <ns0:hyperlink ns1:id="rId147">
               <ns0:r>
                 <ns0:rPr>
                   <ns0:rStyle ns0:val="VerbatimChar"/>
@@ -16913,7 +17096,7 @@
               <ns0:pStyle ns0:val="Compact"/>
               <ns0:jc ns0:val="left"/>
             </ns0:pPr>
-            <ns0:hyperlink ns1:id="rId147">
+            <ns0:hyperlink ns1:id="rId148">
               <ns0:r>
                 <ns0:rPr>
                   <ns0:rStyle ns0:val="VerbatimChar"/>
@@ -16989,7 +17172,7 @@
               <ns0:pStyle ns0:val="Compact"/>
               <ns0:jc ns0:val="left"/>
             </ns0:pPr>
-            <ns0:hyperlink ns1:id="rId148">
+            <ns0:hyperlink ns1:id="rId149">
               <ns0:r>
                 <ns0:rPr>
                   <ns0:rStyle ns0:val="VerbatimChar"/>
@@ -17065,7 +17248,7 @@
               <ns0:pStyle ns0:val="Compact"/>
               <ns0:jc ns0:val="left"/>
             </ns0:pPr>
-            <ns0:hyperlink ns1:id="rId149">
+            <ns0:hyperlink ns1:id="rId150">
               <ns0:r>
                 <ns0:rPr>
                   <ns0:rStyle ns0:val="VerbatimChar"/>
@@ -17141,7 +17324,7 @@
               <ns0:pStyle ns0:val="Compact"/>
               <ns0:jc ns0:val="left"/>
             </ns0:pPr>
-            <ns0:hyperlink ns1:id="rId150">
+            <ns0:hyperlink ns1:id="rId151">
               <ns0:r>
                 <ns0:rPr>
                   <ns0:rStyle ns0:val="VerbatimChar"/>
@@ -17217,7 +17400,7 @@
               <ns0:pStyle ns0:val="Compact"/>
               <ns0:jc ns0:val="left"/>
             </ns0:pPr>
-            <ns0:hyperlink ns1:id="rId151">
+            <ns0:hyperlink ns1:id="rId152">
               <ns0:r>
                 <ns0:rPr>
                   <ns0:rStyle ns0:val="VerbatimChar"/>
@@ -17244,8 +17427,8 @@
         </ns0:tc>
       </ns0:tr>
     </ns0:tbl>
-    <ns0:bookmarkEnd ns0:id="152"/>
-    <ns0:bookmarkStart ns0:id="156" ns0:name="key-excerpts-electrical-only-4"/>
+    <ns0:bookmarkEnd ns0:id="153"/>
+    <ns0:bookmarkStart ns0:id="157" ns0:name="key-excerpts-electrical-only-4"/>
     <ns0:p>
       <ns0:pPr>
         <ns0:pStyle ns0:val="Heading3"/>
@@ -17254,7 +17437,7 @@
         <ns0:t xml:space="preserve">6.4 Key Excerpts (Electrical-Only)</ns0:t>
       </ns0:r>
     </ns0:p>
-    <ns0:bookmarkStart ns0:id="153" ns0:name="ahj-comment-themes-excerpt-6-w01"/>
+    <ns0:bookmarkStart ns0:id="154" ns0:name="ahj-comment-themes-excerpt-6-w01"/>
     <ns0:p>
       <ns0:pPr>
         <ns0:pStyle ns0:val="Heading4"/>
@@ -17359,8 +17542,8 @@
         <ns0:t xml:space="preserve">(EVSE continuous load, labeling, disconnecting means references as applicable).</ns0:t>
       </ns0:r>
     </ns0:p>
-    <ns0:bookmarkEnd ns0:id="153"/>
-    <ns0:bookmarkStart ns0:id="154" ns0:name="revision-summary-excerpt-6-w03"/>
+    <ns0:bookmarkEnd ns0:id="154"/>
+    <ns0:bookmarkStart ns0:id="155" ns0:name="revision-summary-excerpt-6-w03"/>
     <ns0:p>
       <ns0:pPr>
         <ns0:pStyle ns0:val="Heading4"/>
@@ -17417,8 +17600,8 @@
         <ns0:t xml:space="preserve">Updated notes sheet with explicit NEC/CEC references and labeling notes.</ns0:t>
       </ns0:r>
     </ns0:p>
-    <ns0:bookmarkEnd ns0:id="154"/>
-    <ns0:bookmarkStart ns0:id="155" ns0:name="ahj-approval-excerpt-6-w07"/>
+    <ns0:bookmarkEnd ns0:id="155"/>
+    <ns0:bookmarkStart ns0:id="156" ns0:name="ahj-approval-excerpt-6-w07"/>
     <ns0:p>
       <ns0:pPr>
         <ns0:pStyle ns0:val="Heading4"/>
@@ -17505,9 +17688,9 @@
         <ns0:t xml:space="preserve">2026-02-19 10:07 PT</ns0:t>
       </ns0:r>
     </ns0:p>
-    <ns0:bookmarkEnd ns0:id="155"/>
     <ns0:bookmarkEnd ns0:id="156"/>
-    <ns0:bookmarkStart ns0:id="157" ns0:name="ahj-comment-log-parsed"/>
+    <ns0:bookmarkEnd ns0:id="157"/>
+    <ns0:bookmarkStart ns0:id="158" ns0:name="ahj-comment-log-parsed"/>
     <ns0:p>
       <ns0:pPr>
         <ns0:pStyle ns0:val="Heading3"/>
@@ -17949,8 +18132,8 @@
         </ns0:tc>
       </ns0:tr>
     </ns0:tbl>
-    <ns0:bookmarkEnd ns0:id="157"/>
-    <ns0:bookmarkStart ns0:id="160" ns0:name="revised-drawings-post-comments"/>
+    <ns0:bookmarkEnd ns0:id="158"/>
+    <ns0:bookmarkStart ns0:id="161" ns0:name="revised-drawings-post-comments"/>
     <ns0:p>
       <ns0:pPr>
         <ns0:pStyle ns0:val="Heading3"/>
@@ -18103,7 +18286,7 @@
         <ns0:t xml:space="preserve">6-W03</ns0:t>
       </ns0:r>
     </ns0:p>
-    <ns0:bookmarkStart ns0:id="158" ns0:name="revision-log"/>
+    <ns0:bookmarkStart ns0:id="159" ns0:name="revision-log"/>
     <ns0:p>
       <ns0:pPr>
         <ns0:pStyle ns0:val="Heading4"/>
@@ -18229,8 +18412,8 @@
         </ns0:tc>
       </ns0:tr>
     </ns0:tbl>
-    <ns0:bookmarkEnd ns0:id="158"/>
-    <ns0:bookmarkStart ns0:id="159" ns0:name="Xa34dbdd7de4e1f4ef825ddb83feb3907d35f6e2"/>
+    <ns0:bookmarkEnd ns0:id="159"/>
+    <ns0:bookmarkStart ns0:id="160" ns0:name="Xa34dbdd7de4e1f4ef825ddb83feb3907d35f6e2"/>
     <ns0:p>
       <ns0:pPr>
         <ns0:pStyle ns0:val="Heading4"/>
@@ -18567,9 +18750,9 @@
         </ns0:tc>
       </ns0:tr>
     </ns0:tbl>
-    <ns0:bookmarkEnd ns0:id="159"/>
     <ns0:bookmarkEnd ns0:id="160"/>
-    <ns0:bookmarkStart ns0:id="161" ns0:name="comment-response-letter"/>
+    <ns0:bookmarkEnd ns0:id="161"/>
+    <ns0:bookmarkStart ns0:id="162" ns0:name="comment-response-letter"/>
     <ns0:p>
       <ns0:pPr>
         <ns0:pStyle ns0:val="Heading3"/>
@@ -18796,8 +18979,8 @@
         <ns0:t xml:space="preserve">Standardized EV subpanel designation to “EVSP-1” across all sheets and schedules.</ns0:t>
       </ns0:r>
     </ns0:p>
-    <ns0:bookmarkEnd ns0:id="161"/>
-    <ns0:bookmarkStart ns0:id="162" ns0:name="phase-6-resubmission-log"/>
+    <ns0:bookmarkEnd ns0:id="162"/>
+    <ns0:bookmarkStart ns0:id="163" ns0:name="phase-6-resubmission-log"/>
     <ns0:p>
       <ns0:pPr>
         <ns0:pStyle ns0:val="Heading3"/>
@@ -18950,8 +19133,8 @@
         </ns0:tc>
       </ns0:tr>
     </ns0:tbl>
-    <ns0:bookmarkEnd ns0:id="162"/>
-    <ns0:bookmarkStart ns0:id="163" ns0:name="Xec19c4e12ac0010745565822df13083f6de5386"/>
+    <ns0:bookmarkEnd ns0:id="163"/>
+    <ns0:bookmarkStart ns0:id="164" ns0:name="Xec19c4e12ac0010745565822df13083f6de5386"/>
     <ns0:p>
       <ns0:pPr>
         <ns0:pStyle ns0:val="Heading3"/>
@@ -19185,8 +19368,8 @@
         <ns0:t xml:space="preserve">P5.4_AHJ_Approval_Notice_2026-02-19.pdf</ns0:t>
       </ns0:r>
     </ns0:p>
-    <ns0:bookmarkEnd ns0:id="163"/>
-    <ns0:bookmarkStart ns0:id="164" ns0:name="phase-6-certification"/>
+    <ns0:bookmarkEnd ns0:id="164"/>
+    <ns0:bookmarkStart ns0:id="165" ns0:name="phase-6-certification"/>
     <ns0:p>
       <ns0:pPr>
         <ns0:pStyle ns0:val="Heading3"/>
@@ -19512,8 +19695,8 @@
         </ns0:tc>
       </ns0:tr>
     </ns0:tbl>
-    <ns0:bookmarkEnd ns0:id="164"/>
-    <ns0:bookmarkStart ns0:id="165" ns0:name="phase-6-closeout-confirmation-completed"/>
+    <ns0:bookmarkEnd ns0:id="165"/>
+    <ns0:bookmarkStart ns0:id="166" ns0:name="phase-6-closeout-confirmation-completed"/>
     <ns0:p>
       <ns0:pPr>
         <ns0:pStyle ns0:val="Heading3"/>
@@ -19567,7 +19750,7 @@
       <ns0:r>
         <ns0:t xml:space="preserve"> </ns0:t>
       </ns0:r>
-      <ns0:hyperlink ns1:id="rId145">
+      <ns0:hyperlink ns1:id="rId146">
         <ns0:r>
           <ns0:rPr>
             <ns0:rStyle ns0:val="VerbatimChar"/>
@@ -19597,7 +19780,7 @@
       <ns0:r>
         <ns0:t xml:space="preserve"> </ns0:t>
       </ns0:r>
-      <ns0:hyperlink ns1:id="rId146">
+      <ns0:hyperlink ns1:id="rId147">
         <ns0:r>
           <ns0:rPr>
             <ns0:rStyle ns0:val="VerbatimChar"/>
@@ -19646,7 +19829,7 @@
       <ns0:r>
         <ns0:t xml:space="preserve"> </ns0:t>
       </ns0:r>
-      <ns0:hyperlink ns1:id="rId148">
+      <ns0:hyperlink ns1:id="rId149">
         <ns0:r>
           <ns0:rPr>
             <ns0:rStyle ns0:val="VerbatimChar"/>
@@ -19676,7 +19859,7 @@
       <ns0:r>
         <ns0:t xml:space="preserve"> </ns0:t>
       </ns0:r>
-      <ns0:hyperlink ns1:id="rId147">
+      <ns0:hyperlink ns1:id="rId148">
         <ns0:r>
           <ns0:rPr>
             <ns0:rStyle ns0:val="VerbatimChar"/>
@@ -19706,7 +19889,7 @@
       <ns0:r>
         <ns0:t xml:space="preserve"> </ns0:t>
       </ns0:r>
-      <ns0:hyperlink ns1:id="rId149">
+      <ns0:hyperlink ns1:id="rId150">
         <ns0:r>
           <ns0:rPr>
             <ns0:rStyle ns0:val="VerbatimChar"/>
@@ -19736,7 +19919,7 @@
       <ns0:r>
         <ns0:t xml:space="preserve"> </ns0:t>
       </ns0:r>
-      <ns0:hyperlink ns1:id="rId150">
+      <ns0:hyperlink ns1:id="rId151">
         <ns0:r>
           <ns0:rPr>
             <ns0:rStyle ns0:val="VerbatimChar"/>
@@ -19766,7 +19949,7 @@
       <ns0:r>
         <ns0:t xml:space="preserve"> </ns0:t>
       </ns0:r>
-      <ns0:hyperlink ns1:id="rId151">
+      <ns0:hyperlink ns1:id="rId152">
         <ns0:r>
           <ns0:rPr>
             <ns0:rStyle ns0:val="VerbatimChar"/>
@@ -19780,9 +19963,9 @@
         <ns0:pStyle ns0:val="FirstParagraph"/>
       </ns0:pPr>
     </ns0:p>
-    <ns0:bookmarkEnd ns0:id="165"/>
     <ns0:bookmarkEnd ns0:id="166"/>
-    <ns0:bookmarkStart ns0:id="193" ns0:name="phase-7-utility-coordination-1"/>
+    <ns0:bookmarkEnd ns0:id="167"/>
+    <ns0:bookmarkStart ns0:id="194" ns0:name="phase-7-utility-coordination-1"/>
     <ns0:p>
       <ns0:pPr>
         <ns0:pStyle ns0:val="Heading2"/>
@@ -19792,7 +19975,7 @@
         <ns0:t xml:space="preserve">Phase 7: Utility Coordination</ns0:t>
       </ns0:r>
     </ns0:p>
-    <ns0:bookmarkStart ns0:id="167" ns0:name="phase-7-purpose"/>
+    <ns0:bookmarkStart ns0:id="168" ns0:name="phase-7-purpose"/>
     <ns0:p>
       <ns0:pPr>
         <ns0:pStyle ns0:val="Heading3"/>
@@ -19859,8 +20042,8 @@
         <ns0:t xml:space="preserve">to demonstrate a “completed” master deliverable package (provenance, stable filenames, and coordination logs). Replace all names, dates, and evidence pointers with real project records before using this document externally.</ns0:t>
       </ns0:r>
     </ns0:p>
-    <ns0:bookmarkEnd ns0:id="167"/>
-    <ns0:bookmarkStart ns0:id="168" ns0:name="phase-7-boundaries-electrical-only"/>
+    <ns0:bookmarkEnd ns0:id="168"/>
+    <ns0:bookmarkStart ns0:id="169" ns0:name="phase-7-boundaries-electrical-only"/>
     <ns0:p>
       <ns0:pPr>
         <ns0:pStyle ns0:val="Heading3"/>
@@ -19899,8 +20082,8 @@
         <ns0:t xml:space="preserve">topics (routing/trenching/means-and-methods, installation sequencing, etc.)</ns0:t>
       </ns0:r>
     </ns0:p>
-    <ns0:bookmarkEnd ns0:id="168"/>
-    <ns0:bookmarkStart ns0:id="178" ns0:name="X8abab17997fd8c6865b7e074037db2311b04cb0"/>
+    <ns0:bookmarkEnd ns0:id="169"/>
+    <ns0:bookmarkStart ns0:id="179" ns0:name="X8abab17997fd8c6865b7e074037db2311b04cb0"/>
     <ns0:p>
       <ns0:pPr>
         <ns0:pStyle ns0:val="Heading3"/>
@@ -20038,7 +20221,7 @@
               <ns0:pStyle ns0:val="Compact"/>
               <ns0:jc ns0:val="left"/>
             </ns0:pPr>
-            <ns0:hyperlink ns1:id="rId169">
+            <ns0:hyperlink ns1:id="rId170">
               <ns0:r>
                 <ns0:rPr>
                   <ns0:rStyle ns0:val="VerbatimChar"/>
@@ -20114,7 +20297,7 @@
               <ns0:pStyle ns0:val="Compact"/>
               <ns0:jc ns0:val="left"/>
             </ns0:pPr>
-            <ns0:hyperlink ns1:id="rId170">
+            <ns0:hyperlink ns1:id="rId171">
               <ns0:r>
                 <ns0:rPr>
                   <ns0:rStyle ns0:val="VerbatimChar"/>
@@ -20190,7 +20373,7 @@
               <ns0:pStyle ns0:val="Compact"/>
               <ns0:jc ns0:val="left"/>
             </ns0:pPr>
-            <ns0:hyperlink ns1:id="rId171">
+            <ns0:hyperlink ns1:id="rId172">
               <ns0:r>
                 <ns0:rPr>
                   <ns0:rStyle ns0:val="VerbatimChar"/>
@@ -20266,7 +20449,7 @@
               <ns0:pStyle ns0:val="Compact"/>
               <ns0:jc ns0:val="left"/>
             </ns0:pPr>
-            <ns0:hyperlink ns1:id="rId172">
+            <ns0:hyperlink ns1:id="rId173">
               <ns0:r>
                 <ns0:rPr>
                   <ns0:rStyle ns0:val="VerbatimChar"/>
@@ -20342,7 +20525,7 @@
               <ns0:pStyle ns0:val="Compact"/>
               <ns0:jc ns0:val="left"/>
             </ns0:pPr>
-            <ns0:hyperlink ns1:id="rId173">
+            <ns0:hyperlink ns1:id="rId174">
               <ns0:r>
                 <ns0:rPr>
                   <ns0:rStyle ns0:val="VerbatimChar"/>
@@ -20418,7 +20601,7 @@
               <ns0:pStyle ns0:val="Compact"/>
               <ns0:jc ns0:val="left"/>
             </ns0:pPr>
-            <ns0:hyperlink ns1:id="rId174">
+            <ns0:hyperlink ns1:id="rId175">
               <ns0:r>
                 <ns0:rPr>
                   <ns0:rStyle ns0:val="VerbatimChar"/>
@@ -20494,7 +20677,7 @@
               <ns0:pStyle ns0:val="Compact"/>
               <ns0:jc ns0:val="left"/>
             </ns0:pPr>
-            <ns0:hyperlink ns1:id="rId175">
+            <ns0:hyperlink ns1:id="rId176">
               <ns0:r>
                 <ns0:rPr>
                   <ns0:rStyle ns0:val="VerbatimChar"/>
@@ -20570,7 +20753,7 @@
               <ns0:pStyle ns0:val="Compact"/>
               <ns0:jc ns0:val="left"/>
             </ns0:pPr>
-            <ns0:hyperlink ns1:id="rId176">
+            <ns0:hyperlink ns1:id="rId177">
               <ns0:r>
                 <ns0:rPr>
                   <ns0:rStyle ns0:val="VerbatimChar"/>
@@ -20646,7 +20829,7 @@
               <ns0:pStyle ns0:val="Compact"/>
               <ns0:jc ns0:val="left"/>
             </ns0:pPr>
-            <ns0:hyperlink ns1:id="rId177">
+            <ns0:hyperlink ns1:id="rId178">
               <ns0:r>
                 <ns0:rPr>
                   <ns0:rStyle ns0:val="VerbatimChar"/>
@@ -20673,8 +20856,8 @@
         </ns0:tc>
       </ns0:tr>
     </ns0:tbl>
-    <ns0:bookmarkEnd ns0:id="178"/>
-    <ns0:bookmarkStart ns0:id="182" ns0:name="key-excerpts-electrical-only-5"/>
+    <ns0:bookmarkEnd ns0:id="179"/>
+    <ns0:bookmarkStart ns0:id="183" ns0:name="key-excerpts-electrical-only-5"/>
     <ns0:p>
       <ns0:pPr>
         <ns0:pStyle ns0:val="Heading3"/>
@@ -20683,7 +20866,7 @@
         <ns0:t xml:space="preserve">7.4 Key Excerpts (Electrical-Only)</ns0:t>
       </ns0:r>
     </ns0:p>
-    <ns0:bookmarkStart ns0:id="179" ns0:name="utility-load-letter-excerpt-7-w02"/>
+    <ns0:bookmarkStart ns0:id="180" ns0:name="utility-load-letter-excerpt-7-w02"/>
     <ns0:p>
       <ns0:pPr>
         <ns0:pStyle ns0:val="Heading4"/>
@@ -20829,8 +21012,8 @@
         <ns0:t xml:space="preserve">Reference documents included: Phase 3 load calc summary + architecture decision record</ns0:t>
       </ns0:r>
     </ns0:p>
-    <ns0:bookmarkEnd ns0:id="179"/>
-    <ns0:bookmarkStart ns0:id="180" ns0:name="utility-submission-receipt-excerpt-7-w04"/>
+    <ns0:bookmarkEnd ns0:id="180"/>
+    <ns0:bookmarkStart ns0:id="181" ns0:name="utility-submission-receipt-excerpt-7-w04"/>
     <ns0:p>
       <ns0:pPr>
         <ns0:pStyle ns0:val="Heading4"/>
@@ -20929,8 +21112,8 @@
         <ns0:t xml:space="preserve">2026-02-21 11:05 PT</ns0:t>
       </ns0:r>
     </ns0:p>
-    <ns0:bookmarkEnd ns0:id="180"/>
-    <ns0:bookmarkStart ns0:id="181" ns0:name="utility-deficiency-notice-excerpt-7-w06"/>
+    <ns0:bookmarkEnd ns0:id="181"/>
+    <ns0:bookmarkStart ns0:id="182" ns0:name="utility-deficiency-notice-excerpt-7-w06"/>
     <ns0:p>
       <ns0:pPr>
         <ns0:pStyle ns0:val="Heading4"/>
@@ -20997,9 +21180,9 @@
         <ns0:t xml:space="preserve">Response due: N/A (utility queue-based)</ns0:t>
       </ns0:r>
     </ns0:p>
-    <ns0:bookmarkEnd ns0:id="181"/>
     <ns0:bookmarkEnd ns0:id="182"/>
-    <ns0:bookmarkStart ns0:id="183" ns0:name="utility-load-letter-single-line"/>
+    <ns0:bookmarkEnd ns0:id="183"/>
+    <ns0:bookmarkStart ns0:id="184" ns0:name="utility-load-letter-single-line"/>
     <ns0:p>
       <ns0:pPr>
         <ns0:pStyle ns0:val="Heading3"/>
@@ -21204,8 +21387,8 @@
         <ns0:t xml:space="preserve">7-W02</ns0:t>
       </ns0:r>
     </ns0:p>
-    <ns0:bookmarkEnd ns0:id="183"/>
-    <ns0:bookmarkStart ns0:id="184" ns0:name="utility-application-forms"/>
+    <ns0:bookmarkEnd ns0:id="184"/>
+    <ns0:bookmarkStart ns0:id="185" ns0:name="utility-application-forms"/>
     <ns0:p>
       <ns0:pPr>
         <ns0:pStyle ns0:val="Heading3"/>
@@ -21358,8 +21541,8 @@
         <ns0:t xml:space="preserve">7-W03</ns0:t>
       </ns0:r>
     </ns0:p>
-    <ns0:bookmarkEnd ns0:id="184"/>
-    <ns0:bookmarkStart ns0:id="188" ns0:name="Xa2893c3b38f19e106eb420968edb2ceb1f478cf"/>
+    <ns0:bookmarkEnd ns0:id="185"/>
+    <ns0:bookmarkStart ns0:id="189" ns0:name="Xa2893c3b38f19e106eb420968edb2ceb1f478cf"/>
     <ns0:p>
       <ns0:pPr>
         <ns0:pStyle ns0:val="Heading3"/>
@@ -21376,7 +21559,7 @@
         <ns0:t xml:space="preserve">This deliverable documents the utility’s “incomplete/additional info required” outcome and the technical rework performed to satisfy the utility’s request, followed by resubmission and approval.</ns0:t>
       </ns0:r>
     </ns0:p>
-    <ns0:bookmarkStart ns0:id="185" ns0:name="deficiency-received"/>
+    <ns0:bookmarkStart ns0:id="186" ns0:name="deficiency-received"/>
     <ns0:p>
       <ns0:pPr>
         <ns0:pStyle ns0:val="Heading4"/>
@@ -21451,8 +21634,8 @@
         </ns0:tc>
       </ns0:tr>
     </ns0:tbl>
-    <ns0:bookmarkEnd ns0:id="185"/>
-    <ns0:bookmarkStart ns0:id="186" ns0:name="rework-package-electrical-only"/>
+    <ns0:bookmarkEnd ns0:id="186"/>
+    <ns0:bookmarkStart ns0:id="187" ns0:name="rework-package-electrical-only"/>
     <ns0:p>
       <ns0:pPr>
         <ns0:pStyle ns0:val="Heading4"/>
@@ -21632,8 +21815,8 @@
         </ns0:tc>
       </ns0:tr>
     </ns0:tbl>
-    <ns0:bookmarkEnd ns0:id="186"/>
-    <ns0:bookmarkStart ns0:id="187" ns0:name="resubmission-approval"/>
+    <ns0:bookmarkEnd ns0:id="187"/>
+    <ns0:bookmarkStart ns0:id="188" ns0:name="resubmission-approval"/>
     <ns0:p>
       <ns0:pPr>
         <ns0:pStyle ns0:val="Heading4"/>
@@ -21786,9 +21969,9 @@
         </ns0:tc>
       </ns0:tr>
     </ns0:tbl>
-    <ns0:bookmarkEnd ns0:id="187"/>
     <ns0:bookmarkEnd ns0:id="188"/>
-    <ns0:bookmarkStart ns0:id="189" ns0:name="phase-7-coordination-log"/>
+    <ns0:bookmarkEnd ns0:id="189"/>
+    <ns0:bookmarkStart ns0:id="190" ns0:name="phase-7-coordination-log"/>
     <ns0:p>
       <ns0:pPr>
         <ns0:pStyle ns0:val="Heading3"/>
@@ -22079,8 +22262,8 @@
         </ns0:tc>
       </ns0:tr>
     </ns0:tbl>
-    <ns0:bookmarkEnd ns0:id="189"/>
-    <ns0:bookmarkStart ns0:id="190" ns0:name="phase-7-closeout-criteria"/>
+    <ns0:bookmarkEnd ns0:id="190"/>
+    <ns0:bookmarkStart ns0:id="191" ns0:name="phase-7-closeout-criteria"/>
     <ns0:p>
       <ns0:pPr>
         <ns0:pStyle ns0:val="Heading3"/>
@@ -22185,8 +22368,8 @@
         <ns0:t xml:space="preserve">) or documented as “not applicable/none issued” in the correspondence log</ns0:t>
       </ns0:r>
     </ns0:p>
-    <ns0:bookmarkEnd ns0:id="190"/>
-    <ns0:bookmarkStart ns0:id="191" ns0:name="phase-7-certification"/>
+    <ns0:bookmarkEnd ns0:id="191"/>
+    <ns0:bookmarkStart ns0:id="192" ns0:name="phase-7-certification"/>
     <ns0:p>
       <ns0:pPr>
         <ns0:pStyle ns0:val="Heading3"/>
@@ -22512,8 +22695,8 @@
         </ns0:tc>
       </ns0:tr>
     </ns0:tbl>
-    <ns0:bookmarkEnd ns0:id="191"/>
-    <ns0:bookmarkStart ns0:id="192" ns0:name="phase-7-closeout-confirmation-completed"/>
+    <ns0:bookmarkEnd ns0:id="192"/>
+    <ns0:bookmarkStart ns0:id="193" ns0:name="phase-7-closeout-confirmation-completed"/>
     <ns0:p>
       <ns0:pPr>
         <ns0:pStyle ns0:val="Heading3"/>
@@ -22567,7 +22750,7 @@
       <ns0:r>
         <ns0:t xml:space="preserve"> </ns0:t>
       </ns0:r>
-      <ns0:hyperlink ns1:id="rId169">
+      <ns0:hyperlink ns1:id="rId170">
         <ns0:r>
           <ns0:rPr>
             <ns0:rStyle ns0:val="VerbatimChar"/>
@@ -22597,7 +22780,7 @@
       <ns0:r>
         <ns0:t xml:space="preserve"> </ns0:t>
       </ns0:r>
-      <ns0:hyperlink ns1:id="rId170">
+      <ns0:hyperlink ns1:id="rId171">
         <ns0:r>
           <ns0:rPr>
             <ns0:rStyle ns0:val="VerbatimChar"/>
@@ -22627,7 +22810,7 @@
       <ns0:r>
         <ns0:t xml:space="preserve"> </ns0:t>
       </ns0:r>
-      <ns0:hyperlink ns1:id="rId171">
+      <ns0:hyperlink ns1:id="rId172">
         <ns0:r>
           <ns0:rPr>
             <ns0:rStyle ns0:val="VerbatimChar"/>
@@ -22657,7 +22840,7 @@
       <ns0:r>
         <ns0:t xml:space="preserve"> </ns0:t>
       </ns0:r>
-      <ns0:hyperlink ns1:id="rId172">
+      <ns0:hyperlink ns1:id="rId173">
         <ns0:r>
           <ns0:rPr>
             <ns0:rStyle ns0:val="VerbatimChar"/>
@@ -22687,7 +22870,7 @@
       <ns0:r>
         <ns0:t xml:space="preserve"> </ns0:t>
       </ns0:r>
-      <ns0:hyperlink ns1:id="rId173">
+      <ns0:hyperlink ns1:id="rId174">
         <ns0:r>
           <ns0:rPr>
             <ns0:rStyle ns0:val="VerbatimChar"/>
@@ -22717,7 +22900,7 @@
       <ns0:r>
         <ns0:t xml:space="preserve"> </ns0:t>
       </ns0:r>
-      <ns0:hyperlink ns1:id="rId174">
+      <ns0:hyperlink ns1:id="rId175">
         <ns0:r>
           <ns0:rPr>
             <ns0:rStyle ns0:val="VerbatimChar"/>
@@ -22747,7 +22930,7 @@
       <ns0:r>
         <ns0:t xml:space="preserve"> </ns0:t>
       </ns0:r>
-      <ns0:hyperlink ns1:id="rId175">
+      <ns0:hyperlink ns1:id="rId176">
         <ns0:r>
           <ns0:rPr>
             <ns0:rStyle ns0:val="VerbatimChar"/>
@@ -22777,7 +22960,7 @@
       <ns0:r>
         <ns0:t xml:space="preserve"> </ns0:t>
       </ns0:r>
-      <ns0:hyperlink ns1:id="rId176">
+      <ns0:hyperlink ns1:id="rId177">
         <ns0:r>
           <ns0:rPr>
             <ns0:rStyle ns0:val="VerbatimChar"/>
@@ -22807,7 +22990,7 @@
       <ns0:r>
         <ns0:t xml:space="preserve"> </ns0:t>
       </ns0:r>
-      <ns0:hyperlink ns1:id="rId177">
+      <ns0:hyperlink ns1:id="rId178">
         <ns0:r>
           <ns0:rPr>
             <ns0:rStyle ns0:val="VerbatimChar"/>
@@ -22821,9 +23004,9 @@
         <ns0:pStyle ns0:val="FirstParagraph"/>
       </ns0:pPr>
     </ns0:p>
-    <ns0:bookmarkEnd ns0:id="192"/>
     <ns0:bookmarkEnd ns0:id="193"/>
-    <ns0:bookmarkStart ns0:id="213" ns0:name="X5bffff93170fb2b9c0e2a883b3dcb9596f4ef89"/>
+    <ns0:bookmarkEnd ns0:id="194"/>
+    <ns0:bookmarkStart ns0:id="214" ns0:name="X5bffff93170fb2b9c0e2a883b3dcb9596f4ef89"/>
     <ns0:p>
       <ns0:pPr>
         <ns0:pStyle ns0:val="Heading2"/>
@@ -22833,7 +23016,7 @@
         <ns0:t xml:space="preserve">Phase 8: Electrical Closeout and Handover</ns0:t>
       </ns0:r>
     </ns0:p>
-    <ns0:bookmarkStart ns0:id="194" ns0:name="phase-8-purpose"/>
+    <ns0:bookmarkStart ns0:id="195" ns0:name="phase-8-purpose"/>
     <ns0:p>
       <ns0:pPr>
         <ns0:pStyle ns0:val="Heading3"/>
@@ -22897,8 +23080,8 @@
         <ns0:t xml:space="preserve">to demonstrate a “completed” master deliverable package (provenance, stable filenames, and closeout logs). Replace all names, dates, and evidence pointers with real project records before using this document externally.</ns0:t>
       </ns0:r>
     </ns0:p>
-    <ns0:bookmarkEnd ns0:id="194"/>
-    <ns0:bookmarkStart ns0:id="195" ns0:name="phase-8-boundaries-electrical-only"/>
+    <ns0:bookmarkEnd ns0:id="195"/>
+    <ns0:bookmarkStart ns0:id="196" ns0:name="phase-8-boundaries-electrical-only"/>
     <ns0:p>
       <ns0:pPr>
         <ns0:pStyle ns0:val="Heading3"/>
@@ -22937,8 +23120,8 @@
         <ns0:t xml:space="preserve">topics (installation means-and-methods, trenching execution details, routing procedures, etc.)</ns0:t>
       </ns0:r>
     </ns0:p>
-    <ns0:bookmarkEnd ns0:id="195"/>
-    <ns0:bookmarkStart ns0:id="202" ns0:name="X1d57a0793cd022eb288f1d977ad891d2a1faa75"/>
+    <ns0:bookmarkEnd ns0:id="196"/>
+    <ns0:bookmarkStart ns0:id="203" ns0:name="X1d57a0793cd022eb288f1d977ad891d2a1faa75"/>
     <ns0:p>
       <ns0:pPr>
         <ns0:pStyle ns0:val="Heading3"/>
@@ -23076,7 +23259,7 @@
               <ns0:pStyle ns0:val="Compact"/>
               <ns0:jc ns0:val="left"/>
             </ns0:pPr>
-            <ns0:hyperlink ns1:id="rId196">
+            <ns0:hyperlink ns1:id="rId197">
               <ns0:r>
                 <ns0:rPr>
                   <ns0:rStyle ns0:val="VerbatimChar"/>
@@ -23155,7 +23338,7 @@
               <ns0:pStyle ns0:val="Compact"/>
               <ns0:jc ns0:val="left"/>
             </ns0:pPr>
-            <ns0:hyperlink ns1:id="rId197">
+            <ns0:hyperlink ns1:id="rId198">
               <ns0:r>
                 <ns0:rPr>
                   <ns0:rStyle ns0:val="VerbatimChar"/>
@@ -23231,7 +23414,7 @@
               <ns0:pStyle ns0:val="Compact"/>
               <ns0:jc ns0:val="left"/>
             </ns0:pPr>
-            <ns0:hyperlink ns1:id="rId198">
+            <ns0:hyperlink ns1:id="rId199">
               <ns0:r>
                 <ns0:rPr>
                   <ns0:rStyle ns0:val="VerbatimChar"/>
@@ -23307,7 +23490,7 @@
               <ns0:pStyle ns0:val="Compact"/>
               <ns0:jc ns0:val="left"/>
             </ns0:pPr>
-            <ns0:hyperlink ns1:id="rId199">
+            <ns0:hyperlink ns1:id="rId200">
               <ns0:r>
                 <ns0:rPr>
                   <ns0:rStyle ns0:val="VerbatimChar"/>
@@ -23383,7 +23566,7 @@
               <ns0:pStyle ns0:val="Compact"/>
               <ns0:jc ns0:val="left"/>
             </ns0:pPr>
-            <ns0:hyperlink ns1:id="rId200">
+            <ns0:hyperlink ns1:id="rId201">
               <ns0:r>
                 <ns0:rPr>
                   <ns0:rStyle ns0:val="VerbatimChar"/>
@@ -23459,7 +23642,7 @@
               <ns0:pStyle ns0:val="Compact"/>
               <ns0:jc ns0:val="left"/>
             </ns0:pPr>
-            <ns0:hyperlink ns1:id="rId201">
+            <ns0:hyperlink ns1:id="rId202">
               <ns0:r>
                 <ns0:rPr>
                   <ns0:rStyle ns0:val="VerbatimChar"/>
@@ -23486,8 +23669,8 @@
         </ns0:tc>
       </ns0:tr>
     </ns0:tbl>
-    <ns0:bookmarkEnd ns0:id="202"/>
-    <ns0:bookmarkStart ns0:id="205" ns0:name="key-excerpts-electrical-only-6"/>
+    <ns0:bookmarkEnd ns0:id="203"/>
+    <ns0:bookmarkStart ns0:id="206" ns0:name="key-excerpts-electrical-only-6"/>
     <ns0:p>
       <ns0:pPr>
         <ns0:pStyle ns0:val="Heading3"/>
@@ -23496,7 +23679,7 @@
         <ns0:t xml:space="preserve">8.4 Key Excerpts (Electrical-Only)</ns0:t>
       </ns0:r>
     </ns0:p>
-    <ns0:bookmarkStart ns0:id="203" ns0:name="as-built-summary-excerpt-8-w02"/>
+    <ns0:bookmarkStart ns0:id="204" ns0:name="as-built-summary-excerpt-8-w02"/>
     <ns0:p>
       <ns0:pPr>
         <ns0:pStyle ns0:val="Heading4"/>
@@ -23585,8 +23768,8 @@
         <ns0:t xml:space="preserve">One-line and schedules updated to reflect installed breaker/labeling differences found in field redlines (no change to the approved load-management intent)</ns0:t>
       </ns0:r>
     </ns0:p>
-    <ns0:bookmarkEnd ns0:id="203"/>
-    <ns0:bookmarkStart ns0:id="204" ns0:name="final-inspection-excerpt-8-w03"/>
+    <ns0:bookmarkEnd ns0:id="204"/>
+    <ns0:bookmarkStart ns0:id="205" ns0:name="final-inspection-excerpt-8-w03"/>
     <ns0:p>
       <ns0:pPr>
         <ns0:pStyle ns0:val="Heading4"/>
@@ -23695,9 +23878,9 @@
         <ns0:t xml:space="preserve">2026-03-26 09:40 PT</ns0:t>
       </ns0:r>
     </ns0:p>
-    <ns0:bookmarkEnd ns0:id="204"/>
     <ns0:bookmarkEnd ns0:id="205"/>
-    <ns0:bookmarkStart ns0:id="207" ns0:name="as-built-drawings"/>
+    <ns0:bookmarkEnd ns0:id="206"/>
+    <ns0:bookmarkStart ns0:id="208" ns0:name="as-built-drawings"/>
     <ns0:p>
       <ns0:pPr>
         <ns0:pStyle ns0:val="Heading3"/>
@@ -23876,7 +24059,7 @@
         <ns0:t xml:space="preserve">8-W02</ns0:t>
       </ns0:r>
     </ns0:p>
-    <ns0:bookmarkStart ns0:id="206" ns0:name="as-built-change-log"/>
+    <ns0:bookmarkStart ns0:id="207" ns0:name="as-built-change-log"/>
     <ns0:p>
       <ns0:pPr>
         <ns0:pStyle ns0:val="Heading4"/>
@@ -24102,9 +24285,9 @@
         </ns0:tc>
       </ns0:tr>
     </ns0:tbl>
-    <ns0:bookmarkEnd ns0:id="206"/>
     <ns0:bookmarkEnd ns0:id="207"/>
-    <ns0:bookmarkStart ns0:id="208" ns0:name="inspection-support-responses"/>
+    <ns0:bookmarkEnd ns0:id="208"/>
+    <ns0:bookmarkStart ns0:id="209" ns0:name="inspection-support-responses"/>
     <ns0:p>
       <ns0:pPr>
         <ns0:pStyle ns0:val="Heading3"/>
@@ -24473,8 +24656,8 @@
         </ns0:tc>
       </ns0:tr>
     </ns0:tbl>
-    <ns0:bookmarkEnd ns0:id="208"/>
-    <ns0:bookmarkStart ns0:id="209" ns0:name="X087fd80df40799c245045c46259faff9cc03c1c"/>
+    <ns0:bookmarkEnd ns0:id="209"/>
+    <ns0:bookmarkStart ns0:id="210" ns0:name="X087fd80df40799c245045c46259faff9cc03c1c"/>
     <ns0:p>
       <ns0:pPr>
         <ns0:pStyle ns0:val="Heading3"/>
@@ -24557,8 +24740,8 @@
         </ns0:tc>
       </ns0:tr>
     </ns0:tbl>
-    <ns0:bookmarkEnd ns0:id="209"/>
-    <ns0:bookmarkStart ns0:id="210" ns0:name="phase-8-closeout-criteria"/>
+    <ns0:bookmarkEnd ns0:id="210"/>
+    <ns0:bookmarkStart ns0:id="211" ns0:name="phase-8-closeout-criteria"/>
     <ns0:p>
       <ns0:pPr>
         <ns0:pStyle ns0:val="Heading3"/>
@@ -24641,8 +24824,8 @@
         <ns0:t xml:space="preserve">)</ns0:t>
       </ns0:r>
     </ns0:p>
-    <ns0:bookmarkEnd ns0:id="210"/>
-    <ns0:bookmarkStart ns0:id="211" ns0:name="phase-8-certification"/>
+    <ns0:bookmarkEnd ns0:id="211"/>
+    <ns0:bookmarkStart ns0:id="212" ns0:name="phase-8-certification"/>
     <ns0:p>
       <ns0:pPr>
         <ns0:pStyle ns0:val="Heading3"/>
@@ -24868,8 +25051,8 @@
         </ns0:tc>
       </ns0:tr>
     </ns0:tbl>
-    <ns0:bookmarkEnd ns0:id="211"/>
-    <ns0:bookmarkStart ns0:id="212" ns0:name="Xeb968b9a982e1311be9d4b84651f6ae093fc321"/>
+    <ns0:bookmarkEnd ns0:id="212"/>
+    <ns0:bookmarkStart ns0:id="213" ns0:name="Xeb968b9a982e1311be9d4b84651f6ae093fc321"/>
     <ns0:p>
       <ns0:pPr>
         <ns0:pStyle ns0:val="Heading3"/>
@@ -24939,7 +25122,7 @@
       <ns0:r>
         <ns0:t xml:space="preserve"> </ns0:t>
       </ns0:r>
-      <ns0:hyperlink ns1:id="rId196">
+      <ns0:hyperlink ns1:id="rId197">
         <ns0:r>
           <ns0:rPr>
             <ns0:rStyle ns0:val="VerbatimChar"/>
@@ -24969,7 +25152,7 @@
       <ns0:r>
         <ns0:t xml:space="preserve"> </ns0:t>
       </ns0:r>
-      <ns0:hyperlink ns1:id="rId201">
+      <ns0:hyperlink ns1:id="rId202">
         <ns0:r>
           <ns0:rPr>
             <ns0:rStyle ns0:val="VerbatimChar"/>
@@ -24999,7 +25182,7 @@
       <ns0:r>
         <ns0:t xml:space="preserve"> </ns0:t>
       </ns0:r>
-      <ns0:hyperlink ns1:id="rId197">
+      <ns0:hyperlink ns1:id="rId198">
         <ns0:r>
           <ns0:rPr>
             <ns0:rStyle ns0:val="VerbatimChar"/>
@@ -25029,7 +25212,7 @@
       <ns0:r>
         <ns0:t xml:space="preserve"> </ns0:t>
       </ns0:r>
-      <ns0:hyperlink ns1:id="rId199">
+      <ns0:hyperlink ns1:id="rId200">
         <ns0:r>
           <ns0:rPr>
             <ns0:rStyle ns0:val="VerbatimChar"/>
@@ -25059,7 +25242,7 @@
       <ns0:r>
         <ns0:t xml:space="preserve"> </ns0:t>
       </ns0:r>
-      <ns0:hyperlink ns1:id="rId200">
+      <ns0:hyperlink ns1:id="rId201">
         <ns0:r>
           <ns0:rPr>
             <ns0:rStyle ns0:val="VerbatimChar"/>
@@ -25089,7 +25272,7 @@
       <ns0:r>
         <ns0:t xml:space="preserve"> </ns0:t>
       </ns0:r>
-      <ns0:hyperlink ns1:id="rId198">
+      <ns0:hyperlink ns1:id="rId199">
         <ns0:r>
           <ns0:rPr>
             <ns0:rStyle ns0:val="VerbatimChar"/>
@@ -25103,9 +25286,9 @@
         <ns0:pStyle ns0:val="FirstParagraph"/>
       </ns0:pPr>
     </ns0:p>
-    <ns0:bookmarkEnd ns0:id="212"/>
     <ns0:bookmarkEnd ns0:id="213"/>
-    <ns0:bookmarkStart ns0:id="243" ns0:name="X3719426e56951635cbd061cfae77cc818c9179f"/>
+    <ns0:bookmarkEnd ns0:id="214"/>
+    <ns0:bookmarkStart ns0:id="244" ns0:name="X3719426e56951635cbd061cfae77cc818c9179f"/>
     <ns0:p>
       <ns0:pPr>
         <ns0:pStyle ns0:val="Heading2"/>
@@ -25139,7 +25322,7 @@
         <ns0:t xml:space="preserve">referenced in this document, grouped by phase and section/deliverable.</ns0:t>
       </ns0:r>
     </ns0:p>
-    <ns0:bookmarkStart ns0:id="221" ns0:name="X0af2d761d0221a3c7b11250da1b119a51c1ef57"/>
+    <ns0:bookmarkStart ns0:id="222" ns0:name="X0af2d761d0221a3c7b11250da1b119a51c1ef57"/>
     <ns0:p>
       <ns0:pPr>
         <ns0:pStyle ns0:val="Heading3"/>
@@ -25172,7 +25355,7 @@
           <ns0:numId ns0:val="1063"/>
         </ns0:numPr>
       </ns0:pPr>
-      <ns0:hyperlink ns1:id="rId214">
+      <ns0:hyperlink ns1:id="rId215">
         <ns0:r>
           <ns0:rPr>
             <ns0:rStyle ns0:val="VerbatimChar"/>
@@ -25189,7 +25372,7 @@
           <ns0:numId ns0:val="1063"/>
         </ns0:numPr>
       </ns0:pPr>
-      <ns0:hyperlink ns1:id="rId215">
+      <ns0:hyperlink ns1:id="rId216">
         <ns0:r>
           <ns0:rPr>
             <ns0:rStyle ns0:val="VerbatimChar"/>
@@ -25206,7 +25389,7 @@
           <ns0:numId ns0:val="1063"/>
         </ns0:numPr>
       </ns0:pPr>
-      <ns0:hyperlink ns1:id="rId216">
+      <ns0:hyperlink ns1:id="rId217">
         <ns0:r>
           <ns0:rPr>
             <ns0:rStyle ns0:val="VerbatimChar"/>
@@ -25223,7 +25406,7 @@
           <ns0:numId ns0:val="1063"/>
         </ns0:numPr>
       </ns0:pPr>
-      <ns0:hyperlink ns1:id="rId217">
+      <ns0:hyperlink ns1:id="rId218">
         <ns0:r>
           <ns0:rPr>
             <ns0:rStyle ns0:val="VerbatimChar"/>
@@ -25240,7 +25423,7 @@
           <ns0:numId ns0:val="1063"/>
         </ns0:numPr>
       </ns0:pPr>
-      <ns0:hyperlink ns1:id="rId218">
+      <ns0:hyperlink ns1:id="rId219">
         <ns0:r>
           <ns0:rPr>
             <ns0:rStyle ns0:val="VerbatimChar"/>
@@ -25257,7 +25440,7 @@
           <ns0:numId ns0:val="1063"/>
         </ns0:numPr>
       </ns0:pPr>
-      <ns0:hyperlink ns1:id="rId219">
+      <ns0:hyperlink ns1:id="rId220">
         <ns0:r>
           <ns0:rPr>
             <ns0:rStyle ns0:val="VerbatimChar"/>
@@ -25274,7 +25457,7 @@
           <ns0:numId ns0:val="1063"/>
         </ns0:numPr>
       </ns0:pPr>
-      <ns0:hyperlink ns1:id="rId220">
+      <ns0:hyperlink ns1:id="rId221">
         <ns0:r>
           <ns0:rPr>
             <ns0:rStyle ns0:val="VerbatimChar"/>
@@ -25283,8 +25466,8 @@
         </ns0:r>
       </ns0:hyperlink>
     </ns0:p>
-    <ns0:bookmarkEnd ns0:id="221"/>
-    <ns0:bookmarkStart ns0:id="233" ns0:name="X6ea5747c3e9b213a61fc4dfee2f8b8998e2aa8e"/>
+    <ns0:bookmarkEnd ns0:id="222"/>
+    <ns0:bookmarkStart ns0:id="234" ns0:name="X6ea5747c3e9b213a61fc4dfee2f8b8998e2aa8e"/>
     <ns0:p>
       <ns0:pPr>
         <ns0:pStyle ns0:val="Heading3"/>
@@ -25317,7 +25500,7 @@
           <ns0:numId ns0:val="1065"/>
         </ns0:numPr>
       </ns0:pPr>
-      <ns0:hyperlink ns1:id="rId222">
+      <ns0:hyperlink ns1:id="rId223">
         <ns0:r>
           <ns0:rPr>
             <ns0:rStyle ns0:val="VerbatimChar"/>
@@ -25334,7 +25517,7 @@
           <ns0:numId ns0:val="1065"/>
         </ns0:numPr>
       </ns0:pPr>
-      <ns0:hyperlink ns1:id="rId223">
+      <ns0:hyperlink ns1:id="rId224">
         <ns0:r>
           <ns0:rPr>
             <ns0:rStyle ns0:val="VerbatimChar"/>
@@ -25351,7 +25534,7 @@
           <ns0:numId ns0:val="1065"/>
         </ns0:numPr>
       </ns0:pPr>
-      <ns0:hyperlink ns1:id="rId224">
+      <ns0:hyperlink ns1:id="rId225">
         <ns0:r>
           <ns0:rPr>
             <ns0:rStyle ns0:val="VerbatimChar"/>
@@ -25368,7 +25551,7 @@
           <ns0:numId ns0:val="1065"/>
         </ns0:numPr>
       </ns0:pPr>
-      <ns0:hyperlink ns1:id="rId225">
+      <ns0:hyperlink ns1:id="rId226">
         <ns0:r>
           <ns0:rPr>
             <ns0:rStyle ns0:val="VerbatimChar"/>
@@ -25385,7 +25568,7 @@
           <ns0:numId ns0:val="1065"/>
         </ns0:numPr>
       </ns0:pPr>
-      <ns0:hyperlink ns1:id="rId226">
+      <ns0:hyperlink ns1:id="rId227">
         <ns0:r>
           <ns0:rPr>
             <ns0:rStyle ns0:val="VerbatimChar"/>
@@ -25402,7 +25585,7 @@
           <ns0:numId ns0:val="1065"/>
         </ns0:numPr>
       </ns0:pPr>
-      <ns0:hyperlink ns1:id="rId227">
+      <ns0:hyperlink ns1:id="rId228">
         <ns0:r>
           <ns0:rPr>
             <ns0:rStyle ns0:val="VerbatimChar"/>
@@ -25435,7 +25618,7 @@
           <ns0:numId ns0:val="1066"/>
         </ns0:numPr>
       </ns0:pPr>
-      <ns0:hyperlink ns1:id="rId228">
+      <ns0:hyperlink ns1:id="rId229">
         <ns0:r>
           <ns0:rPr>
             <ns0:rStyle ns0:val="VerbatimChar"/>
@@ -25452,7 +25635,7 @@
           <ns0:numId ns0:val="1066"/>
         </ns0:numPr>
       </ns0:pPr>
-      <ns0:hyperlink ns1:id="rId229">
+      <ns0:hyperlink ns1:id="rId230">
         <ns0:r>
           <ns0:rPr>
             <ns0:rStyle ns0:val="VerbatimChar"/>
@@ -25469,7 +25652,7 @@
           <ns0:numId ns0:val="1066"/>
         </ns0:numPr>
       </ns0:pPr>
-      <ns0:hyperlink ns1:id="rId230">
+      <ns0:hyperlink ns1:id="rId231">
         <ns0:r>
           <ns0:rPr>
             <ns0:rStyle ns0:val="VerbatimChar"/>
@@ -25486,7 +25669,7 @@
           <ns0:numId ns0:val="1066"/>
         </ns0:numPr>
       </ns0:pPr>
-      <ns0:hyperlink ns1:id="rId231">
+      <ns0:hyperlink ns1:id="rId232">
         <ns0:r>
           <ns0:rPr>
             <ns0:rStyle ns0:val="VerbatimChar"/>
@@ -25503,7 +25686,7 @@
           <ns0:numId ns0:val="1066"/>
         </ns0:numPr>
       </ns0:pPr>
-      <ns0:hyperlink ns1:id="rId232">
+      <ns0:hyperlink ns1:id="rId233">
         <ns0:r>
           <ns0:rPr>
             <ns0:rStyle ns0:val="VerbatimChar"/>
@@ -25512,8 +25695,8 @@
         </ns0:r>
       </ns0:hyperlink>
     </ns0:p>
-    <ns0:bookmarkEnd ns0:id="233"/>
-    <ns0:bookmarkStart ns0:id="234" ns0:name="Xeff995f474408655bb151ced156b7322540d537"/>
+    <ns0:bookmarkEnd ns0:id="234"/>
+    <ns0:bookmarkStart ns0:id="235" ns0:name="Xeff995f474408655bb151ced156b7322540d537"/>
     <ns0:p>
       <ns0:pPr>
         <ns0:pStyle ns0:val="Heading3"/>
@@ -25546,7 +25729,7 @@
           <ns0:numId ns0:val="1068"/>
         </ns0:numPr>
       </ns0:pPr>
-      <ns0:hyperlink ns1:id="rId71">
+      <ns0:hyperlink ns1:id="rId72">
         <ns0:r>
           <ns0:rPr>
             <ns0:rStyle ns0:val="VerbatimChar"/>
@@ -25563,7 +25746,7 @@
           <ns0:numId ns0:val="1068"/>
         </ns0:numPr>
       </ns0:pPr>
-      <ns0:hyperlink ns1:id="rId72">
+      <ns0:hyperlink ns1:id="rId73">
         <ns0:r>
           <ns0:rPr>
             <ns0:rStyle ns0:val="VerbatimChar"/>
@@ -25580,7 +25763,7 @@
           <ns0:numId ns0:val="1068"/>
         </ns0:numPr>
       </ns0:pPr>
-      <ns0:hyperlink ns1:id="rId73">
+      <ns0:hyperlink ns1:id="rId74">
         <ns0:r>
           <ns0:rPr>
             <ns0:rStyle ns0:val="VerbatimChar"/>
@@ -25597,7 +25780,7 @@
           <ns0:numId ns0:val="1068"/>
         </ns0:numPr>
       </ns0:pPr>
-      <ns0:hyperlink ns1:id="rId74">
+      <ns0:hyperlink ns1:id="rId75">
         <ns0:r>
           <ns0:rPr>
             <ns0:rStyle ns0:val="VerbatimChar"/>
@@ -25614,7 +25797,7 @@
           <ns0:numId ns0:val="1068"/>
         </ns0:numPr>
       </ns0:pPr>
-      <ns0:hyperlink ns1:id="rId75">
+      <ns0:hyperlink ns1:id="rId76">
         <ns0:r>
           <ns0:rPr>
             <ns0:rStyle ns0:val="VerbatimChar"/>
@@ -25623,8 +25806,8 @@
         </ns0:r>
       </ns0:hyperlink>
     </ns0:p>
-    <ns0:bookmarkEnd ns0:id="234"/>
-    <ns0:bookmarkStart ns0:id="237" ns0:name="Xb206032056bf58278a0669cc431798a88dea008"/>
+    <ns0:bookmarkEnd ns0:id="235"/>
+    <ns0:bookmarkStart ns0:id="238" ns0:name="Xb206032056bf58278a0669cc431798a88dea008"/>
     <ns0:p>
       <ns0:pPr>
         <ns0:pStyle ns0:val="Heading3"/>
@@ -25657,7 +25840,7 @@
           <ns0:numId ns0:val="1070"/>
         </ns0:numPr>
       </ns0:pPr>
-      <ns0:hyperlink ns1:id="rId235">
+      <ns0:hyperlink ns1:id="rId236">
         <ns0:r>
           <ns0:rPr>
             <ns0:rStyle ns0:val="VerbatimChar"/>
@@ -25674,7 +25857,7 @@
           <ns0:numId ns0:val="1070"/>
         </ns0:numPr>
       </ns0:pPr>
-      <ns0:hyperlink ns1:id="rId236">
+      <ns0:hyperlink ns1:id="rId237">
         <ns0:r>
           <ns0:rPr>
             <ns0:rStyle ns0:val="VerbatimChar"/>
@@ -25707,7 +25890,7 @@
           <ns0:numId ns0:val="1071"/>
         </ns0:numPr>
       </ns0:pPr>
-      <ns0:hyperlink ns1:id="rId92">
+      <ns0:hyperlink ns1:id="rId93">
         <ns0:r>
           <ns0:rPr>
             <ns0:rStyle ns0:val="VerbatimChar"/>
@@ -25724,7 +25907,7 @@
           <ns0:numId ns0:val="1071"/>
         </ns0:numPr>
       </ns0:pPr>
-      <ns0:hyperlink ns1:id="rId93">
+      <ns0:hyperlink ns1:id="rId94">
         <ns0:r>
           <ns0:rPr>
             <ns0:rStyle ns0:val="VerbatimChar"/>
@@ -25741,7 +25924,7 @@
           <ns0:numId ns0:val="1071"/>
         </ns0:numPr>
       </ns0:pPr>
-      <ns0:hyperlink ns1:id="rId94">
+      <ns0:hyperlink ns1:id="rId95">
         <ns0:r>
           <ns0:rPr>
             <ns0:rStyle ns0:val="VerbatimChar"/>
@@ -25758,7 +25941,7 @@
           <ns0:numId ns0:val="1071"/>
         </ns0:numPr>
       </ns0:pPr>
-      <ns0:hyperlink ns1:id="rId95">
+      <ns0:hyperlink ns1:id="rId96">
         <ns0:r>
           <ns0:rPr>
             <ns0:rStyle ns0:val="VerbatimChar"/>
@@ -25775,7 +25958,7 @@
           <ns0:numId ns0:val="1071"/>
         </ns0:numPr>
       </ns0:pPr>
-      <ns0:hyperlink ns1:id="rId96">
+      <ns0:hyperlink ns1:id="rId97">
         <ns0:r>
           <ns0:rPr>
             <ns0:rStyle ns0:val="VerbatimChar"/>
@@ -25792,7 +25975,7 @@
           <ns0:numId ns0:val="1071"/>
         </ns0:numPr>
       </ns0:pPr>
-      <ns0:hyperlink ns1:id="rId97">
+      <ns0:hyperlink ns1:id="rId98">
         <ns0:r>
           <ns0:rPr>
             <ns0:rStyle ns0:val="VerbatimChar"/>
@@ -25801,8 +25984,8 @@
         </ns0:r>
       </ns0:hyperlink>
     </ns0:p>
-    <ns0:bookmarkEnd ns0:id="237"/>
-    <ns0:bookmarkStart ns0:id="239" ns0:name="phase-5-permitting-submission-ahj"/>
+    <ns0:bookmarkEnd ns0:id="238"/>
+    <ns0:bookmarkStart ns0:id="240" ns0:name="phase-5-permitting-submission-ahj"/>
     <ns0:p>
       <ns0:pPr>
         <ns0:pStyle ns0:val="Heading3"/>
@@ -25835,7 +26018,7 @@
           <ns0:numId ns0:val="1073"/>
         </ns0:numPr>
       </ns0:pPr>
-      <ns0:hyperlink ns1:id="rId238">
+      <ns0:hyperlink ns1:id="rId239">
         <ns0:r>
           <ns0:rPr>
             <ns0:rStyle ns0:val="VerbatimChar"/>
@@ -25868,7 +26051,7 @@
           <ns0:numId ns0:val="1074"/>
         </ns0:numPr>
       </ns0:pPr>
-      <ns0:hyperlink ns1:id="rId126">
+      <ns0:hyperlink ns1:id="rId127">
         <ns0:r>
           <ns0:rPr>
             <ns0:rStyle ns0:val="VerbatimChar"/>
@@ -25885,7 +26068,7 @@
           <ns0:numId ns0:val="1074"/>
         </ns0:numPr>
       </ns0:pPr>
-      <ns0:hyperlink ns1:id="rId127">
+      <ns0:hyperlink ns1:id="rId128">
         <ns0:r>
           <ns0:rPr>
             <ns0:rStyle ns0:val="VerbatimChar"/>
@@ -25902,7 +26085,7 @@
           <ns0:numId ns0:val="1074"/>
         </ns0:numPr>
       </ns0:pPr>
-      <ns0:hyperlink ns1:id="rId128">
+      <ns0:hyperlink ns1:id="rId129">
         <ns0:r>
           <ns0:rPr>
             <ns0:rStyle ns0:val="VerbatimChar"/>
@@ -25919,7 +26102,7 @@
           <ns0:numId ns0:val="1074"/>
         </ns0:numPr>
       </ns0:pPr>
-      <ns0:hyperlink ns1:id="rId129">
+      <ns0:hyperlink ns1:id="rId130">
         <ns0:r>
           <ns0:rPr>
             <ns0:rStyle ns0:val="VerbatimChar"/>
@@ -25936,7 +26119,7 @@
           <ns0:numId ns0:val="1074"/>
         </ns0:numPr>
       </ns0:pPr>
-      <ns0:hyperlink ns1:id="rId130">
+      <ns0:hyperlink ns1:id="rId131">
         <ns0:r>
           <ns0:rPr>
             <ns0:rStyle ns0:val="VerbatimChar"/>
@@ -25953,7 +26136,7 @@
           <ns0:numId ns0:val="1074"/>
         </ns0:numPr>
       </ns0:pPr>
-      <ns0:hyperlink ns1:id="rId131">
+      <ns0:hyperlink ns1:id="rId132">
         <ns0:r>
           <ns0:rPr>
             <ns0:rStyle ns0:val="VerbatimChar"/>
@@ -25962,8 +26145,8 @@
         </ns0:r>
       </ns0:hyperlink>
     </ns0:p>
-    <ns0:bookmarkEnd ns0:id="239"/>
-    <ns0:bookmarkStart ns0:id="240" ns0:name="X202c804980dba94558bbbc19bb30f36207c59ae"/>
+    <ns0:bookmarkEnd ns0:id="240"/>
+    <ns0:bookmarkStart ns0:id="241" ns0:name="X202c804980dba94558bbbc19bb30f36207c59ae"/>
     <ns0:p>
       <ns0:pPr>
         <ns0:pStyle ns0:val="Heading3"/>
@@ -25996,7 +26179,7 @@
           <ns0:numId ns0:val="1076"/>
         </ns0:numPr>
       </ns0:pPr>
-      <ns0:hyperlink ns1:id="rId145">
+      <ns0:hyperlink ns1:id="rId146">
         <ns0:r>
           <ns0:rPr>
             <ns0:rStyle ns0:val="VerbatimChar"/>
@@ -26029,7 +26212,7 @@
           <ns0:numId ns0:val="1077"/>
         </ns0:numPr>
       </ns0:pPr>
-      <ns0:hyperlink ns1:id="rId146">
+      <ns0:hyperlink ns1:id="rId147">
         <ns0:r>
           <ns0:rPr>
             <ns0:rStyle ns0:val="VerbatimChar"/>
@@ -26046,7 +26229,7 @@
           <ns0:numId ns0:val="1077"/>
         </ns0:numPr>
       </ns0:pPr>
-      <ns0:hyperlink ns1:id="rId148">
+      <ns0:hyperlink ns1:id="rId149">
         <ns0:r>
           <ns0:rPr>
             <ns0:rStyle ns0:val="VerbatimChar"/>
@@ -26063,7 +26246,7 @@
           <ns0:numId ns0:val="1077"/>
         </ns0:numPr>
       </ns0:pPr>
-      <ns0:hyperlink ns1:id="rId147">
+      <ns0:hyperlink ns1:id="rId148">
         <ns0:r>
           <ns0:rPr>
             <ns0:rStyle ns0:val="VerbatimChar"/>
@@ -26080,7 +26263,7 @@
           <ns0:numId ns0:val="1077"/>
         </ns0:numPr>
       </ns0:pPr>
-      <ns0:hyperlink ns1:id="rId149">
+      <ns0:hyperlink ns1:id="rId150">
         <ns0:r>
           <ns0:rPr>
             <ns0:rStyle ns0:val="VerbatimChar"/>
@@ -26097,7 +26280,7 @@
           <ns0:numId ns0:val="1077"/>
         </ns0:numPr>
       </ns0:pPr>
-      <ns0:hyperlink ns1:id="rId150">
+      <ns0:hyperlink ns1:id="rId151">
         <ns0:r>
           <ns0:rPr>
             <ns0:rStyle ns0:val="VerbatimChar"/>
@@ -26114,7 +26297,7 @@
           <ns0:numId ns0:val="1077"/>
         </ns0:numPr>
       </ns0:pPr>
-      <ns0:hyperlink ns1:id="rId151">
+      <ns0:hyperlink ns1:id="rId152">
         <ns0:r>
           <ns0:rPr>
             <ns0:rStyle ns0:val="VerbatimChar"/>
@@ -26123,8 +26306,8 @@
         </ns0:r>
       </ns0:hyperlink>
     </ns0:p>
-    <ns0:bookmarkEnd ns0:id="240"/>
-    <ns0:bookmarkStart ns0:id="241" ns0:name="phase-7-utility-coordination-2"/>
+    <ns0:bookmarkEnd ns0:id="241"/>
+    <ns0:bookmarkStart ns0:id="242" ns0:name="phase-7-utility-coordination-2"/>
     <ns0:p>
       <ns0:pPr>
         <ns0:pStyle ns0:val="Heading3"/>
@@ -26157,7 +26340,7 @@
           <ns0:numId ns0:val="1079"/>
         </ns0:numPr>
       </ns0:pPr>
-      <ns0:hyperlink ns1:id="rId169">
+      <ns0:hyperlink ns1:id="rId170">
         <ns0:r>
           <ns0:rPr>
             <ns0:rStyle ns0:val="VerbatimChar"/>
@@ -26174,7 +26357,7 @@
           <ns0:numId ns0:val="1079"/>
         </ns0:numPr>
       </ns0:pPr>
-      <ns0:hyperlink ns1:id="rId174">
+      <ns0:hyperlink ns1:id="rId175">
         <ns0:r>
           <ns0:rPr>
             <ns0:rStyle ns0:val="VerbatimChar"/>
@@ -26207,7 +26390,7 @@
           <ns0:numId ns0:val="1080"/>
         </ns0:numPr>
       </ns0:pPr>
-      <ns0:hyperlink ns1:id="rId170">
+      <ns0:hyperlink ns1:id="rId171">
         <ns0:r>
           <ns0:rPr>
             <ns0:rStyle ns0:val="VerbatimChar"/>
@@ -26224,7 +26407,7 @@
           <ns0:numId ns0:val="1080"/>
         </ns0:numPr>
       </ns0:pPr>
-      <ns0:hyperlink ns1:id="rId171">
+      <ns0:hyperlink ns1:id="rId172">
         <ns0:r>
           <ns0:rPr>
             <ns0:rStyle ns0:val="VerbatimChar"/>
@@ -26241,7 +26424,7 @@
           <ns0:numId ns0:val="1080"/>
         </ns0:numPr>
       </ns0:pPr>
-      <ns0:hyperlink ns1:id="rId172">
+      <ns0:hyperlink ns1:id="rId173">
         <ns0:r>
           <ns0:rPr>
             <ns0:rStyle ns0:val="VerbatimChar"/>
@@ -26258,7 +26441,7 @@
           <ns0:numId ns0:val="1080"/>
         </ns0:numPr>
       </ns0:pPr>
-      <ns0:hyperlink ns1:id="rId173">
+      <ns0:hyperlink ns1:id="rId174">
         <ns0:r>
           <ns0:rPr>
             <ns0:rStyle ns0:val="VerbatimChar"/>
@@ -26275,7 +26458,7 @@
           <ns0:numId ns0:val="1080"/>
         </ns0:numPr>
       </ns0:pPr>
-      <ns0:hyperlink ns1:id="rId175">
+      <ns0:hyperlink ns1:id="rId176">
         <ns0:r>
           <ns0:rPr>
             <ns0:rStyle ns0:val="VerbatimChar"/>
@@ -26292,7 +26475,7 @@
           <ns0:numId ns0:val="1080"/>
         </ns0:numPr>
       </ns0:pPr>
-      <ns0:hyperlink ns1:id="rId176">
+      <ns0:hyperlink ns1:id="rId177">
         <ns0:r>
           <ns0:rPr>
             <ns0:rStyle ns0:val="VerbatimChar"/>
@@ -26309,7 +26492,7 @@
           <ns0:numId ns0:val="1080"/>
         </ns0:numPr>
       </ns0:pPr>
-      <ns0:hyperlink ns1:id="rId177">
+      <ns0:hyperlink ns1:id="rId178">
         <ns0:r>
           <ns0:rPr>
             <ns0:rStyle ns0:val="VerbatimChar"/>
@@ -26318,8 +26501,8 @@
         </ns0:r>
       </ns0:hyperlink>
     </ns0:p>
-    <ns0:bookmarkEnd ns0:id="241"/>
-    <ns0:bookmarkStart ns0:id="242" ns0:name="X1cad93fe538f2a5812a1425b5cb93e9d5c1d88d"/>
+    <ns0:bookmarkEnd ns0:id="242"/>
+    <ns0:bookmarkStart ns0:id="243" ns0:name="X1cad93fe538f2a5812a1425b5cb93e9d5c1d88d"/>
     <ns0:p>
       <ns0:pPr>
         <ns0:pStyle ns0:val="Heading3"/>
@@ -26352,7 +26535,7 @@
           <ns0:numId ns0:val="1082"/>
         </ns0:numPr>
       </ns0:pPr>
-      <ns0:hyperlink ns1:id="rId196">
+      <ns0:hyperlink ns1:id="rId197">
         <ns0:r>
           <ns0:rPr>
             <ns0:rStyle ns0:val="VerbatimChar"/>
@@ -26369,7 +26552,7 @@
           <ns0:numId ns0:val="1082"/>
         </ns0:numPr>
       </ns0:pPr>
-      <ns0:hyperlink ns1:id="rId199">
+      <ns0:hyperlink ns1:id="rId200">
         <ns0:r>
           <ns0:rPr>
             <ns0:rStyle ns0:val="VerbatimChar"/>
@@ -26402,7 +26585,7 @@
           <ns0:numId ns0:val="1083"/>
         </ns0:numPr>
       </ns0:pPr>
-      <ns0:hyperlink ns1:id="rId201">
+      <ns0:hyperlink ns1:id="rId202">
         <ns0:r>
           <ns0:rPr>
             <ns0:rStyle ns0:val="VerbatimChar"/>
@@ -26419,7 +26602,7 @@
           <ns0:numId ns0:val="1083"/>
         </ns0:numPr>
       </ns0:pPr>
-      <ns0:hyperlink ns1:id="rId197">
+      <ns0:hyperlink ns1:id="rId198">
         <ns0:r>
           <ns0:rPr>
             <ns0:rStyle ns0:val="VerbatimChar"/>
@@ -26436,7 +26619,7 @@
           <ns0:numId ns0:val="1083"/>
         </ns0:numPr>
       </ns0:pPr>
-      <ns0:hyperlink ns1:id="rId200">
+      <ns0:hyperlink ns1:id="rId201">
         <ns0:r>
           <ns0:rPr>
             <ns0:rStyle ns0:val="VerbatimChar"/>
@@ -26453,7 +26636,7 @@
           <ns0:numId ns0:val="1083"/>
         </ns0:numPr>
       </ns0:pPr>
-      <ns0:hyperlink ns1:id="rId198">
+      <ns0:hyperlink ns1:id="rId199">
         <ns0:r>
           <ns0:rPr>
             <ns0:rStyle ns0:val="VerbatimChar"/>
@@ -26467,9 +26650,9 @@
         <ns0:pStyle ns0:val="FirstParagraph"/>
       </ns0:pPr>
     </ns0:p>
-    <ns0:bookmarkEnd ns0:id="242"/>
     <ns0:bookmarkEnd ns0:id="243"/>
-    <ns0:bookmarkStart ns0:id="244" ns0:name="X2ceb79bc44335a7e70bd0cb4690e08891daf647"/>
+    <ns0:bookmarkEnd ns0:id="244"/>
+    <ns0:bookmarkStart ns0:id="245" ns0:name="X2ceb79bc44335a7e70bd0cb4690e08891daf647"/>
     <ns0:p>
       <ns0:pPr>
         <ns0:pStyle ns0:val="Heading2"/>
@@ -28087,8 +28270,8 @@
         </ns0:tc>
       </ns0:tr>
     </ns0:tbl>
-    <ns0:bookmarkEnd ns0:id="244"/>
     <ns0:bookmarkEnd ns0:id="245"/>
+    <ns0:bookmarkEnd ns0:id="246"/>
     <ns0:sectPr>
       <ns0:footnotePr>
         <ns0:numRestart ns0:val="eachSect"/>

</xml_diff>

<commit_message>
Regenerate DOCX, PDF, and HTML after minor outline edits
</commit_message>
<xml_diff>
--- a/exports/EV Charging Project Plan Outline.docx
+++ b/exports/EV Charging Project Plan Outline.docx
@@ -1908,13 +1908,13 @@
       </ns0:r>
     </ns0:p>
     <ns0:bookmarkEnd ns0:id="21"/>
-    <ns0:bookmarkStart ns0:id="22" ns0:name="X01c7c88cf7a73ba13b7b1723c9cb00bf7229f5b"/>
+    <ns0:bookmarkStart ns0:id="22" ns0:name="Xaf939400e610b3fedf8b065194f174591d89451"/>
     <ns0:p>
       <ns0:pPr>
         <ns0:pStyle ns0:val="Heading3"/>
       </ns0:pPr>
       <ns0:r>
-        <ns0:t xml:space="preserve">Comparative liability context (California vs. Germany vs. Costa Rica)</ns0:t>
+        <ns0:t xml:space="preserve">Comparative liability context (California vs. EU/Germany vs. Costa Rica)</ns0:t>
       </ns0:r>
     </ns0:p>
     <ns0:tbl>
@@ -1966,7 +1966,7 @@
               <ns0:jc ns0:val="left"/>
             </ns0:pPr>
             <ns0:r>
-              <ns0:t xml:space="preserve">Germany (EU)</ns0:t>
+              <ns0:t xml:space="preserve">EU/Germany</ns0:t>
             </ns0:r>
           </ns0:p>
         </ns0:tc>

</xml_diff>